<commit_message>
DIW04 ejercicio 420 ok
</commit_message>
<xml_diff>
--- a/diw/rodriguez_jimenez_roberto_DIW04_Tarea/rodriguez_jimenez_roberto_DIW04_Tarea.docx
+++ b/diw/rodriguez_jimenez_roberto_DIW04_Tarea/rodriguez_jimenez_roberto_DIW04_Tarea.docx
@@ -277,7 +277,7 @@
               <w:noProof/>
             </w:rPr>
             <w:pict w14:anchorId="647BAB0D">
-              <v:shape id="Cuadro de texto 3" o:spid="_x0000_s1027" type="#_x0000_t202" style="position:absolute;margin-left:2290.25pt;margin-top:215.25pt;width:509.25pt;height:84.25pt;z-index:251655680;visibility:visible;mso-wrap-style:square;mso-width-percent:0;mso-height-percent:0;mso-wrap-distance-left:9pt;mso-wrap-distance-top:0;mso-wrap-distance-right:9pt;mso-wrap-distance-bottom:0;mso-position-horizontal:right;mso-position-horizontal-relative:margin;mso-position-vertical:absolute;mso-position-vertical-relative:page;mso-width-percent:0;mso-height-percent:0;mso-width-relative:page;mso-height-relative:margin;v-text-anchor:top" o:gfxdata="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" filled="f" stroked="f" strokeweight=".5pt">
+              <v:shape id="Cuadro de texto 3" o:spid="_x0000_s1027" type="#_x0000_t202" style="position:absolute;margin-left:2748.3pt;margin-top:215.25pt;width:509.25pt;height:84.25pt;z-index:251655680;visibility:visible;mso-wrap-style:square;mso-width-percent:0;mso-height-percent:0;mso-wrap-distance-left:9pt;mso-wrap-distance-top:0;mso-wrap-distance-right:9pt;mso-wrap-distance-bottom:0;mso-position-horizontal:right;mso-position-horizontal-relative:margin;mso-position-vertical:absolute;mso-position-vertical-relative:page;mso-width-percent:0;mso-height-percent:0;mso-width-relative:page;mso-height-relative:margin;v-text-anchor:top" o:gfxdata="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" filled="f" stroked="f" strokeweight=".5pt">
                 <v:textbox style="mso-next-textbox:#Cuadro de texto 3;mso-fit-shape-to-text:t" inset="0,0,0,0">
                   <w:txbxContent>
                     <w:p>
@@ -1424,8 +1424,8 @@
           <w:szCs w:val="22"/>
         </w:rPr>
       </w:pPr>
-      <w:bookmarkStart w:id="2" w:name="_Toc147504144"/>
-      <w:bookmarkStart w:id="3" w:name="_Toc152345318"/>
+      <w:bookmarkStart w:id="2" w:name="_Toc152345318"/>
+      <w:bookmarkStart w:id="3" w:name="_Toc147504144"/>
       <w:r>
         <w:rPr>
           <w:rFonts w:asciiTheme="minorHAnsi" w:eastAsiaTheme="minorHAnsi" w:hAnsiTheme="minorHAnsi" w:cstheme="minorBidi"/>
@@ -1464,7 +1464,7 @@
         </w:rPr>
         <w:t xml:space="preserve"> Web</w:t>
       </w:r>
-      <w:bookmarkEnd w:id="3"/>
+      <w:bookmarkEnd w:id="2"/>
     </w:p>
     <w:p>
       <w:pPr>
@@ -1535,7 +1535,7 @@
         </w:rPr>
         <w:t>Desarrollo de Aplicaciones Web - Diseño de Interfaces Web</w:t>
       </w:r>
-      <w:bookmarkEnd w:id="2"/>
+      <w:bookmarkEnd w:id="3"/>
       <w:bookmarkEnd w:id="4"/>
     </w:p>
     <w:p/>
@@ -1689,6 +1689,9 @@
     </w:p>
     <w:p>
       <w:r>
+        <w:rPr>
+          <w:noProof/>
+        </w:rPr>
         <w:drawing>
           <wp:inline distT="0" distB="0" distL="0" distR="0" wp14:anchorId="66B47996" wp14:editId="6AFD1CB9">
             <wp:extent cx="6645910" cy="7664450"/>
@@ -1748,6 +1751,9 @@
         <w:jc w:val="center"/>
       </w:pPr>
       <w:r>
+        <w:rPr>
+          <w:noProof/>
+        </w:rPr>
         <w:drawing>
           <wp:inline distT="0" distB="0" distL="0" distR="0" wp14:anchorId="2E3A2195" wp14:editId="07272CFF">
             <wp:extent cx="3990975" cy="781050"/>
@@ -1820,7 +1826,6 @@
           <w14:ligatures w14:val="none"/>
         </w:rPr>
       </w:pPr>
-      <w:proofErr w:type="gramStart"/>
       <w:r>
         <w:rPr>
           <w:rFonts w:eastAsia="Times New Roman" w:cstheme="minorHAnsi"/>
@@ -1828,37 +1833,7 @@
           <w:lang w:eastAsia="es-ES"/>
           <w14:ligatures w14:val="none"/>
         </w:rPr>
-        <w:t>Ancho cabecera</w:t>
-      </w:r>
-      <w:proofErr w:type="gramEnd"/>
-      <w:r>
-        <w:rPr>
-          <w:rFonts w:eastAsia="Times New Roman" w:cstheme="minorHAnsi"/>
-          <w:kern w:val="0"/>
-          <w:lang w:eastAsia="es-ES"/>
-          <w14:ligatures w14:val="none"/>
-        </w:rPr>
-        <w:t xml:space="preserve">: 920px, con </w:t>
-      </w:r>
-      <w:proofErr w:type="spellStart"/>
-      <w:r>
-        <w:rPr>
-          <w:rFonts w:eastAsia="Times New Roman" w:cstheme="minorHAnsi"/>
-          <w:kern w:val="0"/>
-          <w:lang w:eastAsia="es-ES"/>
-          <w14:ligatures w14:val="none"/>
-        </w:rPr>
-        <w:t>padding</w:t>
-      </w:r>
-      <w:proofErr w:type="spellEnd"/>
-      <w:r>
-        <w:rPr>
-          <w:rFonts w:eastAsia="Times New Roman" w:cstheme="minorHAnsi"/>
-          <w:kern w:val="0"/>
-          <w:lang w:eastAsia="es-ES"/>
-          <w14:ligatures w14:val="none"/>
-        </w:rPr>
-        <w:t xml:space="preserve"> superior, izquierda y derecha de 20px.</w:t>
+        <w:t>Ancho cabecera: 920px, con padding superior, izquierda y derecha de 20px.</w:t>
       </w:r>
     </w:p>
     <w:p>
@@ -1930,47 +1905,7 @@
           <w:lang w:eastAsia="es-ES"/>
           <w14:ligatures w14:val="none"/>
         </w:rPr>
-        <w:t xml:space="preserve">Columna central : 480px, </w:t>
-      </w:r>
-      <w:proofErr w:type="spellStart"/>
-      <w:r>
-        <w:rPr>
-          <w:rFonts w:eastAsia="Times New Roman" w:cstheme="minorHAnsi"/>
-          <w:kern w:val="0"/>
-          <w:lang w:eastAsia="es-ES"/>
-          <w14:ligatures w14:val="none"/>
-        </w:rPr>
-        <w:t>padding</w:t>
-      </w:r>
-      <w:proofErr w:type="spellEnd"/>
-      <w:r>
-        <w:rPr>
-          <w:rFonts w:eastAsia="Times New Roman" w:cstheme="minorHAnsi"/>
-          <w:kern w:val="0"/>
-          <w:lang w:eastAsia="es-ES"/>
-          <w14:ligatures w14:val="none"/>
-        </w:rPr>
-        <w:t xml:space="preserve"> </w:t>
-      </w:r>
-      <w:proofErr w:type="spellStart"/>
-      <w:r>
-        <w:rPr>
-          <w:rFonts w:eastAsia="Times New Roman" w:cstheme="minorHAnsi"/>
-          <w:kern w:val="0"/>
-          <w:lang w:eastAsia="es-ES"/>
-          <w14:ligatures w14:val="none"/>
-        </w:rPr>
-        <w:t>left</w:t>
-      </w:r>
-      <w:proofErr w:type="spellEnd"/>
-      <w:r>
-        <w:rPr>
-          <w:rFonts w:eastAsia="Times New Roman" w:cstheme="minorHAnsi"/>
-          <w:kern w:val="0"/>
-          <w:lang w:eastAsia="es-ES"/>
-          <w14:ligatures w14:val="none"/>
-        </w:rPr>
-        <w:t xml:space="preserve"> 20px.</w:t>
+        <w:t>Columna central : 480px, padding left 20px.</w:t>
       </w:r>
     </w:p>
     <w:p>
@@ -1994,47 +1929,7 @@
           <w:lang w:eastAsia="es-ES"/>
           <w14:ligatures w14:val="none"/>
         </w:rPr>
-        <w:t xml:space="preserve">Columna derecha: 180px, </w:t>
-      </w:r>
-      <w:proofErr w:type="spellStart"/>
-      <w:r>
-        <w:rPr>
-          <w:rFonts w:eastAsia="Times New Roman" w:cstheme="minorHAnsi"/>
-          <w:kern w:val="0"/>
-          <w:lang w:eastAsia="es-ES"/>
-          <w14:ligatures w14:val="none"/>
-        </w:rPr>
-        <w:t>padding</w:t>
-      </w:r>
-      <w:proofErr w:type="spellEnd"/>
-      <w:r>
-        <w:rPr>
-          <w:rFonts w:eastAsia="Times New Roman" w:cstheme="minorHAnsi"/>
-          <w:kern w:val="0"/>
-          <w:lang w:eastAsia="es-ES"/>
-          <w14:ligatures w14:val="none"/>
-        </w:rPr>
-        <w:t xml:space="preserve"> </w:t>
-      </w:r>
-      <w:proofErr w:type="spellStart"/>
-      <w:r>
-        <w:rPr>
-          <w:rFonts w:eastAsia="Times New Roman" w:cstheme="minorHAnsi"/>
-          <w:kern w:val="0"/>
-          <w:lang w:eastAsia="es-ES"/>
-          <w14:ligatures w14:val="none"/>
-        </w:rPr>
-        <w:t>left</w:t>
-      </w:r>
-      <w:proofErr w:type="spellEnd"/>
-      <w:r>
-        <w:rPr>
-          <w:rFonts w:eastAsia="Times New Roman" w:cstheme="minorHAnsi"/>
-          <w:kern w:val="0"/>
-          <w:lang w:eastAsia="es-ES"/>
-          <w14:ligatures w14:val="none"/>
-        </w:rPr>
-        <w:t xml:space="preserve"> 20px.</w:t>
+        <w:t>Columna derecha: 180px, padding left 20px.</w:t>
       </w:r>
     </w:p>
     <w:p>
@@ -2124,8 +2019,6 @@
       </w:r>
       <w:r>
         <w:br/>
-      </w:r>
-      <w:r>
         <w:t>No se permite el empleo de herramientas WYSIWYG para la realización de la tarea.</w:t>
       </w:r>
     </w:p>
@@ -2489,7 +2382,6 @@
                 <w14:ligatures w14:val="none"/>
               </w:rPr>
             </w:pPr>
-            <w:proofErr w:type="gramStart"/>
             <w:r>
               <w:rPr>
                 <w:rFonts w:eastAsia="Times New Roman" w:cstheme="minorHAnsi"/>
@@ -2499,19 +2391,7 @@
                 <w:lang w:eastAsia="es-ES"/>
                 <w14:ligatures w14:val="none"/>
               </w:rPr>
-              <w:t>Ancho cabecera</w:t>
-            </w:r>
-            <w:proofErr w:type="gramEnd"/>
-            <w:r>
-              <w:rPr>
-                <w:rFonts w:eastAsia="Times New Roman" w:cstheme="minorHAnsi"/>
-                <w:b/>
-                <w:bCs/>
-                <w:kern w:val="0"/>
-                <w:lang w:eastAsia="es-ES"/>
-                <w14:ligatures w14:val="none"/>
-              </w:rPr>
-              <w:t>:</w:t>
+              <w:t>Ancho cabecera:</w:t>
             </w:r>
           </w:p>
         </w:tc>
@@ -3065,9 +2945,306 @@
       <w:bookmarkEnd w:id="22"/>
       <w:bookmarkEnd w:id="23"/>
     </w:p>
+    <w:p/>
+    <w:p>
+      <w:r>
+        <w:t>CSS3</w:t>
+      </w:r>
+    </w:p>
+    <w:p>
+      <w:pPr>
+        <w:pStyle w:val="Prrafodelista"/>
+        <w:numPr>
+          <w:ilvl w:val="0"/>
+          <w:numId w:val="92"/>
+        </w:numPr>
+      </w:pPr>
+      <w:r>
+        <w:t>Basada en módulos.</w:t>
+      </w:r>
+    </w:p>
+    <w:p>
+      <w:pPr>
+        <w:pStyle w:val="Prrafodelista"/>
+        <w:numPr>
+          <w:ilvl w:val="0"/>
+          <w:numId w:val="92"/>
+        </w:numPr>
+      </w:pPr>
+      <w:r>
+        <w:t>Añade soporte para texto flotante vertical.</w:t>
+      </w:r>
+    </w:p>
+    <w:p>
+      <w:pPr>
+        <w:pStyle w:val="Prrafodelista"/>
+        <w:numPr>
+          <w:ilvl w:val="0"/>
+          <w:numId w:val="92"/>
+        </w:numPr>
+      </w:pPr>
+      <w:r>
+        <w:t>Mejora el manejo de tablas.</w:t>
+      </w:r>
+    </w:p>
+    <w:p>
+      <w:pPr>
+        <w:pStyle w:val="Prrafodelista"/>
+        <w:numPr>
+          <w:ilvl w:val="0"/>
+          <w:numId w:val="92"/>
+        </w:numPr>
+      </w:pPr>
+      <w:r>
+        <w:t>Mejora idiomas.</w:t>
+      </w:r>
+    </w:p>
+    <w:p>
+      <w:pPr>
+        <w:pStyle w:val="Prrafodelista"/>
+        <w:numPr>
+          <w:ilvl w:val="0"/>
+          <w:numId w:val="92"/>
+        </w:numPr>
+      </w:pPr>
+      <w:r>
+        <w:t>Mejora la integración con SVG, MathML y SMIL.</w:t>
+      </w:r>
+    </w:p>
+    <w:p/>
+    <w:p>
+      <w:r>
+        <w:t>Combinadores de selector</w:t>
+      </w:r>
+    </w:p>
+    <w:p>
+      <w:pPr>
+        <w:pStyle w:val="Prrafodelista"/>
+        <w:numPr>
+          <w:ilvl w:val="0"/>
+          <w:numId w:val="93"/>
+        </w:numPr>
+      </w:pPr>
+      <w:r>
+        <w:t xml:space="preserve">Descendiente </w:t>
+      </w:r>
+      <w:r>
+        <w:rPr>
+          <w:b/>
+          <w:bCs/>
+        </w:rPr>
+        <w:t xml:space="preserve">&gt;&gt; </w:t>
+      </w:r>
+      <w:r>
+        <w:t>(o espacio en blanco) se usa para apuntar a elementos contenidos dentro de otro:</w:t>
+      </w:r>
+    </w:p>
+    <w:p>
+      <w:pPr>
+        <w:pStyle w:val="Prrafodelista"/>
+        <w:numPr>
+          <w:ilvl w:val="1"/>
+          <w:numId w:val="93"/>
+        </w:numPr>
+      </w:pPr>
+      <w:r>
+        <w:rPr>
+          <w:rStyle w:val="CdigoCar"/>
+        </w:rPr>
+        <w:t>a b{ }</w:t>
+      </w:r>
+      <w:r>
+        <w:rPr>
+          <w:sz w:val="20"/>
+          <w:szCs w:val="20"/>
+        </w:rPr>
+        <w:t xml:space="preserve"> </w:t>
+      </w:r>
+      <w:r>
+        <w:t xml:space="preserve">o </w:t>
+      </w:r>
+      <w:r>
+        <w:rPr>
+          <w:rStyle w:val="CdigoCar"/>
+        </w:rPr>
+        <w:t>a&gt;&gt;b{}</w:t>
+      </w:r>
+      <w:r>
+        <w:rPr>
+          <w:sz w:val="20"/>
+          <w:szCs w:val="20"/>
+        </w:rPr>
+        <w:t xml:space="preserve"> </w:t>
+      </w:r>
+      <w:r>
+        <w:t>selecciona todos los elementos b contenidos en a sin importar la profundidad.</w:t>
+      </w:r>
+    </w:p>
+    <w:p>
+      <w:pPr>
+        <w:pStyle w:val="Prrafodelista"/>
+        <w:numPr>
+          <w:ilvl w:val="0"/>
+          <w:numId w:val="93"/>
+        </w:numPr>
+      </w:pPr>
+      <w:r>
+        <w:t xml:space="preserve">Hijo directo </w:t>
+      </w:r>
+      <w:r>
+        <w:rPr>
+          <w:b/>
+          <w:bCs/>
+        </w:rPr>
+        <w:t>&gt;</w:t>
+      </w:r>
+    </w:p>
+    <w:p>
+      <w:pPr>
+        <w:pStyle w:val="Prrafodelista"/>
+        <w:numPr>
+          <w:ilvl w:val="0"/>
+          <w:numId w:val="93"/>
+        </w:numPr>
+      </w:pPr>
+      <w:r>
+        <w:t xml:space="preserve">Hermano posterior </w:t>
+      </w:r>
+      <w:r>
+        <w:rPr>
+          <w:b/>
+          <w:bCs/>
+        </w:rPr>
+        <w:t>~</w:t>
+      </w:r>
+    </w:p>
+    <w:p>
+      <w:pPr>
+        <w:pStyle w:val="Cdigo"/>
+      </w:pPr>
+      <w:r>
+        <w:t xml:space="preserve">a ~ b </w:t>
+      </w:r>
+      <w:r>
+        <w:rPr>
+          <w:rFonts w:asciiTheme="minorHAnsi" w:hAnsiTheme="minorHAnsi" w:cstheme="minorHAnsi"/>
+          <w:sz w:val="22"/>
+          <w:szCs w:val="22"/>
+        </w:rPr>
+        <w:t>obliga a que b sea hermano de a.</w:t>
+      </w:r>
+    </w:p>
+    <w:p>
+      <w:pPr>
+        <w:pStyle w:val="Cdigo"/>
+        <w:numPr>
+          <w:ilvl w:val="0"/>
+          <w:numId w:val="93"/>
+        </w:numPr>
+      </w:pPr>
+      <w:r>
+        <w:rPr>
+          <w:rFonts w:asciiTheme="minorHAnsi" w:hAnsiTheme="minorHAnsi" w:cstheme="minorHAnsi"/>
+          <w:sz w:val="22"/>
+          <w:szCs w:val="22"/>
+        </w:rPr>
+        <w:t xml:space="preserve">Hermano posterior adyacente </w:t>
+      </w:r>
+      <w:r>
+        <w:rPr>
+          <w:rFonts w:asciiTheme="minorHAnsi" w:hAnsiTheme="minorHAnsi" w:cstheme="minorHAnsi"/>
+          <w:b/>
+          <w:bCs/>
+          <w:sz w:val="22"/>
+          <w:szCs w:val="22"/>
+        </w:rPr>
+        <w:t>+</w:t>
+      </w:r>
+    </w:p>
+    <w:p>
+      <w:pPr>
+        <w:pStyle w:val="Cdigo"/>
+      </w:pPr>
+      <w:r>
+        <w:t xml:space="preserve">a + b{} </w:t>
+      </w:r>
+      <w:r>
+        <w:rPr>
+          <w:rFonts w:asciiTheme="minorHAnsi" w:hAnsiTheme="minorHAnsi" w:cstheme="minorHAnsi"/>
+          <w:sz w:val="22"/>
+          <w:szCs w:val="22"/>
+        </w:rPr>
+        <w:t>son hermanos y además adyacentes.</w:t>
+      </w:r>
+      <w:r>
+        <w:rPr>
+          <w:rFonts w:asciiTheme="minorHAnsi" w:hAnsiTheme="minorHAnsi" w:cstheme="minorHAnsi"/>
+          <w:sz w:val="22"/>
+          <w:szCs w:val="22"/>
+        </w:rPr>
+        <w:t xml:space="preserve"> Se aplica a b.</w:t>
+      </w:r>
+    </w:p>
+    <w:p>
+      <w:pPr>
+        <w:pStyle w:val="Cdigo"/>
+        <w:numPr>
+          <w:ilvl w:val="0"/>
+          <w:numId w:val="93"/>
+        </w:numPr>
+        <w:rPr>
+          <w:rFonts w:asciiTheme="minorHAnsi" w:hAnsiTheme="minorHAnsi" w:cstheme="minorHAnsi"/>
+          <w:sz w:val="22"/>
+          <w:szCs w:val="22"/>
+        </w:rPr>
+      </w:pPr>
+      <w:r>
+        <w:rPr>
+          <w:rFonts w:asciiTheme="minorHAnsi" w:hAnsiTheme="minorHAnsi" w:cstheme="minorHAnsi"/>
+          <w:sz w:val="22"/>
+          <w:szCs w:val="22"/>
+        </w:rPr>
+        <w:t xml:space="preserve">Otros: </w:t>
+      </w:r>
+      <w:hyperlink r:id="rId12" w:history="1">
+        <w:r>
+          <w:rPr>
+            <w:rStyle w:val="Hipervnculo"/>
+            <w:rFonts w:asciiTheme="minorHAnsi" w:hAnsiTheme="minorHAnsi" w:cstheme="minorHAnsi"/>
+            <w:sz w:val="22"/>
+            <w:szCs w:val="22"/>
+          </w:rPr>
+          <w:t>https://www.w3.org/wiki/CSS_/_Selectores_CSS</w:t>
+        </w:r>
+      </w:hyperlink>
+      <w:r>
+        <w:rPr>
+          <w:rFonts w:asciiTheme="minorHAnsi" w:hAnsiTheme="minorHAnsi" w:cstheme="minorHAnsi"/>
+          <w:sz w:val="22"/>
+          <w:szCs w:val="22"/>
+        </w:rPr>
+        <w:t xml:space="preserve"> </w:t>
+      </w:r>
+    </w:p>
+    <w:p>
+      <w:pPr>
+        <w:pStyle w:val="Cdigo"/>
+        <w:numPr>
+          <w:ilvl w:val="0"/>
+          <w:numId w:val="0"/>
+        </w:numPr>
+        <w:ind w:left="720"/>
+        <w:rPr>
+          <w:rFonts w:asciiTheme="minorHAnsi" w:hAnsiTheme="minorHAnsi" w:cstheme="minorHAnsi"/>
+          <w:sz w:val="22"/>
+          <w:szCs w:val="22"/>
+        </w:rPr>
+      </w:pPr>
+    </w:p>
+    <w:p/>
     <w:sectPr>
-      <w:headerReference w:type="default" r:id="rId12"/>
-      <w:footerReference w:type="default" r:id="rId13"/>
+      <w:headerReference w:type="default" r:id="rId13"/>
+      <w:footerReference w:type="default" r:id="rId14"/>
       <w:pgSz w:w="11906" w:h="16838"/>
       <w:pgMar w:top="720" w:right="720" w:bottom="720" w:left="720" w:header="708" w:footer="708" w:gutter="0"/>
       <w:pgNumType w:start="0"/>
@@ -4053,6 +4230,120 @@
     </w:lvl>
   </w:abstractNum>
   <w:abstractNum w:abstractNumId="8" w15:restartNumberingAfterBreak="0">
+    <w:nsid w:val="0C5D77E0"/>
+    <w:multiLevelType w:val="hybridMultilevel"/>
+    <w:tmpl w:val="48FA0068"/>
+    <w:lvl w:ilvl="0" w:tplc="0C0A0001">
+      <w:start w:val="1"/>
+      <w:numFmt w:val="bullet"/>
+      <w:lvlText w:val=""/>
+      <w:lvlJc w:val="left"/>
+      <w:pPr>
+        <w:ind w:left="720" w:hanging="360"/>
+      </w:pPr>
+      <w:rPr>
+        <w:rFonts w:ascii="Symbol" w:hAnsi="Symbol" w:hint="default"/>
+      </w:rPr>
+    </w:lvl>
+    <w:lvl w:ilvl="1" w:tplc="270C6CAA">
+      <w:start w:val="1"/>
+      <w:numFmt w:val="bullet"/>
+      <w:pStyle w:val="Cdigo"/>
+      <w:lvlText w:val="o"/>
+      <w:lvlJc w:val="left"/>
+      <w:pPr>
+        <w:ind w:left="1440" w:hanging="360"/>
+      </w:pPr>
+      <w:rPr>
+        <w:rFonts w:ascii="Courier New" w:hAnsi="Courier New" w:cs="Courier New" w:hint="default"/>
+      </w:rPr>
+    </w:lvl>
+    <w:lvl w:ilvl="2" w:tplc="0C0A0005" w:tentative="1">
+      <w:start w:val="1"/>
+      <w:numFmt w:val="bullet"/>
+      <w:lvlText w:val=""/>
+      <w:lvlJc w:val="left"/>
+      <w:pPr>
+        <w:ind w:left="2160" w:hanging="360"/>
+      </w:pPr>
+      <w:rPr>
+        <w:rFonts w:ascii="Wingdings" w:hAnsi="Wingdings" w:hint="default"/>
+      </w:rPr>
+    </w:lvl>
+    <w:lvl w:ilvl="3" w:tplc="0C0A0001" w:tentative="1">
+      <w:start w:val="1"/>
+      <w:numFmt w:val="bullet"/>
+      <w:lvlText w:val=""/>
+      <w:lvlJc w:val="left"/>
+      <w:pPr>
+        <w:ind w:left="2880" w:hanging="360"/>
+      </w:pPr>
+      <w:rPr>
+        <w:rFonts w:ascii="Symbol" w:hAnsi="Symbol" w:hint="default"/>
+      </w:rPr>
+    </w:lvl>
+    <w:lvl w:ilvl="4" w:tplc="0C0A0003" w:tentative="1">
+      <w:start w:val="1"/>
+      <w:numFmt w:val="bullet"/>
+      <w:lvlText w:val="o"/>
+      <w:lvlJc w:val="left"/>
+      <w:pPr>
+        <w:ind w:left="3600" w:hanging="360"/>
+      </w:pPr>
+      <w:rPr>
+        <w:rFonts w:ascii="Courier New" w:hAnsi="Courier New" w:cs="Courier New" w:hint="default"/>
+      </w:rPr>
+    </w:lvl>
+    <w:lvl w:ilvl="5" w:tplc="0C0A0005" w:tentative="1">
+      <w:start w:val="1"/>
+      <w:numFmt w:val="bullet"/>
+      <w:lvlText w:val=""/>
+      <w:lvlJc w:val="left"/>
+      <w:pPr>
+        <w:ind w:left="4320" w:hanging="360"/>
+      </w:pPr>
+      <w:rPr>
+        <w:rFonts w:ascii="Wingdings" w:hAnsi="Wingdings" w:hint="default"/>
+      </w:rPr>
+    </w:lvl>
+    <w:lvl w:ilvl="6" w:tplc="0C0A0001" w:tentative="1">
+      <w:start w:val="1"/>
+      <w:numFmt w:val="bullet"/>
+      <w:lvlText w:val=""/>
+      <w:lvlJc w:val="left"/>
+      <w:pPr>
+        <w:ind w:left="5040" w:hanging="360"/>
+      </w:pPr>
+      <w:rPr>
+        <w:rFonts w:ascii="Symbol" w:hAnsi="Symbol" w:hint="default"/>
+      </w:rPr>
+    </w:lvl>
+    <w:lvl w:ilvl="7" w:tplc="0C0A0003" w:tentative="1">
+      <w:start w:val="1"/>
+      <w:numFmt w:val="bullet"/>
+      <w:lvlText w:val="o"/>
+      <w:lvlJc w:val="left"/>
+      <w:pPr>
+        <w:ind w:left="5760" w:hanging="360"/>
+      </w:pPr>
+      <w:rPr>
+        <w:rFonts w:ascii="Courier New" w:hAnsi="Courier New" w:cs="Courier New" w:hint="default"/>
+      </w:rPr>
+    </w:lvl>
+    <w:lvl w:ilvl="8" w:tplc="0C0A0005" w:tentative="1">
+      <w:start w:val="1"/>
+      <w:numFmt w:val="bullet"/>
+      <w:lvlText w:val=""/>
+      <w:lvlJc w:val="left"/>
+      <w:pPr>
+        <w:ind w:left="6480" w:hanging="360"/>
+      </w:pPr>
+      <w:rPr>
+        <w:rFonts w:ascii="Wingdings" w:hAnsi="Wingdings" w:hint="default"/>
+      </w:rPr>
+    </w:lvl>
+  </w:abstractNum>
+  <w:abstractNum w:abstractNumId="9" w15:restartNumberingAfterBreak="0">
     <w:nsid w:val="0CA724BA"/>
     <w:multiLevelType w:val="hybridMultilevel"/>
     <w:tmpl w:val="EAB24084"/>
@@ -4141,7 +4432,7 @@
       </w:pPr>
     </w:lvl>
   </w:abstractNum>
-  <w:abstractNum w:abstractNumId="9" w15:restartNumberingAfterBreak="0">
+  <w:abstractNum w:abstractNumId="10" w15:restartNumberingAfterBreak="0">
     <w:nsid w:val="10C16B5B"/>
     <w:multiLevelType w:val="multilevel"/>
     <w:tmpl w:val="86423038"/>
@@ -4290,7 +4581,7 @@
       </w:rPr>
     </w:lvl>
   </w:abstractNum>
-  <w:abstractNum w:abstractNumId="10" w15:restartNumberingAfterBreak="0">
+  <w:abstractNum w:abstractNumId="11" w15:restartNumberingAfterBreak="0">
     <w:nsid w:val="120D323A"/>
     <w:multiLevelType w:val="hybridMultilevel"/>
     <w:tmpl w:val="CF8225EA"/>
@@ -4379,7 +4670,7 @@
       </w:pPr>
     </w:lvl>
   </w:abstractNum>
-  <w:abstractNum w:abstractNumId="11" w15:restartNumberingAfterBreak="0">
+  <w:abstractNum w:abstractNumId="12" w15:restartNumberingAfterBreak="0">
     <w:nsid w:val="12B14DC1"/>
     <w:multiLevelType w:val="hybridMultilevel"/>
     <w:tmpl w:val="6D548C8E"/>
@@ -4465,7 +4756,7 @@
       </w:pPr>
     </w:lvl>
   </w:abstractNum>
-  <w:abstractNum w:abstractNumId="12" w15:restartNumberingAfterBreak="0">
+  <w:abstractNum w:abstractNumId="13" w15:restartNumberingAfterBreak="0">
     <w:nsid w:val="12C421DE"/>
     <w:multiLevelType w:val="hybridMultilevel"/>
     <w:tmpl w:val="1250DADA"/>
@@ -4551,7 +4842,7 @@
       </w:pPr>
     </w:lvl>
   </w:abstractNum>
-  <w:abstractNum w:abstractNumId="13" w15:restartNumberingAfterBreak="0">
+  <w:abstractNum w:abstractNumId="14" w15:restartNumberingAfterBreak="0">
     <w:nsid w:val="13BA7CBD"/>
     <w:multiLevelType w:val="multilevel"/>
     <w:tmpl w:val="6832A2BC"/>
@@ -4700,7 +4991,7 @@
       </w:rPr>
     </w:lvl>
   </w:abstractNum>
-  <w:abstractNum w:abstractNumId="14" w15:restartNumberingAfterBreak="0">
+  <w:abstractNum w:abstractNumId="15" w15:restartNumberingAfterBreak="0">
     <w:nsid w:val="14082A6F"/>
     <w:multiLevelType w:val="hybridMultilevel"/>
     <w:tmpl w:val="9878D474"/>
@@ -4813,7 +5104,7 @@
       </w:rPr>
     </w:lvl>
   </w:abstractNum>
-  <w:abstractNum w:abstractNumId="15" w15:restartNumberingAfterBreak="0">
+  <w:abstractNum w:abstractNumId="16" w15:restartNumberingAfterBreak="0">
     <w:nsid w:val="15EE7F04"/>
     <w:multiLevelType w:val="hybridMultilevel"/>
     <w:tmpl w:val="B85C1A9C"/>
@@ -4926,7 +5217,7 @@
       </w:rPr>
     </w:lvl>
   </w:abstractNum>
-  <w:abstractNum w:abstractNumId="16" w15:restartNumberingAfterBreak="0">
+  <w:abstractNum w:abstractNumId="17" w15:restartNumberingAfterBreak="0">
     <w:nsid w:val="16475742"/>
     <w:multiLevelType w:val="multilevel"/>
     <w:tmpl w:val="EFC040D0"/>
@@ -5075,7 +5366,7 @@
       </w:rPr>
     </w:lvl>
   </w:abstractNum>
-  <w:abstractNum w:abstractNumId="17" w15:restartNumberingAfterBreak="0">
+  <w:abstractNum w:abstractNumId="18" w15:restartNumberingAfterBreak="0">
     <w:nsid w:val="18FF1F66"/>
     <w:multiLevelType w:val="hybridMultilevel"/>
     <w:tmpl w:val="8D94CB4E"/>
@@ -5188,7 +5479,7 @@
       </w:rPr>
     </w:lvl>
   </w:abstractNum>
-  <w:abstractNum w:abstractNumId="18" w15:restartNumberingAfterBreak="0">
+  <w:abstractNum w:abstractNumId="19" w15:restartNumberingAfterBreak="0">
     <w:nsid w:val="19057D95"/>
     <w:multiLevelType w:val="hybridMultilevel"/>
     <w:tmpl w:val="42123836"/>
@@ -5277,7 +5568,7 @@
       </w:pPr>
     </w:lvl>
   </w:abstractNum>
-  <w:abstractNum w:abstractNumId="19" w15:restartNumberingAfterBreak="0">
+  <w:abstractNum w:abstractNumId="20" w15:restartNumberingAfterBreak="0">
     <w:nsid w:val="1A5679AB"/>
     <w:multiLevelType w:val="hybridMultilevel"/>
     <w:tmpl w:val="E4CE3ECE"/>
@@ -5363,7 +5654,7 @@
       </w:pPr>
     </w:lvl>
   </w:abstractNum>
-  <w:abstractNum w:abstractNumId="20" w15:restartNumberingAfterBreak="0">
+  <w:abstractNum w:abstractNumId="21" w15:restartNumberingAfterBreak="0">
     <w:nsid w:val="1B3C7C28"/>
     <w:multiLevelType w:val="hybridMultilevel"/>
     <w:tmpl w:val="97F073EA"/>
@@ -5449,7 +5740,7 @@
       </w:pPr>
     </w:lvl>
   </w:abstractNum>
-  <w:abstractNum w:abstractNumId="21" w15:restartNumberingAfterBreak="0">
+  <w:abstractNum w:abstractNumId="22" w15:restartNumberingAfterBreak="0">
     <w:nsid w:val="1DEF1AAB"/>
     <w:multiLevelType w:val="multilevel"/>
     <w:tmpl w:val="920C4FEA"/>
@@ -5598,7 +5889,7 @@
       </w:rPr>
     </w:lvl>
   </w:abstractNum>
-  <w:abstractNum w:abstractNumId="22" w15:restartNumberingAfterBreak="0">
+  <w:abstractNum w:abstractNumId="23" w15:restartNumberingAfterBreak="0">
     <w:nsid w:val="21AB4462"/>
     <w:multiLevelType w:val="multilevel"/>
     <w:tmpl w:val="5240ECEE"/>
@@ -5747,7 +6038,7 @@
       </w:rPr>
     </w:lvl>
   </w:abstractNum>
-  <w:abstractNum w:abstractNumId="23" w15:restartNumberingAfterBreak="0">
+  <w:abstractNum w:abstractNumId="24" w15:restartNumberingAfterBreak="0">
     <w:nsid w:val="21E33820"/>
     <w:multiLevelType w:val="hybridMultilevel"/>
     <w:tmpl w:val="A5C055E2"/>
@@ -5833,7 +6124,7 @@
       </w:pPr>
     </w:lvl>
   </w:abstractNum>
-  <w:abstractNum w:abstractNumId="24" w15:restartNumberingAfterBreak="0">
+  <w:abstractNum w:abstractNumId="25" w15:restartNumberingAfterBreak="0">
     <w:nsid w:val="25E17428"/>
     <w:multiLevelType w:val="hybridMultilevel"/>
     <w:tmpl w:val="C8BA0802"/>
@@ -5946,7 +6237,7 @@
       </w:rPr>
     </w:lvl>
   </w:abstractNum>
-  <w:abstractNum w:abstractNumId="25" w15:restartNumberingAfterBreak="0">
+  <w:abstractNum w:abstractNumId="26" w15:restartNumberingAfterBreak="0">
     <w:nsid w:val="26067512"/>
     <w:multiLevelType w:val="hybridMultilevel"/>
     <w:tmpl w:val="13EEF592"/>
@@ -6059,7 +6350,7 @@
       </w:rPr>
     </w:lvl>
   </w:abstractNum>
-  <w:abstractNum w:abstractNumId="26" w15:restartNumberingAfterBreak="0">
+  <w:abstractNum w:abstractNumId="27" w15:restartNumberingAfterBreak="0">
     <w:nsid w:val="273007D9"/>
     <w:multiLevelType w:val="hybridMultilevel"/>
     <w:tmpl w:val="8B468CA0"/>
@@ -6172,7 +6463,7 @@
       </w:rPr>
     </w:lvl>
   </w:abstractNum>
-  <w:abstractNum w:abstractNumId="27" w15:restartNumberingAfterBreak="0">
+  <w:abstractNum w:abstractNumId="28" w15:restartNumberingAfterBreak="0">
     <w:nsid w:val="27C90872"/>
     <w:multiLevelType w:val="hybridMultilevel"/>
     <w:tmpl w:val="661A53FA"/>
@@ -6258,7 +6549,7 @@
       </w:pPr>
     </w:lvl>
   </w:abstractNum>
-  <w:abstractNum w:abstractNumId="28" w15:restartNumberingAfterBreak="0">
+  <w:abstractNum w:abstractNumId="29" w15:restartNumberingAfterBreak="0">
     <w:nsid w:val="2A40061B"/>
     <w:multiLevelType w:val="hybridMultilevel"/>
     <w:tmpl w:val="EAA413D8"/>
@@ -6344,7 +6635,120 @@
       </w:pPr>
     </w:lvl>
   </w:abstractNum>
-  <w:abstractNum w:abstractNumId="29" w15:restartNumberingAfterBreak="0">
+  <w:abstractNum w:abstractNumId="30" w15:restartNumberingAfterBreak="0">
+    <w:nsid w:val="2A860DBD"/>
+    <w:multiLevelType w:val="hybridMultilevel"/>
+    <w:tmpl w:val="585C12CA"/>
+    <w:lvl w:ilvl="0" w:tplc="0C0A0001">
+      <w:start w:val="1"/>
+      <w:numFmt w:val="bullet"/>
+      <w:lvlText w:val=""/>
+      <w:lvlJc w:val="left"/>
+      <w:pPr>
+        <w:ind w:left="720" w:hanging="360"/>
+      </w:pPr>
+      <w:rPr>
+        <w:rFonts w:ascii="Symbol" w:hAnsi="Symbol" w:hint="default"/>
+      </w:rPr>
+    </w:lvl>
+    <w:lvl w:ilvl="1" w:tplc="0C0A0003" w:tentative="1">
+      <w:start w:val="1"/>
+      <w:numFmt w:val="bullet"/>
+      <w:lvlText w:val="o"/>
+      <w:lvlJc w:val="left"/>
+      <w:pPr>
+        <w:ind w:left="1440" w:hanging="360"/>
+      </w:pPr>
+      <w:rPr>
+        <w:rFonts w:ascii="Courier New" w:hAnsi="Courier New" w:cs="Courier New" w:hint="default"/>
+      </w:rPr>
+    </w:lvl>
+    <w:lvl w:ilvl="2" w:tplc="0C0A0005" w:tentative="1">
+      <w:start w:val="1"/>
+      <w:numFmt w:val="bullet"/>
+      <w:lvlText w:val=""/>
+      <w:lvlJc w:val="left"/>
+      <w:pPr>
+        <w:ind w:left="2160" w:hanging="360"/>
+      </w:pPr>
+      <w:rPr>
+        <w:rFonts w:ascii="Wingdings" w:hAnsi="Wingdings" w:hint="default"/>
+      </w:rPr>
+    </w:lvl>
+    <w:lvl w:ilvl="3" w:tplc="0C0A0001" w:tentative="1">
+      <w:start w:val="1"/>
+      <w:numFmt w:val="bullet"/>
+      <w:lvlText w:val=""/>
+      <w:lvlJc w:val="left"/>
+      <w:pPr>
+        <w:ind w:left="2880" w:hanging="360"/>
+      </w:pPr>
+      <w:rPr>
+        <w:rFonts w:ascii="Symbol" w:hAnsi="Symbol" w:hint="default"/>
+      </w:rPr>
+    </w:lvl>
+    <w:lvl w:ilvl="4" w:tplc="0C0A0003" w:tentative="1">
+      <w:start w:val="1"/>
+      <w:numFmt w:val="bullet"/>
+      <w:lvlText w:val="o"/>
+      <w:lvlJc w:val="left"/>
+      <w:pPr>
+        <w:ind w:left="3600" w:hanging="360"/>
+      </w:pPr>
+      <w:rPr>
+        <w:rFonts w:ascii="Courier New" w:hAnsi="Courier New" w:cs="Courier New" w:hint="default"/>
+      </w:rPr>
+    </w:lvl>
+    <w:lvl w:ilvl="5" w:tplc="0C0A0005" w:tentative="1">
+      <w:start w:val="1"/>
+      <w:numFmt w:val="bullet"/>
+      <w:lvlText w:val=""/>
+      <w:lvlJc w:val="left"/>
+      <w:pPr>
+        <w:ind w:left="4320" w:hanging="360"/>
+      </w:pPr>
+      <w:rPr>
+        <w:rFonts w:ascii="Wingdings" w:hAnsi="Wingdings" w:hint="default"/>
+      </w:rPr>
+    </w:lvl>
+    <w:lvl w:ilvl="6" w:tplc="0C0A0001" w:tentative="1">
+      <w:start w:val="1"/>
+      <w:numFmt w:val="bullet"/>
+      <w:lvlText w:val=""/>
+      <w:lvlJc w:val="left"/>
+      <w:pPr>
+        <w:ind w:left="5040" w:hanging="360"/>
+      </w:pPr>
+      <w:rPr>
+        <w:rFonts w:ascii="Symbol" w:hAnsi="Symbol" w:hint="default"/>
+      </w:rPr>
+    </w:lvl>
+    <w:lvl w:ilvl="7" w:tplc="0C0A0003" w:tentative="1">
+      <w:start w:val="1"/>
+      <w:numFmt w:val="bullet"/>
+      <w:lvlText w:val="o"/>
+      <w:lvlJc w:val="left"/>
+      <w:pPr>
+        <w:ind w:left="5760" w:hanging="360"/>
+      </w:pPr>
+      <w:rPr>
+        <w:rFonts w:ascii="Courier New" w:hAnsi="Courier New" w:cs="Courier New" w:hint="default"/>
+      </w:rPr>
+    </w:lvl>
+    <w:lvl w:ilvl="8" w:tplc="0C0A0005" w:tentative="1">
+      <w:start w:val="1"/>
+      <w:numFmt w:val="bullet"/>
+      <w:lvlText w:val=""/>
+      <w:lvlJc w:val="left"/>
+      <w:pPr>
+        <w:ind w:left="6480" w:hanging="360"/>
+      </w:pPr>
+      <w:rPr>
+        <w:rFonts w:ascii="Wingdings" w:hAnsi="Wingdings" w:hint="default"/>
+      </w:rPr>
+    </w:lvl>
+  </w:abstractNum>
+  <w:abstractNum w:abstractNumId="31" w15:restartNumberingAfterBreak="0">
     <w:nsid w:val="2B773680"/>
     <w:multiLevelType w:val="multilevel"/>
     <w:tmpl w:val="3A94B726"/>
@@ -6493,7 +6897,7 @@
       </w:rPr>
     </w:lvl>
   </w:abstractNum>
-  <w:abstractNum w:abstractNumId="30" w15:restartNumberingAfterBreak="0">
+  <w:abstractNum w:abstractNumId="32" w15:restartNumberingAfterBreak="0">
     <w:nsid w:val="2C4B7DB0"/>
     <w:multiLevelType w:val="multilevel"/>
     <w:tmpl w:val="504005B2"/>
@@ -6642,7 +7046,7 @@
       </w:rPr>
     </w:lvl>
   </w:abstractNum>
-  <w:abstractNum w:abstractNumId="31" w15:restartNumberingAfterBreak="0">
+  <w:abstractNum w:abstractNumId="33" w15:restartNumberingAfterBreak="0">
     <w:nsid w:val="2CE160C6"/>
     <w:multiLevelType w:val="hybridMultilevel"/>
     <w:tmpl w:val="A8E6EC18"/>
@@ -6728,7 +7132,7 @@
       </w:pPr>
     </w:lvl>
   </w:abstractNum>
-  <w:abstractNum w:abstractNumId="32" w15:restartNumberingAfterBreak="0">
+  <w:abstractNum w:abstractNumId="34" w15:restartNumberingAfterBreak="0">
     <w:nsid w:val="2CFD1049"/>
     <w:multiLevelType w:val="hybridMultilevel"/>
     <w:tmpl w:val="C3A6609E"/>
@@ -6814,7 +7218,7 @@
       </w:pPr>
     </w:lvl>
   </w:abstractNum>
-  <w:abstractNum w:abstractNumId="33" w15:restartNumberingAfterBreak="0">
+  <w:abstractNum w:abstractNumId="35" w15:restartNumberingAfterBreak="0">
     <w:nsid w:val="2D85065A"/>
     <w:multiLevelType w:val="multilevel"/>
     <w:tmpl w:val="C9F69258"/>
@@ -6963,7 +7367,7 @@
       </w:rPr>
     </w:lvl>
   </w:abstractNum>
-  <w:abstractNum w:abstractNumId="34" w15:restartNumberingAfterBreak="0">
+  <w:abstractNum w:abstractNumId="36" w15:restartNumberingAfterBreak="0">
     <w:nsid w:val="2EEE0A36"/>
     <w:multiLevelType w:val="hybridMultilevel"/>
     <w:tmpl w:val="D08075F8"/>
@@ -7049,7 +7453,7 @@
       </w:pPr>
     </w:lvl>
   </w:abstractNum>
-  <w:abstractNum w:abstractNumId="35" w15:restartNumberingAfterBreak="0">
+  <w:abstractNum w:abstractNumId="37" w15:restartNumberingAfterBreak="0">
     <w:nsid w:val="311E76A6"/>
     <w:multiLevelType w:val="hybridMultilevel"/>
     <w:tmpl w:val="D37E2298"/>
@@ -7138,7 +7542,7 @@
       </w:pPr>
     </w:lvl>
   </w:abstractNum>
-  <w:abstractNum w:abstractNumId="36" w15:restartNumberingAfterBreak="0">
+  <w:abstractNum w:abstractNumId="38" w15:restartNumberingAfterBreak="0">
     <w:nsid w:val="332F4A27"/>
     <w:multiLevelType w:val="hybridMultilevel"/>
     <w:tmpl w:val="5300B2FC"/>
@@ -7224,7 +7628,7 @@
       </w:pPr>
     </w:lvl>
   </w:abstractNum>
-  <w:abstractNum w:abstractNumId="37" w15:restartNumberingAfterBreak="0">
+  <w:abstractNum w:abstractNumId="39" w15:restartNumberingAfterBreak="0">
     <w:nsid w:val="33627853"/>
     <w:multiLevelType w:val="hybridMultilevel"/>
     <w:tmpl w:val="C97C2182"/>
@@ -7313,7 +7717,7 @@
       </w:pPr>
     </w:lvl>
   </w:abstractNum>
-  <w:abstractNum w:abstractNumId="38" w15:restartNumberingAfterBreak="0">
+  <w:abstractNum w:abstractNumId="40" w15:restartNumberingAfterBreak="0">
     <w:nsid w:val="343E6E81"/>
     <w:multiLevelType w:val="hybridMultilevel"/>
     <w:tmpl w:val="4ACCC2E6"/>
@@ -7426,7 +7830,7 @@
       </w:rPr>
     </w:lvl>
   </w:abstractNum>
-  <w:abstractNum w:abstractNumId="39" w15:restartNumberingAfterBreak="0">
+  <w:abstractNum w:abstractNumId="41" w15:restartNumberingAfterBreak="0">
     <w:nsid w:val="34F140BB"/>
     <w:multiLevelType w:val="hybridMultilevel"/>
     <w:tmpl w:val="FF60CBDE"/>
@@ -7515,7 +7919,7 @@
       </w:pPr>
     </w:lvl>
   </w:abstractNum>
-  <w:abstractNum w:abstractNumId="40" w15:restartNumberingAfterBreak="0">
+  <w:abstractNum w:abstractNumId="42" w15:restartNumberingAfterBreak="0">
     <w:nsid w:val="35692D2C"/>
     <w:multiLevelType w:val="hybridMultilevel"/>
     <w:tmpl w:val="BB764F50"/>
@@ -7604,7 +8008,7 @@
       </w:pPr>
     </w:lvl>
   </w:abstractNum>
-  <w:abstractNum w:abstractNumId="41" w15:restartNumberingAfterBreak="0">
+  <w:abstractNum w:abstractNumId="43" w15:restartNumberingAfterBreak="0">
     <w:nsid w:val="36B4655F"/>
     <w:multiLevelType w:val="hybridMultilevel"/>
     <w:tmpl w:val="87D67C4C"/>
@@ -7690,7 +8094,7 @@
       </w:pPr>
     </w:lvl>
   </w:abstractNum>
-  <w:abstractNum w:abstractNumId="42" w15:restartNumberingAfterBreak="0">
+  <w:abstractNum w:abstractNumId="44" w15:restartNumberingAfterBreak="0">
     <w:nsid w:val="37E052F2"/>
     <w:multiLevelType w:val="hybridMultilevel"/>
     <w:tmpl w:val="DEFAB1DA"/>
@@ -7779,7 +8183,7 @@
       </w:pPr>
     </w:lvl>
   </w:abstractNum>
-  <w:abstractNum w:abstractNumId="43" w15:restartNumberingAfterBreak="0">
+  <w:abstractNum w:abstractNumId="45" w15:restartNumberingAfterBreak="0">
     <w:nsid w:val="3AC56A3A"/>
     <w:multiLevelType w:val="hybridMultilevel"/>
     <w:tmpl w:val="01742A4E"/>
@@ -7865,7 +8269,7 @@
       </w:pPr>
     </w:lvl>
   </w:abstractNum>
-  <w:abstractNum w:abstractNumId="44" w15:restartNumberingAfterBreak="0">
+  <w:abstractNum w:abstractNumId="46" w15:restartNumberingAfterBreak="0">
     <w:nsid w:val="3C6D503D"/>
     <w:multiLevelType w:val="hybridMultilevel"/>
     <w:tmpl w:val="11F065A0"/>
@@ -7978,7 +8382,7 @@
       </w:rPr>
     </w:lvl>
   </w:abstractNum>
-  <w:abstractNum w:abstractNumId="45" w15:restartNumberingAfterBreak="0">
+  <w:abstractNum w:abstractNumId="47" w15:restartNumberingAfterBreak="0">
     <w:nsid w:val="3D7864E1"/>
     <w:multiLevelType w:val="hybridMultilevel"/>
     <w:tmpl w:val="F716962C"/>
@@ -8067,7 +8471,7 @@
       </w:pPr>
     </w:lvl>
   </w:abstractNum>
-  <w:abstractNum w:abstractNumId="46" w15:restartNumberingAfterBreak="0">
+  <w:abstractNum w:abstractNumId="48" w15:restartNumberingAfterBreak="0">
     <w:nsid w:val="3DA40AE3"/>
     <w:multiLevelType w:val="hybridMultilevel"/>
     <w:tmpl w:val="6BB8CD44"/>
@@ -8156,7 +8560,7 @@
       </w:pPr>
     </w:lvl>
   </w:abstractNum>
-  <w:abstractNum w:abstractNumId="47" w15:restartNumberingAfterBreak="0">
+  <w:abstractNum w:abstractNumId="49" w15:restartNumberingAfterBreak="0">
     <w:nsid w:val="3DCD3534"/>
     <w:multiLevelType w:val="hybridMultilevel"/>
     <w:tmpl w:val="0928AEC0"/>
@@ -8245,7 +8649,7 @@
       </w:pPr>
     </w:lvl>
   </w:abstractNum>
-  <w:abstractNum w:abstractNumId="48" w15:restartNumberingAfterBreak="0">
+  <w:abstractNum w:abstractNumId="50" w15:restartNumberingAfterBreak="0">
     <w:nsid w:val="3EDE7E2D"/>
     <w:multiLevelType w:val="hybridMultilevel"/>
     <w:tmpl w:val="91FACF26"/>
@@ -8331,7 +8735,7 @@
       </w:pPr>
     </w:lvl>
   </w:abstractNum>
-  <w:abstractNum w:abstractNumId="49" w15:restartNumberingAfterBreak="0">
+  <w:abstractNum w:abstractNumId="51" w15:restartNumberingAfterBreak="0">
     <w:nsid w:val="3F585463"/>
     <w:multiLevelType w:val="hybridMultilevel"/>
     <w:tmpl w:val="60D8C81E"/>
@@ -8444,7 +8848,7 @@
       </w:rPr>
     </w:lvl>
   </w:abstractNum>
-  <w:abstractNum w:abstractNumId="50" w15:restartNumberingAfterBreak="0">
+  <w:abstractNum w:abstractNumId="52" w15:restartNumberingAfterBreak="0">
     <w:nsid w:val="3F776F09"/>
     <w:multiLevelType w:val="hybridMultilevel"/>
     <w:tmpl w:val="EE362E72"/>
@@ -8557,7 +8961,7 @@
       </w:rPr>
     </w:lvl>
   </w:abstractNum>
-  <w:abstractNum w:abstractNumId="51" w15:restartNumberingAfterBreak="0">
+  <w:abstractNum w:abstractNumId="53" w15:restartNumberingAfterBreak="0">
     <w:nsid w:val="40390CA4"/>
     <w:multiLevelType w:val="hybridMultilevel"/>
     <w:tmpl w:val="AEDCE09C"/>
@@ -8643,7 +9047,7 @@
       </w:pPr>
     </w:lvl>
   </w:abstractNum>
-  <w:abstractNum w:abstractNumId="52" w15:restartNumberingAfterBreak="0">
+  <w:abstractNum w:abstractNumId="54" w15:restartNumberingAfterBreak="0">
     <w:nsid w:val="40D55D55"/>
     <w:multiLevelType w:val="hybridMultilevel"/>
     <w:tmpl w:val="E24ABE1C"/>
@@ -8732,7 +9136,7 @@
       </w:pPr>
     </w:lvl>
   </w:abstractNum>
-  <w:abstractNum w:abstractNumId="53" w15:restartNumberingAfterBreak="0">
+  <w:abstractNum w:abstractNumId="55" w15:restartNumberingAfterBreak="0">
     <w:nsid w:val="41174CFA"/>
     <w:multiLevelType w:val="hybridMultilevel"/>
     <w:tmpl w:val="CB5C04FA"/>
@@ -8818,7 +9222,7 @@
       </w:pPr>
     </w:lvl>
   </w:abstractNum>
-  <w:abstractNum w:abstractNumId="54" w15:restartNumberingAfterBreak="0">
+  <w:abstractNum w:abstractNumId="56" w15:restartNumberingAfterBreak="0">
     <w:nsid w:val="47EB546C"/>
     <w:multiLevelType w:val="multilevel"/>
     <w:tmpl w:val="DA7EA660"/>
@@ -8967,7 +9371,7 @@
       </w:rPr>
     </w:lvl>
   </w:abstractNum>
-  <w:abstractNum w:abstractNumId="55" w15:restartNumberingAfterBreak="0">
+  <w:abstractNum w:abstractNumId="57" w15:restartNumberingAfterBreak="0">
     <w:nsid w:val="48187F17"/>
     <w:multiLevelType w:val="hybridMultilevel"/>
     <w:tmpl w:val="18FCDF64"/>
@@ -9056,7 +9460,7 @@
       </w:pPr>
     </w:lvl>
   </w:abstractNum>
-  <w:abstractNum w:abstractNumId="56" w15:restartNumberingAfterBreak="0">
+  <w:abstractNum w:abstractNumId="58" w15:restartNumberingAfterBreak="0">
     <w:nsid w:val="48C2111A"/>
     <w:multiLevelType w:val="multilevel"/>
     <w:tmpl w:val="9416A026"/>
@@ -9205,7 +9609,7 @@
       </w:rPr>
     </w:lvl>
   </w:abstractNum>
-  <w:abstractNum w:abstractNumId="57" w15:restartNumberingAfterBreak="0">
+  <w:abstractNum w:abstractNumId="59" w15:restartNumberingAfterBreak="0">
     <w:nsid w:val="49295EF3"/>
     <w:multiLevelType w:val="multilevel"/>
     <w:tmpl w:val="CBE211B0"/>
@@ -9354,7 +9758,7 @@
       </w:rPr>
     </w:lvl>
   </w:abstractNum>
-  <w:abstractNum w:abstractNumId="58" w15:restartNumberingAfterBreak="0">
+  <w:abstractNum w:abstractNumId="60" w15:restartNumberingAfterBreak="0">
     <w:nsid w:val="49340D62"/>
     <w:multiLevelType w:val="hybridMultilevel"/>
     <w:tmpl w:val="16AC10F2"/>
@@ -9467,7 +9871,7 @@
       </w:rPr>
     </w:lvl>
   </w:abstractNum>
-  <w:abstractNum w:abstractNumId="59" w15:restartNumberingAfterBreak="0">
+  <w:abstractNum w:abstractNumId="61" w15:restartNumberingAfterBreak="0">
     <w:nsid w:val="493955E6"/>
     <w:multiLevelType w:val="hybridMultilevel"/>
     <w:tmpl w:val="1D3A8D5A"/>
@@ -9553,7 +9957,7 @@
       </w:pPr>
     </w:lvl>
   </w:abstractNum>
-  <w:abstractNum w:abstractNumId="60" w15:restartNumberingAfterBreak="0">
+  <w:abstractNum w:abstractNumId="62" w15:restartNumberingAfterBreak="0">
     <w:nsid w:val="4B717A6B"/>
     <w:multiLevelType w:val="hybridMultilevel"/>
     <w:tmpl w:val="640810E0"/>
@@ -9639,7 +10043,7 @@
       </w:pPr>
     </w:lvl>
   </w:abstractNum>
-  <w:abstractNum w:abstractNumId="61" w15:restartNumberingAfterBreak="0">
+  <w:abstractNum w:abstractNumId="63" w15:restartNumberingAfterBreak="0">
     <w:nsid w:val="4CCF6940"/>
     <w:multiLevelType w:val="multilevel"/>
     <w:tmpl w:val="FC3E5B46"/>
@@ -9788,7 +10192,7 @@
       </w:rPr>
     </w:lvl>
   </w:abstractNum>
-  <w:abstractNum w:abstractNumId="62" w15:restartNumberingAfterBreak="0">
+  <w:abstractNum w:abstractNumId="64" w15:restartNumberingAfterBreak="0">
     <w:nsid w:val="4D114291"/>
     <w:multiLevelType w:val="hybridMultilevel"/>
     <w:tmpl w:val="23EA4ACE"/>
@@ -9874,7 +10278,7 @@
       </w:pPr>
     </w:lvl>
   </w:abstractNum>
-  <w:abstractNum w:abstractNumId="63" w15:restartNumberingAfterBreak="0">
+  <w:abstractNum w:abstractNumId="65" w15:restartNumberingAfterBreak="0">
     <w:nsid w:val="4D516F54"/>
     <w:multiLevelType w:val="hybridMultilevel"/>
     <w:tmpl w:val="7FFC88AC"/>
@@ -9960,7 +10364,7 @@
       </w:pPr>
     </w:lvl>
   </w:abstractNum>
-  <w:abstractNum w:abstractNumId="64" w15:restartNumberingAfterBreak="0">
+  <w:abstractNum w:abstractNumId="66" w15:restartNumberingAfterBreak="0">
     <w:nsid w:val="506C77F6"/>
     <w:multiLevelType w:val="multilevel"/>
     <w:tmpl w:val="DE1C97D8"/>
@@ -10109,7 +10513,7 @@
       </w:rPr>
     </w:lvl>
   </w:abstractNum>
-  <w:abstractNum w:abstractNumId="65" w15:restartNumberingAfterBreak="0">
+  <w:abstractNum w:abstractNumId="67" w15:restartNumberingAfterBreak="0">
     <w:nsid w:val="514931BA"/>
     <w:multiLevelType w:val="hybridMultilevel"/>
     <w:tmpl w:val="F2682D88"/>
@@ -10198,7 +10602,7 @@
       </w:pPr>
     </w:lvl>
   </w:abstractNum>
-  <w:abstractNum w:abstractNumId="66" w15:restartNumberingAfterBreak="0">
+  <w:abstractNum w:abstractNumId="68" w15:restartNumberingAfterBreak="0">
     <w:nsid w:val="52386935"/>
     <w:multiLevelType w:val="hybridMultilevel"/>
     <w:tmpl w:val="8DD0D6BA"/>
@@ -10287,7 +10691,7 @@
       </w:pPr>
     </w:lvl>
   </w:abstractNum>
-  <w:abstractNum w:abstractNumId="67" w15:restartNumberingAfterBreak="0">
+  <w:abstractNum w:abstractNumId="69" w15:restartNumberingAfterBreak="0">
     <w:nsid w:val="53A108FF"/>
     <w:multiLevelType w:val="hybridMultilevel"/>
     <w:tmpl w:val="3F1A4FCC"/>
@@ -10373,7 +10777,7 @@
       </w:pPr>
     </w:lvl>
   </w:abstractNum>
-  <w:abstractNum w:abstractNumId="68" w15:restartNumberingAfterBreak="0">
+  <w:abstractNum w:abstractNumId="70" w15:restartNumberingAfterBreak="0">
     <w:nsid w:val="53CB54E9"/>
     <w:multiLevelType w:val="hybridMultilevel"/>
     <w:tmpl w:val="8482EC72"/>
@@ -10486,7 +10890,7 @@
       </w:rPr>
     </w:lvl>
   </w:abstractNum>
-  <w:abstractNum w:abstractNumId="69" w15:restartNumberingAfterBreak="0">
+  <w:abstractNum w:abstractNumId="71" w15:restartNumberingAfterBreak="0">
     <w:nsid w:val="5A95446D"/>
     <w:multiLevelType w:val="hybridMultilevel"/>
     <w:tmpl w:val="99F279DE"/>
@@ -10575,7 +10979,7 @@
       </w:pPr>
     </w:lvl>
   </w:abstractNum>
-  <w:abstractNum w:abstractNumId="70" w15:restartNumberingAfterBreak="0">
+  <w:abstractNum w:abstractNumId="72" w15:restartNumberingAfterBreak="0">
     <w:nsid w:val="5B6876CA"/>
     <w:multiLevelType w:val="hybridMultilevel"/>
     <w:tmpl w:val="5300B2FC"/>
@@ -10661,7 +11065,7 @@
       </w:pPr>
     </w:lvl>
   </w:abstractNum>
-  <w:abstractNum w:abstractNumId="71" w15:restartNumberingAfterBreak="0">
+  <w:abstractNum w:abstractNumId="73" w15:restartNumberingAfterBreak="0">
     <w:nsid w:val="5B7A1B57"/>
     <w:multiLevelType w:val="hybridMultilevel"/>
     <w:tmpl w:val="23DCF91C"/>
@@ -10747,7 +11151,7 @@
       </w:pPr>
     </w:lvl>
   </w:abstractNum>
-  <w:abstractNum w:abstractNumId="72" w15:restartNumberingAfterBreak="0">
+  <w:abstractNum w:abstractNumId="74" w15:restartNumberingAfterBreak="0">
     <w:nsid w:val="5F0806F9"/>
     <w:multiLevelType w:val="multilevel"/>
     <w:tmpl w:val="6BC8529E"/>
@@ -10896,7 +11300,7 @@
       </w:rPr>
     </w:lvl>
   </w:abstractNum>
-  <w:abstractNum w:abstractNumId="73" w15:restartNumberingAfterBreak="0">
+  <w:abstractNum w:abstractNumId="75" w15:restartNumberingAfterBreak="0">
     <w:nsid w:val="5FDA697E"/>
     <w:multiLevelType w:val="multilevel"/>
     <w:tmpl w:val="BA8C03EC"/>
@@ -11045,7 +11449,7 @@
       </w:rPr>
     </w:lvl>
   </w:abstractNum>
-  <w:abstractNum w:abstractNumId="74" w15:restartNumberingAfterBreak="0">
+  <w:abstractNum w:abstractNumId="76" w15:restartNumberingAfterBreak="0">
     <w:nsid w:val="61012247"/>
     <w:multiLevelType w:val="hybridMultilevel"/>
     <w:tmpl w:val="BA643B7C"/>
@@ -11158,7 +11562,7 @@
       </w:rPr>
     </w:lvl>
   </w:abstractNum>
-  <w:abstractNum w:abstractNumId="75" w15:restartNumberingAfterBreak="0">
+  <w:abstractNum w:abstractNumId="77" w15:restartNumberingAfterBreak="0">
     <w:nsid w:val="61FE1CC0"/>
     <w:multiLevelType w:val="hybridMultilevel"/>
     <w:tmpl w:val="42DC562C"/>
@@ -11271,7 +11675,7 @@
       </w:rPr>
     </w:lvl>
   </w:abstractNum>
-  <w:abstractNum w:abstractNumId="76" w15:restartNumberingAfterBreak="0">
+  <w:abstractNum w:abstractNumId="78" w15:restartNumberingAfterBreak="0">
     <w:nsid w:val="63D23F6D"/>
     <w:multiLevelType w:val="multilevel"/>
     <w:tmpl w:val="12746946"/>
@@ -11420,7 +11824,7 @@
       </w:rPr>
     </w:lvl>
   </w:abstractNum>
-  <w:abstractNum w:abstractNumId="77" w15:restartNumberingAfterBreak="0">
+  <w:abstractNum w:abstractNumId="79" w15:restartNumberingAfterBreak="0">
     <w:nsid w:val="668D7191"/>
     <w:multiLevelType w:val="hybridMultilevel"/>
     <w:tmpl w:val="0E2E6F54"/>
@@ -11533,7 +11937,7 @@
       </w:rPr>
     </w:lvl>
   </w:abstractNum>
-  <w:abstractNum w:abstractNumId="78" w15:restartNumberingAfterBreak="0">
+  <w:abstractNum w:abstractNumId="80" w15:restartNumberingAfterBreak="0">
     <w:nsid w:val="68694D25"/>
     <w:multiLevelType w:val="multilevel"/>
     <w:tmpl w:val="70723E0C"/>
@@ -11682,7 +12086,7 @@
       </w:rPr>
     </w:lvl>
   </w:abstractNum>
-  <w:abstractNum w:abstractNumId="79" w15:restartNumberingAfterBreak="0">
+  <w:abstractNum w:abstractNumId="81" w15:restartNumberingAfterBreak="0">
     <w:nsid w:val="68EE4CBD"/>
     <w:multiLevelType w:val="hybridMultilevel"/>
     <w:tmpl w:val="6C5A50C4"/>
@@ -11795,7 +12199,7 @@
       </w:rPr>
     </w:lvl>
   </w:abstractNum>
-  <w:abstractNum w:abstractNumId="80" w15:restartNumberingAfterBreak="0">
+  <w:abstractNum w:abstractNumId="82" w15:restartNumberingAfterBreak="0">
     <w:nsid w:val="6BD63950"/>
     <w:multiLevelType w:val="multilevel"/>
     <w:tmpl w:val="75C0D586"/>
@@ -11944,7 +12348,7 @@
       </w:rPr>
     </w:lvl>
   </w:abstractNum>
-  <w:abstractNum w:abstractNumId="81" w15:restartNumberingAfterBreak="0">
+  <w:abstractNum w:abstractNumId="83" w15:restartNumberingAfterBreak="0">
     <w:nsid w:val="6C2F1117"/>
     <w:multiLevelType w:val="hybridMultilevel"/>
     <w:tmpl w:val="A8E6EC18"/>
@@ -12030,7 +12434,7 @@
       </w:pPr>
     </w:lvl>
   </w:abstractNum>
-  <w:abstractNum w:abstractNumId="82" w15:restartNumberingAfterBreak="0">
+  <w:abstractNum w:abstractNumId="84" w15:restartNumberingAfterBreak="0">
     <w:nsid w:val="6F5A2466"/>
     <w:multiLevelType w:val="multilevel"/>
     <w:tmpl w:val="439E4F5E"/>
@@ -12179,7 +12583,7 @@
       </w:rPr>
     </w:lvl>
   </w:abstractNum>
-  <w:abstractNum w:abstractNumId="83" w15:restartNumberingAfterBreak="0">
+  <w:abstractNum w:abstractNumId="85" w15:restartNumberingAfterBreak="0">
     <w:nsid w:val="6FD05837"/>
     <w:multiLevelType w:val="hybridMultilevel"/>
     <w:tmpl w:val="DAC43D2E"/>
@@ -12265,7 +12669,7 @@
       </w:pPr>
     </w:lvl>
   </w:abstractNum>
-  <w:abstractNum w:abstractNumId="84" w15:restartNumberingAfterBreak="0">
+  <w:abstractNum w:abstractNumId="86" w15:restartNumberingAfterBreak="0">
     <w:nsid w:val="700C56E5"/>
     <w:multiLevelType w:val="hybridMultilevel"/>
     <w:tmpl w:val="E39A2FB6"/>
@@ -12378,7 +12782,7 @@
       </w:rPr>
     </w:lvl>
   </w:abstractNum>
-  <w:abstractNum w:abstractNumId="85" w15:restartNumberingAfterBreak="0">
+  <w:abstractNum w:abstractNumId="87" w15:restartNumberingAfterBreak="0">
     <w:nsid w:val="732639D2"/>
     <w:multiLevelType w:val="hybridMultilevel"/>
     <w:tmpl w:val="4BECFA26"/>
@@ -12464,7 +12868,7 @@
       </w:pPr>
     </w:lvl>
   </w:abstractNum>
-  <w:abstractNum w:abstractNumId="86" w15:restartNumberingAfterBreak="0">
+  <w:abstractNum w:abstractNumId="88" w15:restartNumberingAfterBreak="0">
     <w:nsid w:val="79D821EB"/>
     <w:multiLevelType w:val="hybridMultilevel"/>
     <w:tmpl w:val="9878AEF6"/>
@@ -12577,7 +12981,7 @@
       </w:rPr>
     </w:lvl>
   </w:abstractNum>
-  <w:abstractNum w:abstractNumId="87" w15:restartNumberingAfterBreak="0">
+  <w:abstractNum w:abstractNumId="89" w15:restartNumberingAfterBreak="0">
     <w:nsid w:val="7B9306A0"/>
     <w:multiLevelType w:val="multilevel"/>
     <w:tmpl w:val="990013A0"/>
@@ -12726,7 +13130,7 @@
       </w:rPr>
     </w:lvl>
   </w:abstractNum>
-  <w:abstractNum w:abstractNumId="88" w15:restartNumberingAfterBreak="0">
+  <w:abstractNum w:abstractNumId="90" w15:restartNumberingAfterBreak="0">
     <w:nsid w:val="7DCB334A"/>
     <w:multiLevelType w:val="hybridMultilevel"/>
     <w:tmpl w:val="99000D1C"/>
@@ -12812,7 +13216,7 @@
       </w:pPr>
     </w:lvl>
   </w:abstractNum>
-  <w:abstractNum w:abstractNumId="89" w15:restartNumberingAfterBreak="0">
+  <w:abstractNum w:abstractNumId="91" w15:restartNumberingAfterBreak="0">
     <w:nsid w:val="7EB700DA"/>
     <w:multiLevelType w:val="multilevel"/>
     <w:tmpl w:val="AD52C240"/>
@@ -12961,7 +13365,7 @@
       </w:rPr>
     </w:lvl>
   </w:abstractNum>
-  <w:abstractNum w:abstractNumId="90" w15:restartNumberingAfterBreak="0">
+  <w:abstractNum w:abstractNumId="92" w15:restartNumberingAfterBreak="0">
     <w:nsid w:val="7F9834C7"/>
     <w:multiLevelType w:val="hybridMultilevel"/>
     <w:tmpl w:val="90A46430"/>
@@ -13075,277 +13479,283 @@
     </w:lvl>
   </w:abstractNum>
   <w:num w:numId="1" w16cid:durableId="1690714655">
-    <w:abstractNumId w:val="77"/>
+    <w:abstractNumId w:val="79"/>
   </w:num>
   <w:num w:numId="2" w16cid:durableId="181825650">
-    <w:abstractNumId w:val="23"/>
+    <w:abstractNumId w:val="24"/>
   </w:num>
   <w:num w:numId="3" w16cid:durableId="1152212344">
     <w:abstractNumId w:val="2"/>
   </w:num>
   <w:num w:numId="4" w16cid:durableId="321467714">
-    <w:abstractNumId w:val="78"/>
+    <w:abstractNumId w:val="80"/>
   </w:num>
   <w:num w:numId="5" w16cid:durableId="1537236743">
-    <w:abstractNumId w:val="71"/>
+    <w:abstractNumId w:val="73"/>
   </w:num>
   <w:num w:numId="6" w16cid:durableId="622658566">
-    <w:abstractNumId w:val="11"/>
+    <w:abstractNumId w:val="12"/>
   </w:num>
   <w:num w:numId="7" w16cid:durableId="1811241173">
-    <w:abstractNumId w:val="28"/>
+    <w:abstractNumId w:val="29"/>
   </w:num>
   <w:num w:numId="8" w16cid:durableId="73624727">
-    <w:abstractNumId w:val="29"/>
+    <w:abstractNumId w:val="31"/>
   </w:num>
   <w:num w:numId="9" w16cid:durableId="1431857705">
-    <w:abstractNumId w:val="84"/>
+    <w:abstractNumId w:val="86"/>
   </w:num>
   <w:num w:numId="10" w16cid:durableId="831717518">
     <w:abstractNumId w:val="3"/>
   </w:num>
   <w:num w:numId="11" w16cid:durableId="1852331952">
+    <w:abstractNumId w:val="52"/>
+  </w:num>
+  <w:num w:numId="12" w16cid:durableId="505217644">
+    <w:abstractNumId w:val="16"/>
+  </w:num>
+  <w:num w:numId="13" w16cid:durableId="1638993100">
+    <w:abstractNumId w:val="18"/>
+  </w:num>
+  <w:num w:numId="14" w16cid:durableId="604652088">
+    <w:abstractNumId w:val="33"/>
+  </w:num>
+  <w:num w:numId="15" w16cid:durableId="2035224141">
+    <w:abstractNumId w:val="60"/>
+  </w:num>
+  <w:num w:numId="16" w16cid:durableId="1707869505">
+    <w:abstractNumId w:val="83"/>
+  </w:num>
+  <w:num w:numId="17" w16cid:durableId="1440443463">
     <w:abstractNumId w:val="50"/>
   </w:num>
-  <w:num w:numId="12" w16cid:durableId="505217644">
-    <w:abstractNumId w:val="15"/>
-  </w:num>
-  <w:num w:numId="13" w16cid:durableId="1638993100">
-    <w:abstractNumId w:val="17"/>
-  </w:num>
-  <w:num w:numId="14" w16cid:durableId="604652088">
-    <w:abstractNumId w:val="31"/>
-  </w:num>
-  <w:num w:numId="15" w16cid:durableId="2035224141">
-    <w:abstractNumId w:val="58"/>
-  </w:num>
-  <w:num w:numId="16" w16cid:durableId="1707869505">
-    <w:abstractNumId w:val="81"/>
-  </w:num>
-  <w:num w:numId="17" w16cid:durableId="1440443463">
-    <w:abstractNumId w:val="48"/>
-  </w:num>
   <w:num w:numId="18" w16cid:durableId="1737052353">
-    <w:abstractNumId w:val="49"/>
+    <w:abstractNumId w:val="51"/>
   </w:num>
   <w:num w:numId="19" w16cid:durableId="1335257967">
-    <w:abstractNumId w:val="74"/>
+    <w:abstractNumId w:val="76"/>
   </w:num>
   <w:num w:numId="20" w16cid:durableId="519971793">
-    <w:abstractNumId w:val="34"/>
+    <w:abstractNumId w:val="36"/>
   </w:num>
   <w:num w:numId="21" w16cid:durableId="266079164">
-    <w:abstractNumId w:val="63"/>
+    <w:abstractNumId w:val="65"/>
   </w:num>
   <w:num w:numId="22" w16cid:durableId="272523378">
-    <w:abstractNumId w:val="60"/>
+    <w:abstractNumId w:val="62"/>
   </w:num>
   <w:num w:numId="23" w16cid:durableId="1854613180">
-    <w:abstractNumId w:val="41"/>
+    <w:abstractNumId w:val="43"/>
   </w:num>
   <w:num w:numId="24" w16cid:durableId="690424159">
-    <w:abstractNumId w:val="39"/>
+    <w:abstractNumId w:val="41"/>
   </w:num>
   <w:num w:numId="25" w16cid:durableId="462432585">
     <w:abstractNumId w:val="4"/>
   </w:num>
   <w:num w:numId="26" w16cid:durableId="1540162549">
-    <w:abstractNumId w:val="85"/>
+    <w:abstractNumId w:val="87"/>
   </w:num>
   <w:num w:numId="27" w16cid:durableId="482702449">
-    <w:abstractNumId w:val="68"/>
+    <w:abstractNumId w:val="70"/>
   </w:num>
   <w:num w:numId="28" w16cid:durableId="1909881279">
     <w:abstractNumId w:val="5"/>
   </w:num>
   <w:num w:numId="29" w16cid:durableId="699861821">
-    <w:abstractNumId w:val="62"/>
+    <w:abstractNumId w:val="64"/>
   </w:num>
   <w:num w:numId="30" w16cid:durableId="1161506382">
-    <w:abstractNumId w:val="26"/>
+    <w:abstractNumId w:val="27"/>
   </w:num>
   <w:num w:numId="31" w16cid:durableId="1833789561">
-    <w:abstractNumId w:val="25"/>
+    <w:abstractNumId w:val="26"/>
   </w:num>
   <w:num w:numId="32" w16cid:durableId="1676805393">
     <w:abstractNumId w:val="7"/>
   </w:num>
   <w:num w:numId="33" w16cid:durableId="1609964464">
-    <w:abstractNumId w:val="79"/>
+    <w:abstractNumId w:val="81"/>
   </w:num>
   <w:num w:numId="34" w16cid:durableId="1158810355">
-    <w:abstractNumId w:val="44"/>
+    <w:abstractNumId w:val="46"/>
   </w:num>
   <w:num w:numId="35" w16cid:durableId="2127038281">
-    <w:abstractNumId w:val="24"/>
+    <w:abstractNumId w:val="25"/>
   </w:num>
   <w:num w:numId="36" w16cid:durableId="146018426">
-    <w:abstractNumId w:val="59"/>
+    <w:abstractNumId w:val="61"/>
   </w:num>
   <w:num w:numId="37" w16cid:durableId="1056583642">
-    <w:abstractNumId w:val="65"/>
+    <w:abstractNumId w:val="67"/>
   </w:num>
   <w:num w:numId="38" w16cid:durableId="1645744374">
+    <w:abstractNumId w:val="77"/>
+  </w:num>
+  <w:num w:numId="39" w16cid:durableId="1971205423">
+    <w:abstractNumId w:val="88"/>
+  </w:num>
+  <w:num w:numId="40" w16cid:durableId="913467736">
+    <w:abstractNumId w:val="39"/>
+  </w:num>
+  <w:num w:numId="41" w16cid:durableId="899485890">
+    <w:abstractNumId w:val="15"/>
+  </w:num>
+  <w:num w:numId="42" w16cid:durableId="1577204005">
+    <w:abstractNumId w:val="92"/>
+  </w:num>
+  <w:num w:numId="43" w16cid:durableId="536310122">
+    <w:abstractNumId w:val="89"/>
+  </w:num>
+  <w:num w:numId="44" w16cid:durableId="1682051898">
+    <w:abstractNumId w:val="82"/>
+  </w:num>
+  <w:num w:numId="45" w16cid:durableId="2051490167">
+    <w:abstractNumId w:val="63"/>
+  </w:num>
+  <w:num w:numId="46" w16cid:durableId="578830371">
+    <w:abstractNumId w:val="40"/>
+  </w:num>
+  <w:num w:numId="47" w16cid:durableId="1012031802">
+    <w:abstractNumId w:val="37"/>
+  </w:num>
+  <w:num w:numId="48" w16cid:durableId="2145464949">
+    <w:abstractNumId w:val="90"/>
+  </w:num>
+  <w:num w:numId="49" w16cid:durableId="735932793">
+    <w:abstractNumId w:val="85"/>
+  </w:num>
+  <w:num w:numId="50" w16cid:durableId="1791970566">
+    <w:abstractNumId w:val="47"/>
+  </w:num>
+  <w:num w:numId="51" w16cid:durableId="73280629">
+    <w:abstractNumId w:val="49"/>
+  </w:num>
+  <w:num w:numId="52" w16cid:durableId="481239802">
+    <w:abstractNumId w:val="20"/>
+  </w:num>
+  <w:num w:numId="53" w16cid:durableId="536357464">
+    <w:abstractNumId w:val="48"/>
+  </w:num>
+  <w:num w:numId="54" w16cid:durableId="1633747204">
+    <w:abstractNumId w:val="13"/>
+  </w:num>
+  <w:num w:numId="55" w16cid:durableId="2002807162">
+    <w:abstractNumId w:val="45"/>
+  </w:num>
+  <w:num w:numId="56" w16cid:durableId="319315964">
+    <w:abstractNumId w:val="11"/>
+  </w:num>
+  <w:num w:numId="57" w16cid:durableId="1313098675">
+    <w:abstractNumId w:val="91"/>
+  </w:num>
+  <w:num w:numId="58" w16cid:durableId="1982493647">
     <w:abstractNumId w:val="75"/>
   </w:num>
-  <w:num w:numId="39" w16cid:durableId="1971205423">
-    <w:abstractNumId w:val="86"/>
-  </w:num>
-  <w:num w:numId="40" w16cid:durableId="913467736">
-    <w:abstractNumId w:val="37"/>
-  </w:num>
-  <w:num w:numId="41" w16cid:durableId="899485890">
-    <w:abstractNumId w:val="14"/>
-  </w:num>
-  <w:num w:numId="42" w16cid:durableId="1577204005">
-    <w:abstractNumId w:val="90"/>
-  </w:num>
-  <w:num w:numId="43" w16cid:durableId="536310122">
-    <w:abstractNumId w:val="87"/>
-  </w:num>
-  <w:num w:numId="44" w16cid:durableId="1682051898">
-    <w:abstractNumId w:val="80"/>
-  </w:num>
-  <w:num w:numId="45" w16cid:durableId="2051490167">
-    <w:abstractNumId w:val="61"/>
-  </w:num>
-  <w:num w:numId="46" w16cid:durableId="578830371">
-    <w:abstractNumId w:val="38"/>
-  </w:num>
-  <w:num w:numId="47" w16cid:durableId="1012031802">
+  <w:num w:numId="59" w16cid:durableId="1382630320">
     <w:abstractNumId w:val="35"/>
   </w:num>
-  <w:num w:numId="48" w16cid:durableId="2145464949">
-    <w:abstractNumId w:val="88"/>
+  <w:num w:numId="60" w16cid:durableId="262343166">
+    <w:abstractNumId w:val="84"/>
   </w:num>
-  <w:num w:numId="49" w16cid:durableId="735932793">
-    <w:abstractNumId w:val="83"/>
-  </w:num>
-  <w:num w:numId="50" w16cid:durableId="1791970566">
-    <w:abstractNumId w:val="45"/>
-  </w:num>
-  <w:num w:numId="51" w16cid:durableId="73280629">
-    <w:abstractNumId w:val="47"/>
-  </w:num>
-  <w:num w:numId="52" w16cid:durableId="481239802">
-    <w:abstractNumId w:val="19"/>
-  </w:num>
-  <w:num w:numId="53" w16cid:durableId="536357464">
-    <w:abstractNumId w:val="46"/>
-  </w:num>
-  <w:num w:numId="54" w16cid:durableId="1633747204">
-    <w:abstractNumId w:val="12"/>
-  </w:num>
-  <w:num w:numId="55" w16cid:durableId="2002807162">
-    <w:abstractNumId w:val="43"/>
-  </w:num>
-  <w:num w:numId="56" w16cid:durableId="319315964">
+  <w:num w:numId="61" w16cid:durableId="350189013">
     <w:abstractNumId w:val="10"/>
   </w:num>
-  <w:num w:numId="57" w16cid:durableId="1313098675">
-    <w:abstractNumId w:val="89"/>
-  </w:num>
-  <w:num w:numId="58" w16cid:durableId="1982493647">
-    <w:abstractNumId w:val="73"/>
-  </w:num>
-  <w:num w:numId="59" w16cid:durableId="1382630320">
-    <w:abstractNumId w:val="33"/>
-  </w:num>
-  <w:num w:numId="60" w16cid:durableId="262343166">
-    <w:abstractNumId w:val="82"/>
-  </w:num>
-  <w:num w:numId="61" w16cid:durableId="350189013">
-    <w:abstractNumId w:val="9"/>
-  </w:num>
   <w:num w:numId="62" w16cid:durableId="380909715">
-    <w:abstractNumId w:val="54"/>
+    <w:abstractNumId w:val="56"/>
   </w:num>
   <w:num w:numId="63" w16cid:durableId="2099517585">
-    <w:abstractNumId w:val="30"/>
+    <w:abstractNumId w:val="32"/>
   </w:num>
   <w:num w:numId="64" w16cid:durableId="1918662452">
-    <w:abstractNumId w:val="22"/>
+    <w:abstractNumId w:val="23"/>
   </w:num>
   <w:num w:numId="65" w16cid:durableId="1336541403">
-    <w:abstractNumId w:val="64"/>
+    <w:abstractNumId w:val="66"/>
   </w:num>
   <w:num w:numId="66" w16cid:durableId="542644087">
     <w:abstractNumId w:val="0"/>
   </w:num>
   <w:num w:numId="67" w16cid:durableId="240457570">
-    <w:abstractNumId w:val="76"/>
+    <w:abstractNumId w:val="78"/>
   </w:num>
   <w:num w:numId="68" w16cid:durableId="330254231">
-    <w:abstractNumId w:val="40"/>
+    <w:abstractNumId w:val="42"/>
   </w:num>
   <w:num w:numId="69" w16cid:durableId="1633171217">
-    <w:abstractNumId w:val="67"/>
+    <w:abstractNumId w:val="69"/>
   </w:num>
   <w:num w:numId="70" w16cid:durableId="921139692">
-    <w:abstractNumId w:val="27"/>
+    <w:abstractNumId w:val="28"/>
   </w:num>
   <w:num w:numId="71" w16cid:durableId="1000234501">
-    <w:abstractNumId w:val="52"/>
+    <w:abstractNumId w:val="54"/>
   </w:num>
   <w:num w:numId="72" w16cid:durableId="1101796534">
-    <w:abstractNumId w:val="36"/>
+    <w:abstractNumId w:val="38"/>
   </w:num>
   <w:num w:numId="73" w16cid:durableId="1343510603">
     <w:abstractNumId w:val="1"/>
   </w:num>
   <w:num w:numId="74" w16cid:durableId="1486170055">
-    <w:abstractNumId w:val="32"/>
+    <w:abstractNumId w:val="34"/>
   </w:num>
   <w:num w:numId="75" w16cid:durableId="401678926">
-    <w:abstractNumId w:val="42"/>
+    <w:abstractNumId w:val="44"/>
   </w:num>
   <w:num w:numId="76" w16cid:durableId="2023779584">
-    <w:abstractNumId w:val="55"/>
+    <w:abstractNumId w:val="57"/>
   </w:num>
   <w:num w:numId="77" w16cid:durableId="627006174">
-    <w:abstractNumId w:val="51"/>
+    <w:abstractNumId w:val="53"/>
   </w:num>
   <w:num w:numId="78" w16cid:durableId="1881546957">
     <w:abstractNumId w:val="6"/>
   </w:num>
   <w:num w:numId="79" w16cid:durableId="1403214420">
-    <w:abstractNumId w:val="8"/>
+    <w:abstractNumId w:val="9"/>
   </w:num>
   <w:num w:numId="80" w16cid:durableId="412093198">
-    <w:abstractNumId w:val="69"/>
+    <w:abstractNumId w:val="71"/>
   </w:num>
   <w:num w:numId="81" w16cid:durableId="1267957451">
-    <w:abstractNumId w:val="18"/>
+    <w:abstractNumId w:val="19"/>
   </w:num>
   <w:num w:numId="82" w16cid:durableId="1624074296">
-    <w:abstractNumId w:val="20"/>
+    <w:abstractNumId w:val="21"/>
   </w:num>
   <w:num w:numId="83" w16cid:durableId="1707828615">
-    <w:abstractNumId w:val="53"/>
+    <w:abstractNumId w:val="55"/>
   </w:num>
   <w:num w:numId="84" w16cid:durableId="623391722">
-    <w:abstractNumId w:val="66"/>
+    <w:abstractNumId w:val="68"/>
   </w:num>
   <w:num w:numId="85" w16cid:durableId="2005935220">
-    <w:abstractNumId w:val="70"/>
+    <w:abstractNumId w:val="72"/>
   </w:num>
   <w:num w:numId="86" w16cid:durableId="1926306844">
-    <w:abstractNumId w:val="72"/>
+    <w:abstractNumId w:val="74"/>
   </w:num>
   <w:num w:numId="87" w16cid:durableId="1840197103">
-    <w:abstractNumId w:val="57"/>
+    <w:abstractNumId w:val="59"/>
   </w:num>
   <w:num w:numId="88" w16cid:durableId="1018704149">
-    <w:abstractNumId w:val="13"/>
+    <w:abstractNumId w:val="14"/>
   </w:num>
   <w:num w:numId="89" w16cid:durableId="1454322642">
-    <w:abstractNumId w:val="21"/>
+    <w:abstractNumId w:val="22"/>
   </w:num>
   <w:num w:numId="90" w16cid:durableId="477037757">
-    <w:abstractNumId w:val="56"/>
+    <w:abstractNumId w:val="58"/>
   </w:num>
   <w:num w:numId="91" w16cid:durableId="976565681">
-    <w:abstractNumId w:val="16"/>
+    <w:abstractNumId w:val="17"/>
+  </w:num>
+  <w:num w:numId="92" w16cid:durableId="796264535">
+    <w:abstractNumId w:val="30"/>
+  </w:num>
+  <w:num w:numId="93" w16cid:durableId="64307821">
+    <w:abstractNumId w:val="8"/>
   </w:num>
 </w:numbering>
 </file>
@@ -13997,6 +14407,7 @@
   <w:style w:type="paragraph" w:styleId="Prrafodelista">
     <w:name w:val="List Paragraph"/>
     <w:basedOn w:val="Normal"/>
+    <w:link w:val="PrrafodelistaCar"/>
     <w:uiPriority w:val="34"/>
     <w:qFormat/>
     <w:rsid w:val="000D4722"/>
@@ -14318,6 +14729,42 @@
       <w:sz w:val="24"/>
       <w:szCs w:val="24"/>
       <w:lang w:eastAsia="es-ES"/>
+    </w:rPr>
+  </w:style>
+  <w:style w:type="paragraph" w:customStyle="1" w:styleId="Cdigo">
+    <w:name w:val="Código"/>
+    <w:basedOn w:val="Prrafodelista"/>
+    <w:link w:val="CdigoCar"/>
+    <w:qFormat/>
+    <w:rsid w:val="00002107"/>
+    <w:pPr>
+      <w:numPr>
+        <w:ilvl w:val="1"/>
+        <w:numId w:val="93"/>
+      </w:numPr>
+    </w:pPr>
+    <w:rPr>
+      <w:rFonts w:ascii="Courier New" w:hAnsi="Courier New" w:cs="Courier New"/>
+      <w:sz w:val="20"/>
+      <w:szCs w:val="20"/>
+    </w:rPr>
+  </w:style>
+  <w:style w:type="character" w:customStyle="1" w:styleId="PrrafodelistaCar">
+    <w:name w:val="Párrafo de lista Car"/>
+    <w:basedOn w:val="Fuentedeprrafopredeter"/>
+    <w:link w:val="Prrafodelista"/>
+    <w:uiPriority w:val="34"/>
+    <w:rsid w:val="00002107"/>
+  </w:style>
+  <w:style w:type="character" w:customStyle="1" w:styleId="CdigoCar">
+    <w:name w:val="Código Car"/>
+    <w:basedOn w:val="PrrafodelistaCar"/>
+    <w:link w:val="Cdigo"/>
+    <w:rsid w:val="00002107"/>
+    <w:rPr>
+      <w:rFonts w:ascii="Courier New" w:hAnsi="Courier New" w:cs="Courier New"/>
+      <w:sz w:val="20"/>
+      <w:szCs w:val="20"/>
     </w:rPr>
   </w:style>
 </w:styles>

</xml_diff>

<commit_message>
DIW04 ejercicio de flex
</commit_message>
<xml_diff>
--- a/diw/rodriguez_jimenez_roberto_DIW04_Tarea/rodriguez_jimenez_roberto_DIW04_Tarea.docx
+++ b/diw/rodriguez_jimenez_roberto_DIW04_Tarea/rodriguez_jimenez_roberto_DIW04_Tarea.docx
@@ -438,7 +438,7 @@
           <w:r>
             <w:fldChar w:fldCharType="separate"/>
           </w:r>
-          <w:hyperlink w:anchor="_Toc152345317" w:history="1">
+          <w:hyperlink w:anchor="_Toc152353638" w:history="1">
             <w:r>
               <w:rPr>
                 <w:rStyle w:val="Hipervnculo"/>
@@ -465,7 +465,7 @@
                 <w:noProof/>
                 <w:webHidden/>
               </w:rPr>
-              <w:instrText xml:space="preserve"> PAGEREF _Toc152345317 \h </w:instrText>
+              <w:instrText xml:space="preserve"> PAGEREF _Toc152353638 \h </w:instrText>
             </w:r>
             <w:r>
               <w:rPr>
@@ -508,7 +508,7 @@
               <w:lang w:eastAsia="es-ES"/>
             </w:rPr>
           </w:pPr>
-          <w:hyperlink w:anchor="_Toc152345318" w:history="1">
+          <w:hyperlink w:anchor="_Toc152353639" w:history="1">
             <w:r>
               <w:rPr>
                 <w:rStyle w:val="Hipervnculo"/>
@@ -544,7 +544,7 @@
                 <w:noProof/>
                 <w:webHidden/>
               </w:rPr>
-              <w:instrText xml:space="preserve"> PAGEREF _Toc152345318 \h </w:instrText>
+              <w:instrText xml:space="preserve"> PAGEREF _Toc152353639 \h </w:instrText>
             </w:r>
             <w:r>
               <w:rPr>
@@ -587,7 +587,7 @@
               <w:lang w:eastAsia="es-ES"/>
             </w:rPr>
           </w:pPr>
-          <w:hyperlink w:anchor="_Toc152345319" w:history="1">
+          <w:hyperlink w:anchor="_Toc152353640" w:history="1">
             <w:r>
               <w:rPr>
                 <w:rStyle w:val="Hipervnculo"/>
@@ -639,7 +639,7 @@
                 <w:noProof/>
                 <w:webHidden/>
               </w:rPr>
-              <w:instrText xml:space="preserve"> PAGEREF _Toc152345319 \h </w:instrText>
+              <w:instrText xml:space="preserve"> PAGEREF _Toc152353640 \h </w:instrText>
             </w:r>
             <w:r>
               <w:rPr>
@@ -682,7 +682,7 @@
               <w:lang w:eastAsia="es-ES"/>
             </w:rPr>
           </w:pPr>
-          <w:hyperlink w:anchor="_Toc152345320" w:history="1">
+          <w:hyperlink w:anchor="_Toc152353641" w:history="1">
             <w:r>
               <w:rPr>
                 <w:rStyle w:val="Hipervnculo"/>
@@ -709,7 +709,7 @@
                 <w:noProof/>
                 <w:webHidden/>
               </w:rPr>
-              <w:instrText xml:space="preserve"> PAGEREF _Toc152345320 \h </w:instrText>
+              <w:instrText xml:space="preserve"> PAGEREF _Toc152353641 \h </w:instrText>
             </w:r>
             <w:r>
               <w:rPr>
@@ -752,7 +752,7 @@
               <w:lang w:eastAsia="es-ES"/>
             </w:rPr>
           </w:pPr>
-          <w:hyperlink r:id="rId9" w:anchor="_Toc152345321" w:history="1">
+          <w:hyperlink r:id="rId9" w:anchor="_Toc152353642" w:history="1">
             <w:r>
               <w:rPr>
                 <w:rStyle w:val="Hipervnculo"/>
@@ -781,7 +781,7 @@
                 <w:noProof/>
                 <w:webHidden/>
               </w:rPr>
-              <w:instrText xml:space="preserve"> PAGEREF _Toc152345321 \h </w:instrText>
+              <w:instrText xml:space="preserve"> PAGEREF _Toc152353642 \h </w:instrText>
             </w:r>
             <w:r>
               <w:rPr>
@@ -824,7 +824,7 @@
               <w:lang w:eastAsia="es-ES"/>
             </w:rPr>
           </w:pPr>
-          <w:hyperlink w:anchor="_Toc152345322" w:history="1">
+          <w:hyperlink w:anchor="_Toc152353643" w:history="1">
             <w:r>
               <w:rPr>
                 <w:rStyle w:val="Hipervnculo"/>
@@ -851,7 +851,7 @@
                 <w:noProof/>
                 <w:webHidden/>
               </w:rPr>
-              <w:instrText xml:space="preserve"> PAGEREF _Toc152345322 \h </w:instrText>
+              <w:instrText xml:space="preserve"> PAGEREF _Toc152353643 \h </w:instrText>
             </w:r>
             <w:r>
               <w:rPr>
@@ -894,7 +894,7 @@
               <w:lang w:eastAsia="es-ES"/>
             </w:rPr>
           </w:pPr>
-          <w:hyperlink w:anchor="_Toc152345323" w:history="1">
+          <w:hyperlink w:anchor="_Toc152353644" w:history="1">
             <w:r>
               <w:rPr>
                 <w:rStyle w:val="Hipervnculo"/>
@@ -921,7 +921,7 @@
                 <w:noProof/>
                 <w:webHidden/>
               </w:rPr>
-              <w:instrText xml:space="preserve"> PAGEREF _Toc152345323 \h </w:instrText>
+              <w:instrText xml:space="preserve"> PAGEREF _Toc152353644 \h </w:instrText>
             </w:r>
             <w:r>
               <w:rPr>
@@ -964,7 +964,7 @@
               <w:lang w:eastAsia="es-ES"/>
             </w:rPr>
           </w:pPr>
-          <w:hyperlink w:anchor="_Toc152345324" w:history="1">
+          <w:hyperlink w:anchor="_Toc152353645" w:history="1">
             <w:r>
               <w:rPr>
                 <w:rStyle w:val="Hipervnculo"/>
@@ -991,7 +991,7 @@
                 <w:noProof/>
                 <w:webHidden/>
               </w:rPr>
-              <w:instrText xml:space="preserve"> PAGEREF _Toc152345324 \h </w:instrText>
+              <w:instrText xml:space="preserve"> PAGEREF _Toc152353645 \h </w:instrText>
             </w:r>
             <w:r>
               <w:rPr>
@@ -1034,7 +1034,7 @@
               <w:lang w:eastAsia="es-ES"/>
             </w:rPr>
           </w:pPr>
-          <w:hyperlink w:anchor="_Toc152345325" w:history="1">
+          <w:hyperlink w:anchor="_Toc152353646" w:history="1">
             <w:r>
               <w:rPr>
                 <w:rStyle w:val="Hipervnculo"/>
@@ -1061,7 +1061,7 @@
                 <w:noProof/>
                 <w:webHidden/>
               </w:rPr>
-              <w:instrText xml:space="preserve"> PAGEREF _Toc152345325 \h </w:instrText>
+              <w:instrText xml:space="preserve"> PAGEREF _Toc152353646 \h </w:instrText>
             </w:r>
             <w:r>
               <w:rPr>
@@ -1104,7 +1104,7 @@
               <w:lang w:eastAsia="es-ES"/>
             </w:rPr>
           </w:pPr>
-          <w:hyperlink w:anchor="_Toc152345326" w:history="1">
+          <w:hyperlink w:anchor="_Toc152353647" w:history="1">
             <w:r>
               <w:rPr>
                 <w:rStyle w:val="Hipervnculo"/>
@@ -1131,7 +1131,7 @@
                 <w:noProof/>
                 <w:webHidden/>
               </w:rPr>
-              <w:instrText xml:space="preserve"> PAGEREF _Toc152345326 \h </w:instrText>
+              <w:instrText xml:space="preserve"> PAGEREF _Toc152353647 \h </w:instrText>
             </w:r>
             <w:r>
               <w:rPr>
@@ -1174,7 +1174,7 @@
               <w:lang w:eastAsia="es-ES"/>
             </w:rPr>
           </w:pPr>
-          <w:hyperlink w:anchor="_Toc152345327" w:history="1">
+          <w:hyperlink w:anchor="_Toc152353648" w:history="1">
             <w:r>
               <w:rPr>
                 <w:rStyle w:val="Hipervnculo"/>
@@ -1201,7 +1201,7 @@
                 <w:noProof/>
                 <w:webHidden/>
               </w:rPr>
-              <w:instrText xml:space="preserve"> PAGEREF _Toc152345327 \h </w:instrText>
+              <w:instrText xml:space="preserve"> PAGEREF _Toc152353648 \h </w:instrText>
             </w:r>
             <w:r>
               <w:rPr>
@@ -1244,7 +1244,7 @@
               <w:lang w:eastAsia="es-ES"/>
             </w:rPr>
           </w:pPr>
-          <w:hyperlink w:anchor="_Toc152345328" w:history="1">
+          <w:hyperlink w:anchor="_Toc152353649" w:history="1">
             <w:r>
               <w:rPr>
                 <w:rStyle w:val="Hipervnculo"/>
@@ -1271,7 +1271,7 @@
                 <w:noProof/>
                 <w:webHidden/>
               </w:rPr>
-              <w:instrText xml:space="preserve"> PAGEREF _Toc152345328 \h </w:instrText>
+              <w:instrText xml:space="preserve"> PAGEREF _Toc152353649 \h </w:instrText>
             </w:r>
             <w:r>
               <w:rPr>
@@ -1314,7 +1314,7 @@
               <w:lang w:eastAsia="es-ES"/>
             </w:rPr>
           </w:pPr>
-          <w:hyperlink w:anchor="_Toc152345329" w:history="1">
+          <w:hyperlink w:anchor="_Toc152353650" w:history="1">
             <w:r>
               <w:rPr>
                 <w:rStyle w:val="Hipervnculo"/>
@@ -1341,7 +1341,7 @@
                 <w:noProof/>
                 <w:webHidden/>
               </w:rPr>
-              <w:instrText xml:space="preserve"> PAGEREF _Toc152345329 \h </w:instrText>
+              <w:instrText xml:space="preserve"> PAGEREF _Toc152353650 \h </w:instrText>
             </w:r>
             <w:r>
               <w:rPr>
@@ -1373,6 +1373,90 @@
           </w:hyperlink>
         </w:p>
         <w:p>
+          <w:pPr>
+            <w:pStyle w:val="TDC2"/>
+            <w:tabs>
+              <w:tab w:val="right" w:leader="dot" w:pos="10456"/>
+            </w:tabs>
+            <w:rPr>
+              <w:rFonts w:eastAsiaTheme="minorEastAsia"/>
+              <w:noProof/>
+              <w:lang w:eastAsia="es-ES"/>
+            </w:rPr>
+          </w:pPr>
+          <w:hyperlink w:anchor="_Toc152353651" w:history="1">
+            <w:r>
+              <w:rPr>
+                <w:rStyle w:val="Hipervnculo"/>
+                <w:noProof/>
+              </w:rPr>
+              <w:t>Refere</w:t>
+            </w:r>
+            <w:r>
+              <w:rPr>
+                <w:rStyle w:val="Hipervnculo"/>
+                <w:noProof/>
+              </w:rPr>
+              <w:t>n</w:t>
+            </w:r>
+            <w:r>
+              <w:rPr>
+                <w:rStyle w:val="Hipervnculo"/>
+                <w:noProof/>
+              </w:rPr>
+              <w:t>cias</w:t>
+            </w:r>
+            <w:r>
+              <w:rPr>
+                <w:noProof/>
+                <w:webHidden/>
+              </w:rPr>
+              <w:tab/>
+            </w:r>
+            <w:r>
+              <w:rPr>
+                <w:noProof/>
+                <w:webHidden/>
+              </w:rPr>
+              <w:fldChar w:fldCharType="begin"/>
+            </w:r>
+            <w:r>
+              <w:rPr>
+                <w:noProof/>
+                <w:webHidden/>
+              </w:rPr>
+              <w:instrText xml:space="preserve"> PAGEREF _Toc152353651 \h </w:instrText>
+            </w:r>
+            <w:r>
+              <w:rPr>
+                <w:noProof/>
+                <w:webHidden/>
+              </w:rPr>
+            </w:r>
+            <w:r>
+              <w:rPr>
+                <w:noProof/>
+                <w:webHidden/>
+              </w:rPr>
+              <w:fldChar w:fldCharType="separate"/>
+            </w:r>
+            <w:r>
+              <w:rPr>
+                <w:noProof/>
+                <w:webHidden/>
+              </w:rPr>
+              <w:t>7</w:t>
+            </w:r>
+            <w:r>
+              <w:rPr>
+                <w:noProof/>
+                <w:webHidden/>
+              </w:rPr>
+              <w:fldChar w:fldCharType="end"/>
+            </w:r>
+          </w:hyperlink>
+        </w:p>
+        <w:p>
           <w:r>
             <w:fldChar w:fldCharType="end"/>
           </w:r>
@@ -1395,7 +1479,7 @@
         <w:br/>
       </w:r>
       <w:bookmarkStart w:id="0" w:name="_Toc147504143"/>
-      <w:bookmarkStart w:id="1" w:name="_Toc152345317"/>
+      <w:bookmarkStart w:id="1" w:name="_Toc152353638"/>
       <w:r>
         <w:t xml:space="preserve">Tarea online </w:t>
       </w:r>
@@ -1424,8 +1508,8 @@
           <w:szCs w:val="22"/>
         </w:rPr>
       </w:pPr>
-      <w:bookmarkStart w:id="2" w:name="_Toc152345318"/>
-      <w:bookmarkStart w:id="3" w:name="_Toc147504144"/>
+      <w:bookmarkStart w:id="2" w:name="_Toc147504144"/>
+      <w:bookmarkStart w:id="3" w:name="_Toc152353639"/>
       <w:r>
         <w:rPr>
           <w:rFonts w:asciiTheme="minorHAnsi" w:eastAsiaTheme="minorHAnsi" w:hAnsiTheme="minorHAnsi" w:cstheme="minorBidi"/>
@@ -1464,7 +1548,7 @@
         </w:rPr>
         <w:t xml:space="preserve"> Web</w:t>
       </w:r>
-      <w:bookmarkEnd w:id="2"/>
+      <w:bookmarkEnd w:id="3"/>
     </w:p>
     <w:p>
       <w:pPr>
@@ -1476,7 +1560,7 @@
           <w:szCs w:val="22"/>
         </w:rPr>
       </w:pPr>
-      <w:bookmarkStart w:id="4" w:name="_Toc152345319"/>
+      <w:bookmarkStart w:id="4" w:name="_Toc152353640"/>
       <w:r>
         <w:rPr>
           <w:rFonts w:asciiTheme="minorHAnsi" w:eastAsiaTheme="minorHAnsi" w:hAnsiTheme="minorHAnsi" w:cstheme="minorBidi"/>
@@ -1535,7 +1619,7 @@
         </w:rPr>
         <w:t>Desarrollo de Aplicaciones Web - Diseño de Interfaces Web</w:t>
       </w:r>
-      <w:bookmarkEnd w:id="3"/>
+      <w:bookmarkEnd w:id="2"/>
       <w:bookmarkEnd w:id="4"/>
     </w:p>
     <w:p/>
@@ -1545,7 +1629,7 @@
         <w:pStyle w:val="Ttulo2"/>
       </w:pPr>
       <w:bookmarkStart w:id="5" w:name="_Toc147504147"/>
-      <w:bookmarkStart w:id="6" w:name="_Toc152345320"/>
+      <w:bookmarkStart w:id="6" w:name="_Toc152353641"/>
       <w:r>
         <w:t>1.- Descripción de la tarea</w:t>
       </w:r>
@@ -1575,7 +1659,7 @@
                     </w:rPr>
                   </w:pPr>
                   <w:bookmarkStart w:id="7" w:name="_Toc147504148"/>
-                  <w:bookmarkStart w:id="8" w:name="_Toc152345321"/>
+                  <w:bookmarkStart w:id="8" w:name="_Toc152353642"/>
                   <w:r>
                     <w:rPr>
                       <w:b/>
@@ -1672,7 +1756,7 @@
         <w:lastRenderedPageBreak/>
         <w:br/>
       </w:r>
-      <w:bookmarkStart w:id="10" w:name="_Toc152345322"/>
+      <w:bookmarkStart w:id="10" w:name="_Toc152353643"/>
       <w:r>
         <w:t>¿Qué te pedimos que hagas?</w:t>
       </w:r>
@@ -1833,7 +1917,27 @@
           <w:lang w:eastAsia="es-ES"/>
           <w14:ligatures w14:val="none"/>
         </w:rPr>
-        <w:t>Ancho cabecera: 920px, con padding superior, izquierda y derecha de 20px.</w:t>
+        <w:t xml:space="preserve">Ancho cabecera: 920px, con </w:t>
+      </w:r>
+      <w:proofErr w:type="spellStart"/>
+      <w:r>
+        <w:rPr>
+          <w:rFonts w:eastAsia="Times New Roman" w:cstheme="minorHAnsi"/>
+          <w:kern w:val="0"/>
+          <w:lang w:eastAsia="es-ES"/>
+          <w14:ligatures w14:val="none"/>
+        </w:rPr>
+        <w:t>padding</w:t>
+      </w:r>
+      <w:proofErr w:type="spellEnd"/>
+      <w:r>
+        <w:rPr>
+          <w:rFonts w:eastAsia="Times New Roman" w:cstheme="minorHAnsi"/>
+          <w:kern w:val="0"/>
+          <w:lang w:eastAsia="es-ES"/>
+          <w14:ligatures w14:val="none"/>
+        </w:rPr>
+        <w:t xml:space="preserve"> superior, izquierda y derecha de 20px.</w:t>
       </w:r>
     </w:p>
     <w:p>
@@ -1905,7 +2009,47 @@
           <w:lang w:eastAsia="es-ES"/>
           <w14:ligatures w14:val="none"/>
         </w:rPr>
-        <w:t>Columna central : 480px, padding left 20px.</w:t>
+        <w:t xml:space="preserve">Columna central : 480px, </w:t>
+      </w:r>
+      <w:proofErr w:type="spellStart"/>
+      <w:r>
+        <w:rPr>
+          <w:rFonts w:eastAsia="Times New Roman" w:cstheme="minorHAnsi"/>
+          <w:kern w:val="0"/>
+          <w:lang w:eastAsia="es-ES"/>
+          <w14:ligatures w14:val="none"/>
+        </w:rPr>
+        <w:t>padding</w:t>
+      </w:r>
+      <w:proofErr w:type="spellEnd"/>
+      <w:r>
+        <w:rPr>
+          <w:rFonts w:eastAsia="Times New Roman" w:cstheme="minorHAnsi"/>
+          <w:kern w:val="0"/>
+          <w:lang w:eastAsia="es-ES"/>
+          <w14:ligatures w14:val="none"/>
+        </w:rPr>
+        <w:t xml:space="preserve"> </w:t>
+      </w:r>
+      <w:proofErr w:type="spellStart"/>
+      <w:r>
+        <w:rPr>
+          <w:rFonts w:eastAsia="Times New Roman" w:cstheme="minorHAnsi"/>
+          <w:kern w:val="0"/>
+          <w:lang w:eastAsia="es-ES"/>
+          <w14:ligatures w14:val="none"/>
+        </w:rPr>
+        <w:t>left</w:t>
+      </w:r>
+      <w:proofErr w:type="spellEnd"/>
+      <w:r>
+        <w:rPr>
+          <w:rFonts w:eastAsia="Times New Roman" w:cstheme="minorHAnsi"/>
+          <w:kern w:val="0"/>
+          <w:lang w:eastAsia="es-ES"/>
+          <w14:ligatures w14:val="none"/>
+        </w:rPr>
+        <w:t xml:space="preserve"> 20px.</w:t>
       </w:r>
     </w:p>
     <w:p>
@@ -1929,7 +2073,47 @@
           <w:lang w:eastAsia="es-ES"/>
           <w14:ligatures w14:val="none"/>
         </w:rPr>
-        <w:t>Columna derecha: 180px, padding left 20px.</w:t>
+        <w:t xml:space="preserve">Columna derecha: 180px, </w:t>
+      </w:r>
+      <w:proofErr w:type="spellStart"/>
+      <w:r>
+        <w:rPr>
+          <w:rFonts w:eastAsia="Times New Roman" w:cstheme="minorHAnsi"/>
+          <w:kern w:val="0"/>
+          <w:lang w:eastAsia="es-ES"/>
+          <w14:ligatures w14:val="none"/>
+        </w:rPr>
+        <w:t>padding</w:t>
+      </w:r>
+      <w:proofErr w:type="spellEnd"/>
+      <w:r>
+        <w:rPr>
+          <w:rFonts w:eastAsia="Times New Roman" w:cstheme="minorHAnsi"/>
+          <w:kern w:val="0"/>
+          <w:lang w:eastAsia="es-ES"/>
+          <w14:ligatures w14:val="none"/>
+        </w:rPr>
+        <w:t xml:space="preserve"> </w:t>
+      </w:r>
+      <w:proofErr w:type="spellStart"/>
+      <w:r>
+        <w:rPr>
+          <w:rFonts w:eastAsia="Times New Roman" w:cstheme="minorHAnsi"/>
+          <w:kern w:val="0"/>
+          <w:lang w:eastAsia="es-ES"/>
+          <w14:ligatures w14:val="none"/>
+        </w:rPr>
+        <w:t>left</w:t>
+      </w:r>
+      <w:proofErr w:type="spellEnd"/>
+      <w:r>
+        <w:rPr>
+          <w:rFonts w:eastAsia="Times New Roman" w:cstheme="minorHAnsi"/>
+          <w:kern w:val="0"/>
+          <w:lang w:eastAsia="es-ES"/>
+          <w14:ligatures w14:val="none"/>
+        </w:rPr>
+        <w:t xml:space="preserve"> 20px.</w:t>
       </w:r>
     </w:p>
     <w:p>
@@ -1991,7 +2175,7 @@
       <w:r>
         <w:br/>
       </w:r>
-      <w:bookmarkStart w:id="12" w:name="_Toc152345323"/>
+      <w:bookmarkStart w:id="12" w:name="_Toc152353644"/>
       <w:r>
         <w:t>2.- Información de interés</w:t>
       </w:r>
@@ -2006,7 +2190,7 @@
         <w:pStyle w:val="Ttulo3"/>
       </w:pPr>
       <w:bookmarkStart w:id="13" w:name="_Toc147504151"/>
-      <w:bookmarkStart w:id="14" w:name="_Toc152345324"/>
+      <w:bookmarkStart w:id="14" w:name="_Toc152353645"/>
       <w:r>
         <w:t>Recursos necesarios</w:t>
       </w:r>
@@ -2027,7 +2211,7 @@
         <w:pStyle w:val="Ttulo3"/>
         <w:jc w:val="both"/>
       </w:pPr>
-      <w:bookmarkStart w:id="15" w:name="_Toc152345325"/>
+      <w:bookmarkStart w:id="15" w:name="_Toc152353646"/>
       <w:r>
         <w:t>Recomendaciones</w:t>
       </w:r>
@@ -2044,7 +2228,7 @@
         <w:pStyle w:val="Ttulo2"/>
       </w:pPr>
       <w:bookmarkStart w:id="16" w:name="_Toc147504152"/>
-      <w:bookmarkStart w:id="17" w:name="_Toc152345326"/>
+      <w:bookmarkStart w:id="17" w:name="_Toc152353647"/>
       <w:r>
         <w:t>3.- Evaluación de la tarea</w:t>
       </w:r>
@@ -2056,7 +2240,7 @@
         <w:pStyle w:val="Ttulo3"/>
       </w:pPr>
       <w:bookmarkStart w:id="18" w:name="_Toc147504153"/>
-      <w:bookmarkStart w:id="19" w:name="_Toc152345327"/>
+      <w:bookmarkStart w:id="19" w:name="_Toc152353648"/>
       <w:r>
         <w:t>Criterios de evaluación implicados</w:t>
       </w:r>
@@ -2289,7 +2473,7 @@
         <w:pStyle w:val="Ttulo3"/>
       </w:pPr>
       <w:bookmarkStart w:id="20" w:name="_Toc147504154"/>
-      <w:bookmarkStart w:id="21" w:name="_Toc152345328"/>
+      <w:bookmarkStart w:id="21" w:name="_Toc152353649"/>
       <w:r>
         <w:lastRenderedPageBreak/>
         <w:t>¿Cómo valoramos y puntuamos tu tarea?</w:t>
@@ -2938,7 +3122,7 @@
         <w:pStyle w:val="Ttulo2"/>
       </w:pPr>
       <w:bookmarkStart w:id="22" w:name="_Toc147504155"/>
-      <w:bookmarkStart w:id="23" w:name="_Toc152345329"/>
+      <w:bookmarkStart w:id="23" w:name="_Toc152353650"/>
       <w:r>
         <w:t>RESOLUCIÓN</w:t>
       </w:r>
@@ -3242,9 +3426,152 @@
       </w:pPr>
     </w:p>
     <w:p/>
+    <w:p/>
+    <w:p/>
+    <w:p/>
+    <w:p/>
+    <w:p/>
+    <w:p/>
+    <w:p/>
+    <w:p/>
+    <w:p/>
+    <w:p/>
+    <w:p/>
+    <w:p/>
+    <w:p/>
+    <w:p/>
+    <w:p/>
+    <w:p>
+      <w:pPr>
+        <w:rPr>
+          <w:rFonts w:asciiTheme="majorHAnsi" w:eastAsiaTheme="majorEastAsia" w:hAnsiTheme="majorHAnsi" w:cstheme="majorBidi"/>
+          <w:color w:val="2F5496" w:themeColor="accent1" w:themeShade="BF"/>
+          <w:sz w:val="26"/>
+          <w:szCs w:val="26"/>
+        </w:rPr>
+      </w:pPr>
+      <w:r>
+        <w:br w:type="page"/>
+      </w:r>
+    </w:p>
+    <w:p>
+      <w:pPr>
+        <w:pStyle w:val="Ttulo2"/>
+      </w:pPr>
+    </w:p>
+    <w:p>
+      <w:pPr>
+        <w:pStyle w:val="Ttulo2"/>
+      </w:pPr>
+      <w:bookmarkStart w:id="24" w:name="_Toc152353651"/>
+      <w:r>
+        <w:t>Referencias</w:t>
+      </w:r>
+      <w:bookmarkEnd w:id="24"/>
+    </w:p>
+    <w:p/>
+    <w:p>
+      <w:r>
+        <w:t xml:space="preserve">Explicaciones sobre </w:t>
+      </w:r>
+      <w:r>
+        <w:rPr>
+          <w:b/>
+          <w:bCs/>
+        </w:rPr>
+        <w:t>flexbox</w:t>
+      </w:r>
+      <w:r>
+        <w:rPr>
+          <w:b/>
+          <w:bCs/>
+        </w:rPr>
+        <w:br/>
+      </w:r>
+      <w:hyperlink r:id="rId13" w:history="1">
+        <w:r>
+          <w:rPr>
+            <w:rStyle w:val="Hipervnculo"/>
+          </w:rPr>
+          <w:t>https://www.youtube.com/watch?v=QFXSgGg-HWo</w:t>
+        </w:r>
+      </w:hyperlink>
+    </w:p>
+    <w:p/>
+    <w:p>
+      <w:r>
+        <w:t xml:space="preserve">Explicaciones sobre </w:t>
+      </w:r>
+      <w:proofErr w:type="spellStart"/>
+      <w:r>
+        <w:rPr>
+          <w:b/>
+          <w:bCs/>
+        </w:rPr>
+        <w:t>flex</w:t>
+      </w:r>
+      <w:proofErr w:type="spellEnd"/>
+      <w:r>
+        <w:rPr>
+          <w:b/>
+          <w:bCs/>
+        </w:rPr>
+        <w:t xml:space="preserve"> </w:t>
+      </w:r>
+      <w:proofErr w:type="spellStart"/>
+      <w:r>
+        <w:rPr>
+          <w:b/>
+          <w:bCs/>
+        </w:rPr>
+        <w:t>grid</w:t>
+      </w:r>
+      <w:proofErr w:type="spellEnd"/>
+      <w:r>
+        <w:rPr>
+          <w:b/>
+          <w:bCs/>
+        </w:rPr>
+        <w:br/>
+      </w:r>
+      <w:hyperlink r:id="rId14" w:history="1">
+        <w:r>
+          <w:rPr>
+            <w:rStyle w:val="Hipervnculo"/>
+          </w:rPr>
+          <w:t>https://youtu.be/-kgGATnsPbs</w:t>
+        </w:r>
+      </w:hyperlink>
+      <w:r>
+        <w:t xml:space="preserve"> </w:t>
+      </w:r>
+    </w:p>
+    <w:p/>
+    <w:p>
+      <w:r>
+        <w:t xml:space="preserve">Flexbox vs Flex </w:t>
+      </w:r>
+      <w:proofErr w:type="spellStart"/>
+      <w:r>
+        <w:t>Grid</w:t>
+      </w:r>
+      <w:proofErr w:type="spellEnd"/>
+      <w:r>
+        <w:br/>
+      </w:r>
+      <w:hyperlink r:id="rId15" w:history="1">
+        <w:r>
+          <w:rPr>
+            <w:rStyle w:val="Hipervnculo"/>
+          </w:rPr>
+          <w:t>https://www.youtube.com/watch?v=6qko7Nbe8YA</w:t>
+        </w:r>
+      </w:hyperlink>
+    </w:p>
+    <w:p/>
     <w:sectPr>
-      <w:headerReference w:type="default" r:id="rId13"/>
-      <w:footerReference w:type="default" r:id="rId14"/>
+      <w:headerReference w:type="default" r:id="rId16"/>
+      <w:footerReference w:type="default" r:id="rId17"/>
       <w:pgSz w:w="11906" w:h="16838"/>
       <w:pgMar w:top="720" w:right="720" w:bottom="720" w:left="720" w:header="708" w:footer="708" w:gutter="0"/>
       <w:pgNumType w:start="0"/>

</xml_diff>

<commit_message>
DIW04 Tarea: estructura básica.
Estructura usando Grid Layout.
Degrado del borde redondeado de la capa section.
</commit_message>
<xml_diff>
--- a/diw/rodriguez_jimenez_roberto_DIW04_Tarea/rodriguez_jimenez_roberto_DIW04_Tarea.docx
+++ b/diw/rodriguez_jimenez_roberto_DIW04_Tarea/rodriguez_jimenez_roberto_DIW04_Tarea.docx
@@ -277,7 +277,7 @@
               <w:noProof/>
             </w:rPr>
             <w:pict w14:anchorId="647BAB0D">
-              <v:shape id="Cuadro de texto 3" o:spid="_x0000_s1027" type="#_x0000_t202" style="position:absolute;margin-left:2748.3pt;margin-top:215.25pt;width:509.25pt;height:84.25pt;z-index:251655680;visibility:visible;mso-wrap-style:square;mso-width-percent:0;mso-height-percent:0;mso-wrap-distance-left:9pt;mso-wrap-distance-top:0;mso-wrap-distance-right:9pt;mso-wrap-distance-bottom:0;mso-position-horizontal:right;mso-position-horizontal-relative:margin;mso-position-vertical:absolute;mso-position-vertical-relative:page;mso-width-percent:0;mso-height-percent:0;mso-width-relative:page;mso-height-relative:margin;v-text-anchor:top" o:gfxdata="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" filled="f" stroked="f" strokeweight=".5pt">
+              <v:shape id="Cuadro de texto 3" o:spid="_x0000_s1027" type="#_x0000_t202" style="position:absolute;margin-left:3206.35pt;margin-top:215.25pt;width:509.25pt;height:84.25pt;z-index:251655680;visibility:visible;mso-wrap-style:square;mso-width-percent:0;mso-height-percent:0;mso-wrap-distance-left:9pt;mso-wrap-distance-top:0;mso-wrap-distance-right:9pt;mso-wrap-distance-bottom:0;mso-position-horizontal:right;mso-position-horizontal-relative:margin;mso-position-vertical:absolute;mso-position-vertical-relative:page;mso-width-percent:0;mso-height-percent:0;mso-width-relative:page;mso-height-relative:margin;v-text-anchor:top" o:gfxdata="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" filled="f" stroked="f" strokeweight=".5pt">
                 <v:textbox style="mso-next-textbox:#Cuadro de texto 3;mso-fit-shape-to-text:t" inset="0,0,0,0">
                   <w:txbxContent>
                     <w:p>
@@ -1390,21 +1390,7 @@
                 <w:rStyle w:val="Hipervnculo"/>
                 <w:noProof/>
               </w:rPr>
-              <w:t>Refere</w:t>
-            </w:r>
-            <w:r>
-              <w:rPr>
-                <w:rStyle w:val="Hipervnculo"/>
-                <w:noProof/>
-              </w:rPr>
-              <w:t>n</w:t>
-            </w:r>
-            <w:r>
-              <w:rPr>
-                <w:rStyle w:val="Hipervnculo"/>
-                <w:noProof/>
-              </w:rPr>
-              <w:t>cias</w:t>
+              <w:t>Referencias</w:t>
             </w:r>
             <w:r>
               <w:rPr>
@@ -1508,8 +1494,8 @@
           <w:szCs w:val="22"/>
         </w:rPr>
       </w:pPr>
-      <w:bookmarkStart w:id="2" w:name="_Toc147504144"/>
-      <w:bookmarkStart w:id="3" w:name="_Toc152353639"/>
+      <w:bookmarkStart w:id="2" w:name="_Toc152353639"/>
+      <w:bookmarkStart w:id="3" w:name="_Toc147504144"/>
       <w:r>
         <w:rPr>
           <w:rFonts w:asciiTheme="minorHAnsi" w:eastAsiaTheme="minorHAnsi" w:hAnsiTheme="minorHAnsi" w:cstheme="minorBidi"/>
@@ -1548,7 +1534,7 @@
         </w:rPr>
         <w:t xml:space="preserve"> Web</w:t>
       </w:r>
-      <w:bookmarkEnd w:id="3"/>
+      <w:bookmarkEnd w:id="2"/>
     </w:p>
     <w:p>
       <w:pPr>
@@ -1619,7 +1605,7 @@
         </w:rPr>
         <w:t>Desarrollo de Aplicaciones Web - Diseño de Interfaces Web</w:t>
       </w:r>
-      <w:bookmarkEnd w:id="2"/>
+      <w:bookmarkEnd w:id="3"/>
       <w:bookmarkEnd w:id="4"/>
     </w:p>
     <w:p/>
@@ -1917,27 +1903,7 @@
           <w:lang w:eastAsia="es-ES"/>
           <w14:ligatures w14:val="none"/>
         </w:rPr>
-        <w:t xml:space="preserve">Ancho cabecera: 920px, con </w:t>
-      </w:r>
-      <w:proofErr w:type="spellStart"/>
-      <w:r>
-        <w:rPr>
-          <w:rFonts w:eastAsia="Times New Roman" w:cstheme="minorHAnsi"/>
-          <w:kern w:val="0"/>
-          <w:lang w:eastAsia="es-ES"/>
-          <w14:ligatures w14:val="none"/>
-        </w:rPr>
-        <w:t>padding</w:t>
-      </w:r>
-      <w:proofErr w:type="spellEnd"/>
-      <w:r>
-        <w:rPr>
-          <w:rFonts w:eastAsia="Times New Roman" w:cstheme="minorHAnsi"/>
-          <w:kern w:val="0"/>
-          <w:lang w:eastAsia="es-ES"/>
-          <w14:ligatures w14:val="none"/>
-        </w:rPr>
-        <w:t xml:space="preserve"> superior, izquierda y derecha de 20px.</w:t>
+        <w:t>Ancho cabecera: 920px, con padding superior, izquierda y derecha de 20px.</w:t>
       </w:r>
     </w:p>
     <w:p>
@@ -2009,47 +1975,7 @@
           <w:lang w:eastAsia="es-ES"/>
           <w14:ligatures w14:val="none"/>
         </w:rPr>
-        <w:t xml:space="preserve">Columna central : 480px, </w:t>
-      </w:r>
-      <w:proofErr w:type="spellStart"/>
-      <w:r>
-        <w:rPr>
-          <w:rFonts w:eastAsia="Times New Roman" w:cstheme="minorHAnsi"/>
-          <w:kern w:val="0"/>
-          <w:lang w:eastAsia="es-ES"/>
-          <w14:ligatures w14:val="none"/>
-        </w:rPr>
-        <w:t>padding</w:t>
-      </w:r>
-      <w:proofErr w:type="spellEnd"/>
-      <w:r>
-        <w:rPr>
-          <w:rFonts w:eastAsia="Times New Roman" w:cstheme="minorHAnsi"/>
-          <w:kern w:val="0"/>
-          <w:lang w:eastAsia="es-ES"/>
-          <w14:ligatures w14:val="none"/>
-        </w:rPr>
-        <w:t xml:space="preserve"> </w:t>
-      </w:r>
-      <w:proofErr w:type="spellStart"/>
-      <w:r>
-        <w:rPr>
-          <w:rFonts w:eastAsia="Times New Roman" w:cstheme="minorHAnsi"/>
-          <w:kern w:val="0"/>
-          <w:lang w:eastAsia="es-ES"/>
-          <w14:ligatures w14:val="none"/>
-        </w:rPr>
-        <w:t>left</w:t>
-      </w:r>
-      <w:proofErr w:type="spellEnd"/>
-      <w:r>
-        <w:rPr>
-          <w:rFonts w:eastAsia="Times New Roman" w:cstheme="minorHAnsi"/>
-          <w:kern w:val="0"/>
-          <w:lang w:eastAsia="es-ES"/>
-          <w14:ligatures w14:val="none"/>
-        </w:rPr>
-        <w:t xml:space="preserve"> 20px.</w:t>
+        <w:t>Columna central : 480px, padding left 20px.</w:t>
       </w:r>
     </w:p>
     <w:p>
@@ -2073,47 +1999,7 @@
           <w:lang w:eastAsia="es-ES"/>
           <w14:ligatures w14:val="none"/>
         </w:rPr>
-        <w:t xml:space="preserve">Columna derecha: 180px, </w:t>
-      </w:r>
-      <w:proofErr w:type="spellStart"/>
-      <w:r>
-        <w:rPr>
-          <w:rFonts w:eastAsia="Times New Roman" w:cstheme="minorHAnsi"/>
-          <w:kern w:val="0"/>
-          <w:lang w:eastAsia="es-ES"/>
-          <w14:ligatures w14:val="none"/>
-        </w:rPr>
-        <w:t>padding</w:t>
-      </w:r>
-      <w:proofErr w:type="spellEnd"/>
-      <w:r>
-        <w:rPr>
-          <w:rFonts w:eastAsia="Times New Roman" w:cstheme="minorHAnsi"/>
-          <w:kern w:val="0"/>
-          <w:lang w:eastAsia="es-ES"/>
-          <w14:ligatures w14:val="none"/>
-        </w:rPr>
-        <w:t xml:space="preserve"> </w:t>
-      </w:r>
-      <w:proofErr w:type="spellStart"/>
-      <w:r>
-        <w:rPr>
-          <w:rFonts w:eastAsia="Times New Roman" w:cstheme="minorHAnsi"/>
-          <w:kern w:val="0"/>
-          <w:lang w:eastAsia="es-ES"/>
-          <w14:ligatures w14:val="none"/>
-        </w:rPr>
-        <w:t>left</w:t>
-      </w:r>
-      <w:proofErr w:type="spellEnd"/>
-      <w:r>
-        <w:rPr>
-          <w:rFonts w:eastAsia="Times New Roman" w:cstheme="minorHAnsi"/>
-          <w:kern w:val="0"/>
-          <w:lang w:eastAsia="es-ES"/>
-          <w14:ligatures w14:val="none"/>
-        </w:rPr>
-        <w:t xml:space="preserve"> 20px.</w:t>
+        <w:t>Columna derecha: 180px, padding left 20px.</w:t>
       </w:r>
     </w:p>
     <w:p>
@@ -3132,298 +3018,2878 @@
     <w:p/>
     <w:p>
       <w:r>
-        <w:t>CSS3</w:t>
+        <w:t>Estructura:</w:t>
       </w:r>
     </w:p>
     <w:p>
-      <w:pPr>
-        <w:pStyle w:val="Prrafodelista"/>
-        <w:numPr>
-          <w:ilvl w:val="0"/>
-          <w:numId w:val="92"/>
-        </w:numPr>
-      </w:pPr>
-      <w:r>
-        <w:t>Basada en módulos.</w:t>
+      <w:r>
+        <w:t>La página tendrá</w:t>
+      </w:r>
+      <w:r>
+        <w:t xml:space="preserve"> un</w:t>
+      </w:r>
+      <w:r>
+        <w:t xml:space="preserve"> header, un footer, una barra lateral derecha e izquierda y un</w:t>
+      </w:r>
+      <w:r>
+        <w:t>a</w:t>
+      </w:r>
+      <w:r>
+        <w:t xml:space="preserve"> zona central de contenido.</w:t>
+      </w:r>
+      <w:r>
+        <w:br/>
+      </w:r>
+      <w:r>
+        <w:t>Se maqueta con Grid Layout.</w:t>
       </w:r>
     </w:p>
     <w:p>
-      <w:pPr>
-        <w:pStyle w:val="Prrafodelista"/>
-        <w:numPr>
-          <w:ilvl w:val="0"/>
-          <w:numId w:val="92"/>
-        </w:numPr>
-      </w:pPr>
-      <w:r>
-        <w:t>Añade soporte para texto flotante vertical.</w:t>
+      <w:r>
+        <w:t xml:space="preserve">El “esqueleto” está compuesto por un </w:t>
+      </w:r>
+      <w:r>
+        <w:rPr>
+          <w:i/>
+          <w:iCs/>
+        </w:rPr>
+        <w:t>main</w:t>
+      </w:r>
+      <w:r>
+        <w:t xml:space="preserve"> que contiene un </w:t>
+      </w:r>
+      <w:r>
+        <w:rPr>
+          <w:i/>
+          <w:iCs/>
+        </w:rPr>
+        <w:t>header</w:t>
+      </w:r>
+      <w:r>
+        <w:t xml:space="preserve">, un </w:t>
+      </w:r>
+      <w:r>
+        <w:rPr>
+          <w:i/>
+          <w:iCs/>
+        </w:rPr>
+        <w:t>content</w:t>
+      </w:r>
+      <w:r>
+        <w:t xml:space="preserve"> y un </w:t>
+      </w:r>
+      <w:r>
+        <w:rPr>
+          <w:i/>
+          <w:iCs/>
+        </w:rPr>
+        <w:t>footer</w:t>
+      </w:r>
+      <w:r>
+        <w:t>.</w:t>
+      </w:r>
+      <w:r>
+        <w:br/>
+        <w:t xml:space="preserve">El </w:t>
+      </w:r>
+      <w:r>
+        <w:rPr>
+          <w:i/>
+          <w:iCs/>
+        </w:rPr>
+        <w:t>main</w:t>
+      </w:r>
+      <w:r>
+        <w:t xml:space="preserve"> se establece como </w:t>
+      </w:r>
+      <w:r>
+        <w:rPr>
+          <w:i/>
+          <w:iCs/>
+        </w:rPr>
+        <w:t>display grid</w:t>
+      </w:r>
+      <w:r>
+        <w:t xml:space="preserve"> y se crean las áreas para acoger cada capa.</w:t>
       </w:r>
     </w:p>
     <w:p>
-      <w:pPr>
-        <w:pStyle w:val="Prrafodelista"/>
-        <w:numPr>
-          <w:ilvl w:val="0"/>
-          <w:numId w:val="92"/>
-        </w:numPr>
-      </w:pPr>
-      <w:r>
-        <w:t>Mejora el manejo de tablas.</w:t>
+      <w:r>
+        <w:t xml:space="preserve">El ancho del </w:t>
+      </w:r>
+      <w:r>
+        <w:rPr>
+          <w:i/>
+          <w:iCs/>
+        </w:rPr>
+        <w:t>main</w:t>
+      </w:r>
+      <w:r>
+        <w:t xml:space="preserve"> se fija en 960px y el alto, en 100vh para que ocupe toda la ventana del navegador.</w:t>
+      </w:r>
+      <w:r>
+        <w:br/>
+        <w:t xml:space="preserve">Para la altura de cada area se establecen medidas fijas, en píxeles, para el </w:t>
+      </w:r>
+      <w:r>
+        <w:rPr>
+          <w:i/>
+          <w:iCs/>
+        </w:rPr>
+        <w:t xml:space="preserve">header </w:t>
+      </w:r>
+      <w:r>
+        <w:t xml:space="preserve">y el </w:t>
+      </w:r>
+      <w:r>
+        <w:rPr>
+          <w:i/>
+          <w:iCs/>
+        </w:rPr>
+        <w:t>footer</w:t>
+      </w:r>
+      <w:r>
+        <w:t xml:space="preserve"> y </w:t>
+      </w:r>
+      <w:r>
+        <w:rPr>
+          <w:i/>
+          <w:iCs/>
+        </w:rPr>
+        <w:t>auto</w:t>
+      </w:r>
+      <w:r>
+        <w:t xml:space="preserve"> para el contenido.</w:t>
       </w:r>
     </w:p>
     <w:p>
       <w:pPr>
-        <w:pStyle w:val="Prrafodelista"/>
-        <w:numPr>
-          <w:ilvl w:val="0"/>
-          <w:numId w:val="92"/>
-        </w:numPr>
-      </w:pPr>
-      <w:r>
-        <w:t>Mejora idiomas.</w:t>
+        <w:shd w:val="clear" w:color="auto" w:fill="1F1F1F"/>
+        <w:spacing w:after="0" w:line="285" w:lineRule="atLeast"/>
+        <w:rPr>
+          <w:rFonts w:ascii="Consolas" w:eastAsia="Times New Roman" w:hAnsi="Consolas" w:cs="Times New Roman"/>
+          <w:color w:val="CCCCCC"/>
+          <w:kern w:val="0"/>
+          <w:sz w:val="18"/>
+          <w:szCs w:val="18"/>
+          <w:lang w:eastAsia="es-ES"/>
+          <w14:ligatures w14:val="none"/>
+        </w:rPr>
+      </w:pPr>
+      <w:r>
+        <w:drawing>
+          <wp:anchor distT="0" distB="0" distL="114300" distR="114300" simplePos="0" relativeHeight="251664384" behindDoc="1" locked="0" layoutInCell="1" allowOverlap="1" wp14:anchorId="02E595F5" wp14:editId="08C810FA">
+            <wp:simplePos x="0" y="0"/>
+            <wp:positionH relativeFrom="column">
+              <wp:posOffset>0</wp:posOffset>
+            </wp:positionH>
+            <wp:positionV relativeFrom="paragraph">
+              <wp:posOffset>63500</wp:posOffset>
+            </wp:positionV>
+            <wp:extent cx="4533900" cy="4457700"/>
+            <wp:effectExtent l="95250" t="38100" r="19050" b="76200"/>
+            <wp:wrapTight wrapText="bothSides">
+              <wp:wrapPolygon edited="0">
+                <wp:start x="-182" y="-185"/>
+                <wp:lineTo x="-454" y="-92"/>
+                <wp:lineTo x="-454" y="20585"/>
+                <wp:lineTo x="-272" y="21969"/>
+                <wp:lineTo x="21600" y="21969"/>
+                <wp:lineTo x="21691" y="20677"/>
+                <wp:lineTo x="21691" y="1385"/>
+                <wp:lineTo x="21509" y="0"/>
+                <wp:lineTo x="21509" y="-185"/>
+                <wp:lineTo x="-182" y="-185"/>
+              </wp:wrapPolygon>
+            </wp:wrapTight>
+            <wp:docPr id="1131720853" name="Imagen 1"/>
+            <wp:cNvGraphicFramePr>
+              <a:graphicFrameLocks xmlns:a="http://schemas.openxmlformats.org/drawingml/2006/main" noChangeAspect="1"/>
+            </wp:cNvGraphicFramePr>
+            <a:graphic xmlns:a="http://schemas.openxmlformats.org/drawingml/2006/main">
+              <a:graphicData uri="http://schemas.openxmlformats.org/drawingml/2006/picture">
+                <pic:pic xmlns:pic="http://schemas.openxmlformats.org/drawingml/2006/picture">
+                  <pic:nvPicPr>
+                    <pic:cNvPr id="1131720853" name=""/>
+                    <pic:cNvPicPr/>
+                  </pic:nvPicPr>
+                  <pic:blipFill>
+                    <a:blip r:embed="rId12">
+                      <a:extLst>
+                        <a:ext uri="{28A0092B-C50C-407E-A947-70E740481C1C}">
+                          <a14:useLocalDpi xmlns:a14="http://schemas.microsoft.com/office/drawing/2010/main" val="0"/>
+                        </a:ext>
+                      </a:extLst>
+                    </a:blip>
+                    <a:stretch>
+                      <a:fillRect/>
+                    </a:stretch>
+                  </pic:blipFill>
+                  <pic:spPr>
+                    <a:xfrm>
+                      <a:off x="0" y="0"/>
+                      <a:ext cx="4533900" cy="4457700"/>
+                    </a:xfrm>
+                    <a:prstGeom prst="rect">
+                      <a:avLst/>
+                    </a:prstGeom>
+                    <a:effectLst>
+                      <a:outerShdw blurRad="50800" dist="38100" dir="8100000" algn="tr" rotWithShape="0">
+                        <a:prstClr val="black">
+                          <a:alpha val="40000"/>
+                        </a:prstClr>
+                      </a:outerShdw>
+                    </a:effectLst>
+                  </pic:spPr>
+                </pic:pic>
+              </a:graphicData>
+            </a:graphic>
+            <wp14:sizeRelH relativeFrom="margin">
+              <wp14:pctWidth>0</wp14:pctWidth>
+            </wp14:sizeRelH>
+            <wp14:sizeRelV relativeFrom="margin">
+              <wp14:pctHeight>0</wp14:pctHeight>
+            </wp14:sizeRelV>
+          </wp:anchor>
+        </w:drawing>
+      </w:r>
+      <w:r>
+        <w:rPr>
+          <w:rFonts w:ascii="Consolas" w:eastAsia="Times New Roman" w:hAnsi="Consolas" w:cs="Times New Roman"/>
+          <w:color w:val="808080"/>
+          <w:kern w:val="0"/>
+          <w:sz w:val="21"/>
+          <w:szCs w:val="21"/>
+          <w:lang w:eastAsia="es-ES"/>
+          <w14:ligatures w14:val="none"/>
+        </w:rPr>
+        <w:t>&lt;</w:t>
+      </w:r>
+      <w:r>
+        <w:rPr>
+          <w:rFonts w:ascii="Consolas" w:eastAsia="Times New Roman" w:hAnsi="Consolas" w:cs="Times New Roman"/>
+          <w:color w:val="569CD6"/>
+          <w:kern w:val="0"/>
+          <w:sz w:val="18"/>
+          <w:szCs w:val="18"/>
+          <w:lang w:eastAsia="es-ES"/>
+          <w14:ligatures w14:val="none"/>
+        </w:rPr>
+        <w:t>body</w:t>
+      </w:r>
+      <w:r>
+        <w:rPr>
+          <w:rFonts w:ascii="Consolas" w:eastAsia="Times New Roman" w:hAnsi="Consolas" w:cs="Times New Roman"/>
+          <w:color w:val="808080"/>
+          <w:kern w:val="0"/>
+          <w:sz w:val="18"/>
+          <w:szCs w:val="18"/>
+          <w:lang w:eastAsia="es-ES"/>
+          <w14:ligatures w14:val="none"/>
+        </w:rPr>
+        <w:t>&gt;</w:t>
       </w:r>
     </w:p>
     <w:p>
       <w:pPr>
-        <w:pStyle w:val="Prrafodelista"/>
-        <w:numPr>
-          <w:ilvl w:val="0"/>
-          <w:numId w:val="92"/>
-        </w:numPr>
-      </w:pPr>
-      <w:r>
-        <w:t>Mejora la integración con SVG, MathML y SMIL.</w:t>
+        <w:shd w:val="clear" w:color="auto" w:fill="1F1F1F"/>
+        <w:spacing w:after="0" w:line="285" w:lineRule="atLeast"/>
+        <w:rPr>
+          <w:rFonts w:ascii="Consolas" w:eastAsia="Times New Roman" w:hAnsi="Consolas" w:cs="Times New Roman"/>
+          <w:color w:val="CCCCCC"/>
+          <w:kern w:val="0"/>
+          <w:sz w:val="18"/>
+          <w:szCs w:val="18"/>
+          <w:lang w:eastAsia="es-ES"/>
+          <w14:ligatures w14:val="none"/>
+        </w:rPr>
+      </w:pPr>
+      <w:r>
+        <w:rPr>
+          <w:rFonts w:ascii="Consolas" w:eastAsia="Times New Roman" w:hAnsi="Consolas" w:cs="Times New Roman"/>
+          <w:color w:val="CCCCCC"/>
+          <w:kern w:val="0"/>
+          <w:sz w:val="18"/>
+          <w:szCs w:val="18"/>
+          <w:lang w:eastAsia="es-ES"/>
+          <w14:ligatures w14:val="none"/>
+        </w:rPr>
+        <w:t xml:space="preserve">    </w:t>
+      </w:r>
+    </w:p>
+    <w:p>
+      <w:pPr>
+        <w:shd w:val="clear" w:color="auto" w:fill="1F1F1F"/>
+        <w:spacing w:after="0" w:line="285" w:lineRule="atLeast"/>
+        <w:rPr>
+          <w:rFonts w:ascii="Consolas" w:eastAsia="Times New Roman" w:hAnsi="Consolas" w:cs="Times New Roman"/>
+          <w:color w:val="CCCCCC"/>
+          <w:kern w:val="0"/>
+          <w:sz w:val="18"/>
+          <w:szCs w:val="18"/>
+          <w:lang w:eastAsia="es-ES"/>
+          <w14:ligatures w14:val="none"/>
+        </w:rPr>
+      </w:pPr>
+      <w:r>
+        <w:rPr>
+          <w:rFonts w:ascii="Consolas" w:eastAsia="Times New Roman" w:hAnsi="Consolas" w:cs="Times New Roman"/>
+          <w:color w:val="CCCCCC"/>
+          <w:kern w:val="0"/>
+          <w:sz w:val="18"/>
+          <w:szCs w:val="18"/>
+          <w:lang w:eastAsia="es-ES"/>
+          <w14:ligatures w14:val="none"/>
+        </w:rPr>
+        <w:t xml:space="preserve">    </w:t>
+      </w:r>
+      <w:r>
+        <w:rPr>
+          <w:rFonts w:ascii="Consolas" w:eastAsia="Times New Roman" w:hAnsi="Consolas" w:cs="Times New Roman"/>
+          <w:color w:val="808080"/>
+          <w:kern w:val="0"/>
+          <w:sz w:val="18"/>
+          <w:szCs w:val="18"/>
+          <w:lang w:eastAsia="es-ES"/>
+          <w14:ligatures w14:val="none"/>
+        </w:rPr>
+        <w:t>&lt;</w:t>
+      </w:r>
+      <w:r>
+        <w:rPr>
+          <w:rFonts w:ascii="Consolas" w:eastAsia="Times New Roman" w:hAnsi="Consolas" w:cs="Times New Roman"/>
+          <w:color w:val="569CD6"/>
+          <w:kern w:val="0"/>
+          <w:sz w:val="18"/>
+          <w:szCs w:val="18"/>
+          <w:lang w:eastAsia="es-ES"/>
+          <w14:ligatures w14:val="none"/>
+        </w:rPr>
+        <w:t>main</w:t>
+      </w:r>
+      <w:r>
+        <w:rPr>
+          <w:rFonts w:ascii="Consolas" w:eastAsia="Times New Roman" w:hAnsi="Consolas" w:cs="Times New Roman"/>
+          <w:color w:val="808080"/>
+          <w:kern w:val="0"/>
+          <w:sz w:val="18"/>
+          <w:szCs w:val="18"/>
+          <w:lang w:eastAsia="es-ES"/>
+          <w14:ligatures w14:val="none"/>
+        </w:rPr>
+        <w:t>&gt;</w:t>
+      </w:r>
+    </w:p>
+    <w:p>
+      <w:pPr>
+        <w:shd w:val="clear" w:color="auto" w:fill="1F1F1F"/>
+        <w:spacing w:after="0" w:line="285" w:lineRule="atLeast"/>
+        <w:rPr>
+          <w:rFonts w:ascii="Consolas" w:eastAsia="Times New Roman" w:hAnsi="Consolas" w:cs="Times New Roman"/>
+          <w:color w:val="CCCCCC"/>
+          <w:kern w:val="0"/>
+          <w:sz w:val="18"/>
+          <w:szCs w:val="18"/>
+          <w:lang w:eastAsia="es-ES"/>
+          <w14:ligatures w14:val="none"/>
+        </w:rPr>
+      </w:pPr>
+      <w:r>
+        <w:rPr>
+          <w:rFonts w:ascii="Consolas" w:eastAsia="Times New Roman" w:hAnsi="Consolas" w:cs="Times New Roman"/>
+          <w:color w:val="CCCCCC"/>
+          <w:kern w:val="0"/>
+          <w:sz w:val="18"/>
+          <w:szCs w:val="18"/>
+          <w:lang w:eastAsia="es-ES"/>
+          <w14:ligatures w14:val="none"/>
+        </w:rPr>
+        <w:t xml:space="preserve">        </w:t>
+      </w:r>
+      <w:r>
+        <w:rPr>
+          <w:rFonts w:ascii="Consolas" w:eastAsia="Times New Roman" w:hAnsi="Consolas" w:cs="Times New Roman"/>
+          <w:color w:val="808080"/>
+          <w:kern w:val="0"/>
+          <w:sz w:val="18"/>
+          <w:szCs w:val="18"/>
+          <w:lang w:eastAsia="es-ES"/>
+          <w14:ligatures w14:val="none"/>
+        </w:rPr>
+        <w:t>&lt;</w:t>
+      </w:r>
+      <w:r>
+        <w:rPr>
+          <w:rFonts w:ascii="Consolas" w:eastAsia="Times New Roman" w:hAnsi="Consolas" w:cs="Times New Roman"/>
+          <w:color w:val="569CD6"/>
+          <w:kern w:val="0"/>
+          <w:sz w:val="18"/>
+          <w:szCs w:val="18"/>
+          <w:lang w:eastAsia="es-ES"/>
+          <w14:ligatures w14:val="none"/>
+        </w:rPr>
+        <w:t>header</w:t>
+      </w:r>
+      <w:r>
+        <w:rPr>
+          <w:rFonts w:ascii="Consolas" w:eastAsia="Times New Roman" w:hAnsi="Consolas" w:cs="Times New Roman"/>
+          <w:color w:val="808080"/>
+          <w:kern w:val="0"/>
+          <w:sz w:val="18"/>
+          <w:szCs w:val="18"/>
+          <w:lang w:eastAsia="es-ES"/>
+          <w14:ligatures w14:val="none"/>
+        </w:rPr>
+        <w:t>&gt;</w:t>
+      </w:r>
+    </w:p>
+    <w:p>
+      <w:pPr>
+        <w:shd w:val="clear" w:color="auto" w:fill="1F1F1F"/>
+        <w:spacing w:after="0" w:line="285" w:lineRule="atLeast"/>
+        <w:rPr>
+          <w:rFonts w:ascii="Consolas" w:eastAsia="Times New Roman" w:hAnsi="Consolas" w:cs="Times New Roman"/>
+          <w:color w:val="CCCCCC"/>
+          <w:kern w:val="0"/>
+          <w:sz w:val="18"/>
+          <w:szCs w:val="18"/>
+          <w:lang w:eastAsia="es-ES"/>
+          <w14:ligatures w14:val="none"/>
+        </w:rPr>
+      </w:pPr>
+      <w:r>
+        <w:rPr>
+          <w:rFonts w:ascii="Consolas" w:eastAsia="Times New Roman" w:hAnsi="Consolas" w:cs="Times New Roman"/>
+          <w:color w:val="CCCCCC"/>
+          <w:kern w:val="0"/>
+          <w:sz w:val="18"/>
+          <w:szCs w:val="18"/>
+          <w:lang w:eastAsia="es-ES"/>
+          <w14:ligatures w14:val="none"/>
+        </w:rPr>
+        <w:t>            header</w:t>
+      </w:r>
+    </w:p>
+    <w:p>
+      <w:pPr>
+        <w:shd w:val="clear" w:color="auto" w:fill="1F1F1F"/>
+        <w:spacing w:after="0" w:line="285" w:lineRule="atLeast"/>
+        <w:rPr>
+          <w:rFonts w:ascii="Consolas" w:eastAsia="Times New Roman" w:hAnsi="Consolas" w:cs="Times New Roman"/>
+          <w:color w:val="CCCCCC"/>
+          <w:kern w:val="0"/>
+          <w:sz w:val="18"/>
+          <w:szCs w:val="18"/>
+          <w:lang w:eastAsia="es-ES"/>
+          <w14:ligatures w14:val="none"/>
+        </w:rPr>
+      </w:pPr>
+      <w:r>
+        <w:rPr>
+          <w:rFonts w:ascii="Consolas" w:eastAsia="Times New Roman" w:hAnsi="Consolas" w:cs="Times New Roman"/>
+          <w:color w:val="CCCCCC"/>
+          <w:kern w:val="0"/>
+          <w:sz w:val="18"/>
+          <w:szCs w:val="18"/>
+          <w:lang w:eastAsia="es-ES"/>
+          <w14:ligatures w14:val="none"/>
+        </w:rPr>
+        <w:t xml:space="preserve">        </w:t>
+      </w:r>
+      <w:r>
+        <w:rPr>
+          <w:rFonts w:ascii="Consolas" w:eastAsia="Times New Roman" w:hAnsi="Consolas" w:cs="Times New Roman"/>
+          <w:color w:val="808080"/>
+          <w:kern w:val="0"/>
+          <w:sz w:val="18"/>
+          <w:szCs w:val="18"/>
+          <w:lang w:eastAsia="es-ES"/>
+          <w14:ligatures w14:val="none"/>
+        </w:rPr>
+        <w:t>&lt;/</w:t>
+      </w:r>
+      <w:r>
+        <w:rPr>
+          <w:rFonts w:ascii="Consolas" w:eastAsia="Times New Roman" w:hAnsi="Consolas" w:cs="Times New Roman"/>
+          <w:color w:val="569CD6"/>
+          <w:kern w:val="0"/>
+          <w:sz w:val="18"/>
+          <w:szCs w:val="18"/>
+          <w:lang w:eastAsia="es-ES"/>
+          <w14:ligatures w14:val="none"/>
+        </w:rPr>
+        <w:t>header</w:t>
+      </w:r>
+      <w:r>
+        <w:rPr>
+          <w:rFonts w:ascii="Consolas" w:eastAsia="Times New Roman" w:hAnsi="Consolas" w:cs="Times New Roman"/>
+          <w:color w:val="808080"/>
+          <w:kern w:val="0"/>
+          <w:sz w:val="18"/>
+          <w:szCs w:val="18"/>
+          <w:lang w:eastAsia="es-ES"/>
+          <w14:ligatures w14:val="none"/>
+        </w:rPr>
+        <w:t>&gt;</w:t>
+      </w:r>
+    </w:p>
+    <w:p>
+      <w:pPr>
+        <w:shd w:val="clear" w:color="auto" w:fill="1F1F1F"/>
+        <w:spacing w:after="0" w:line="285" w:lineRule="atLeast"/>
+        <w:rPr>
+          <w:rFonts w:ascii="Consolas" w:eastAsia="Times New Roman" w:hAnsi="Consolas" w:cs="Times New Roman"/>
+          <w:color w:val="CCCCCC"/>
+          <w:kern w:val="0"/>
+          <w:sz w:val="18"/>
+          <w:szCs w:val="18"/>
+          <w:lang w:eastAsia="es-ES"/>
+          <w14:ligatures w14:val="none"/>
+        </w:rPr>
+      </w:pPr>
+      <w:r>
+        <w:rPr>
+          <w:rFonts w:ascii="Consolas" w:eastAsia="Times New Roman" w:hAnsi="Consolas" w:cs="Times New Roman"/>
+          <w:color w:val="CCCCCC"/>
+          <w:kern w:val="0"/>
+          <w:sz w:val="18"/>
+          <w:szCs w:val="18"/>
+          <w:lang w:eastAsia="es-ES"/>
+          <w14:ligatures w14:val="none"/>
+        </w:rPr>
+        <w:t xml:space="preserve">        </w:t>
+      </w:r>
+      <w:r>
+        <w:rPr>
+          <w:rFonts w:ascii="Consolas" w:eastAsia="Times New Roman" w:hAnsi="Consolas" w:cs="Times New Roman"/>
+          <w:color w:val="808080"/>
+          <w:kern w:val="0"/>
+          <w:sz w:val="18"/>
+          <w:szCs w:val="18"/>
+          <w:lang w:eastAsia="es-ES"/>
+          <w14:ligatures w14:val="none"/>
+        </w:rPr>
+        <w:t>&lt;</w:t>
+      </w:r>
+      <w:r>
+        <w:rPr>
+          <w:rFonts w:ascii="Consolas" w:eastAsia="Times New Roman" w:hAnsi="Consolas" w:cs="Times New Roman"/>
+          <w:color w:val="569CD6"/>
+          <w:kern w:val="0"/>
+          <w:sz w:val="18"/>
+          <w:szCs w:val="18"/>
+          <w:lang w:eastAsia="es-ES"/>
+          <w14:ligatures w14:val="none"/>
+        </w:rPr>
+        <w:t>content</w:t>
+      </w:r>
+      <w:r>
+        <w:rPr>
+          <w:rFonts w:ascii="Consolas" w:eastAsia="Times New Roman" w:hAnsi="Consolas" w:cs="Times New Roman"/>
+          <w:color w:val="808080"/>
+          <w:kern w:val="0"/>
+          <w:sz w:val="18"/>
+          <w:szCs w:val="18"/>
+          <w:lang w:eastAsia="es-ES"/>
+          <w14:ligatures w14:val="none"/>
+        </w:rPr>
+        <w:t>&gt;</w:t>
+      </w:r>
+    </w:p>
+    <w:p>
+      <w:pPr>
+        <w:shd w:val="clear" w:color="auto" w:fill="1F1F1F"/>
+        <w:spacing w:after="0" w:line="285" w:lineRule="atLeast"/>
+        <w:rPr>
+          <w:rFonts w:ascii="Consolas" w:eastAsia="Times New Roman" w:hAnsi="Consolas" w:cs="Times New Roman"/>
+          <w:color w:val="CCCCCC"/>
+          <w:kern w:val="0"/>
+          <w:sz w:val="18"/>
+          <w:szCs w:val="18"/>
+          <w:lang w:eastAsia="es-ES"/>
+          <w14:ligatures w14:val="none"/>
+        </w:rPr>
+      </w:pPr>
+      <w:r>
+        <w:rPr>
+          <w:rFonts w:ascii="Consolas" w:eastAsia="Times New Roman" w:hAnsi="Consolas" w:cs="Times New Roman"/>
+          <w:color w:val="CCCCCC"/>
+          <w:kern w:val="0"/>
+          <w:sz w:val="18"/>
+          <w:szCs w:val="18"/>
+          <w:lang w:eastAsia="es-ES"/>
+          <w14:ligatures w14:val="none"/>
+        </w:rPr>
+        <w:t>            contenido</w:t>
+      </w:r>
+    </w:p>
+    <w:p>
+      <w:pPr>
+        <w:shd w:val="clear" w:color="auto" w:fill="1F1F1F"/>
+        <w:spacing w:after="0" w:line="285" w:lineRule="atLeast"/>
+        <w:rPr>
+          <w:rFonts w:ascii="Consolas" w:eastAsia="Times New Roman" w:hAnsi="Consolas" w:cs="Times New Roman"/>
+          <w:color w:val="CCCCCC"/>
+          <w:kern w:val="0"/>
+          <w:sz w:val="18"/>
+          <w:szCs w:val="18"/>
+          <w:lang w:eastAsia="es-ES"/>
+          <w14:ligatures w14:val="none"/>
+        </w:rPr>
+      </w:pPr>
+      <w:r>
+        <w:rPr>
+          <w:rFonts w:ascii="Consolas" w:eastAsia="Times New Roman" w:hAnsi="Consolas" w:cs="Times New Roman"/>
+          <w:color w:val="CCCCCC"/>
+          <w:kern w:val="0"/>
+          <w:sz w:val="18"/>
+          <w:szCs w:val="18"/>
+          <w:lang w:eastAsia="es-ES"/>
+          <w14:ligatures w14:val="none"/>
+        </w:rPr>
+        <w:t xml:space="preserve">        </w:t>
+      </w:r>
+      <w:r>
+        <w:rPr>
+          <w:rFonts w:ascii="Consolas" w:eastAsia="Times New Roman" w:hAnsi="Consolas" w:cs="Times New Roman"/>
+          <w:color w:val="808080"/>
+          <w:kern w:val="0"/>
+          <w:sz w:val="18"/>
+          <w:szCs w:val="18"/>
+          <w:lang w:eastAsia="es-ES"/>
+          <w14:ligatures w14:val="none"/>
+        </w:rPr>
+        <w:t>&lt;/</w:t>
+      </w:r>
+      <w:r>
+        <w:rPr>
+          <w:rFonts w:ascii="Consolas" w:eastAsia="Times New Roman" w:hAnsi="Consolas" w:cs="Times New Roman"/>
+          <w:color w:val="569CD6"/>
+          <w:kern w:val="0"/>
+          <w:sz w:val="18"/>
+          <w:szCs w:val="18"/>
+          <w:lang w:eastAsia="es-ES"/>
+          <w14:ligatures w14:val="none"/>
+        </w:rPr>
+        <w:t>content</w:t>
+      </w:r>
+      <w:r>
+        <w:rPr>
+          <w:rFonts w:ascii="Consolas" w:eastAsia="Times New Roman" w:hAnsi="Consolas" w:cs="Times New Roman"/>
+          <w:color w:val="808080"/>
+          <w:kern w:val="0"/>
+          <w:sz w:val="18"/>
+          <w:szCs w:val="18"/>
+          <w:lang w:eastAsia="es-ES"/>
+          <w14:ligatures w14:val="none"/>
+        </w:rPr>
+        <w:t>&gt;</w:t>
+      </w:r>
+    </w:p>
+    <w:p>
+      <w:pPr>
+        <w:shd w:val="clear" w:color="auto" w:fill="1F1F1F"/>
+        <w:spacing w:after="0" w:line="285" w:lineRule="atLeast"/>
+        <w:rPr>
+          <w:rFonts w:ascii="Consolas" w:eastAsia="Times New Roman" w:hAnsi="Consolas" w:cs="Times New Roman"/>
+          <w:color w:val="CCCCCC"/>
+          <w:kern w:val="0"/>
+          <w:sz w:val="18"/>
+          <w:szCs w:val="18"/>
+          <w:lang w:eastAsia="es-ES"/>
+          <w14:ligatures w14:val="none"/>
+        </w:rPr>
+      </w:pPr>
+      <w:r>
+        <w:rPr>
+          <w:rFonts w:ascii="Consolas" w:eastAsia="Times New Roman" w:hAnsi="Consolas" w:cs="Times New Roman"/>
+          <w:color w:val="CCCCCC"/>
+          <w:kern w:val="0"/>
+          <w:sz w:val="18"/>
+          <w:szCs w:val="18"/>
+          <w:lang w:eastAsia="es-ES"/>
+          <w14:ligatures w14:val="none"/>
+        </w:rPr>
+        <w:t xml:space="preserve">        </w:t>
+      </w:r>
+      <w:r>
+        <w:rPr>
+          <w:rFonts w:ascii="Consolas" w:eastAsia="Times New Roman" w:hAnsi="Consolas" w:cs="Times New Roman"/>
+          <w:color w:val="808080"/>
+          <w:kern w:val="0"/>
+          <w:sz w:val="18"/>
+          <w:szCs w:val="18"/>
+          <w:lang w:eastAsia="es-ES"/>
+          <w14:ligatures w14:val="none"/>
+        </w:rPr>
+        <w:t>&lt;</w:t>
+      </w:r>
+      <w:r>
+        <w:rPr>
+          <w:rFonts w:ascii="Consolas" w:eastAsia="Times New Roman" w:hAnsi="Consolas" w:cs="Times New Roman"/>
+          <w:color w:val="569CD6"/>
+          <w:kern w:val="0"/>
+          <w:sz w:val="18"/>
+          <w:szCs w:val="18"/>
+          <w:lang w:eastAsia="es-ES"/>
+          <w14:ligatures w14:val="none"/>
+        </w:rPr>
+        <w:t>footer</w:t>
+      </w:r>
+      <w:r>
+        <w:rPr>
+          <w:rFonts w:ascii="Consolas" w:eastAsia="Times New Roman" w:hAnsi="Consolas" w:cs="Times New Roman"/>
+          <w:color w:val="808080"/>
+          <w:kern w:val="0"/>
+          <w:sz w:val="18"/>
+          <w:szCs w:val="18"/>
+          <w:lang w:eastAsia="es-ES"/>
+          <w14:ligatures w14:val="none"/>
+        </w:rPr>
+        <w:t>&gt;</w:t>
+      </w:r>
+    </w:p>
+    <w:p>
+      <w:pPr>
+        <w:shd w:val="clear" w:color="auto" w:fill="1F1F1F"/>
+        <w:spacing w:after="0" w:line="285" w:lineRule="atLeast"/>
+        <w:rPr>
+          <w:rFonts w:ascii="Consolas" w:eastAsia="Times New Roman" w:hAnsi="Consolas" w:cs="Times New Roman"/>
+          <w:color w:val="CCCCCC"/>
+          <w:kern w:val="0"/>
+          <w:sz w:val="18"/>
+          <w:szCs w:val="18"/>
+          <w:lang w:eastAsia="es-ES"/>
+          <w14:ligatures w14:val="none"/>
+        </w:rPr>
+      </w:pPr>
+      <w:r>
+        <w:rPr>
+          <w:rFonts w:ascii="Consolas" w:eastAsia="Times New Roman" w:hAnsi="Consolas" w:cs="Times New Roman"/>
+          <w:color w:val="CCCCCC"/>
+          <w:kern w:val="0"/>
+          <w:sz w:val="18"/>
+          <w:szCs w:val="18"/>
+          <w:lang w:eastAsia="es-ES"/>
+          <w14:ligatures w14:val="none"/>
+        </w:rPr>
+        <w:t>            footer</w:t>
+      </w:r>
+    </w:p>
+    <w:p>
+      <w:pPr>
+        <w:shd w:val="clear" w:color="auto" w:fill="1F1F1F"/>
+        <w:spacing w:after="0" w:line="285" w:lineRule="atLeast"/>
+        <w:rPr>
+          <w:rFonts w:ascii="Consolas" w:eastAsia="Times New Roman" w:hAnsi="Consolas" w:cs="Times New Roman"/>
+          <w:color w:val="CCCCCC"/>
+          <w:kern w:val="0"/>
+          <w:sz w:val="18"/>
+          <w:szCs w:val="18"/>
+          <w:lang w:eastAsia="es-ES"/>
+          <w14:ligatures w14:val="none"/>
+        </w:rPr>
+      </w:pPr>
+      <w:r>
+        <w:rPr>
+          <w:rFonts w:ascii="Consolas" w:eastAsia="Times New Roman" w:hAnsi="Consolas" w:cs="Times New Roman"/>
+          <w:color w:val="CCCCCC"/>
+          <w:kern w:val="0"/>
+          <w:sz w:val="18"/>
+          <w:szCs w:val="18"/>
+          <w:lang w:eastAsia="es-ES"/>
+          <w14:ligatures w14:val="none"/>
+        </w:rPr>
+        <w:t xml:space="preserve">        </w:t>
+      </w:r>
+      <w:r>
+        <w:rPr>
+          <w:rFonts w:ascii="Consolas" w:eastAsia="Times New Roman" w:hAnsi="Consolas" w:cs="Times New Roman"/>
+          <w:color w:val="808080"/>
+          <w:kern w:val="0"/>
+          <w:sz w:val="18"/>
+          <w:szCs w:val="18"/>
+          <w:lang w:eastAsia="es-ES"/>
+          <w14:ligatures w14:val="none"/>
+        </w:rPr>
+        <w:t>&lt;/</w:t>
+      </w:r>
+      <w:r>
+        <w:rPr>
+          <w:rFonts w:ascii="Consolas" w:eastAsia="Times New Roman" w:hAnsi="Consolas" w:cs="Times New Roman"/>
+          <w:color w:val="569CD6"/>
+          <w:kern w:val="0"/>
+          <w:sz w:val="18"/>
+          <w:szCs w:val="18"/>
+          <w:lang w:eastAsia="es-ES"/>
+          <w14:ligatures w14:val="none"/>
+        </w:rPr>
+        <w:t>footer</w:t>
+      </w:r>
+      <w:r>
+        <w:rPr>
+          <w:rFonts w:ascii="Consolas" w:eastAsia="Times New Roman" w:hAnsi="Consolas" w:cs="Times New Roman"/>
+          <w:color w:val="808080"/>
+          <w:kern w:val="0"/>
+          <w:sz w:val="18"/>
+          <w:szCs w:val="18"/>
+          <w:lang w:eastAsia="es-ES"/>
+          <w14:ligatures w14:val="none"/>
+        </w:rPr>
+        <w:t>&gt;</w:t>
+      </w:r>
+    </w:p>
+    <w:p>
+      <w:pPr>
+        <w:shd w:val="clear" w:color="auto" w:fill="1F1F1F"/>
+        <w:spacing w:after="0" w:line="285" w:lineRule="atLeast"/>
+        <w:rPr>
+          <w:rFonts w:ascii="Consolas" w:eastAsia="Times New Roman" w:hAnsi="Consolas" w:cs="Times New Roman"/>
+          <w:color w:val="CCCCCC"/>
+          <w:kern w:val="0"/>
+          <w:sz w:val="18"/>
+          <w:szCs w:val="18"/>
+          <w:lang w:eastAsia="es-ES"/>
+          <w14:ligatures w14:val="none"/>
+        </w:rPr>
+      </w:pPr>
+      <w:r>
+        <w:rPr>
+          <w:rFonts w:ascii="Consolas" w:eastAsia="Times New Roman" w:hAnsi="Consolas" w:cs="Times New Roman"/>
+          <w:color w:val="CCCCCC"/>
+          <w:kern w:val="0"/>
+          <w:sz w:val="18"/>
+          <w:szCs w:val="18"/>
+          <w:lang w:eastAsia="es-ES"/>
+          <w14:ligatures w14:val="none"/>
+        </w:rPr>
+        <w:t xml:space="preserve">    </w:t>
+      </w:r>
+      <w:r>
+        <w:rPr>
+          <w:rFonts w:ascii="Consolas" w:eastAsia="Times New Roman" w:hAnsi="Consolas" w:cs="Times New Roman"/>
+          <w:color w:val="808080"/>
+          <w:kern w:val="0"/>
+          <w:sz w:val="18"/>
+          <w:szCs w:val="18"/>
+          <w:lang w:eastAsia="es-ES"/>
+          <w14:ligatures w14:val="none"/>
+        </w:rPr>
+        <w:t>&lt;/</w:t>
+      </w:r>
+      <w:r>
+        <w:rPr>
+          <w:rFonts w:ascii="Consolas" w:eastAsia="Times New Roman" w:hAnsi="Consolas" w:cs="Times New Roman"/>
+          <w:color w:val="569CD6"/>
+          <w:kern w:val="0"/>
+          <w:sz w:val="18"/>
+          <w:szCs w:val="18"/>
+          <w:lang w:eastAsia="es-ES"/>
+          <w14:ligatures w14:val="none"/>
+        </w:rPr>
+        <w:t>main</w:t>
+      </w:r>
+      <w:r>
+        <w:rPr>
+          <w:rFonts w:ascii="Consolas" w:eastAsia="Times New Roman" w:hAnsi="Consolas" w:cs="Times New Roman"/>
+          <w:color w:val="808080"/>
+          <w:kern w:val="0"/>
+          <w:sz w:val="18"/>
+          <w:szCs w:val="18"/>
+          <w:lang w:eastAsia="es-ES"/>
+          <w14:ligatures w14:val="none"/>
+        </w:rPr>
+        <w:t>&gt;</w:t>
+      </w:r>
+    </w:p>
+    <w:p>
+      <w:pPr>
+        <w:shd w:val="clear" w:color="auto" w:fill="1F1F1F"/>
+        <w:spacing w:after="0" w:line="285" w:lineRule="atLeast"/>
+        <w:rPr>
+          <w:rFonts w:ascii="Consolas" w:eastAsia="Times New Roman" w:hAnsi="Consolas" w:cs="Times New Roman"/>
+          <w:color w:val="CCCCCC"/>
+          <w:kern w:val="0"/>
+          <w:sz w:val="18"/>
+          <w:szCs w:val="18"/>
+          <w:lang w:eastAsia="es-ES"/>
+          <w14:ligatures w14:val="none"/>
+        </w:rPr>
+      </w:pPr>
+      <w:r>
+        <w:rPr>
+          <w:rFonts w:ascii="Consolas" w:eastAsia="Times New Roman" w:hAnsi="Consolas" w:cs="Times New Roman"/>
+          <w:color w:val="CCCCCC"/>
+          <w:kern w:val="0"/>
+          <w:sz w:val="18"/>
+          <w:szCs w:val="18"/>
+          <w:lang w:eastAsia="es-ES"/>
+          <w14:ligatures w14:val="none"/>
+        </w:rPr>
+        <w:t xml:space="preserve">    </w:t>
+      </w:r>
+    </w:p>
+    <w:p>
+      <w:pPr>
+        <w:shd w:val="clear" w:color="auto" w:fill="1F1F1F"/>
+        <w:spacing w:after="0" w:line="285" w:lineRule="atLeast"/>
+        <w:rPr>
+          <w:rFonts w:ascii="Consolas" w:eastAsia="Times New Roman" w:hAnsi="Consolas" w:cs="Times New Roman"/>
+          <w:color w:val="CCCCCC"/>
+          <w:kern w:val="0"/>
+          <w:sz w:val="18"/>
+          <w:szCs w:val="18"/>
+          <w:lang w:eastAsia="es-ES"/>
+          <w14:ligatures w14:val="none"/>
+        </w:rPr>
+      </w:pPr>
+      <w:r>
+        <w:rPr>
+          <w:rFonts w:ascii="Consolas" w:eastAsia="Times New Roman" w:hAnsi="Consolas" w:cs="Times New Roman"/>
+          <w:color w:val="808080"/>
+          <w:kern w:val="0"/>
+          <w:sz w:val="18"/>
+          <w:szCs w:val="18"/>
+          <w:lang w:eastAsia="es-ES"/>
+          <w14:ligatures w14:val="none"/>
+        </w:rPr>
+        <w:t>&lt;/</w:t>
+      </w:r>
+      <w:r>
+        <w:rPr>
+          <w:rFonts w:ascii="Consolas" w:eastAsia="Times New Roman" w:hAnsi="Consolas" w:cs="Times New Roman"/>
+          <w:color w:val="569CD6"/>
+          <w:kern w:val="0"/>
+          <w:sz w:val="18"/>
+          <w:szCs w:val="18"/>
+          <w:lang w:eastAsia="es-ES"/>
+          <w14:ligatures w14:val="none"/>
+        </w:rPr>
+        <w:t>body</w:t>
+      </w:r>
+      <w:r>
+        <w:rPr>
+          <w:rFonts w:ascii="Consolas" w:eastAsia="Times New Roman" w:hAnsi="Consolas" w:cs="Times New Roman"/>
+          <w:color w:val="808080"/>
+          <w:kern w:val="0"/>
+          <w:sz w:val="18"/>
+          <w:szCs w:val="18"/>
+          <w:lang w:eastAsia="es-ES"/>
+          <w14:ligatures w14:val="none"/>
+        </w:rPr>
+        <w:t>&gt;</w:t>
+      </w:r>
+    </w:p>
+    <w:p>
+      <w:pPr>
+        <w:pStyle w:val="Descripcin"/>
+        <w:jc w:val="center"/>
+      </w:pPr>
+      <w:r>
+        <w:t>Código de index.html</w:t>
       </w:r>
     </w:p>
     <w:p/>
+    <w:p/>
     <w:p>
-      <w:r>
-        <w:t>Combinadores de selector</w:t>
+      <w:pPr>
+        <w:pStyle w:val="Ttulo2"/>
+      </w:pPr>
+    </w:p>
+    <w:p/>
+    <w:p/>
+    <w:p>
+      <w:r>
+        <w:rPr>
+          <w:noProof/>
+        </w:rPr>
+        <w:pict w14:anchorId="47CBE72F">
+          <v:shape id="_x0000_s1060" type="#_x0000_t202" style="position:absolute;margin-left:-367.8pt;margin-top:22.4pt;width:353.35pt;height:21pt;z-index:251660800;mso-position-horizontal-relative:text;mso-position-vertical-relative:text" wrapcoords="-51 0 -51 20463 21600 20463 21600 0 -51 0" stroked="f">
+            <v:textbox style="mso-fit-shape-to-text:t" inset="0,0,0,0">
+              <w:txbxContent>
+                <w:p>
+                  <w:pPr>
+                    <w:pStyle w:val="Descripcin"/>
+                    <w:jc w:val="center"/>
+                  </w:pPr>
+                  <w:r>
+                    <w:t>Estructura básica</w:t>
+                  </w:r>
+                </w:p>
+              </w:txbxContent>
+            </v:textbox>
+            <w10:wrap type="tight"/>
+          </v:shape>
+        </w:pict>
+      </w:r>
+    </w:p>
+    <w:p/>
+    <w:p/>
+    <w:p>
+      <w:pPr>
+        <w:shd w:val="clear" w:color="auto" w:fill="1F1F1F"/>
+        <w:spacing w:after="0" w:line="285" w:lineRule="atLeast"/>
+        <w:rPr>
+          <w:rFonts w:ascii="Consolas" w:eastAsia="Times New Roman" w:hAnsi="Consolas" w:cs="Times New Roman"/>
+          <w:color w:val="CCCCCC"/>
+          <w:kern w:val="0"/>
+          <w:sz w:val="18"/>
+          <w:szCs w:val="18"/>
+          <w:lang w:eastAsia="es-ES"/>
+          <w14:ligatures w14:val="none"/>
+        </w:rPr>
+      </w:pPr>
+      <w:r>
+        <w:rPr>
+          <w:rFonts w:ascii="Consolas" w:eastAsia="Times New Roman" w:hAnsi="Consolas" w:cs="Times New Roman"/>
+          <w:color w:val="D7BA7D"/>
+          <w:kern w:val="0"/>
+          <w:sz w:val="18"/>
+          <w:szCs w:val="18"/>
+          <w:lang w:eastAsia="es-ES"/>
+          <w14:ligatures w14:val="none"/>
+        </w:rPr>
+        <w:t>main</w:t>
+      </w:r>
+      <w:r>
+        <w:rPr>
+          <w:rFonts w:ascii="Consolas" w:eastAsia="Times New Roman" w:hAnsi="Consolas" w:cs="Times New Roman"/>
+          <w:color w:val="CCCCCC"/>
+          <w:kern w:val="0"/>
+          <w:sz w:val="18"/>
+          <w:szCs w:val="18"/>
+          <w:lang w:eastAsia="es-ES"/>
+          <w14:ligatures w14:val="none"/>
+        </w:rPr>
+        <w:t>{</w:t>
       </w:r>
     </w:p>
     <w:p>
       <w:pPr>
-        <w:pStyle w:val="Prrafodelista"/>
-        <w:numPr>
-          <w:ilvl w:val="0"/>
-          <w:numId w:val="93"/>
-        </w:numPr>
-      </w:pPr>
-      <w:r>
-        <w:t xml:space="preserve">Descendiente </w:t>
-      </w:r>
-      <w:r>
-        <w:rPr>
-          <w:b/>
-          <w:bCs/>
-        </w:rPr>
-        <w:t xml:space="preserve">&gt;&gt; </w:t>
-      </w:r>
-      <w:r>
-        <w:t>(o espacio en blanco) se usa para apuntar a elementos contenidos dentro de otro:</w:t>
+        <w:shd w:val="clear" w:color="auto" w:fill="1F1F1F"/>
+        <w:spacing w:after="0" w:line="285" w:lineRule="atLeast"/>
+        <w:rPr>
+          <w:rFonts w:ascii="Consolas" w:eastAsia="Times New Roman" w:hAnsi="Consolas" w:cs="Times New Roman"/>
+          <w:color w:val="CCCCCC"/>
+          <w:kern w:val="0"/>
+          <w:sz w:val="18"/>
+          <w:szCs w:val="18"/>
+          <w:lang w:eastAsia="es-ES"/>
+          <w14:ligatures w14:val="none"/>
+        </w:rPr>
+      </w:pPr>
+      <w:r>
+        <w:rPr>
+          <w:rFonts w:ascii="Consolas" w:eastAsia="Times New Roman" w:hAnsi="Consolas" w:cs="Times New Roman"/>
+          <w:color w:val="CCCCCC"/>
+          <w:kern w:val="0"/>
+          <w:sz w:val="18"/>
+          <w:szCs w:val="18"/>
+          <w:lang w:eastAsia="es-ES"/>
+          <w14:ligatures w14:val="none"/>
+        </w:rPr>
+        <w:t xml:space="preserve">    </w:t>
+      </w:r>
+      <w:r>
+        <w:rPr>
+          <w:rFonts w:ascii="Consolas" w:eastAsia="Times New Roman" w:hAnsi="Consolas" w:cs="Times New Roman"/>
+          <w:color w:val="9CDCFE"/>
+          <w:kern w:val="0"/>
+          <w:sz w:val="18"/>
+          <w:szCs w:val="18"/>
+          <w:lang w:eastAsia="es-ES"/>
+          <w14:ligatures w14:val="none"/>
+        </w:rPr>
+        <w:t>display</w:t>
+      </w:r>
+      <w:r>
+        <w:rPr>
+          <w:rFonts w:ascii="Consolas" w:eastAsia="Times New Roman" w:hAnsi="Consolas" w:cs="Times New Roman"/>
+          <w:color w:val="CCCCCC"/>
+          <w:kern w:val="0"/>
+          <w:sz w:val="18"/>
+          <w:szCs w:val="18"/>
+          <w:lang w:eastAsia="es-ES"/>
+          <w14:ligatures w14:val="none"/>
+        </w:rPr>
+        <w:t xml:space="preserve">: </w:t>
+      </w:r>
+      <w:r>
+        <w:rPr>
+          <w:rFonts w:ascii="Consolas" w:eastAsia="Times New Roman" w:hAnsi="Consolas" w:cs="Times New Roman"/>
+          <w:color w:val="CE9178"/>
+          <w:kern w:val="0"/>
+          <w:sz w:val="18"/>
+          <w:szCs w:val="18"/>
+          <w:lang w:eastAsia="es-ES"/>
+          <w14:ligatures w14:val="none"/>
+        </w:rPr>
+        <w:t>grid</w:t>
+      </w:r>
+      <w:r>
+        <w:rPr>
+          <w:rFonts w:ascii="Consolas" w:eastAsia="Times New Roman" w:hAnsi="Consolas" w:cs="Times New Roman"/>
+          <w:color w:val="CCCCCC"/>
+          <w:kern w:val="0"/>
+          <w:sz w:val="18"/>
+          <w:szCs w:val="18"/>
+          <w:lang w:eastAsia="es-ES"/>
+          <w14:ligatures w14:val="none"/>
+        </w:rPr>
+        <w:t>;</w:t>
       </w:r>
     </w:p>
     <w:p>
       <w:pPr>
-        <w:pStyle w:val="Prrafodelista"/>
-        <w:numPr>
-          <w:ilvl w:val="1"/>
-          <w:numId w:val="93"/>
-        </w:numPr>
-      </w:pPr>
-      <w:r>
-        <w:rPr>
-          <w:rStyle w:val="CdigoCar"/>
-        </w:rPr>
-        <w:t>a b{ }</w:t>
-      </w:r>
-      <w:r>
-        <w:rPr>
-          <w:sz w:val="20"/>
-          <w:szCs w:val="20"/>
-        </w:rPr>
-        <w:t xml:space="preserve"> </w:t>
-      </w:r>
-      <w:r>
-        <w:t xml:space="preserve">o </w:t>
-      </w:r>
-      <w:r>
-        <w:rPr>
-          <w:rStyle w:val="CdigoCar"/>
-        </w:rPr>
-        <w:t>a&gt;&gt;b{}</w:t>
-      </w:r>
-      <w:r>
-        <w:rPr>
-          <w:sz w:val="20"/>
-          <w:szCs w:val="20"/>
-        </w:rPr>
-        <w:t xml:space="preserve"> </w:t>
-      </w:r>
-      <w:r>
-        <w:t>selecciona todos los elementos b contenidos en a sin importar la profundidad.</w:t>
+        <w:shd w:val="clear" w:color="auto" w:fill="1F1F1F"/>
+        <w:spacing w:after="0" w:line="285" w:lineRule="atLeast"/>
+        <w:rPr>
+          <w:rFonts w:ascii="Consolas" w:eastAsia="Times New Roman" w:hAnsi="Consolas" w:cs="Times New Roman"/>
+          <w:color w:val="CCCCCC"/>
+          <w:kern w:val="0"/>
+          <w:sz w:val="18"/>
+          <w:szCs w:val="18"/>
+          <w:lang w:eastAsia="es-ES"/>
+          <w14:ligatures w14:val="none"/>
+        </w:rPr>
+      </w:pPr>
+      <w:r>
+        <w:rPr>
+          <w:rFonts w:ascii="Consolas" w:eastAsia="Times New Roman" w:hAnsi="Consolas" w:cs="Times New Roman"/>
+          <w:color w:val="CCCCCC"/>
+          <w:kern w:val="0"/>
+          <w:sz w:val="18"/>
+          <w:szCs w:val="18"/>
+          <w:lang w:eastAsia="es-ES"/>
+          <w14:ligatures w14:val="none"/>
+        </w:rPr>
+        <w:t xml:space="preserve">    </w:t>
+      </w:r>
+      <w:r>
+        <w:rPr>
+          <w:rFonts w:ascii="Consolas" w:eastAsia="Times New Roman" w:hAnsi="Consolas" w:cs="Times New Roman"/>
+          <w:color w:val="9CDCFE"/>
+          <w:kern w:val="0"/>
+          <w:sz w:val="18"/>
+          <w:szCs w:val="18"/>
+          <w:lang w:eastAsia="es-ES"/>
+          <w14:ligatures w14:val="none"/>
+        </w:rPr>
+        <w:t>width</w:t>
+      </w:r>
+      <w:r>
+        <w:rPr>
+          <w:rFonts w:ascii="Consolas" w:eastAsia="Times New Roman" w:hAnsi="Consolas" w:cs="Times New Roman"/>
+          <w:color w:val="CCCCCC"/>
+          <w:kern w:val="0"/>
+          <w:sz w:val="18"/>
+          <w:szCs w:val="18"/>
+          <w:lang w:eastAsia="es-ES"/>
+          <w14:ligatures w14:val="none"/>
+        </w:rPr>
+        <w:t xml:space="preserve">: </w:t>
+      </w:r>
+      <w:r>
+        <w:rPr>
+          <w:rFonts w:ascii="Consolas" w:eastAsia="Times New Roman" w:hAnsi="Consolas" w:cs="Times New Roman"/>
+          <w:color w:val="B5CEA8"/>
+          <w:kern w:val="0"/>
+          <w:sz w:val="18"/>
+          <w:szCs w:val="18"/>
+          <w:lang w:eastAsia="es-ES"/>
+          <w14:ligatures w14:val="none"/>
+        </w:rPr>
+        <w:t>960px</w:t>
+      </w:r>
+      <w:r>
+        <w:rPr>
+          <w:rFonts w:ascii="Consolas" w:eastAsia="Times New Roman" w:hAnsi="Consolas" w:cs="Times New Roman"/>
+          <w:color w:val="CCCCCC"/>
+          <w:kern w:val="0"/>
+          <w:sz w:val="18"/>
+          <w:szCs w:val="18"/>
+          <w:lang w:eastAsia="es-ES"/>
+          <w14:ligatures w14:val="none"/>
+        </w:rPr>
+        <w:t>;</w:t>
       </w:r>
     </w:p>
     <w:p>
       <w:pPr>
-        <w:pStyle w:val="Prrafodelista"/>
-        <w:numPr>
-          <w:ilvl w:val="0"/>
-          <w:numId w:val="93"/>
-        </w:numPr>
-      </w:pPr>
-      <w:r>
-        <w:t xml:space="preserve">Hijo directo </w:t>
-      </w:r>
-      <w:r>
-        <w:rPr>
-          <w:b/>
-          <w:bCs/>
-        </w:rPr>
-        <w:t>&gt;</w:t>
+        <w:shd w:val="clear" w:color="auto" w:fill="1F1F1F"/>
+        <w:spacing w:after="0" w:line="285" w:lineRule="atLeast"/>
+        <w:rPr>
+          <w:rFonts w:ascii="Consolas" w:eastAsia="Times New Roman" w:hAnsi="Consolas" w:cs="Times New Roman"/>
+          <w:color w:val="CCCCCC"/>
+          <w:kern w:val="0"/>
+          <w:sz w:val="18"/>
+          <w:szCs w:val="18"/>
+          <w:lang w:eastAsia="es-ES"/>
+          <w14:ligatures w14:val="none"/>
+        </w:rPr>
+      </w:pPr>
+      <w:r>
+        <w:rPr>
+          <w:rFonts w:ascii="Consolas" w:eastAsia="Times New Roman" w:hAnsi="Consolas" w:cs="Times New Roman"/>
+          <w:color w:val="CCCCCC"/>
+          <w:kern w:val="0"/>
+          <w:sz w:val="18"/>
+          <w:szCs w:val="18"/>
+          <w:lang w:eastAsia="es-ES"/>
+          <w14:ligatures w14:val="none"/>
+        </w:rPr>
+        <w:t xml:space="preserve">    </w:t>
+      </w:r>
+      <w:r>
+        <w:rPr>
+          <w:rFonts w:ascii="Consolas" w:eastAsia="Times New Roman" w:hAnsi="Consolas" w:cs="Times New Roman"/>
+          <w:color w:val="9CDCFE"/>
+          <w:kern w:val="0"/>
+          <w:sz w:val="18"/>
+          <w:szCs w:val="18"/>
+          <w:lang w:eastAsia="es-ES"/>
+          <w14:ligatures w14:val="none"/>
+        </w:rPr>
+        <w:t>margin</w:t>
+      </w:r>
+      <w:r>
+        <w:rPr>
+          <w:rFonts w:ascii="Consolas" w:eastAsia="Times New Roman" w:hAnsi="Consolas" w:cs="Times New Roman"/>
+          <w:color w:val="CCCCCC"/>
+          <w:kern w:val="0"/>
+          <w:sz w:val="18"/>
+          <w:szCs w:val="18"/>
+          <w:lang w:eastAsia="es-ES"/>
+          <w14:ligatures w14:val="none"/>
+        </w:rPr>
+        <w:t xml:space="preserve">: </w:t>
+      </w:r>
+      <w:r>
+        <w:rPr>
+          <w:rFonts w:ascii="Consolas" w:eastAsia="Times New Roman" w:hAnsi="Consolas" w:cs="Times New Roman"/>
+          <w:color w:val="B5CEA8"/>
+          <w:kern w:val="0"/>
+          <w:sz w:val="18"/>
+          <w:szCs w:val="18"/>
+          <w:lang w:eastAsia="es-ES"/>
+          <w14:ligatures w14:val="none"/>
+        </w:rPr>
+        <w:t>0</w:t>
+      </w:r>
+      <w:r>
+        <w:rPr>
+          <w:rFonts w:ascii="Consolas" w:eastAsia="Times New Roman" w:hAnsi="Consolas" w:cs="Times New Roman"/>
+          <w:color w:val="CCCCCC"/>
+          <w:kern w:val="0"/>
+          <w:sz w:val="18"/>
+          <w:szCs w:val="18"/>
+          <w:lang w:eastAsia="es-ES"/>
+          <w14:ligatures w14:val="none"/>
+        </w:rPr>
+        <w:t xml:space="preserve"> </w:t>
+      </w:r>
+      <w:r>
+        <w:rPr>
+          <w:rFonts w:ascii="Consolas" w:eastAsia="Times New Roman" w:hAnsi="Consolas" w:cs="Times New Roman"/>
+          <w:color w:val="CE9178"/>
+          <w:kern w:val="0"/>
+          <w:sz w:val="18"/>
+          <w:szCs w:val="18"/>
+          <w:lang w:eastAsia="es-ES"/>
+          <w14:ligatures w14:val="none"/>
+        </w:rPr>
+        <w:t>auto</w:t>
+      </w:r>
+      <w:r>
+        <w:rPr>
+          <w:rFonts w:ascii="Consolas" w:eastAsia="Times New Roman" w:hAnsi="Consolas" w:cs="Times New Roman"/>
+          <w:color w:val="CCCCCC"/>
+          <w:kern w:val="0"/>
+          <w:sz w:val="18"/>
+          <w:szCs w:val="18"/>
+          <w:lang w:eastAsia="es-ES"/>
+          <w14:ligatures w14:val="none"/>
+        </w:rPr>
+        <w:t>;</w:t>
       </w:r>
     </w:p>
     <w:p>
       <w:pPr>
-        <w:pStyle w:val="Prrafodelista"/>
-        <w:numPr>
-          <w:ilvl w:val="0"/>
-          <w:numId w:val="93"/>
-        </w:numPr>
-      </w:pPr>
-      <w:r>
-        <w:t xml:space="preserve">Hermano posterior </w:t>
-      </w:r>
-      <w:r>
-        <w:rPr>
-          <w:b/>
-          <w:bCs/>
-        </w:rPr>
-        <w:t>~</w:t>
-      </w:r>
+        <w:shd w:val="clear" w:color="auto" w:fill="1F1F1F"/>
+        <w:spacing w:after="0" w:line="285" w:lineRule="atLeast"/>
+        <w:rPr>
+          <w:rFonts w:ascii="Consolas" w:eastAsia="Times New Roman" w:hAnsi="Consolas" w:cs="Times New Roman"/>
+          <w:color w:val="CCCCCC"/>
+          <w:kern w:val="0"/>
+          <w:sz w:val="18"/>
+          <w:szCs w:val="18"/>
+          <w:lang w:eastAsia="es-ES"/>
+          <w14:ligatures w14:val="none"/>
+        </w:rPr>
+      </w:pPr>
     </w:p>
     <w:p>
       <w:pPr>
-        <w:pStyle w:val="Cdigo"/>
-      </w:pPr>
-      <w:r>
-        <w:t xml:space="preserve">a ~ b </w:t>
-      </w:r>
-      <w:r>
-        <w:rPr>
-          <w:rFonts w:asciiTheme="minorHAnsi" w:hAnsiTheme="minorHAnsi" w:cstheme="minorHAnsi"/>
-          <w:sz w:val="22"/>
-          <w:szCs w:val="22"/>
-        </w:rPr>
-        <w:t>obliga a que b sea hermano de a.</w:t>
+        <w:shd w:val="clear" w:color="auto" w:fill="1F1F1F"/>
+        <w:spacing w:after="0" w:line="285" w:lineRule="atLeast"/>
+        <w:rPr>
+          <w:rFonts w:ascii="Consolas" w:eastAsia="Times New Roman" w:hAnsi="Consolas" w:cs="Times New Roman"/>
+          <w:color w:val="CCCCCC"/>
+          <w:kern w:val="0"/>
+          <w:sz w:val="18"/>
+          <w:szCs w:val="18"/>
+          <w:lang w:eastAsia="es-ES"/>
+          <w14:ligatures w14:val="none"/>
+        </w:rPr>
+      </w:pPr>
+      <w:r>
+        <w:rPr>
+          <w:rFonts w:ascii="Consolas" w:eastAsia="Times New Roman" w:hAnsi="Consolas" w:cs="Times New Roman"/>
+          <w:color w:val="CCCCCC"/>
+          <w:kern w:val="0"/>
+          <w:sz w:val="18"/>
+          <w:szCs w:val="18"/>
+          <w:lang w:eastAsia="es-ES"/>
+          <w14:ligatures w14:val="none"/>
+        </w:rPr>
+        <w:t xml:space="preserve">    </w:t>
+      </w:r>
+      <w:r>
+        <w:rPr>
+          <w:rFonts w:ascii="Consolas" w:eastAsia="Times New Roman" w:hAnsi="Consolas" w:cs="Times New Roman"/>
+          <w:color w:val="6A9955"/>
+          <w:kern w:val="0"/>
+          <w:sz w:val="18"/>
+          <w:szCs w:val="18"/>
+          <w:lang w:eastAsia="es-ES"/>
+          <w14:ligatures w14:val="none"/>
+        </w:rPr>
+        <w:t>/* Establecer 3 columnas*/</w:t>
       </w:r>
     </w:p>
     <w:p>
       <w:pPr>
-        <w:pStyle w:val="Cdigo"/>
-        <w:numPr>
-          <w:ilvl w:val="0"/>
-          <w:numId w:val="93"/>
-        </w:numPr>
-      </w:pPr>
-      <w:r>
-        <w:rPr>
-          <w:rFonts w:asciiTheme="minorHAnsi" w:hAnsiTheme="minorHAnsi" w:cstheme="minorHAnsi"/>
-          <w:sz w:val="22"/>
-          <w:szCs w:val="22"/>
-        </w:rPr>
-        <w:t xml:space="preserve">Hermano posterior adyacente </w:t>
-      </w:r>
-      <w:r>
-        <w:rPr>
-          <w:rFonts w:asciiTheme="minorHAnsi" w:hAnsiTheme="minorHAnsi" w:cstheme="minorHAnsi"/>
-          <w:b/>
-          <w:bCs/>
-          <w:sz w:val="22"/>
-          <w:szCs w:val="22"/>
-        </w:rPr>
-        <w:t>+</w:t>
+        <w:shd w:val="clear" w:color="auto" w:fill="1F1F1F"/>
+        <w:spacing w:after="0" w:line="285" w:lineRule="atLeast"/>
+        <w:rPr>
+          <w:rFonts w:ascii="Consolas" w:eastAsia="Times New Roman" w:hAnsi="Consolas" w:cs="Times New Roman"/>
+          <w:color w:val="CCCCCC"/>
+          <w:kern w:val="0"/>
+          <w:sz w:val="18"/>
+          <w:szCs w:val="18"/>
+          <w:lang w:eastAsia="es-ES"/>
+          <w14:ligatures w14:val="none"/>
+        </w:rPr>
+      </w:pPr>
+      <w:r>
+        <w:rPr>
+          <w:rFonts w:ascii="Consolas" w:eastAsia="Times New Roman" w:hAnsi="Consolas" w:cs="Times New Roman"/>
+          <w:color w:val="CCCCCC"/>
+          <w:kern w:val="0"/>
+          <w:sz w:val="18"/>
+          <w:szCs w:val="18"/>
+          <w:lang w:eastAsia="es-ES"/>
+          <w14:ligatures w14:val="none"/>
+        </w:rPr>
+        <w:t xml:space="preserve">    </w:t>
+      </w:r>
+      <w:r>
+        <w:rPr>
+          <w:rFonts w:ascii="Consolas" w:eastAsia="Times New Roman" w:hAnsi="Consolas" w:cs="Times New Roman"/>
+          <w:color w:val="9CDCFE"/>
+          <w:kern w:val="0"/>
+          <w:sz w:val="18"/>
+          <w:szCs w:val="18"/>
+          <w:lang w:eastAsia="es-ES"/>
+          <w14:ligatures w14:val="none"/>
+        </w:rPr>
+        <w:t>grid-template-areas</w:t>
+      </w:r>
+      <w:r>
+        <w:rPr>
+          <w:rFonts w:ascii="Consolas" w:eastAsia="Times New Roman" w:hAnsi="Consolas" w:cs="Times New Roman"/>
+          <w:color w:val="CCCCCC"/>
+          <w:kern w:val="0"/>
+          <w:sz w:val="18"/>
+          <w:szCs w:val="18"/>
+          <w:lang w:eastAsia="es-ES"/>
+          <w14:ligatures w14:val="none"/>
+        </w:rPr>
+        <w:t>:    </w:t>
+      </w:r>
+      <w:r>
+        <w:rPr>
+          <w:rFonts w:ascii="Consolas" w:eastAsia="Times New Roman" w:hAnsi="Consolas" w:cs="Times New Roman"/>
+          <w:color w:val="CE9178"/>
+          <w:kern w:val="0"/>
+          <w:sz w:val="18"/>
+          <w:szCs w:val="18"/>
+          <w:lang w:eastAsia="es-ES"/>
+          <w14:ligatures w14:val="none"/>
+        </w:rPr>
+        <w:t>'header'</w:t>
       </w:r>
     </w:p>
     <w:p>
       <w:pPr>
-        <w:pStyle w:val="Cdigo"/>
-      </w:pPr>
-      <w:r>
-        <w:t xml:space="preserve">a + b{} </w:t>
-      </w:r>
-      <w:r>
-        <w:rPr>
-          <w:rFonts w:asciiTheme="minorHAnsi" w:hAnsiTheme="minorHAnsi" w:cstheme="minorHAnsi"/>
-          <w:sz w:val="22"/>
-          <w:szCs w:val="22"/>
-        </w:rPr>
-        <w:t>son hermanos y además adyacentes.</w:t>
-      </w:r>
-      <w:r>
-        <w:rPr>
-          <w:rFonts w:asciiTheme="minorHAnsi" w:hAnsiTheme="minorHAnsi" w:cstheme="minorHAnsi"/>
-          <w:sz w:val="22"/>
-          <w:szCs w:val="22"/>
-        </w:rPr>
-        <w:t xml:space="preserve"> Se aplica a b.</w:t>
+        <w:shd w:val="clear" w:color="auto" w:fill="1F1F1F"/>
+        <w:spacing w:after="0" w:line="285" w:lineRule="atLeast"/>
+        <w:rPr>
+          <w:rFonts w:ascii="Consolas" w:eastAsia="Times New Roman" w:hAnsi="Consolas" w:cs="Times New Roman"/>
+          <w:color w:val="CCCCCC"/>
+          <w:kern w:val="0"/>
+          <w:sz w:val="18"/>
+          <w:szCs w:val="18"/>
+          <w:lang w:eastAsia="es-ES"/>
+          <w14:ligatures w14:val="none"/>
+        </w:rPr>
+      </w:pPr>
+      <w:r>
+        <w:rPr>
+          <w:rFonts w:ascii="Consolas" w:eastAsia="Times New Roman" w:hAnsi="Consolas" w:cs="Times New Roman"/>
+          <w:color w:val="CCCCCC"/>
+          <w:kern w:val="0"/>
+          <w:sz w:val="18"/>
+          <w:szCs w:val="18"/>
+          <w:lang w:eastAsia="es-ES"/>
+          <w14:ligatures w14:val="none"/>
+        </w:rPr>
+        <w:t xml:space="preserve">                            </w:t>
+      </w:r>
+      <w:r>
+        <w:rPr>
+          <w:rFonts w:ascii="Consolas" w:eastAsia="Times New Roman" w:hAnsi="Consolas" w:cs="Times New Roman"/>
+          <w:color w:val="CE9178"/>
+          <w:kern w:val="0"/>
+          <w:sz w:val="18"/>
+          <w:szCs w:val="18"/>
+          <w:lang w:eastAsia="es-ES"/>
+          <w14:ligatures w14:val="none"/>
+        </w:rPr>
+        <w:t>'content'</w:t>
       </w:r>
     </w:p>
     <w:p>
       <w:pPr>
-        <w:pStyle w:val="Cdigo"/>
-        <w:numPr>
-          <w:ilvl w:val="0"/>
-          <w:numId w:val="93"/>
-        </w:numPr>
-        <w:rPr>
-          <w:rFonts w:asciiTheme="minorHAnsi" w:hAnsiTheme="minorHAnsi" w:cstheme="minorHAnsi"/>
-          <w:sz w:val="22"/>
-          <w:szCs w:val="22"/>
-        </w:rPr>
-      </w:pPr>
-      <w:r>
-        <w:rPr>
-          <w:rFonts w:asciiTheme="minorHAnsi" w:hAnsiTheme="minorHAnsi" w:cstheme="minorHAnsi"/>
-          <w:sz w:val="22"/>
-          <w:szCs w:val="22"/>
-        </w:rPr>
-        <w:t xml:space="preserve">Otros: </w:t>
-      </w:r>
-      <w:hyperlink r:id="rId12" w:history="1">
-        <w:r>
-          <w:rPr>
-            <w:rStyle w:val="Hipervnculo"/>
-            <w:rFonts w:asciiTheme="minorHAnsi" w:hAnsiTheme="minorHAnsi" w:cstheme="minorHAnsi"/>
-            <w:sz w:val="22"/>
-            <w:szCs w:val="22"/>
-          </w:rPr>
-          <w:t>https://www.w3.org/wiki/CSS_/_Selectores_CSS</w:t>
-        </w:r>
-      </w:hyperlink>
-      <w:r>
-        <w:rPr>
-          <w:rFonts w:asciiTheme="minorHAnsi" w:hAnsiTheme="minorHAnsi" w:cstheme="minorHAnsi"/>
-          <w:sz w:val="22"/>
-          <w:szCs w:val="22"/>
-        </w:rPr>
-        <w:t xml:space="preserve"> </w:t>
+        <w:shd w:val="clear" w:color="auto" w:fill="1F1F1F"/>
+        <w:spacing w:after="0" w:line="285" w:lineRule="atLeast"/>
+        <w:rPr>
+          <w:rFonts w:ascii="Consolas" w:eastAsia="Times New Roman" w:hAnsi="Consolas" w:cs="Times New Roman"/>
+          <w:color w:val="CCCCCC"/>
+          <w:kern w:val="0"/>
+          <w:sz w:val="18"/>
+          <w:szCs w:val="18"/>
+          <w:lang w:eastAsia="es-ES"/>
+          <w14:ligatures w14:val="none"/>
+        </w:rPr>
+      </w:pPr>
+      <w:r>
+        <w:rPr>
+          <w:rFonts w:ascii="Consolas" w:eastAsia="Times New Roman" w:hAnsi="Consolas" w:cs="Times New Roman"/>
+          <w:color w:val="CCCCCC"/>
+          <w:kern w:val="0"/>
+          <w:sz w:val="18"/>
+          <w:szCs w:val="18"/>
+          <w:lang w:eastAsia="es-ES"/>
+          <w14:ligatures w14:val="none"/>
+        </w:rPr>
+        <w:t xml:space="preserve">                            </w:t>
+      </w:r>
+      <w:r>
+        <w:rPr>
+          <w:rFonts w:ascii="Consolas" w:eastAsia="Times New Roman" w:hAnsi="Consolas" w:cs="Times New Roman"/>
+          <w:color w:val="CE9178"/>
+          <w:kern w:val="0"/>
+          <w:sz w:val="18"/>
+          <w:szCs w:val="18"/>
+          <w:lang w:eastAsia="es-ES"/>
+          <w14:ligatures w14:val="none"/>
+        </w:rPr>
+        <w:t>'footer'</w:t>
+      </w:r>
+      <w:r>
+        <w:rPr>
+          <w:rFonts w:ascii="Consolas" w:eastAsia="Times New Roman" w:hAnsi="Consolas" w:cs="Times New Roman"/>
+          <w:color w:val="CCCCCC"/>
+          <w:kern w:val="0"/>
+          <w:sz w:val="18"/>
+          <w:szCs w:val="18"/>
+          <w:lang w:eastAsia="es-ES"/>
+          <w14:ligatures w14:val="none"/>
+        </w:rPr>
+        <w:t>;</w:t>
       </w:r>
     </w:p>
     <w:p>
       <w:pPr>
-        <w:pStyle w:val="Cdigo"/>
-        <w:numPr>
-          <w:ilvl w:val="0"/>
-          <w:numId w:val="0"/>
-        </w:numPr>
-        <w:ind w:left="720"/>
-        <w:rPr>
-          <w:rFonts w:asciiTheme="minorHAnsi" w:hAnsiTheme="minorHAnsi" w:cstheme="minorHAnsi"/>
-          <w:sz w:val="22"/>
-          <w:szCs w:val="22"/>
-        </w:rPr>
-      </w:pPr>
+        <w:shd w:val="clear" w:color="auto" w:fill="1F1F1F"/>
+        <w:spacing w:after="0" w:line="285" w:lineRule="atLeast"/>
+        <w:rPr>
+          <w:rFonts w:ascii="Consolas" w:eastAsia="Times New Roman" w:hAnsi="Consolas" w:cs="Times New Roman"/>
+          <w:color w:val="CCCCCC"/>
+          <w:kern w:val="0"/>
+          <w:sz w:val="18"/>
+          <w:szCs w:val="18"/>
+          <w:lang w:eastAsia="es-ES"/>
+          <w14:ligatures w14:val="none"/>
+        </w:rPr>
+      </w:pPr>
+      <w:r>
+        <w:rPr>
+          <w:rFonts w:ascii="Consolas" w:eastAsia="Times New Roman" w:hAnsi="Consolas" w:cs="Times New Roman"/>
+          <w:color w:val="CCCCCC"/>
+          <w:kern w:val="0"/>
+          <w:sz w:val="18"/>
+          <w:szCs w:val="18"/>
+          <w:lang w:eastAsia="es-ES"/>
+          <w14:ligatures w14:val="none"/>
+        </w:rPr>
+        <w:t xml:space="preserve">    </w:t>
+      </w:r>
+      <w:r>
+        <w:rPr>
+          <w:rFonts w:ascii="Consolas" w:eastAsia="Times New Roman" w:hAnsi="Consolas" w:cs="Times New Roman"/>
+          <w:color w:val="9CDCFE"/>
+          <w:kern w:val="0"/>
+          <w:sz w:val="18"/>
+          <w:szCs w:val="18"/>
+          <w:lang w:eastAsia="es-ES"/>
+          <w14:ligatures w14:val="none"/>
+        </w:rPr>
+        <w:t>grid-template-rows</w:t>
+      </w:r>
+      <w:r>
+        <w:rPr>
+          <w:rFonts w:ascii="Consolas" w:eastAsia="Times New Roman" w:hAnsi="Consolas" w:cs="Times New Roman"/>
+          <w:color w:val="CCCCCC"/>
+          <w:kern w:val="0"/>
+          <w:sz w:val="18"/>
+          <w:szCs w:val="18"/>
+          <w:lang w:eastAsia="es-ES"/>
+          <w14:ligatures w14:val="none"/>
+        </w:rPr>
+        <w:t xml:space="preserve">: </w:t>
+      </w:r>
+      <w:r>
+        <w:rPr>
+          <w:rFonts w:ascii="Consolas" w:eastAsia="Times New Roman" w:hAnsi="Consolas" w:cs="Times New Roman"/>
+          <w:color w:val="B5CEA8"/>
+          <w:kern w:val="0"/>
+          <w:sz w:val="18"/>
+          <w:szCs w:val="18"/>
+          <w:lang w:eastAsia="es-ES"/>
+          <w14:ligatures w14:val="none"/>
+        </w:rPr>
+        <w:t>100px</w:t>
+      </w:r>
+      <w:r>
+        <w:rPr>
+          <w:rFonts w:ascii="Consolas" w:eastAsia="Times New Roman" w:hAnsi="Consolas" w:cs="Times New Roman"/>
+          <w:color w:val="CCCCCC"/>
+          <w:kern w:val="0"/>
+          <w:sz w:val="18"/>
+          <w:szCs w:val="18"/>
+          <w:lang w:eastAsia="es-ES"/>
+          <w14:ligatures w14:val="none"/>
+        </w:rPr>
+        <w:t xml:space="preserve"> </w:t>
+      </w:r>
+      <w:r>
+        <w:rPr>
+          <w:rFonts w:ascii="Consolas" w:eastAsia="Times New Roman" w:hAnsi="Consolas" w:cs="Times New Roman"/>
+          <w:color w:val="CE9178"/>
+          <w:kern w:val="0"/>
+          <w:sz w:val="18"/>
+          <w:szCs w:val="18"/>
+          <w:lang w:eastAsia="es-ES"/>
+          <w14:ligatures w14:val="none"/>
+        </w:rPr>
+        <w:t>auto</w:t>
+      </w:r>
+      <w:r>
+        <w:rPr>
+          <w:rFonts w:ascii="Consolas" w:eastAsia="Times New Roman" w:hAnsi="Consolas" w:cs="Times New Roman"/>
+          <w:color w:val="CCCCCC"/>
+          <w:kern w:val="0"/>
+          <w:sz w:val="18"/>
+          <w:szCs w:val="18"/>
+          <w:lang w:eastAsia="es-ES"/>
+          <w14:ligatures w14:val="none"/>
+        </w:rPr>
+        <w:t xml:space="preserve"> </w:t>
+      </w:r>
+      <w:r>
+        <w:rPr>
+          <w:rFonts w:ascii="Consolas" w:eastAsia="Times New Roman" w:hAnsi="Consolas" w:cs="Times New Roman"/>
+          <w:color w:val="B5CEA8"/>
+          <w:kern w:val="0"/>
+          <w:sz w:val="18"/>
+          <w:szCs w:val="18"/>
+          <w:lang w:eastAsia="es-ES"/>
+          <w14:ligatures w14:val="none"/>
+        </w:rPr>
+        <w:t>80px</w:t>
+      </w:r>
+      <w:r>
+        <w:rPr>
+          <w:rFonts w:ascii="Consolas" w:eastAsia="Times New Roman" w:hAnsi="Consolas" w:cs="Times New Roman"/>
+          <w:color w:val="CCCCCC"/>
+          <w:kern w:val="0"/>
+          <w:sz w:val="18"/>
+          <w:szCs w:val="18"/>
+          <w:lang w:eastAsia="es-ES"/>
+          <w14:ligatures w14:val="none"/>
+        </w:rPr>
+        <w:t>;</w:t>
+      </w:r>
+    </w:p>
+    <w:p>
+      <w:pPr>
+        <w:shd w:val="clear" w:color="auto" w:fill="1F1F1F"/>
+        <w:spacing w:after="0" w:line="285" w:lineRule="atLeast"/>
+        <w:rPr>
+          <w:rFonts w:ascii="Consolas" w:eastAsia="Times New Roman" w:hAnsi="Consolas" w:cs="Times New Roman"/>
+          <w:color w:val="CCCCCC"/>
+          <w:kern w:val="0"/>
+          <w:sz w:val="18"/>
+          <w:szCs w:val="18"/>
+          <w:lang w:eastAsia="es-ES"/>
+          <w14:ligatures w14:val="none"/>
+        </w:rPr>
+      </w:pPr>
+    </w:p>
+    <w:p>
+      <w:pPr>
+        <w:shd w:val="clear" w:color="auto" w:fill="1F1F1F"/>
+        <w:spacing w:after="0" w:line="285" w:lineRule="atLeast"/>
+        <w:rPr>
+          <w:rFonts w:ascii="Consolas" w:eastAsia="Times New Roman" w:hAnsi="Consolas" w:cs="Times New Roman"/>
+          <w:color w:val="CCCCCC"/>
+          <w:kern w:val="0"/>
+          <w:sz w:val="18"/>
+          <w:szCs w:val="18"/>
+          <w:lang w:eastAsia="es-ES"/>
+          <w14:ligatures w14:val="none"/>
+        </w:rPr>
+      </w:pPr>
+      <w:r>
+        <w:rPr>
+          <w:rFonts w:ascii="Consolas" w:eastAsia="Times New Roman" w:hAnsi="Consolas" w:cs="Times New Roman"/>
+          <w:color w:val="CCCCCC"/>
+          <w:kern w:val="0"/>
+          <w:sz w:val="18"/>
+          <w:szCs w:val="18"/>
+          <w:lang w:eastAsia="es-ES"/>
+          <w14:ligatures w14:val="none"/>
+        </w:rPr>
+        <w:t xml:space="preserve">    </w:t>
+      </w:r>
+      <w:r>
+        <w:rPr>
+          <w:rFonts w:ascii="Consolas" w:eastAsia="Times New Roman" w:hAnsi="Consolas" w:cs="Times New Roman"/>
+          <w:color w:val="6A9955"/>
+          <w:kern w:val="0"/>
+          <w:sz w:val="18"/>
+          <w:szCs w:val="18"/>
+          <w:lang w:eastAsia="es-ES"/>
+          <w14:ligatures w14:val="none"/>
+        </w:rPr>
+        <w:t>/* strech para que la columana auto se mantenga en su medida</w:t>
+      </w:r>
+    </w:p>
+    <w:p>
+      <w:pPr>
+        <w:shd w:val="clear" w:color="auto" w:fill="1F1F1F"/>
+        <w:spacing w:after="0" w:line="285" w:lineRule="atLeast"/>
+        <w:rPr>
+          <w:rFonts w:ascii="Consolas" w:eastAsia="Times New Roman" w:hAnsi="Consolas" w:cs="Times New Roman"/>
+          <w:color w:val="CCCCCC"/>
+          <w:kern w:val="0"/>
+          <w:sz w:val="18"/>
+          <w:szCs w:val="18"/>
+          <w:lang w:eastAsia="es-ES"/>
+          <w14:ligatures w14:val="none"/>
+        </w:rPr>
+      </w:pPr>
+      <w:r>
+        <w:rPr>
+          <w:rFonts w:ascii="Consolas" w:eastAsia="Times New Roman" w:hAnsi="Consolas" w:cs="Times New Roman"/>
+          <w:color w:val="6A9955"/>
+          <w:kern w:val="0"/>
+          <w:sz w:val="18"/>
+          <w:szCs w:val="18"/>
+          <w:lang w:eastAsia="es-ES"/>
+          <w14:ligatures w14:val="none"/>
+        </w:rPr>
+        <w:t>       y no se ajuste al contenido. */</w:t>
+      </w:r>
+    </w:p>
+    <w:p>
+      <w:pPr>
+        <w:shd w:val="clear" w:color="auto" w:fill="1F1F1F"/>
+        <w:spacing w:after="0" w:line="285" w:lineRule="atLeast"/>
+        <w:rPr>
+          <w:rFonts w:ascii="Consolas" w:eastAsia="Times New Roman" w:hAnsi="Consolas" w:cs="Times New Roman"/>
+          <w:color w:val="CCCCCC"/>
+          <w:kern w:val="0"/>
+          <w:sz w:val="18"/>
+          <w:szCs w:val="18"/>
+          <w:lang w:eastAsia="es-ES"/>
+          <w14:ligatures w14:val="none"/>
+        </w:rPr>
+      </w:pPr>
+      <w:r>
+        <w:rPr>
+          <w:rFonts w:ascii="Consolas" w:eastAsia="Times New Roman" w:hAnsi="Consolas" w:cs="Times New Roman"/>
+          <w:color w:val="CCCCCC"/>
+          <w:kern w:val="0"/>
+          <w:sz w:val="18"/>
+          <w:szCs w:val="18"/>
+          <w:lang w:eastAsia="es-ES"/>
+          <w14:ligatures w14:val="none"/>
+        </w:rPr>
+        <w:t xml:space="preserve">    </w:t>
+      </w:r>
+      <w:r>
+        <w:rPr>
+          <w:rFonts w:ascii="Consolas" w:eastAsia="Times New Roman" w:hAnsi="Consolas" w:cs="Times New Roman"/>
+          <w:color w:val="9CDCFE"/>
+          <w:kern w:val="0"/>
+          <w:sz w:val="18"/>
+          <w:szCs w:val="18"/>
+          <w:lang w:eastAsia="es-ES"/>
+          <w14:ligatures w14:val="none"/>
+        </w:rPr>
+        <w:t>justify-content</w:t>
+      </w:r>
+      <w:r>
+        <w:rPr>
+          <w:rFonts w:ascii="Consolas" w:eastAsia="Times New Roman" w:hAnsi="Consolas" w:cs="Times New Roman"/>
+          <w:color w:val="CCCCCC"/>
+          <w:kern w:val="0"/>
+          <w:sz w:val="18"/>
+          <w:szCs w:val="18"/>
+          <w:lang w:eastAsia="es-ES"/>
+          <w14:ligatures w14:val="none"/>
+        </w:rPr>
+        <w:t xml:space="preserve">: </w:t>
+      </w:r>
+      <w:r>
+        <w:rPr>
+          <w:rFonts w:ascii="Consolas" w:eastAsia="Times New Roman" w:hAnsi="Consolas" w:cs="Times New Roman"/>
+          <w:color w:val="CE9178"/>
+          <w:kern w:val="0"/>
+          <w:sz w:val="18"/>
+          <w:szCs w:val="18"/>
+          <w:lang w:eastAsia="es-ES"/>
+          <w14:ligatures w14:val="none"/>
+        </w:rPr>
+        <w:t>stretch</w:t>
+      </w:r>
+      <w:r>
+        <w:rPr>
+          <w:rFonts w:ascii="Consolas" w:eastAsia="Times New Roman" w:hAnsi="Consolas" w:cs="Times New Roman"/>
+          <w:color w:val="CCCCCC"/>
+          <w:kern w:val="0"/>
+          <w:sz w:val="18"/>
+          <w:szCs w:val="18"/>
+          <w:lang w:eastAsia="es-ES"/>
+          <w14:ligatures w14:val="none"/>
+        </w:rPr>
+        <w:t>;</w:t>
+      </w:r>
+    </w:p>
+    <w:p>
+      <w:pPr>
+        <w:shd w:val="clear" w:color="auto" w:fill="1F1F1F"/>
+        <w:spacing w:after="0" w:line="285" w:lineRule="atLeast"/>
+        <w:rPr>
+          <w:rFonts w:ascii="Consolas" w:eastAsia="Times New Roman" w:hAnsi="Consolas" w:cs="Times New Roman"/>
+          <w:color w:val="CCCCCC"/>
+          <w:kern w:val="0"/>
+          <w:sz w:val="18"/>
+          <w:szCs w:val="18"/>
+          <w:lang w:eastAsia="es-ES"/>
+          <w14:ligatures w14:val="none"/>
+        </w:rPr>
+      </w:pPr>
+    </w:p>
+    <w:p>
+      <w:pPr>
+        <w:shd w:val="clear" w:color="auto" w:fill="1F1F1F"/>
+        <w:spacing w:after="0" w:line="285" w:lineRule="atLeast"/>
+        <w:rPr>
+          <w:rFonts w:ascii="Consolas" w:eastAsia="Times New Roman" w:hAnsi="Consolas" w:cs="Times New Roman"/>
+          <w:color w:val="CCCCCC"/>
+          <w:kern w:val="0"/>
+          <w:sz w:val="18"/>
+          <w:szCs w:val="18"/>
+          <w:lang w:eastAsia="es-ES"/>
+          <w14:ligatures w14:val="none"/>
+        </w:rPr>
+      </w:pPr>
+      <w:r>
+        <w:rPr>
+          <w:rFonts w:ascii="Consolas" w:eastAsia="Times New Roman" w:hAnsi="Consolas" w:cs="Times New Roman"/>
+          <w:color w:val="CCCCCC"/>
+          <w:kern w:val="0"/>
+          <w:sz w:val="18"/>
+          <w:szCs w:val="18"/>
+          <w:lang w:eastAsia="es-ES"/>
+          <w14:ligatures w14:val="none"/>
+        </w:rPr>
+        <w:t xml:space="preserve">    </w:t>
+      </w:r>
+      <w:r>
+        <w:rPr>
+          <w:rFonts w:ascii="Consolas" w:eastAsia="Times New Roman" w:hAnsi="Consolas" w:cs="Times New Roman"/>
+          <w:color w:val="9CDCFE"/>
+          <w:kern w:val="0"/>
+          <w:sz w:val="18"/>
+          <w:szCs w:val="18"/>
+          <w:lang w:eastAsia="es-ES"/>
+          <w14:ligatures w14:val="none"/>
+        </w:rPr>
+        <w:t>text-align</w:t>
+      </w:r>
+      <w:r>
+        <w:rPr>
+          <w:rFonts w:ascii="Consolas" w:eastAsia="Times New Roman" w:hAnsi="Consolas" w:cs="Times New Roman"/>
+          <w:color w:val="CCCCCC"/>
+          <w:kern w:val="0"/>
+          <w:sz w:val="18"/>
+          <w:szCs w:val="18"/>
+          <w:lang w:eastAsia="es-ES"/>
+          <w14:ligatures w14:val="none"/>
+        </w:rPr>
+        <w:t xml:space="preserve">: </w:t>
+      </w:r>
+      <w:r>
+        <w:rPr>
+          <w:rFonts w:ascii="Consolas" w:eastAsia="Times New Roman" w:hAnsi="Consolas" w:cs="Times New Roman"/>
+          <w:color w:val="CE9178"/>
+          <w:kern w:val="0"/>
+          <w:sz w:val="18"/>
+          <w:szCs w:val="18"/>
+          <w:lang w:eastAsia="es-ES"/>
+          <w14:ligatures w14:val="none"/>
+        </w:rPr>
+        <w:t>center</w:t>
+      </w:r>
+      <w:r>
+        <w:rPr>
+          <w:rFonts w:ascii="Consolas" w:eastAsia="Times New Roman" w:hAnsi="Consolas" w:cs="Times New Roman"/>
+          <w:color w:val="CCCCCC"/>
+          <w:kern w:val="0"/>
+          <w:sz w:val="18"/>
+          <w:szCs w:val="18"/>
+          <w:lang w:eastAsia="es-ES"/>
+          <w14:ligatures w14:val="none"/>
+        </w:rPr>
+        <w:t>;</w:t>
+      </w:r>
+    </w:p>
+    <w:p>
+      <w:pPr>
+        <w:shd w:val="clear" w:color="auto" w:fill="1F1F1F"/>
+        <w:spacing w:after="0" w:line="285" w:lineRule="atLeast"/>
+        <w:rPr>
+          <w:rFonts w:ascii="Consolas" w:eastAsia="Times New Roman" w:hAnsi="Consolas" w:cs="Times New Roman"/>
+          <w:color w:val="CCCCCC"/>
+          <w:kern w:val="0"/>
+          <w:sz w:val="18"/>
+          <w:szCs w:val="18"/>
+          <w:lang w:eastAsia="es-ES"/>
+          <w14:ligatures w14:val="none"/>
+        </w:rPr>
+      </w:pPr>
+      <w:r>
+        <w:rPr>
+          <w:rFonts w:ascii="Consolas" w:eastAsia="Times New Roman" w:hAnsi="Consolas" w:cs="Times New Roman"/>
+          <w:color w:val="CCCCCC"/>
+          <w:kern w:val="0"/>
+          <w:sz w:val="18"/>
+          <w:szCs w:val="18"/>
+          <w:lang w:eastAsia="es-ES"/>
+          <w14:ligatures w14:val="none"/>
+        </w:rPr>
+        <w:t xml:space="preserve">    </w:t>
+      </w:r>
+      <w:r>
+        <w:rPr>
+          <w:rFonts w:ascii="Consolas" w:eastAsia="Times New Roman" w:hAnsi="Consolas" w:cs="Times New Roman"/>
+          <w:color w:val="9CDCFE"/>
+          <w:kern w:val="0"/>
+          <w:sz w:val="18"/>
+          <w:szCs w:val="18"/>
+          <w:lang w:eastAsia="es-ES"/>
+          <w14:ligatures w14:val="none"/>
+        </w:rPr>
+        <w:t>min-height</w:t>
+      </w:r>
+      <w:r>
+        <w:rPr>
+          <w:rFonts w:ascii="Consolas" w:eastAsia="Times New Roman" w:hAnsi="Consolas" w:cs="Times New Roman"/>
+          <w:color w:val="CCCCCC"/>
+          <w:kern w:val="0"/>
+          <w:sz w:val="18"/>
+          <w:szCs w:val="18"/>
+          <w:lang w:eastAsia="es-ES"/>
+          <w14:ligatures w14:val="none"/>
+        </w:rPr>
+        <w:t xml:space="preserve">: </w:t>
+      </w:r>
+      <w:r>
+        <w:rPr>
+          <w:rFonts w:ascii="Consolas" w:eastAsia="Times New Roman" w:hAnsi="Consolas" w:cs="Times New Roman"/>
+          <w:color w:val="B5CEA8"/>
+          <w:kern w:val="0"/>
+          <w:sz w:val="18"/>
+          <w:szCs w:val="18"/>
+          <w:lang w:eastAsia="es-ES"/>
+          <w14:ligatures w14:val="none"/>
+        </w:rPr>
+        <w:t>100vh</w:t>
+      </w:r>
+      <w:r>
+        <w:rPr>
+          <w:rFonts w:ascii="Consolas" w:eastAsia="Times New Roman" w:hAnsi="Consolas" w:cs="Times New Roman"/>
+          <w:color w:val="CCCCCC"/>
+          <w:kern w:val="0"/>
+          <w:sz w:val="18"/>
+          <w:szCs w:val="18"/>
+          <w:lang w:eastAsia="es-ES"/>
+          <w14:ligatures w14:val="none"/>
+        </w:rPr>
+        <w:t>;</w:t>
+      </w:r>
+    </w:p>
+    <w:p>
+      <w:pPr>
+        <w:shd w:val="clear" w:color="auto" w:fill="1F1F1F"/>
+        <w:spacing w:after="0" w:line="285" w:lineRule="atLeast"/>
+        <w:rPr>
+          <w:rFonts w:ascii="Consolas" w:eastAsia="Times New Roman" w:hAnsi="Consolas" w:cs="Times New Roman"/>
+          <w:color w:val="CCCCCC"/>
+          <w:kern w:val="0"/>
+          <w:sz w:val="18"/>
+          <w:szCs w:val="18"/>
+          <w:lang w:eastAsia="es-ES"/>
+          <w14:ligatures w14:val="none"/>
+        </w:rPr>
+      </w:pPr>
+      <w:r>
+        <w:rPr>
+          <w:rFonts w:ascii="Consolas" w:eastAsia="Times New Roman" w:hAnsi="Consolas" w:cs="Times New Roman"/>
+          <w:color w:val="CCCCCC"/>
+          <w:kern w:val="0"/>
+          <w:sz w:val="18"/>
+          <w:szCs w:val="18"/>
+          <w:lang w:eastAsia="es-ES"/>
+          <w14:ligatures w14:val="none"/>
+        </w:rPr>
+        <w:t>}</w:t>
+      </w:r>
+    </w:p>
+    <w:p>
+      <w:pPr>
+        <w:shd w:val="clear" w:color="auto" w:fill="1F1F1F"/>
+        <w:spacing w:after="0" w:line="285" w:lineRule="atLeast"/>
+        <w:rPr>
+          <w:rFonts w:ascii="Consolas" w:eastAsia="Times New Roman" w:hAnsi="Consolas" w:cs="Times New Roman"/>
+          <w:color w:val="CCCCCC"/>
+          <w:kern w:val="0"/>
+          <w:sz w:val="18"/>
+          <w:szCs w:val="18"/>
+          <w:lang w:eastAsia="es-ES"/>
+          <w14:ligatures w14:val="none"/>
+        </w:rPr>
+      </w:pPr>
+    </w:p>
+    <w:p>
+      <w:pPr>
+        <w:shd w:val="clear" w:color="auto" w:fill="1F1F1F"/>
+        <w:spacing w:after="0" w:line="285" w:lineRule="atLeast"/>
+        <w:rPr>
+          <w:rFonts w:ascii="Consolas" w:eastAsia="Times New Roman" w:hAnsi="Consolas" w:cs="Times New Roman"/>
+          <w:color w:val="CCCCCC"/>
+          <w:kern w:val="0"/>
+          <w:sz w:val="18"/>
+          <w:szCs w:val="18"/>
+          <w:lang w:eastAsia="es-ES"/>
+          <w14:ligatures w14:val="none"/>
+        </w:rPr>
+      </w:pPr>
+      <w:r>
+        <w:rPr>
+          <w:rFonts w:ascii="Consolas" w:eastAsia="Times New Roman" w:hAnsi="Consolas" w:cs="Times New Roman"/>
+          <w:color w:val="D7BA7D"/>
+          <w:kern w:val="0"/>
+          <w:sz w:val="18"/>
+          <w:szCs w:val="18"/>
+          <w:lang w:eastAsia="es-ES"/>
+          <w14:ligatures w14:val="none"/>
+        </w:rPr>
+        <w:t>header</w:t>
+      </w:r>
+      <w:r>
+        <w:rPr>
+          <w:rFonts w:ascii="Consolas" w:eastAsia="Times New Roman" w:hAnsi="Consolas" w:cs="Times New Roman"/>
+          <w:color w:val="CCCCCC"/>
+          <w:kern w:val="0"/>
+          <w:sz w:val="18"/>
+          <w:szCs w:val="18"/>
+          <w:lang w:eastAsia="es-ES"/>
+          <w14:ligatures w14:val="none"/>
+        </w:rPr>
+        <w:t>,</w:t>
+      </w:r>
+      <w:r>
+        <w:rPr>
+          <w:rFonts w:ascii="Consolas" w:eastAsia="Times New Roman" w:hAnsi="Consolas" w:cs="Times New Roman"/>
+          <w:color w:val="D7BA7D"/>
+          <w:kern w:val="0"/>
+          <w:sz w:val="18"/>
+          <w:szCs w:val="18"/>
+          <w:lang w:eastAsia="es-ES"/>
+          <w14:ligatures w14:val="none"/>
+        </w:rPr>
+        <w:t>content</w:t>
+      </w:r>
+      <w:r>
+        <w:rPr>
+          <w:rFonts w:ascii="Consolas" w:eastAsia="Times New Roman" w:hAnsi="Consolas" w:cs="Times New Roman"/>
+          <w:color w:val="CCCCCC"/>
+          <w:kern w:val="0"/>
+          <w:sz w:val="18"/>
+          <w:szCs w:val="18"/>
+          <w:lang w:eastAsia="es-ES"/>
+          <w14:ligatures w14:val="none"/>
+        </w:rPr>
+        <w:t>,</w:t>
+      </w:r>
+      <w:r>
+        <w:rPr>
+          <w:rFonts w:ascii="Consolas" w:eastAsia="Times New Roman" w:hAnsi="Consolas" w:cs="Times New Roman"/>
+          <w:color w:val="D7BA7D"/>
+          <w:kern w:val="0"/>
+          <w:sz w:val="18"/>
+          <w:szCs w:val="18"/>
+          <w:lang w:eastAsia="es-ES"/>
+          <w14:ligatures w14:val="none"/>
+        </w:rPr>
+        <w:t>footer</w:t>
+      </w:r>
+      <w:r>
+        <w:rPr>
+          <w:rFonts w:ascii="Consolas" w:eastAsia="Times New Roman" w:hAnsi="Consolas" w:cs="Times New Roman"/>
+          <w:color w:val="CCCCCC"/>
+          <w:kern w:val="0"/>
+          <w:sz w:val="18"/>
+          <w:szCs w:val="18"/>
+          <w:lang w:eastAsia="es-ES"/>
+          <w14:ligatures w14:val="none"/>
+        </w:rPr>
+        <w:t>{</w:t>
+      </w:r>
+    </w:p>
+    <w:p>
+      <w:pPr>
+        <w:shd w:val="clear" w:color="auto" w:fill="1F1F1F"/>
+        <w:spacing w:after="0" w:line="285" w:lineRule="atLeast"/>
+        <w:rPr>
+          <w:rFonts w:ascii="Consolas" w:eastAsia="Times New Roman" w:hAnsi="Consolas" w:cs="Times New Roman"/>
+          <w:color w:val="CCCCCC"/>
+          <w:kern w:val="0"/>
+          <w:sz w:val="18"/>
+          <w:szCs w:val="18"/>
+          <w:lang w:eastAsia="es-ES"/>
+          <w14:ligatures w14:val="none"/>
+        </w:rPr>
+      </w:pPr>
+      <w:r>
+        <w:rPr>
+          <w:rFonts w:ascii="Consolas" w:eastAsia="Times New Roman" w:hAnsi="Consolas" w:cs="Times New Roman"/>
+          <w:color w:val="CCCCCC"/>
+          <w:kern w:val="0"/>
+          <w:sz w:val="18"/>
+          <w:szCs w:val="18"/>
+          <w:lang w:eastAsia="es-ES"/>
+          <w14:ligatures w14:val="none"/>
+        </w:rPr>
+        <w:t xml:space="preserve">    </w:t>
+      </w:r>
+      <w:r>
+        <w:rPr>
+          <w:rFonts w:ascii="Consolas" w:eastAsia="Times New Roman" w:hAnsi="Consolas" w:cs="Times New Roman"/>
+          <w:color w:val="9CDCFE"/>
+          <w:kern w:val="0"/>
+          <w:sz w:val="18"/>
+          <w:szCs w:val="18"/>
+          <w:lang w:eastAsia="es-ES"/>
+          <w14:ligatures w14:val="none"/>
+        </w:rPr>
+        <w:t>border</w:t>
+      </w:r>
+      <w:r>
+        <w:rPr>
+          <w:rFonts w:ascii="Consolas" w:eastAsia="Times New Roman" w:hAnsi="Consolas" w:cs="Times New Roman"/>
+          <w:color w:val="CCCCCC"/>
+          <w:kern w:val="0"/>
+          <w:sz w:val="18"/>
+          <w:szCs w:val="18"/>
+          <w:lang w:eastAsia="es-ES"/>
+          <w14:ligatures w14:val="none"/>
+        </w:rPr>
+        <w:t xml:space="preserve">: </w:t>
+      </w:r>
+      <w:r>
+        <w:rPr>
+          <w:rFonts w:ascii="Consolas" w:eastAsia="Times New Roman" w:hAnsi="Consolas" w:cs="Times New Roman"/>
+          <w:color w:val="B5CEA8"/>
+          <w:kern w:val="0"/>
+          <w:sz w:val="18"/>
+          <w:szCs w:val="18"/>
+          <w:lang w:eastAsia="es-ES"/>
+          <w14:ligatures w14:val="none"/>
+        </w:rPr>
+        <w:t>2px</w:t>
+      </w:r>
+      <w:r>
+        <w:rPr>
+          <w:rFonts w:ascii="Consolas" w:eastAsia="Times New Roman" w:hAnsi="Consolas" w:cs="Times New Roman"/>
+          <w:color w:val="CCCCCC"/>
+          <w:kern w:val="0"/>
+          <w:sz w:val="18"/>
+          <w:szCs w:val="18"/>
+          <w:lang w:eastAsia="es-ES"/>
+          <w14:ligatures w14:val="none"/>
+        </w:rPr>
+        <w:t xml:space="preserve"> </w:t>
+      </w:r>
+      <w:r>
+        <w:rPr>
+          <w:rFonts w:ascii="Consolas" w:eastAsia="Times New Roman" w:hAnsi="Consolas" w:cs="Times New Roman"/>
+          <w:color w:val="DCDCAA"/>
+          <w:kern w:val="0"/>
+          <w:sz w:val="18"/>
+          <w:szCs w:val="18"/>
+          <w:lang w:eastAsia="es-ES"/>
+          <w14:ligatures w14:val="none"/>
+        </w:rPr>
+        <w:t>var</w:t>
+      </w:r>
+      <w:r>
+        <w:rPr>
+          <w:rFonts w:ascii="Consolas" w:eastAsia="Times New Roman" w:hAnsi="Consolas" w:cs="Times New Roman"/>
+          <w:color w:val="CCCCCC"/>
+          <w:kern w:val="0"/>
+          <w:sz w:val="18"/>
+          <w:szCs w:val="18"/>
+          <w:lang w:eastAsia="es-ES"/>
+          <w14:ligatures w14:val="none"/>
+        </w:rPr>
+        <w:t>(</w:t>
+      </w:r>
+      <w:r>
+        <w:rPr>
+          <w:rFonts w:ascii="Consolas" w:eastAsia="Times New Roman" w:hAnsi="Consolas" w:cs="Times New Roman"/>
+          <w:color w:val="9CDCFE"/>
+          <w:kern w:val="0"/>
+          <w:sz w:val="18"/>
+          <w:szCs w:val="18"/>
+          <w:lang w:eastAsia="es-ES"/>
+          <w14:ligatures w14:val="none"/>
+        </w:rPr>
+        <w:t>--color-verde</w:t>
+      </w:r>
+      <w:r>
+        <w:rPr>
+          <w:rFonts w:ascii="Consolas" w:eastAsia="Times New Roman" w:hAnsi="Consolas" w:cs="Times New Roman"/>
+          <w:color w:val="CCCCCC"/>
+          <w:kern w:val="0"/>
+          <w:sz w:val="18"/>
+          <w:szCs w:val="18"/>
+          <w:lang w:eastAsia="es-ES"/>
+          <w14:ligatures w14:val="none"/>
+        </w:rPr>
+        <w:t xml:space="preserve">) </w:t>
+      </w:r>
+      <w:r>
+        <w:rPr>
+          <w:rFonts w:ascii="Consolas" w:eastAsia="Times New Roman" w:hAnsi="Consolas" w:cs="Times New Roman"/>
+          <w:color w:val="CE9178"/>
+          <w:kern w:val="0"/>
+          <w:sz w:val="18"/>
+          <w:szCs w:val="18"/>
+          <w:lang w:eastAsia="es-ES"/>
+          <w14:ligatures w14:val="none"/>
+        </w:rPr>
+        <w:t>solid</w:t>
+      </w:r>
+      <w:r>
+        <w:rPr>
+          <w:rFonts w:ascii="Consolas" w:eastAsia="Times New Roman" w:hAnsi="Consolas" w:cs="Times New Roman"/>
+          <w:color w:val="CCCCCC"/>
+          <w:kern w:val="0"/>
+          <w:sz w:val="18"/>
+          <w:szCs w:val="18"/>
+          <w:lang w:eastAsia="es-ES"/>
+          <w14:ligatures w14:val="none"/>
+        </w:rPr>
+        <w:t>;</w:t>
+      </w:r>
+    </w:p>
+    <w:p>
+      <w:pPr>
+        <w:shd w:val="clear" w:color="auto" w:fill="1F1F1F"/>
+        <w:spacing w:after="0" w:line="285" w:lineRule="atLeast"/>
+        <w:rPr>
+          <w:rFonts w:ascii="Consolas" w:eastAsia="Times New Roman" w:hAnsi="Consolas" w:cs="Times New Roman"/>
+          <w:color w:val="CCCCCC"/>
+          <w:kern w:val="0"/>
+          <w:sz w:val="18"/>
+          <w:szCs w:val="18"/>
+          <w:lang w:eastAsia="es-ES"/>
+          <w14:ligatures w14:val="none"/>
+        </w:rPr>
+      </w:pPr>
+      <w:r>
+        <w:rPr>
+          <w:rFonts w:ascii="Consolas" w:eastAsia="Times New Roman" w:hAnsi="Consolas" w:cs="Times New Roman"/>
+          <w:color w:val="CCCCCC"/>
+          <w:kern w:val="0"/>
+          <w:sz w:val="18"/>
+          <w:szCs w:val="18"/>
+          <w:lang w:eastAsia="es-ES"/>
+          <w14:ligatures w14:val="none"/>
+        </w:rPr>
+        <w:t xml:space="preserve">    </w:t>
+      </w:r>
+      <w:r>
+        <w:rPr>
+          <w:rFonts w:ascii="Consolas" w:eastAsia="Times New Roman" w:hAnsi="Consolas" w:cs="Times New Roman"/>
+          <w:color w:val="9CDCFE"/>
+          <w:kern w:val="0"/>
+          <w:sz w:val="18"/>
+          <w:szCs w:val="18"/>
+          <w:lang w:eastAsia="es-ES"/>
+          <w14:ligatures w14:val="none"/>
+        </w:rPr>
+        <w:t>border-radius</w:t>
+      </w:r>
+      <w:r>
+        <w:rPr>
+          <w:rFonts w:ascii="Consolas" w:eastAsia="Times New Roman" w:hAnsi="Consolas" w:cs="Times New Roman"/>
+          <w:color w:val="CCCCCC"/>
+          <w:kern w:val="0"/>
+          <w:sz w:val="18"/>
+          <w:szCs w:val="18"/>
+          <w:lang w:eastAsia="es-ES"/>
+          <w14:ligatures w14:val="none"/>
+        </w:rPr>
+        <w:t xml:space="preserve">: </w:t>
+      </w:r>
+      <w:r>
+        <w:rPr>
+          <w:rFonts w:ascii="Consolas" w:eastAsia="Times New Roman" w:hAnsi="Consolas" w:cs="Times New Roman"/>
+          <w:color w:val="B5CEA8"/>
+          <w:kern w:val="0"/>
+          <w:sz w:val="18"/>
+          <w:szCs w:val="18"/>
+          <w:lang w:eastAsia="es-ES"/>
+          <w14:ligatures w14:val="none"/>
+        </w:rPr>
+        <w:t>15px</w:t>
+      </w:r>
+      <w:r>
+        <w:rPr>
+          <w:rFonts w:ascii="Consolas" w:eastAsia="Times New Roman" w:hAnsi="Consolas" w:cs="Times New Roman"/>
+          <w:color w:val="CCCCCC"/>
+          <w:kern w:val="0"/>
+          <w:sz w:val="18"/>
+          <w:szCs w:val="18"/>
+          <w:lang w:eastAsia="es-ES"/>
+          <w14:ligatures w14:val="none"/>
+        </w:rPr>
+        <w:t>;</w:t>
+      </w:r>
+    </w:p>
+    <w:p>
+      <w:pPr>
+        <w:shd w:val="clear" w:color="auto" w:fill="1F1F1F"/>
+        <w:spacing w:after="0" w:line="285" w:lineRule="atLeast"/>
+        <w:rPr>
+          <w:rFonts w:ascii="Consolas" w:eastAsia="Times New Roman" w:hAnsi="Consolas" w:cs="Times New Roman"/>
+          <w:color w:val="CCCCCC"/>
+          <w:kern w:val="0"/>
+          <w:sz w:val="18"/>
+          <w:szCs w:val="18"/>
+          <w:lang w:eastAsia="es-ES"/>
+          <w14:ligatures w14:val="none"/>
+        </w:rPr>
+      </w:pPr>
+      <w:r>
+        <w:rPr>
+          <w:rFonts w:ascii="Consolas" w:eastAsia="Times New Roman" w:hAnsi="Consolas" w:cs="Times New Roman"/>
+          <w:color w:val="CCCCCC"/>
+          <w:kern w:val="0"/>
+          <w:sz w:val="18"/>
+          <w:szCs w:val="18"/>
+          <w:lang w:eastAsia="es-ES"/>
+          <w14:ligatures w14:val="none"/>
+        </w:rPr>
+        <w:t>}</w:t>
+      </w:r>
+    </w:p>
+    <w:p>
+      <w:pPr>
+        <w:shd w:val="clear" w:color="auto" w:fill="1F1F1F"/>
+        <w:spacing w:after="0" w:line="285" w:lineRule="atLeast"/>
+        <w:rPr>
+          <w:rFonts w:ascii="Consolas" w:eastAsia="Times New Roman" w:hAnsi="Consolas" w:cs="Times New Roman"/>
+          <w:color w:val="CCCCCC"/>
+          <w:kern w:val="0"/>
+          <w:sz w:val="18"/>
+          <w:szCs w:val="18"/>
+          <w:lang w:eastAsia="es-ES"/>
+          <w14:ligatures w14:val="none"/>
+        </w:rPr>
+      </w:pPr>
+    </w:p>
+    <w:p>
+      <w:pPr>
+        <w:shd w:val="clear" w:color="auto" w:fill="1F1F1F"/>
+        <w:spacing w:after="0" w:line="285" w:lineRule="atLeast"/>
+        <w:rPr>
+          <w:rFonts w:ascii="Consolas" w:eastAsia="Times New Roman" w:hAnsi="Consolas" w:cs="Times New Roman"/>
+          <w:color w:val="CCCCCC"/>
+          <w:kern w:val="0"/>
+          <w:sz w:val="18"/>
+          <w:szCs w:val="18"/>
+          <w:lang w:eastAsia="es-ES"/>
+          <w14:ligatures w14:val="none"/>
+        </w:rPr>
+      </w:pPr>
+      <w:r>
+        <w:rPr>
+          <w:rFonts w:ascii="Consolas" w:eastAsia="Times New Roman" w:hAnsi="Consolas" w:cs="Times New Roman"/>
+          <w:color w:val="6A9955"/>
+          <w:kern w:val="0"/>
+          <w:sz w:val="18"/>
+          <w:szCs w:val="18"/>
+          <w:lang w:eastAsia="es-ES"/>
+          <w14:ligatures w14:val="none"/>
+        </w:rPr>
+        <w:t>/* Áreas */</w:t>
+      </w:r>
+    </w:p>
+    <w:p>
+      <w:pPr>
+        <w:shd w:val="clear" w:color="auto" w:fill="1F1F1F"/>
+        <w:spacing w:after="0" w:line="285" w:lineRule="atLeast"/>
+        <w:rPr>
+          <w:rFonts w:ascii="Consolas" w:eastAsia="Times New Roman" w:hAnsi="Consolas" w:cs="Times New Roman"/>
+          <w:color w:val="CCCCCC"/>
+          <w:kern w:val="0"/>
+          <w:sz w:val="18"/>
+          <w:szCs w:val="18"/>
+          <w:lang w:eastAsia="es-ES"/>
+          <w14:ligatures w14:val="none"/>
+        </w:rPr>
+      </w:pPr>
+      <w:r>
+        <w:rPr>
+          <w:rFonts w:ascii="Consolas" w:eastAsia="Times New Roman" w:hAnsi="Consolas" w:cs="Times New Roman"/>
+          <w:color w:val="D7BA7D"/>
+          <w:kern w:val="0"/>
+          <w:sz w:val="18"/>
+          <w:szCs w:val="18"/>
+          <w:lang w:eastAsia="es-ES"/>
+          <w14:ligatures w14:val="none"/>
+        </w:rPr>
+        <w:t>header</w:t>
+      </w:r>
+      <w:r>
+        <w:rPr>
+          <w:rFonts w:ascii="Consolas" w:eastAsia="Times New Roman" w:hAnsi="Consolas" w:cs="Times New Roman"/>
+          <w:color w:val="CCCCCC"/>
+          <w:kern w:val="0"/>
+          <w:sz w:val="18"/>
+          <w:szCs w:val="18"/>
+          <w:lang w:eastAsia="es-ES"/>
+          <w14:ligatures w14:val="none"/>
+        </w:rPr>
+        <w:t>{</w:t>
+      </w:r>
+      <w:r>
+        <w:rPr>
+          <w:rFonts w:ascii="Consolas" w:eastAsia="Times New Roman" w:hAnsi="Consolas" w:cs="Times New Roman"/>
+          <w:color w:val="CCCCCC"/>
+          <w:kern w:val="0"/>
+          <w:sz w:val="18"/>
+          <w:szCs w:val="18"/>
+          <w:lang w:eastAsia="es-ES"/>
+          <w14:ligatures w14:val="none"/>
+        </w:rPr>
+        <w:t xml:space="preserve"> </w:t>
+      </w:r>
+      <w:r>
+        <w:rPr>
+          <w:rFonts w:ascii="Consolas" w:eastAsia="Times New Roman" w:hAnsi="Consolas" w:cs="Times New Roman"/>
+          <w:color w:val="9CDCFE"/>
+          <w:kern w:val="0"/>
+          <w:sz w:val="18"/>
+          <w:szCs w:val="18"/>
+          <w:lang w:eastAsia="es-ES"/>
+          <w14:ligatures w14:val="none"/>
+        </w:rPr>
+        <w:t>grid-area</w:t>
+      </w:r>
+      <w:r>
+        <w:rPr>
+          <w:rFonts w:ascii="Consolas" w:eastAsia="Times New Roman" w:hAnsi="Consolas" w:cs="Times New Roman"/>
+          <w:color w:val="CCCCCC"/>
+          <w:kern w:val="0"/>
+          <w:sz w:val="18"/>
+          <w:szCs w:val="18"/>
+          <w:lang w:eastAsia="es-ES"/>
+          <w14:ligatures w14:val="none"/>
+        </w:rPr>
+        <w:t>: header;</w:t>
+      </w:r>
+      <w:r>
+        <w:rPr>
+          <w:rFonts w:ascii="Consolas" w:eastAsia="Times New Roman" w:hAnsi="Consolas" w:cs="Times New Roman"/>
+          <w:color w:val="CCCCCC"/>
+          <w:kern w:val="0"/>
+          <w:sz w:val="18"/>
+          <w:szCs w:val="18"/>
+          <w:lang w:eastAsia="es-ES"/>
+          <w14:ligatures w14:val="none"/>
+        </w:rPr>
+        <w:t xml:space="preserve"> </w:t>
+      </w:r>
+      <w:r>
+        <w:rPr>
+          <w:rFonts w:ascii="Consolas" w:eastAsia="Times New Roman" w:hAnsi="Consolas" w:cs="Times New Roman"/>
+          <w:color w:val="CCCCCC"/>
+          <w:kern w:val="0"/>
+          <w:sz w:val="18"/>
+          <w:szCs w:val="18"/>
+          <w:lang w:eastAsia="es-ES"/>
+          <w14:ligatures w14:val="none"/>
+        </w:rPr>
+        <w:t>}</w:t>
+      </w:r>
+    </w:p>
+    <w:p>
+      <w:pPr>
+        <w:shd w:val="clear" w:color="auto" w:fill="1F1F1F"/>
+        <w:spacing w:after="0" w:line="285" w:lineRule="atLeast"/>
+        <w:rPr>
+          <w:rFonts w:ascii="Consolas" w:eastAsia="Times New Roman" w:hAnsi="Consolas" w:cs="Times New Roman"/>
+          <w:color w:val="CCCCCC"/>
+          <w:kern w:val="0"/>
+          <w:sz w:val="18"/>
+          <w:szCs w:val="18"/>
+          <w:lang w:eastAsia="es-ES"/>
+          <w14:ligatures w14:val="none"/>
+        </w:rPr>
+      </w:pPr>
+      <w:r>
+        <w:rPr>
+          <w:rFonts w:ascii="Consolas" w:eastAsia="Times New Roman" w:hAnsi="Consolas" w:cs="Times New Roman"/>
+          <w:color w:val="D7BA7D"/>
+          <w:kern w:val="0"/>
+          <w:sz w:val="18"/>
+          <w:szCs w:val="18"/>
+          <w:lang w:eastAsia="es-ES"/>
+          <w14:ligatures w14:val="none"/>
+        </w:rPr>
+        <w:t>#aside-i</w:t>
+      </w:r>
+      <w:r>
+        <w:rPr>
+          <w:rFonts w:ascii="Consolas" w:eastAsia="Times New Roman" w:hAnsi="Consolas" w:cs="Times New Roman"/>
+          <w:color w:val="CCCCCC"/>
+          <w:kern w:val="0"/>
+          <w:sz w:val="18"/>
+          <w:szCs w:val="18"/>
+          <w:lang w:eastAsia="es-ES"/>
+          <w14:ligatures w14:val="none"/>
+        </w:rPr>
+        <w:t>{</w:t>
+      </w:r>
+      <w:r>
+        <w:rPr>
+          <w:rFonts w:ascii="Consolas" w:eastAsia="Times New Roman" w:hAnsi="Consolas" w:cs="Times New Roman"/>
+          <w:color w:val="CCCCCC"/>
+          <w:kern w:val="0"/>
+          <w:sz w:val="18"/>
+          <w:szCs w:val="18"/>
+          <w:lang w:eastAsia="es-ES"/>
+          <w14:ligatures w14:val="none"/>
+        </w:rPr>
+        <w:t xml:space="preserve"> </w:t>
+      </w:r>
+      <w:r>
+        <w:rPr>
+          <w:rFonts w:ascii="Consolas" w:eastAsia="Times New Roman" w:hAnsi="Consolas" w:cs="Times New Roman"/>
+          <w:color w:val="9CDCFE"/>
+          <w:kern w:val="0"/>
+          <w:sz w:val="18"/>
+          <w:szCs w:val="18"/>
+          <w:lang w:eastAsia="es-ES"/>
+          <w14:ligatures w14:val="none"/>
+        </w:rPr>
+        <w:t>grid-area</w:t>
+      </w:r>
+      <w:r>
+        <w:rPr>
+          <w:rFonts w:ascii="Consolas" w:eastAsia="Times New Roman" w:hAnsi="Consolas" w:cs="Times New Roman"/>
+          <w:color w:val="CCCCCC"/>
+          <w:kern w:val="0"/>
+          <w:sz w:val="18"/>
+          <w:szCs w:val="18"/>
+          <w:lang w:eastAsia="es-ES"/>
+          <w14:ligatures w14:val="none"/>
+        </w:rPr>
+        <w:t>: aside-i;</w:t>
+      </w:r>
+      <w:r>
+        <w:rPr>
+          <w:rFonts w:ascii="Consolas" w:eastAsia="Times New Roman" w:hAnsi="Consolas" w:cs="Times New Roman"/>
+          <w:color w:val="CCCCCC"/>
+          <w:kern w:val="0"/>
+          <w:sz w:val="18"/>
+          <w:szCs w:val="18"/>
+          <w:lang w:eastAsia="es-ES"/>
+          <w14:ligatures w14:val="none"/>
+        </w:rPr>
+        <w:t xml:space="preserve"> </w:t>
+      </w:r>
+      <w:r>
+        <w:rPr>
+          <w:rFonts w:ascii="Consolas" w:eastAsia="Times New Roman" w:hAnsi="Consolas" w:cs="Times New Roman"/>
+          <w:color w:val="CCCCCC"/>
+          <w:kern w:val="0"/>
+          <w:sz w:val="18"/>
+          <w:szCs w:val="18"/>
+          <w:lang w:eastAsia="es-ES"/>
+          <w14:ligatures w14:val="none"/>
+        </w:rPr>
+        <w:t>}</w:t>
+      </w:r>
+    </w:p>
+    <w:p>
+      <w:pPr>
+        <w:shd w:val="clear" w:color="auto" w:fill="1F1F1F"/>
+        <w:spacing w:after="0" w:line="285" w:lineRule="atLeast"/>
+        <w:rPr>
+          <w:rFonts w:ascii="Consolas" w:eastAsia="Times New Roman" w:hAnsi="Consolas" w:cs="Times New Roman"/>
+          <w:color w:val="CCCCCC"/>
+          <w:kern w:val="0"/>
+          <w:sz w:val="18"/>
+          <w:szCs w:val="18"/>
+          <w:lang w:eastAsia="es-ES"/>
+          <w14:ligatures w14:val="none"/>
+        </w:rPr>
+      </w:pPr>
+      <w:r>
+        <w:rPr>
+          <w:rFonts w:ascii="Consolas" w:eastAsia="Times New Roman" w:hAnsi="Consolas" w:cs="Times New Roman"/>
+          <w:color w:val="D7BA7D"/>
+          <w:kern w:val="0"/>
+          <w:sz w:val="18"/>
+          <w:szCs w:val="18"/>
+          <w:lang w:eastAsia="es-ES"/>
+          <w14:ligatures w14:val="none"/>
+        </w:rPr>
+        <w:t>section</w:t>
+      </w:r>
+      <w:r>
+        <w:rPr>
+          <w:rFonts w:ascii="Consolas" w:eastAsia="Times New Roman" w:hAnsi="Consolas" w:cs="Times New Roman"/>
+          <w:color w:val="CCCCCC"/>
+          <w:kern w:val="0"/>
+          <w:sz w:val="18"/>
+          <w:szCs w:val="18"/>
+          <w:lang w:eastAsia="es-ES"/>
+          <w14:ligatures w14:val="none"/>
+        </w:rPr>
+        <w:t>{</w:t>
+      </w:r>
+      <w:r>
+        <w:rPr>
+          <w:rFonts w:ascii="Consolas" w:eastAsia="Times New Roman" w:hAnsi="Consolas" w:cs="Times New Roman"/>
+          <w:color w:val="CCCCCC"/>
+          <w:kern w:val="0"/>
+          <w:sz w:val="18"/>
+          <w:szCs w:val="18"/>
+          <w:lang w:eastAsia="es-ES"/>
+          <w14:ligatures w14:val="none"/>
+        </w:rPr>
+        <w:t xml:space="preserve"> </w:t>
+      </w:r>
+      <w:r>
+        <w:rPr>
+          <w:rFonts w:ascii="Consolas" w:eastAsia="Times New Roman" w:hAnsi="Consolas" w:cs="Times New Roman"/>
+          <w:color w:val="9CDCFE"/>
+          <w:kern w:val="0"/>
+          <w:sz w:val="18"/>
+          <w:szCs w:val="18"/>
+          <w:lang w:eastAsia="es-ES"/>
+          <w14:ligatures w14:val="none"/>
+        </w:rPr>
+        <w:t>grid-area</w:t>
+      </w:r>
+      <w:r>
+        <w:rPr>
+          <w:rFonts w:ascii="Consolas" w:eastAsia="Times New Roman" w:hAnsi="Consolas" w:cs="Times New Roman"/>
+          <w:color w:val="CCCCCC"/>
+          <w:kern w:val="0"/>
+          <w:sz w:val="18"/>
+          <w:szCs w:val="18"/>
+          <w:lang w:eastAsia="es-ES"/>
+          <w14:ligatures w14:val="none"/>
+        </w:rPr>
+        <w:t>: section;</w:t>
+      </w:r>
+      <w:r>
+        <w:rPr>
+          <w:rFonts w:ascii="Consolas" w:eastAsia="Times New Roman" w:hAnsi="Consolas" w:cs="Times New Roman"/>
+          <w:color w:val="CCCCCC"/>
+          <w:kern w:val="0"/>
+          <w:sz w:val="18"/>
+          <w:szCs w:val="18"/>
+          <w:lang w:eastAsia="es-ES"/>
+          <w14:ligatures w14:val="none"/>
+        </w:rPr>
+        <w:t xml:space="preserve"> </w:t>
+      </w:r>
+      <w:r>
+        <w:rPr>
+          <w:rFonts w:ascii="Consolas" w:eastAsia="Times New Roman" w:hAnsi="Consolas" w:cs="Times New Roman"/>
+          <w:color w:val="CCCCCC"/>
+          <w:kern w:val="0"/>
+          <w:sz w:val="18"/>
+          <w:szCs w:val="18"/>
+          <w:lang w:eastAsia="es-ES"/>
+          <w14:ligatures w14:val="none"/>
+        </w:rPr>
+        <w:t>}</w:t>
+      </w:r>
+    </w:p>
+    <w:p>
+      <w:pPr>
+        <w:shd w:val="clear" w:color="auto" w:fill="1F1F1F"/>
+        <w:spacing w:after="0" w:line="285" w:lineRule="atLeast"/>
+        <w:rPr>
+          <w:rFonts w:ascii="Consolas" w:eastAsia="Times New Roman" w:hAnsi="Consolas" w:cs="Times New Roman"/>
+          <w:color w:val="CCCCCC"/>
+          <w:kern w:val="0"/>
+          <w:sz w:val="18"/>
+          <w:szCs w:val="18"/>
+          <w:lang w:eastAsia="es-ES"/>
+          <w14:ligatures w14:val="none"/>
+        </w:rPr>
+      </w:pPr>
+      <w:r>
+        <w:rPr>
+          <w:rFonts w:ascii="Consolas" w:eastAsia="Times New Roman" w:hAnsi="Consolas" w:cs="Times New Roman"/>
+          <w:color w:val="D7BA7D"/>
+          <w:kern w:val="0"/>
+          <w:sz w:val="18"/>
+          <w:szCs w:val="18"/>
+          <w:lang w:eastAsia="es-ES"/>
+          <w14:ligatures w14:val="none"/>
+        </w:rPr>
+        <w:t>#aside-d</w:t>
+      </w:r>
+      <w:r>
+        <w:rPr>
+          <w:rFonts w:ascii="Consolas" w:eastAsia="Times New Roman" w:hAnsi="Consolas" w:cs="Times New Roman"/>
+          <w:color w:val="CCCCCC"/>
+          <w:kern w:val="0"/>
+          <w:sz w:val="18"/>
+          <w:szCs w:val="18"/>
+          <w:lang w:eastAsia="es-ES"/>
+          <w14:ligatures w14:val="none"/>
+        </w:rPr>
+        <w:t>{</w:t>
+      </w:r>
+      <w:r>
+        <w:rPr>
+          <w:rFonts w:ascii="Consolas" w:eastAsia="Times New Roman" w:hAnsi="Consolas" w:cs="Times New Roman"/>
+          <w:color w:val="CCCCCC"/>
+          <w:kern w:val="0"/>
+          <w:sz w:val="18"/>
+          <w:szCs w:val="18"/>
+          <w:lang w:eastAsia="es-ES"/>
+          <w14:ligatures w14:val="none"/>
+        </w:rPr>
+        <w:t xml:space="preserve"> </w:t>
+      </w:r>
+      <w:r>
+        <w:rPr>
+          <w:rFonts w:ascii="Consolas" w:eastAsia="Times New Roman" w:hAnsi="Consolas" w:cs="Times New Roman"/>
+          <w:color w:val="9CDCFE"/>
+          <w:kern w:val="0"/>
+          <w:sz w:val="18"/>
+          <w:szCs w:val="18"/>
+          <w:lang w:eastAsia="es-ES"/>
+          <w14:ligatures w14:val="none"/>
+        </w:rPr>
+        <w:t>grid-area</w:t>
+      </w:r>
+      <w:r>
+        <w:rPr>
+          <w:rFonts w:ascii="Consolas" w:eastAsia="Times New Roman" w:hAnsi="Consolas" w:cs="Times New Roman"/>
+          <w:color w:val="CCCCCC"/>
+          <w:kern w:val="0"/>
+          <w:sz w:val="18"/>
+          <w:szCs w:val="18"/>
+          <w:lang w:eastAsia="es-ES"/>
+          <w14:ligatures w14:val="none"/>
+        </w:rPr>
+        <w:t>: aside-d;</w:t>
+      </w:r>
+      <w:r>
+        <w:rPr>
+          <w:rFonts w:ascii="Consolas" w:eastAsia="Times New Roman" w:hAnsi="Consolas" w:cs="Times New Roman"/>
+          <w:color w:val="CCCCCC"/>
+          <w:kern w:val="0"/>
+          <w:sz w:val="18"/>
+          <w:szCs w:val="18"/>
+          <w:lang w:eastAsia="es-ES"/>
+          <w14:ligatures w14:val="none"/>
+        </w:rPr>
+        <w:t xml:space="preserve"> </w:t>
+      </w:r>
+      <w:r>
+        <w:rPr>
+          <w:rFonts w:ascii="Consolas" w:eastAsia="Times New Roman" w:hAnsi="Consolas" w:cs="Times New Roman"/>
+          <w:color w:val="CCCCCC"/>
+          <w:kern w:val="0"/>
+          <w:sz w:val="18"/>
+          <w:szCs w:val="18"/>
+          <w:lang w:eastAsia="es-ES"/>
+          <w14:ligatures w14:val="none"/>
+        </w:rPr>
+        <w:t>}</w:t>
+      </w:r>
+    </w:p>
+    <w:p>
+      <w:pPr>
+        <w:shd w:val="clear" w:color="auto" w:fill="1F1F1F"/>
+        <w:spacing w:after="0" w:line="285" w:lineRule="atLeast"/>
+        <w:rPr>
+          <w:rFonts w:ascii="Consolas" w:eastAsia="Times New Roman" w:hAnsi="Consolas" w:cs="Times New Roman"/>
+          <w:color w:val="CCCCCC"/>
+          <w:kern w:val="0"/>
+          <w:sz w:val="18"/>
+          <w:szCs w:val="18"/>
+          <w:lang w:eastAsia="es-ES"/>
+          <w14:ligatures w14:val="none"/>
+        </w:rPr>
+      </w:pPr>
+      <w:r>
+        <w:rPr>
+          <w:rFonts w:ascii="Consolas" w:eastAsia="Times New Roman" w:hAnsi="Consolas" w:cs="Times New Roman"/>
+          <w:color w:val="D7BA7D"/>
+          <w:kern w:val="0"/>
+          <w:sz w:val="18"/>
+          <w:szCs w:val="18"/>
+          <w:lang w:eastAsia="es-ES"/>
+          <w14:ligatures w14:val="none"/>
+        </w:rPr>
+        <w:t>footer</w:t>
+      </w:r>
+      <w:r>
+        <w:rPr>
+          <w:rFonts w:ascii="Consolas" w:eastAsia="Times New Roman" w:hAnsi="Consolas" w:cs="Times New Roman"/>
+          <w:color w:val="CCCCCC"/>
+          <w:kern w:val="0"/>
+          <w:sz w:val="18"/>
+          <w:szCs w:val="18"/>
+          <w:lang w:eastAsia="es-ES"/>
+          <w14:ligatures w14:val="none"/>
+        </w:rPr>
+        <w:t>{</w:t>
+      </w:r>
+      <w:r>
+        <w:rPr>
+          <w:rFonts w:ascii="Consolas" w:eastAsia="Times New Roman" w:hAnsi="Consolas" w:cs="Times New Roman"/>
+          <w:color w:val="CCCCCC"/>
+          <w:kern w:val="0"/>
+          <w:sz w:val="18"/>
+          <w:szCs w:val="18"/>
+          <w:lang w:eastAsia="es-ES"/>
+          <w14:ligatures w14:val="none"/>
+        </w:rPr>
+        <w:t xml:space="preserve"> </w:t>
+      </w:r>
+      <w:r>
+        <w:rPr>
+          <w:rFonts w:ascii="Consolas" w:eastAsia="Times New Roman" w:hAnsi="Consolas" w:cs="Times New Roman"/>
+          <w:color w:val="9CDCFE"/>
+          <w:kern w:val="0"/>
+          <w:sz w:val="18"/>
+          <w:szCs w:val="18"/>
+          <w:lang w:eastAsia="es-ES"/>
+          <w14:ligatures w14:val="none"/>
+        </w:rPr>
+        <w:t>grid-area</w:t>
+      </w:r>
+      <w:r>
+        <w:rPr>
+          <w:rFonts w:ascii="Consolas" w:eastAsia="Times New Roman" w:hAnsi="Consolas" w:cs="Times New Roman"/>
+          <w:color w:val="CCCCCC"/>
+          <w:kern w:val="0"/>
+          <w:sz w:val="18"/>
+          <w:szCs w:val="18"/>
+          <w:lang w:eastAsia="es-ES"/>
+          <w14:ligatures w14:val="none"/>
+        </w:rPr>
+        <w:t>: footer;</w:t>
+      </w:r>
+      <w:r>
+        <w:rPr>
+          <w:rFonts w:ascii="Consolas" w:eastAsia="Times New Roman" w:hAnsi="Consolas" w:cs="Times New Roman"/>
+          <w:color w:val="CCCCCC"/>
+          <w:kern w:val="0"/>
+          <w:sz w:val="18"/>
+          <w:szCs w:val="18"/>
+          <w:lang w:eastAsia="es-ES"/>
+          <w14:ligatures w14:val="none"/>
+        </w:rPr>
+        <w:t xml:space="preserve"> </w:t>
+      </w:r>
+      <w:r>
+        <w:rPr>
+          <w:rFonts w:ascii="Consolas" w:eastAsia="Times New Roman" w:hAnsi="Consolas" w:cs="Times New Roman"/>
+          <w:color w:val="CCCCCC"/>
+          <w:kern w:val="0"/>
+          <w:sz w:val="18"/>
+          <w:szCs w:val="18"/>
+          <w:lang w:eastAsia="es-ES"/>
+          <w14:ligatures w14:val="none"/>
+        </w:rPr>
+        <w:t>}</w:t>
+      </w:r>
+    </w:p>
+    <w:p>
+      <w:pPr>
+        <w:pStyle w:val="Descripcin"/>
+        <w:jc w:val="center"/>
+      </w:pPr>
+      <w:r>
+        <w:t>Estilos para la estructura</w:t>
+      </w:r>
+      <w:r>
+        <w:t xml:space="preserve"> básica</w:t>
+      </w:r>
     </w:p>
     <w:p/>
     <w:p/>
@@ -3440,25 +5906,12 @@
     <w:p/>
     <w:p/>
     <w:p/>
+    <w:p>
+      <w:r>
+        <w:br w:type="page"/>
+      </w:r>
+    </w:p>
     <w:p/>
-    <w:p>
-      <w:pPr>
-        <w:rPr>
-          <w:rFonts w:asciiTheme="majorHAnsi" w:eastAsiaTheme="majorEastAsia" w:hAnsiTheme="majorHAnsi" w:cstheme="majorBidi"/>
-          <w:color w:val="2F5496" w:themeColor="accent1" w:themeShade="BF"/>
-          <w:sz w:val="26"/>
-          <w:szCs w:val="26"/>
-        </w:rPr>
-      </w:pPr>
-      <w:r>
-        <w:br w:type="page"/>
-      </w:r>
-    </w:p>
-    <w:p>
-      <w:pPr>
-        <w:pStyle w:val="Ttulo2"/>
-      </w:pPr>
-    </w:p>
     <w:p>
       <w:pPr>
         <w:pStyle w:val="Ttulo2"/>
@@ -3502,31 +5955,13 @@
       <w:r>
         <w:t xml:space="preserve">Explicaciones sobre </w:t>
       </w:r>
-      <w:proofErr w:type="spellStart"/>
       <w:r>
         <w:rPr>
           <w:b/>
           <w:bCs/>
         </w:rPr>
-        <w:t>flex</w:t>
-      </w:r>
-      <w:proofErr w:type="spellEnd"/>
-      <w:r>
-        <w:rPr>
-          <w:b/>
-          <w:bCs/>
-        </w:rPr>
-        <w:t xml:space="preserve"> </w:t>
-      </w:r>
-      <w:proofErr w:type="spellStart"/>
-      <w:r>
-        <w:rPr>
-          <w:b/>
-          <w:bCs/>
-        </w:rPr>
-        <w:t>grid</w:t>
-      </w:r>
-      <w:proofErr w:type="spellEnd"/>
+        <w:t>flex grid</w:t>
+      </w:r>
       <w:r>
         <w:rPr>
           <w:b/>
@@ -3539,7 +5974,13 @@
           <w:rPr>
             <w:rStyle w:val="Hipervnculo"/>
           </w:rPr>
-          <w:t>https://youtu.be/-kgGATnsPbs</w:t>
+          <w:t>https://youtu.be/-kgGATnsPb</w:t>
+        </w:r>
+        <w:r>
+          <w:rPr>
+            <w:rStyle w:val="Hipervnculo"/>
+          </w:rPr>
+          <w:t>s</w:t>
         </w:r>
       </w:hyperlink>
       <w:r>
@@ -3549,13 +5990,8 @@
     <w:p/>
     <w:p>
       <w:r>
-        <w:t xml:space="preserve">Flexbox vs Flex </w:t>
-      </w:r>
-      <w:proofErr w:type="spellStart"/>
-      <w:r>
-        <w:t>Grid</w:t>
-      </w:r>
-      <w:proofErr w:type="spellEnd"/>
+        <w:t>Flexbox vs Flex Grid</w:t>
+      </w:r>
       <w:r>
         <w:br/>
       </w:r>
@@ -14598,6 +17034,7 @@
   <w:style w:type="character" w:default="1" w:styleId="Fuentedeprrafopredeter">
     <w:name w:val="Default Paragraph Font"/>
     <w:uiPriority w:val="1"/>
+    <w:semiHidden/>
     <w:unhideWhenUsed/>
   </w:style>
   <w:style w:type="table" w:default="1" w:styleId="Tablanormal">

</xml_diff>

<commit_message>
DIW04 Tarea: header OK
</commit_message>
<xml_diff>
--- a/diw/rodriguez_jimenez_roberto_DIW04_Tarea/rodriguez_jimenez_roberto_DIW04_Tarea.docx
+++ b/diw/rodriguez_jimenez_roberto_DIW04_Tarea/rodriguez_jimenez_roberto_DIW04_Tarea.docx
@@ -1896,6 +1896,7 @@
           <w14:ligatures w14:val="none"/>
         </w:rPr>
       </w:pPr>
+      <w:proofErr w:type="gramStart"/>
       <w:r>
         <w:rPr>
           <w:rFonts w:eastAsia="Times New Roman" w:cstheme="minorHAnsi"/>
@@ -1903,7 +1904,17 @@
           <w:lang w:eastAsia="es-ES"/>
           <w14:ligatures w14:val="none"/>
         </w:rPr>
-        <w:t>Ancho cabecera: 920px, con padding superior, izquierda y derecha de 20px.</w:t>
+        <w:t>Ancho cabecera</w:t>
+      </w:r>
+      <w:proofErr w:type="gramEnd"/>
+      <w:r>
+        <w:rPr>
+          <w:rFonts w:eastAsia="Times New Roman" w:cstheme="minorHAnsi"/>
+          <w:kern w:val="0"/>
+          <w:lang w:eastAsia="es-ES"/>
+          <w14:ligatures w14:val="none"/>
+        </w:rPr>
+        <w:t>: 920px, con padding superior, izquierda y derecha de 20px.</w:t>
       </w:r>
     </w:p>
     <w:p>
@@ -2452,6 +2463,7 @@
                 <w14:ligatures w14:val="none"/>
               </w:rPr>
             </w:pPr>
+            <w:proofErr w:type="gramStart"/>
             <w:r>
               <w:rPr>
                 <w:rFonts w:eastAsia="Times New Roman" w:cstheme="minorHAnsi"/>
@@ -2461,7 +2473,19 @@
                 <w:lang w:eastAsia="es-ES"/>
                 <w14:ligatures w14:val="none"/>
               </w:rPr>
-              <w:t>Ancho cabecera:</w:t>
+              <w:t>Ancho cabecera</w:t>
+            </w:r>
+            <w:proofErr w:type="gramEnd"/>
+            <w:r>
+              <w:rPr>
+                <w:rFonts w:eastAsia="Times New Roman" w:cstheme="minorHAnsi"/>
+                <w:b/>
+                <w:bCs/>
+                <w:kern w:val="0"/>
+                <w:lang w:eastAsia="es-ES"/>
+                <w14:ligatures w14:val="none"/>
+              </w:rPr>
+              <w:t>:</w:t>
             </w:r>
           </w:p>
         </w:tc>
@@ -3018,7 +3042,11 @@
     <w:p/>
     <w:p>
       <w:r>
-        <w:t>Estructura:</w:t>
+        <w:rPr>
+          <w:b/>
+          <w:bCs/>
+        </w:rPr>
+        <w:t>Estructura</w:t>
       </w:r>
     </w:p>
     <w:p>
@@ -3178,7 +3206,7 @@
       </w:pPr>
       <w:r>
         <w:drawing>
-          <wp:anchor distT="0" distB="0" distL="114300" distR="114300" simplePos="0" relativeHeight="251664384" behindDoc="1" locked="0" layoutInCell="1" allowOverlap="1" wp14:anchorId="02E595F5" wp14:editId="08C810FA">
+          <wp:anchor distT="0" distB="0" distL="114300" distR="114300" simplePos="0" relativeHeight="251665408" behindDoc="1" locked="0" layoutInCell="1" allowOverlap="1" wp14:anchorId="02E595F5" wp14:editId="08C810FA">
             <wp:simplePos x="0" y="0"/>
             <wp:positionH relativeFrom="column">
               <wp:posOffset>0</wp:posOffset>
@@ -3581,7 +3609,7 @@
           <w:lang w:eastAsia="es-ES"/>
           <w14:ligatures w14:val="none"/>
         </w:rPr>
-        <w:t>content</w:t>
+        <w:t>section</w:t>
       </w:r>
       <w:r>
         <w:rPr>
@@ -3671,7 +3699,7 @@
           <w:lang w:eastAsia="es-ES"/>
           <w14:ligatures w14:val="none"/>
         </w:rPr>
-        <w:t>content</w:t>
+        <w:t>section</w:t>
       </w:r>
       <w:r>
         <w:rPr>
@@ -4466,7 +4494,31 @@
           <w:lang w:eastAsia="es-ES"/>
           <w14:ligatures w14:val="none"/>
         </w:rPr>
-        <w:t>'content'</w:t>
+        <w:t>'</w:t>
+      </w:r>
+      <w:r>
+        <w:rPr>
+          <w:rFonts w:ascii="Consolas" w:eastAsia="Times New Roman" w:hAnsi="Consolas" w:cs="Times New Roman"/>
+          <w:color w:val="CE9178"/>
+          <w:kern w:val="0"/>
+          <w:sz w:val="18"/>
+          <w:szCs w:val="18"/>
+          <w:lang w:eastAsia="es-ES"/>
+          <w14:ligatures w14:val="none"/>
+        </w:rPr>
+        <w:t>section</w:t>
+      </w:r>
+      <w:r>
+        <w:rPr>
+          <w:rFonts w:ascii="Consolas" w:eastAsia="Times New Roman" w:hAnsi="Consolas" w:cs="Times New Roman"/>
+          <w:color w:val="CE9178"/>
+          <w:kern w:val="0"/>
+          <w:sz w:val="18"/>
+          <w:szCs w:val="18"/>
+          <w:lang w:eastAsia="es-ES"/>
+          <w14:ligatures w14:val="none"/>
+        </w:rPr>
+        <w:t>'</w:t>
       </w:r>
     </w:p>
     <w:p>
@@ -4556,8 +4608,22 @@
           <w:lang w:eastAsia="es-ES"/>
           <w14:ligatures w14:val="none"/>
         </w:rPr>
-        <w:t>grid-template-rows</w:t>
-      </w:r>
+        <w:t>grid-template-</w:t>
+      </w:r>
+      <w:proofErr w:type="spellStart"/>
+      <w:r>
+        <w:rPr>
+          <w:rFonts w:ascii="Consolas" w:eastAsia="Times New Roman" w:hAnsi="Consolas" w:cs="Times New Roman"/>
+          <w:color w:val="9CDCFE"/>
+          <w:kern w:val="0"/>
+          <w:sz w:val="18"/>
+          <w:szCs w:val="18"/>
+          <w:lang w:eastAsia="es-ES"/>
+          <w14:ligatures w14:val="none"/>
+        </w:rPr>
+        <w:t>rows</w:t>
+      </w:r>
+      <w:proofErr w:type="spellEnd"/>
       <w:r>
         <w:rPr>
           <w:rFonts w:ascii="Consolas" w:eastAsia="Times New Roman" w:hAnsi="Consolas" w:cs="Times New Roman"/>
@@ -4694,7 +4760,59 @@
           <w:lang w:eastAsia="es-ES"/>
           <w14:ligatures w14:val="none"/>
         </w:rPr>
-        <w:t>/* strech para que la columana auto se mantenga en su medida</w:t>
+        <w:t xml:space="preserve">/* </w:t>
+      </w:r>
+      <w:proofErr w:type="spellStart"/>
+      <w:r>
+        <w:rPr>
+          <w:rFonts w:ascii="Consolas" w:eastAsia="Times New Roman" w:hAnsi="Consolas" w:cs="Times New Roman"/>
+          <w:color w:val="6A9955"/>
+          <w:kern w:val="0"/>
+          <w:sz w:val="18"/>
+          <w:szCs w:val="18"/>
+          <w:lang w:eastAsia="es-ES"/>
+          <w14:ligatures w14:val="none"/>
+        </w:rPr>
+        <w:t>strech</w:t>
+      </w:r>
+      <w:proofErr w:type="spellEnd"/>
+      <w:r>
+        <w:rPr>
+          <w:rFonts w:ascii="Consolas" w:eastAsia="Times New Roman" w:hAnsi="Consolas" w:cs="Times New Roman"/>
+          <w:color w:val="6A9955"/>
+          <w:kern w:val="0"/>
+          <w:sz w:val="18"/>
+          <w:szCs w:val="18"/>
+          <w:lang w:eastAsia="es-ES"/>
+          <w14:ligatures w14:val="none"/>
+        </w:rPr>
+        <w:t xml:space="preserve"> para que la </w:t>
+      </w:r>
+      <w:proofErr w:type="spellStart"/>
+      <w:r>
+        <w:rPr>
+          <w:rFonts w:ascii="Consolas" w:eastAsia="Times New Roman" w:hAnsi="Consolas" w:cs="Times New Roman"/>
+          <w:color w:val="6A9955"/>
+          <w:kern w:val="0"/>
+          <w:sz w:val="18"/>
+          <w:szCs w:val="18"/>
+          <w:lang w:eastAsia="es-ES"/>
+          <w14:ligatures w14:val="none"/>
+        </w:rPr>
+        <w:t>columana</w:t>
+      </w:r>
+      <w:proofErr w:type="spellEnd"/>
+      <w:r>
+        <w:rPr>
+          <w:rFonts w:ascii="Consolas" w:eastAsia="Times New Roman" w:hAnsi="Consolas" w:cs="Times New Roman"/>
+          <w:color w:val="6A9955"/>
+          <w:kern w:val="0"/>
+          <w:sz w:val="18"/>
+          <w:szCs w:val="18"/>
+          <w:lang w:eastAsia="es-ES"/>
+          <w14:ligatures w14:val="none"/>
+        </w:rPr>
+        <w:t xml:space="preserve"> auto se mantenga en su medida</w:t>
       </w:r>
     </w:p>
     <w:p>
@@ -4774,6 +4892,7 @@
         </w:rPr>
         <w:t xml:space="preserve">: </w:t>
       </w:r>
+      <w:proofErr w:type="spellStart"/>
       <w:r>
         <w:rPr>
           <w:rFonts w:ascii="Consolas" w:eastAsia="Times New Roman" w:hAnsi="Consolas" w:cs="Times New Roman"/>
@@ -4786,6 +4905,7 @@
         </w:rPr>
         <w:t>stretch</w:t>
       </w:r>
+      <w:proofErr w:type="spellEnd"/>
       <w:r>
         <w:rPr>
           <w:rFonts w:ascii="Consolas" w:eastAsia="Times New Roman" w:hAnsi="Consolas" w:cs="Times New Roman"/>
@@ -5020,6 +5140,7 @@
           <w14:ligatures w14:val="none"/>
         </w:rPr>
       </w:pPr>
+      <w:proofErr w:type="spellStart"/>
       <w:r>
         <w:rPr>
           <w:rFonts w:ascii="Consolas" w:eastAsia="Times New Roman" w:hAnsi="Consolas" w:cs="Times New Roman"/>
@@ -5054,7 +5175,7 @@
           <w:lang w:eastAsia="es-ES"/>
           <w14:ligatures w14:val="none"/>
         </w:rPr>
-        <w:t>content</w:t>
+        <w:t>section</w:t>
       </w:r>
       <w:r>
         <w:rPr>
@@ -5080,6 +5201,7 @@
         </w:rPr>
         <w:t>footer</w:t>
       </w:r>
+      <w:proofErr w:type="spellEnd"/>
       <w:r>
         <w:rPr>
           <w:rFonts w:ascii="Consolas" w:eastAsia="Times New Roman" w:hAnsi="Consolas" w:cs="Times New Roman"/>
@@ -5276,8 +5398,22 @@
           <w:lang w:eastAsia="es-ES"/>
           <w14:ligatures w14:val="none"/>
         </w:rPr>
-        <w:t>border-radius</w:t>
-      </w:r>
+        <w:t>border-</w:t>
+      </w:r>
+      <w:proofErr w:type="spellStart"/>
+      <w:r>
+        <w:rPr>
+          <w:rFonts w:ascii="Consolas" w:eastAsia="Times New Roman" w:hAnsi="Consolas" w:cs="Times New Roman"/>
+          <w:color w:val="9CDCFE"/>
+          <w:kern w:val="0"/>
+          <w:sz w:val="18"/>
+          <w:szCs w:val="18"/>
+          <w:lang w:eastAsia="es-ES"/>
+          <w14:ligatures w14:val="none"/>
+        </w:rPr>
+        <w:t>radius</w:t>
+      </w:r>
+      <w:proofErr w:type="spellEnd"/>
       <w:r>
         <w:rPr>
           <w:rFonts w:ascii="Consolas" w:eastAsia="Times New Roman" w:hAnsi="Consolas" w:cs="Times New Roman"/>
@@ -5889,6 +6025,1013 @@
       </w:r>
       <w:r>
         <w:t xml:space="preserve"> básica</w:t>
+      </w:r>
+    </w:p>
+    <w:p/>
+    <w:p>
+      <w:pPr>
+        <w:rPr>
+          <w:b/>
+          <w:bCs/>
+        </w:rPr>
+      </w:pPr>
+      <w:r>
+        <w:rPr>
+          <w:b/>
+          <w:bCs/>
+        </w:rPr>
+        <w:t>Estilos</w:t>
+      </w:r>
+    </w:p>
+    <w:p>
+      <w:pPr>
+        <w:rPr>
+          <w:u w:val="single"/>
+        </w:rPr>
+      </w:pPr>
+      <w:r>
+        <w:t xml:space="preserve">Las tres zonas principales usan el color #CAE646: el </w:t>
+      </w:r>
+      <w:r>
+        <w:rPr>
+          <w:i/>
+          <w:iCs/>
+        </w:rPr>
+        <w:t>header</w:t>
+      </w:r>
+      <w:r>
+        <w:t xml:space="preserve"> como color de fondo degradado y </w:t>
+      </w:r>
+      <w:r>
+        <w:rPr>
+          <w:i/>
+          <w:iCs/>
+        </w:rPr>
+        <w:t>section</w:t>
+      </w:r>
+      <w:r>
+        <w:t xml:space="preserve"> y </w:t>
+      </w:r>
+      <w:r>
+        <w:rPr>
+          <w:i/>
+          <w:iCs/>
+        </w:rPr>
+        <w:t xml:space="preserve">footer </w:t>
+      </w:r>
+      <w:r>
+        <w:t>para los bordes.</w:t>
+      </w:r>
+      <w:r>
+        <w:br/>
+        <w:t>El radio para los bordes lo he establecido en 15px.</w:t>
+      </w:r>
+    </w:p>
+    <w:p>
+      <w:r>
+        <w:t xml:space="preserve">Para el efecto de borde cortado de </w:t>
+      </w:r>
+      <w:r>
+        <w:rPr>
+          <w:i/>
+          <w:iCs/>
+        </w:rPr>
+        <w:t>section</w:t>
+      </w:r>
+      <w:r>
+        <w:t xml:space="preserve"> he usado el degradado de </w:t>
+      </w:r>
+      <w:r>
+        <w:rPr>
+          <w:i/>
+          <w:iCs/>
+        </w:rPr>
+        <w:t>background-image</w:t>
+      </w:r>
+      <w:r>
+        <w:t>, dando un estilo al borde.</w:t>
+      </w:r>
+    </w:p>
+    <w:p>
+      <w:pPr>
+        <w:shd w:val="clear" w:color="auto" w:fill="1F1F1F"/>
+        <w:spacing w:after="0" w:line="285" w:lineRule="atLeast"/>
+        <w:rPr>
+          <w:rFonts w:ascii="Consolas" w:eastAsia="Times New Roman" w:hAnsi="Consolas" w:cs="Times New Roman"/>
+          <w:color w:val="CCCCCC"/>
+          <w:kern w:val="0"/>
+          <w:sz w:val="18"/>
+          <w:szCs w:val="18"/>
+          <w:lang w:eastAsia="es-ES"/>
+          <w14:ligatures w14:val="none"/>
+        </w:rPr>
+      </w:pPr>
+      <w:r>
+        <w:rPr>
+          <w:rFonts w:ascii="Consolas" w:eastAsia="Times New Roman" w:hAnsi="Consolas" w:cs="Times New Roman"/>
+          <w:color w:val="D7BA7D"/>
+          <w:kern w:val="0"/>
+          <w:sz w:val="18"/>
+          <w:szCs w:val="18"/>
+          <w:lang w:eastAsia="es-ES"/>
+          <w14:ligatures w14:val="none"/>
+        </w:rPr>
+        <w:t>section</w:t>
+      </w:r>
+      <w:r>
+        <w:rPr>
+          <w:rFonts w:ascii="Consolas" w:eastAsia="Times New Roman" w:hAnsi="Consolas" w:cs="Times New Roman"/>
+          <w:color w:val="CCCCCC"/>
+          <w:kern w:val="0"/>
+          <w:sz w:val="18"/>
+          <w:szCs w:val="18"/>
+          <w:lang w:eastAsia="es-ES"/>
+          <w14:ligatures w14:val="none"/>
+        </w:rPr>
+        <w:t xml:space="preserve"> {</w:t>
+      </w:r>
+    </w:p>
+    <w:p>
+      <w:pPr>
+        <w:shd w:val="clear" w:color="auto" w:fill="1F1F1F"/>
+        <w:spacing w:after="0" w:line="285" w:lineRule="atLeast"/>
+        <w:rPr>
+          <w:rFonts w:ascii="Consolas" w:eastAsia="Times New Roman" w:hAnsi="Consolas" w:cs="Times New Roman"/>
+          <w:color w:val="CCCCCC"/>
+          <w:kern w:val="0"/>
+          <w:sz w:val="18"/>
+          <w:szCs w:val="18"/>
+          <w:lang w:eastAsia="es-ES"/>
+          <w14:ligatures w14:val="none"/>
+        </w:rPr>
+      </w:pPr>
+      <w:r>
+        <w:rPr>
+          <w:rFonts w:ascii="Consolas" w:eastAsia="Times New Roman" w:hAnsi="Consolas" w:cs="Times New Roman"/>
+          <w:color w:val="CCCCCC"/>
+          <w:kern w:val="0"/>
+          <w:sz w:val="18"/>
+          <w:szCs w:val="18"/>
+          <w:lang w:eastAsia="es-ES"/>
+          <w14:ligatures w14:val="none"/>
+        </w:rPr>
+        <w:t xml:space="preserve">    </w:t>
+      </w:r>
+      <w:r>
+        <w:rPr>
+          <w:rFonts w:ascii="Consolas" w:eastAsia="Times New Roman" w:hAnsi="Consolas" w:cs="Times New Roman"/>
+          <w:color w:val="9CDCFE"/>
+          <w:kern w:val="0"/>
+          <w:sz w:val="18"/>
+          <w:szCs w:val="18"/>
+          <w:lang w:eastAsia="es-ES"/>
+          <w14:ligatures w14:val="none"/>
+        </w:rPr>
+        <w:t>box-</w:t>
+      </w:r>
+      <w:proofErr w:type="spellStart"/>
+      <w:r>
+        <w:rPr>
+          <w:rFonts w:ascii="Consolas" w:eastAsia="Times New Roman" w:hAnsi="Consolas" w:cs="Times New Roman"/>
+          <w:color w:val="9CDCFE"/>
+          <w:kern w:val="0"/>
+          <w:sz w:val="18"/>
+          <w:szCs w:val="18"/>
+          <w:lang w:eastAsia="es-ES"/>
+          <w14:ligatures w14:val="none"/>
+        </w:rPr>
+        <w:t>sizing</w:t>
+      </w:r>
+      <w:proofErr w:type="spellEnd"/>
+      <w:r>
+        <w:rPr>
+          <w:rFonts w:ascii="Consolas" w:eastAsia="Times New Roman" w:hAnsi="Consolas" w:cs="Times New Roman"/>
+          <w:color w:val="CCCCCC"/>
+          <w:kern w:val="0"/>
+          <w:sz w:val="18"/>
+          <w:szCs w:val="18"/>
+          <w:lang w:eastAsia="es-ES"/>
+          <w14:ligatures w14:val="none"/>
+        </w:rPr>
+        <w:t xml:space="preserve">: </w:t>
+      </w:r>
+      <w:r>
+        <w:rPr>
+          <w:rFonts w:ascii="Consolas" w:eastAsia="Times New Roman" w:hAnsi="Consolas" w:cs="Times New Roman"/>
+          <w:color w:val="CE9178"/>
+          <w:kern w:val="0"/>
+          <w:sz w:val="18"/>
+          <w:szCs w:val="18"/>
+          <w:lang w:eastAsia="es-ES"/>
+          <w14:ligatures w14:val="none"/>
+        </w:rPr>
+        <w:t>border-box</w:t>
+      </w:r>
+      <w:r>
+        <w:rPr>
+          <w:rFonts w:ascii="Consolas" w:eastAsia="Times New Roman" w:hAnsi="Consolas" w:cs="Times New Roman"/>
+          <w:color w:val="CCCCCC"/>
+          <w:kern w:val="0"/>
+          <w:sz w:val="18"/>
+          <w:szCs w:val="18"/>
+          <w:lang w:eastAsia="es-ES"/>
+          <w14:ligatures w14:val="none"/>
+        </w:rPr>
+        <w:t>;</w:t>
+      </w:r>
+    </w:p>
+    <w:p>
+      <w:pPr>
+        <w:shd w:val="clear" w:color="auto" w:fill="1F1F1F"/>
+        <w:spacing w:after="0" w:line="285" w:lineRule="atLeast"/>
+        <w:rPr>
+          <w:rFonts w:ascii="Consolas" w:eastAsia="Times New Roman" w:hAnsi="Consolas" w:cs="Times New Roman"/>
+          <w:color w:val="CCCCCC"/>
+          <w:kern w:val="0"/>
+          <w:sz w:val="18"/>
+          <w:szCs w:val="18"/>
+          <w:lang w:eastAsia="es-ES"/>
+          <w14:ligatures w14:val="none"/>
+        </w:rPr>
+      </w:pPr>
+      <w:r>
+        <w:rPr>
+          <w:rFonts w:ascii="Consolas" w:eastAsia="Times New Roman" w:hAnsi="Consolas" w:cs="Times New Roman"/>
+          <w:color w:val="CCCCCC"/>
+          <w:kern w:val="0"/>
+          <w:sz w:val="18"/>
+          <w:szCs w:val="18"/>
+          <w:lang w:eastAsia="es-ES"/>
+          <w14:ligatures w14:val="none"/>
+        </w:rPr>
+        <w:t xml:space="preserve">    </w:t>
+      </w:r>
+      <w:r>
+        <w:rPr>
+          <w:rFonts w:ascii="Consolas" w:eastAsia="Times New Roman" w:hAnsi="Consolas" w:cs="Times New Roman"/>
+          <w:color w:val="9CDCFE"/>
+          <w:kern w:val="0"/>
+          <w:sz w:val="18"/>
+          <w:szCs w:val="18"/>
+          <w:lang w:eastAsia="es-ES"/>
+          <w14:ligatures w14:val="none"/>
+        </w:rPr>
+        <w:t>border</w:t>
+      </w:r>
+      <w:r>
+        <w:rPr>
+          <w:rFonts w:ascii="Consolas" w:eastAsia="Times New Roman" w:hAnsi="Consolas" w:cs="Times New Roman"/>
+          <w:color w:val="CCCCCC"/>
+          <w:kern w:val="0"/>
+          <w:sz w:val="18"/>
+          <w:szCs w:val="18"/>
+          <w:lang w:eastAsia="es-ES"/>
+          <w14:ligatures w14:val="none"/>
+        </w:rPr>
+        <w:t xml:space="preserve">: </w:t>
+      </w:r>
+      <w:r>
+        <w:rPr>
+          <w:rFonts w:ascii="Consolas" w:eastAsia="Times New Roman" w:hAnsi="Consolas" w:cs="Times New Roman"/>
+          <w:color w:val="CE9178"/>
+          <w:kern w:val="0"/>
+          <w:sz w:val="18"/>
+          <w:szCs w:val="18"/>
+          <w:lang w:eastAsia="es-ES"/>
+          <w14:ligatures w14:val="none"/>
+        </w:rPr>
+        <w:t>solid</w:t>
+      </w:r>
+      <w:r>
+        <w:rPr>
+          <w:rFonts w:ascii="Consolas" w:eastAsia="Times New Roman" w:hAnsi="Consolas" w:cs="Times New Roman"/>
+          <w:color w:val="CCCCCC"/>
+          <w:kern w:val="0"/>
+          <w:sz w:val="18"/>
+          <w:szCs w:val="18"/>
+          <w:lang w:eastAsia="es-ES"/>
+          <w14:ligatures w14:val="none"/>
+        </w:rPr>
+        <w:t xml:space="preserve"> </w:t>
+      </w:r>
+      <w:r>
+        <w:rPr>
+          <w:rFonts w:ascii="Consolas" w:eastAsia="Times New Roman" w:hAnsi="Consolas" w:cs="Times New Roman"/>
+          <w:color w:val="B5CEA8"/>
+          <w:kern w:val="0"/>
+          <w:sz w:val="18"/>
+          <w:szCs w:val="18"/>
+          <w:lang w:eastAsia="es-ES"/>
+          <w14:ligatures w14:val="none"/>
+        </w:rPr>
+        <w:t>2px</w:t>
+      </w:r>
+      <w:r>
+        <w:rPr>
+          <w:rFonts w:ascii="Consolas" w:eastAsia="Times New Roman" w:hAnsi="Consolas" w:cs="Times New Roman"/>
+          <w:color w:val="CCCCCC"/>
+          <w:kern w:val="0"/>
+          <w:sz w:val="18"/>
+          <w:szCs w:val="18"/>
+          <w:lang w:eastAsia="es-ES"/>
+          <w14:ligatures w14:val="none"/>
+        </w:rPr>
+        <w:t xml:space="preserve"> </w:t>
+      </w:r>
+      <w:proofErr w:type="spellStart"/>
+      <w:r>
+        <w:rPr>
+          <w:rFonts w:ascii="Consolas" w:eastAsia="Times New Roman" w:hAnsi="Consolas" w:cs="Times New Roman"/>
+          <w:color w:val="CE9178"/>
+          <w:kern w:val="0"/>
+          <w:sz w:val="18"/>
+          <w:szCs w:val="18"/>
+          <w:lang w:eastAsia="es-ES"/>
+          <w14:ligatures w14:val="none"/>
+        </w:rPr>
+        <w:t>transparent</w:t>
+      </w:r>
+      <w:proofErr w:type="spellEnd"/>
+      <w:r>
+        <w:rPr>
+          <w:rFonts w:ascii="Consolas" w:eastAsia="Times New Roman" w:hAnsi="Consolas" w:cs="Times New Roman"/>
+          <w:color w:val="CCCCCC"/>
+          <w:kern w:val="0"/>
+          <w:sz w:val="18"/>
+          <w:szCs w:val="18"/>
+          <w:lang w:eastAsia="es-ES"/>
+          <w14:ligatures w14:val="none"/>
+        </w:rPr>
+        <w:t>;</w:t>
+      </w:r>
+    </w:p>
+    <w:p>
+      <w:pPr>
+        <w:shd w:val="clear" w:color="auto" w:fill="1F1F1F"/>
+        <w:spacing w:after="0" w:line="285" w:lineRule="atLeast"/>
+        <w:rPr>
+          <w:rFonts w:ascii="Consolas" w:eastAsia="Times New Roman" w:hAnsi="Consolas" w:cs="Times New Roman"/>
+          <w:color w:val="CCCCCC"/>
+          <w:kern w:val="0"/>
+          <w:sz w:val="18"/>
+          <w:szCs w:val="18"/>
+          <w:lang w:eastAsia="es-ES"/>
+          <w14:ligatures w14:val="none"/>
+        </w:rPr>
+      </w:pPr>
+      <w:r>
+        <w:rPr>
+          <w:rFonts w:ascii="Consolas" w:eastAsia="Times New Roman" w:hAnsi="Consolas" w:cs="Times New Roman"/>
+          <w:color w:val="CCCCCC"/>
+          <w:kern w:val="0"/>
+          <w:sz w:val="18"/>
+          <w:szCs w:val="18"/>
+          <w:lang w:eastAsia="es-ES"/>
+          <w14:ligatures w14:val="none"/>
+        </w:rPr>
+        <w:t xml:space="preserve">    </w:t>
+      </w:r>
+      <w:r>
+        <w:rPr>
+          <w:rFonts w:ascii="Consolas" w:eastAsia="Times New Roman" w:hAnsi="Consolas" w:cs="Times New Roman"/>
+          <w:color w:val="9CDCFE"/>
+          <w:kern w:val="0"/>
+          <w:sz w:val="18"/>
+          <w:szCs w:val="18"/>
+          <w:lang w:eastAsia="es-ES"/>
+          <w14:ligatures w14:val="none"/>
+        </w:rPr>
+        <w:t>border-</w:t>
+      </w:r>
+      <w:proofErr w:type="spellStart"/>
+      <w:r>
+        <w:rPr>
+          <w:rFonts w:ascii="Consolas" w:eastAsia="Times New Roman" w:hAnsi="Consolas" w:cs="Times New Roman"/>
+          <w:color w:val="9CDCFE"/>
+          <w:kern w:val="0"/>
+          <w:sz w:val="18"/>
+          <w:szCs w:val="18"/>
+          <w:lang w:eastAsia="es-ES"/>
+          <w14:ligatures w14:val="none"/>
+        </w:rPr>
+        <w:t>radius</w:t>
+      </w:r>
+      <w:proofErr w:type="spellEnd"/>
+      <w:r>
+        <w:rPr>
+          <w:rFonts w:ascii="Consolas" w:eastAsia="Times New Roman" w:hAnsi="Consolas" w:cs="Times New Roman"/>
+          <w:color w:val="CCCCCC"/>
+          <w:kern w:val="0"/>
+          <w:sz w:val="18"/>
+          <w:szCs w:val="18"/>
+          <w:lang w:eastAsia="es-ES"/>
+          <w14:ligatures w14:val="none"/>
+        </w:rPr>
+        <w:t xml:space="preserve">: </w:t>
+      </w:r>
+      <w:r>
+        <w:rPr>
+          <w:rFonts w:ascii="Consolas" w:eastAsia="Times New Roman" w:hAnsi="Consolas" w:cs="Times New Roman"/>
+          <w:color w:val="B5CEA8"/>
+          <w:kern w:val="0"/>
+          <w:sz w:val="18"/>
+          <w:szCs w:val="18"/>
+          <w:lang w:eastAsia="es-ES"/>
+          <w14:ligatures w14:val="none"/>
+        </w:rPr>
+        <w:t>15px</w:t>
+      </w:r>
+      <w:r>
+        <w:rPr>
+          <w:rFonts w:ascii="Consolas" w:eastAsia="Times New Roman" w:hAnsi="Consolas" w:cs="Times New Roman"/>
+          <w:color w:val="CCCCCC"/>
+          <w:kern w:val="0"/>
+          <w:sz w:val="18"/>
+          <w:szCs w:val="18"/>
+          <w:lang w:eastAsia="es-ES"/>
+          <w14:ligatures w14:val="none"/>
+        </w:rPr>
+        <w:t>;</w:t>
+      </w:r>
+    </w:p>
+    <w:p>
+      <w:pPr>
+        <w:shd w:val="clear" w:color="auto" w:fill="1F1F1F"/>
+        <w:spacing w:after="0" w:line="285" w:lineRule="atLeast"/>
+        <w:rPr>
+          <w:rFonts w:ascii="Consolas" w:eastAsia="Times New Roman" w:hAnsi="Consolas" w:cs="Times New Roman"/>
+          <w:color w:val="CCCCCC"/>
+          <w:kern w:val="0"/>
+          <w:sz w:val="18"/>
+          <w:szCs w:val="18"/>
+          <w:lang w:eastAsia="es-ES"/>
+          <w14:ligatures w14:val="none"/>
+        </w:rPr>
+      </w:pPr>
+    </w:p>
+    <w:p>
+      <w:pPr>
+        <w:shd w:val="clear" w:color="auto" w:fill="1F1F1F"/>
+        <w:spacing w:after="0" w:line="285" w:lineRule="atLeast"/>
+        <w:rPr>
+          <w:rFonts w:ascii="Consolas" w:eastAsia="Times New Roman" w:hAnsi="Consolas" w:cs="Times New Roman"/>
+          <w:color w:val="CCCCCC"/>
+          <w:kern w:val="0"/>
+          <w:sz w:val="18"/>
+          <w:szCs w:val="18"/>
+          <w:lang w:eastAsia="es-ES"/>
+          <w14:ligatures w14:val="none"/>
+        </w:rPr>
+      </w:pPr>
+      <w:r>
+        <w:rPr>
+          <w:rFonts w:ascii="Consolas" w:eastAsia="Times New Roman" w:hAnsi="Consolas" w:cs="Times New Roman"/>
+          <w:color w:val="CCCCCC"/>
+          <w:kern w:val="0"/>
+          <w:sz w:val="18"/>
+          <w:szCs w:val="18"/>
+          <w:lang w:eastAsia="es-ES"/>
+          <w14:ligatures w14:val="none"/>
+        </w:rPr>
+        <w:t xml:space="preserve">    </w:t>
+      </w:r>
+      <w:r>
+        <w:rPr>
+          <w:rFonts w:ascii="Consolas" w:eastAsia="Times New Roman" w:hAnsi="Consolas" w:cs="Times New Roman"/>
+          <w:color w:val="9CDCFE"/>
+          <w:kern w:val="0"/>
+          <w:sz w:val="18"/>
+          <w:szCs w:val="18"/>
+          <w:lang w:eastAsia="es-ES"/>
+          <w14:ligatures w14:val="none"/>
+        </w:rPr>
+        <w:t>background-image</w:t>
+      </w:r>
+      <w:r>
+        <w:rPr>
+          <w:rFonts w:ascii="Consolas" w:eastAsia="Times New Roman" w:hAnsi="Consolas" w:cs="Times New Roman"/>
+          <w:color w:val="CCCCCC"/>
+          <w:kern w:val="0"/>
+          <w:sz w:val="18"/>
+          <w:szCs w:val="18"/>
+          <w:lang w:eastAsia="es-ES"/>
+          <w14:ligatures w14:val="none"/>
+        </w:rPr>
+        <w:t xml:space="preserve">: </w:t>
+      </w:r>
+    </w:p>
+    <w:p>
+      <w:pPr>
+        <w:shd w:val="clear" w:color="auto" w:fill="1F1F1F"/>
+        <w:spacing w:after="0" w:line="285" w:lineRule="atLeast"/>
+        <w:rPr>
+          <w:rFonts w:ascii="Consolas" w:eastAsia="Times New Roman" w:hAnsi="Consolas" w:cs="Times New Roman"/>
+          <w:color w:val="CCCCCC"/>
+          <w:kern w:val="0"/>
+          <w:sz w:val="18"/>
+          <w:szCs w:val="18"/>
+          <w:lang w:eastAsia="es-ES"/>
+          <w14:ligatures w14:val="none"/>
+        </w:rPr>
+      </w:pPr>
+      <w:r>
+        <w:rPr>
+          <w:rFonts w:ascii="Consolas" w:eastAsia="Times New Roman" w:hAnsi="Consolas" w:cs="Times New Roman"/>
+          <w:color w:val="CCCCCC"/>
+          <w:kern w:val="0"/>
+          <w:sz w:val="18"/>
+          <w:szCs w:val="18"/>
+          <w:lang w:eastAsia="es-ES"/>
+          <w14:ligatures w14:val="none"/>
+        </w:rPr>
+        <w:t xml:space="preserve">        </w:t>
+      </w:r>
+      <w:r>
+        <w:rPr>
+          <w:rFonts w:ascii="Consolas" w:eastAsia="Times New Roman" w:hAnsi="Consolas" w:cs="Times New Roman"/>
+          <w:color w:val="DCDCAA"/>
+          <w:kern w:val="0"/>
+          <w:sz w:val="18"/>
+          <w:szCs w:val="18"/>
+          <w:lang w:eastAsia="es-ES"/>
+          <w14:ligatures w14:val="none"/>
+        </w:rPr>
+        <w:t>linear-</w:t>
+      </w:r>
+      <w:proofErr w:type="spellStart"/>
+      <w:r>
+        <w:rPr>
+          <w:rFonts w:ascii="Consolas" w:eastAsia="Times New Roman" w:hAnsi="Consolas" w:cs="Times New Roman"/>
+          <w:color w:val="DCDCAA"/>
+          <w:kern w:val="0"/>
+          <w:sz w:val="18"/>
+          <w:szCs w:val="18"/>
+          <w:lang w:eastAsia="es-ES"/>
+          <w14:ligatures w14:val="none"/>
+        </w:rPr>
+        <w:t>gradient</w:t>
+      </w:r>
+      <w:proofErr w:type="spellEnd"/>
+      <w:r>
+        <w:rPr>
+          <w:rFonts w:ascii="Consolas" w:eastAsia="Times New Roman" w:hAnsi="Consolas" w:cs="Times New Roman"/>
+          <w:color w:val="CCCCCC"/>
+          <w:kern w:val="0"/>
+          <w:sz w:val="18"/>
+          <w:szCs w:val="18"/>
+          <w:lang w:eastAsia="es-ES"/>
+          <w14:ligatures w14:val="none"/>
+        </w:rPr>
+        <w:t>(</w:t>
+      </w:r>
+      <w:proofErr w:type="spellStart"/>
+      <w:r>
+        <w:rPr>
+          <w:rFonts w:ascii="Consolas" w:eastAsia="Times New Roman" w:hAnsi="Consolas" w:cs="Times New Roman"/>
+          <w:color w:val="CE9178"/>
+          <w:kern w:val="0"/>
+          <w:sz w:val="18"/>
+          <w:szCs w:val="18"/>
+          <w:lang w:eastAsia="es-ES"/>
+          <w14:ligatures w14:val="none"/>
+        </w:rPr>
+        <w:t>white</w:t>
+      </w:r>
+      <w:proofErr w:type="spellEnd"/>
+      <w:r>
+        <w:rPr>
+          <w:rFonts w:ascii="Consolas" w:eastAsia="Times New Roman" w:hAnsi="Consolas" w:cs="Times New Roman"/>
+          <w:color w:val="CCCCCC"/>
+          <w:kern w:val="0"/>
+          <w:sz w:val="18"/>
+          <w:szCs w:val="18"/>
+          <w:lang w:eastAsia="es-ES"/>
+          <w14:ligatures w14:val="none"/>
+        </w:rPr>
+        <w:t xml:space="preserve">, </w:t>
+      </w:r>
+      <w:proofErr w:type="spellStart"/>
+      <w:r>
+        <w:rPr>
+          <w:rFonts w:ascii="Consolas" w:eastAsia="Times New Roman" w:hAnsi="Consolas" w:cs="Times New Roman"/>
+          <w:color w:val="CE9178"/>
+          <w:kern w:val="0"/>
+          <w:sz w:val="18"/>
+          <w:szCs w:val="18"/>
+          <w:lang w:eastAsia="es-ES"/>
+          <w14:ligatures w14:val="none"/>
+        </w:rPr>
+        <w:t>white</w:t>
+      </w:r>
+      <w:proofErr w:type="spellEnd"/>
+      <w:r>
+        <w:rPr>
+          <w:rFonts w:ascii="Consolas" w:eastAsia="Times New Roman" w:hAnsi="Consolas" w:cs="Times New Roman"/>
+          <w:color w:val="CCCCCC"/>
+          <w:kern w:val="0"/>
+          <w:sz w:val="18"/>
+          <w:szCs w:val="18"/>
+          <w:lang w:eastAsia="es-ES"/>
+          <w14:ligatures w14:val="none"/>
+        </w:rPr>
+        <w:t>),</w:t>
+      </w:r>
+    </w:p>
+    <w:p>
+      <w:pPr>
+        <w:shd w:val="clear" w:color="auto" w:fill="1F1F1F"/>
+        <w:spacing w:after="0" w:line="285" w:lineRule="atLeast"/>
+        <w:rPr>
+          <w:rFonts w:ascii="Consolas" w:eastAsia="Times New Roman" w:hAnsi="Consolas" w:cs="Times New Roman"/>
+          <w:color w:val="CCCCCC"/>
+          <w:kern w:val="0"/>
+          <w:sz w:val="18"/>
+          <w:szCs w:val="18"/>
+          <w:lang w:eastAsia="es-ES"/>
+          <w14:ligatures w14:val="none"/>
+        </w:rPr>
+      </w:pPr>
+      <w:r>
+        <w:rPr>
+          <w:rFonts w:ascii="Consolas" w:eastAsia="Times New Roman" w:hAnsi="Consolas" w:cs="Times New Roman"/>
+          <w:color w:val="CCCCCC"/>
+          <w:kern w:val="0"/>
+          <w:sz w:val="18"/>
+          <w:szCs w:val="18"/>
+          <w:lang w:eastAsia="es-ES"/>
+          <w14:ligatures w14:val="none"/>
+        </w:rPr>
+        <w:t xml:space="preserve">        </w:t>
+      </w:r>
+      <w:r>
+        <w:rPr>
+          <w:rFonts w:ascii="Consolas" w:eastAsia="Times New Roman" w:hAnsi="Consolas" w:cs="Times New Roman"/>
+          <w:color w:val="DCDCAA"/>
+          <w:kern w:val="0"/>
+          <w:sz w:val="18"/>
+          <w:szCs w:val="18"/>
+          <w:lang w:eastAsia="es-ES"/>
+          <w14:ligatures w14:val="none"/>
+        </w:rPr>
+        <w:t>linear-</w:t>
+      </w:r>
+      <w:proofErr w:type="spellStart"/>
+      <w:r>
+        <w:rPr>
+          <w:rFonts w:ascii="Consolas" w:eastAsia="Times New Roman" w:hAnsi="Consolas" w:cs="Times New Roman"/>
+          <w:color w:val="DCDCAA"/>
+          <w:kern w:val="0"/>
+          <w:sz w:val="18"/>
+          <w:szCs w:val="18"/>
+          <w:lang w:eastAsia="es-ES"/>
+          <w14:ligatures w14:val="none"/>
+        </w:rPr>
+        <w:t>gradient</w:t>
+      </w:r>
+      <w:proofErr w:type="spellEnd"/>
+      <w:r>
+        <w:rPr>
+          <w:rFonts w:ascii="Consolas" w:eastAsia="Times New Roman" w:hAnsi="Consolas" w:cs="Times New Roman"/>
+          <w:color w:val="CCCCCC"/>
+          <w:kern w:val="0"/>
+          <w:sz w:val="18"/>
+          <w:szCs w:val="18"/>
+          <w:lang w:eastAsia="es-ES"/>
+          <w14:ligatures w14:val="none"/>
+        </w:rPr>
+        <w:t>(</w:t>
+      </w:r>
+      <w:r>
+        <w:rPr>
+          <w:rFonts w:ascii="Consolas" w:eastAsia="Times New Roman" w:hAnsi="Consolas" w:cs="Times New Roman"/>
+          <w:color w:val="DCDCAA"/>
+          <w:kern w:val="0"/>
+          <w:sz w:val="18"/>
+          <w:szCs w:val="18"/>
+          <w:lang w:eastAsia="es-ES"/>
+          <w14:ligatures w14:val="none"/>
+        </w:rPr>
+        <w:t>var</w:t>
+      </w:r>
+      <w:r>
+        <w:rPr>
+          <w:rFonts w:ascii="Consolas" w:eastAsia="Times New Roman" w:hAnsi="Consolas" w:cs="Times New Roman"/>
+          <w:color w:val="CCCCCC"/>
+          <w:kern w:val="0"/>
+          <w:sz w:val="18"/>
+          <w:szCs w:val="18"/>
+          <w:lang w:eastAsia="es-ES"/>
+          <w14:ligatures w14:val="none"/>
+        </w:rPr>
+        <w:t>(</w:t>
+      </w:r>
+      <w:r>
+        <w:rPr>
+          <w:rFonts w:ascii="Consolas" w:eastAsia="Times New Roman" w:hAnsi="Consolas" w:cs="Times New Roman"/>
+          <w:color w:val="9CDCFE"/>
+          <w:kern w:val="0"/>
+          <w:sz w:val="18"/>
+          <w:szCs w:val="18"/>
+          <w:lang w:eastAsia="es-ES"/>
+          <w14:ligatures w14:val="none"/>
+        </w:rPr>
+        <w:t>--color-lima</w:t>
+      </w:r>
+      <w:r>
+        <w:rPr>
+          <w:rFonts w:ascii="Consolas" w:eastAsia="Times New Roman" w:hAnsi="Consolas" w:cs="Times New Roman"/>
+          <w:color w:val="CCCCCC"/>
+          <w:kern w:val="0"/>
+          <w:sz w:val="18"/>
+          <w:szCs w:val="18"/>
+          <w:lang w:eastAsia="es-ES"/>
+          <w14:ligatures w14:val="none"/>
+        </w:rPr>
+        <w:t xml:space="preserve">) </w:t>
+      </w:r>
+      <w:r>
+        <w:rPr>
+          <w:rFonts w:ascii="Consolas" w:eastAsia="Times New Roman" w:hAnsi="Consolas" w:cs="Times New Roman"/>
+          <w:color w:val="B5CEA8"/>
+          <w:kern w:val="0"/>
+          <w:sz w:val="18"/>
+          <w:szCs w:val="18"/>
+          <w:lang w:eastAsia="es-ES"/>
+          <w14:ligatures w14:val="none"/>
+        </w:rPr>
+        <w:t>100px</w:t>
+      </w:r>
+      <w:r>
+        <w:rPr>
+          <w:rFonts w:ascii="Consolas" w:eastAsia="Times New Roman" w:hAnsi="Consolas" w:cs="Times New Roman"/>
+          <w:color w:val="CCCCCC"/>
+          <w:kern w:val="0"/>
+          <w:sz w:val="18"/>
+          <w:szCs w:val="18"/>
+          <w:lang w:eastAsia="es-ES"/>
+          <w14:ligatures w14:val="none"/>
+        </w:rPr>
+        <w:t xml:space="preserve">, </w:t>
+      </w:r>
+      <w:proofErr w:type="spellStart"/>
+      <w:r>
+        <w:rPr>
+          <w:rFonts w:ascii="Consolas" w:eastAsia="Times New Roman" w:hAnsi="Consolas" w:cs="Times New Roman"/>
+          <w:color w:val="CE9178"/>
+          <w:kern w:val="0"/>
+          <w:sz w:val="18"/>
+          <w:szCs w:val="18"/>
+          <w:lang w:eastAsia="es-ES"/>
+          <w14:ligatures w14:val="none"/>
+        </w:rPr>
+        <w:t>transparent</w:t>
+      </w:r>
+      <w:proofErr w:type="spellEnd"/>
+      <w:r>
+        <w:rPr>
+          <w:rFonts w:ascii="Consolas" w:eastAsia="Times New Roman" w:hAnsi="Consolas" w:cs="Times New Roman"/>
+          <w:color w:val="CCCCCC"/>
+          <w:kern w:val="0"/>
+          <w:sz w:val="18"/>
+          <w:szCs w:val="18"/>
+          <w:lang w:eastAsia="es-ES"/>
+          <w14:ligatures w14:val="none"/>
+        </w:rPr>
+        <w:t xml:space="preserve"> </w:t>
+      </w:r>
+      <w:r>
+        <w:rPr>
+          <w:rFonts w:ascii="Consolas" w:eastAsia="Times New Roman" w:hAnsi="Consolas" w:cs="Times New Roman"/>
+          <w:color w:val="B5CEA8"/>
+          <w:kern w:val="0"/>
+          <w:sz w:val="18"/>
+          <w:szCs w:val="18"/>
+          <w:lang w:eastAsia="es-ES"/>
+          <w14:ligatures w14:val="none"/>
+        </w:rPr>
+        <w:t>100px</w:t>
+      </w:r>
+      <w:r>
+        <w:rPr>
+          <w:rFonts w:ascii="Consolas" w:eastAsia="Times New Roman" w:hAnsi="Consolas" w:cs="Times New Roman"/>
+          <w:color w:val="CCCCCC"/>
+          <w:kern w:val="0"/>
+          <w:sz w:val="18"/>
+          <w:szCs w:val="18"/>
+          <w:lang w:eastAsia="es-ES"/>
+          <w14:ligatures w14:val="none"/>
+        </w:rPr>
+        <w:t>);</w:t>
+      </w:r>
+    </w:p>
+    <w:p>
+      <w:pPr>
+        <w:shd w:val="clear" w:color="auto" w:fill="1F1F1F"/>
+        <w:spacing w:after="0" w:line="285" w:lineRule="atLeast"/>
+        <w:rPr>
+          <w:rFonts w:ascii="Consolas" w:eastAsia="Times New Roman" w:hAnsi="Consolas" w:cs="Times New Roman"/>
+          <w:color w:val="CCCCCC"/>
+          <w:kern w:val="0"/>
+          <w:sz w:val="18"/>
+          <w:szCs w:val="18"/>
+          <w:lang w:eastAsia="es-ES"/>
+          <w14:ligatures w14:val="none"/>
+        </w:rPr>
+      </w:pPr>
+      <w:r>
+        <w:rPr>
+          <w:rFonts w:ascii="Consolas" w:eastAsia="Times New Roman" w:hAnsi="Consolas" w:cs="Times New Roman"/>
+          <w:color w:val="CCCCCC"/>
+          <w:kern w:val="0"/>
+          <w:sz w:val="18"/>
+          <w:szCs w:val="18"/>
+          <w:lang w:eastAsia="es-ES"/>
+          <w14:ligatures w14:val="none"/>
+        </w:rPr>
+        <w:t xml:space="preserve">    </w:t>
+      </w:r>
+      <w:r>
+        <w:rPr>
+          <w:rFonts w:ascii="Consolas" w:eastAsia="Times New Roman" w:hAnsi="Consolas" w:cs="Times New Roman"/>
+          <w:color w:val="9CDCFE"/>
+          <w:kern w:val="0"/>
+          <w:sz w:val="18"/>
+          <w:szCs w:val="18"/>
+          <w:lang w:eastAsia="es-ES"/>
+          <w14:ligatures w14:val="none"/>
+        </w:rPr>
+        <w:t>background-origin</w:t>
+      </w:r>
+      <w:r>
+        <w:rPr>
+          <w:rFonts w:ascii="Consolas" w:eastAsia="Times New Roman" w:hAnsi="Consolas" w:cs="Times New Roman"/>
+          <w:color w:val="CCCCCC"/>
+          <w:kern w:val="0"/>
+          <w:sz w:val="18"/>
+          <w:szCs w:val="18"/>
+          <w:lang w:eastAsia="es-ES"/>
+          <w14:ligatures w14:val="none"/>
+        </w:rPr>
+        <w:t xml:space="preserve">: </w:t>
+      </w:r>
+      <w:r>
+        <w:rPr>
+          <w:rFonts w:ascii="Consolas" w:eastAsia="Times New Roman" w:hAnsi="Consolas" w:cs="Times New Roman"/>
+          <w:color w:val="CE9178"/>
+          <w:kern w:val="0"/>
+          <w:sz w:val="18"/>
+          <w:szCs w:val="18"/>
+          <w:lang w:eastAsia="es-ES"/>
+          <w14:ligatures w14:val="none"/>
+        </w:rPr>
+        <w:t>border-box</w:t>
+      </w:r>
+      <w:r>
+        <w:rPr>
+          <w:rFonts w:ascii="Consolas" w:eastAsia="Times New Roman" w:hAnsi="Consolas" w:cs="Times New Roman"/>
+          <w:color w:val="CCCCCC"/>
+          <w:kern w:val="0"/>
+          <w:sz w:val="18"/>
+          <w:szCs w:val="18"/>
+          <w:lang w:eastAsia="es-ES"/>
+          <w14:ligatures w14:val="none"/>
+        </w:rPr>
+        <w:t>;</w:t>
+      </w:r>
+    </w:p>
+    <w:p>
+      <w:pPr>
+        <w:shd w:val="clear" w:color="auto" w:fill="1F1F1F"/>
+        <w:spacing w:after="0" w:line="285" w:lineRule="atLeast"/>
+        <w:rPr>
+          <w:rFonts w:ascii="Consolas" w:eastAsia="Times New Roman" w:hAnsi="Consolas" w:cs="Times New Roman"/>
+          <w:color w:val="CCCCCC"/>
+          <w:kern w:val="0"/>
+          <w:sz w:val="18"/>
+          <w:szCs w:val="18"/>
+          <w:lang w:eastAsia="es-ES"/>
+          <w14:ligatures w14:val="none"/>
+        </w:rPr>
+      </w:pPr>
+      <w:r>
+        <w:rPr>
+          <w:rFonts w:ascii="Consolas" w:eastAsia="Times New Roman" w:hAnsi="Consolas" w:cs="Times New Roman"/>
+          <w:color w:val="CCCCCC"/>
+          <w:kern w:val="0"/>
+          <w:sz w:val="18"/>
+          <w:szCs w:val="18"/>
+          <w:lang w:eastAsia="es-ES"/>
+          <w14:ligatures w14:val="none"/>
+        </w:rPr>
+        <w:t xml:space="preserve">    </w:t>
+      </w:r>
+      <w:r>
+        <w:rPr>
+          <w:rFonts w:ascii="Consolas" w:eastAsia="Times New Roman" w:hAnsi="Consolas" w:cs="Times New Roman"/>
+          <w:color w:val="9CDCFE"/>
+          <w:kern w:val="0"/>
+          <w:sz w:val="18"/>
+          <w:szCs w:val="18"/>
+          <w:lang w:eastAsia="es-ES"/>
+          <w14:ligatures w14:val="none"/>
+        </w:rPr>
+        <w:t>background-clip</w:t>
+      </w:r>
+      <w:r>
+        <w:rPr>
+          <w:rFonts w:ascii="Consolas" w:eastAsia="Times New Roman" w:hAnsi="Consolas" w:cs="Times New Roman"/>
+          <w:color w:val="CCCCCC"/>
+          <w:kern w:val="0"/>
+          <w:sz w:val="18"/>
+          <w:szCs w:val="18"/>
+          <w:lang w:eastAsia="es-ES"/>
+          <w14:ligatures w14:val="none"/>
+        </w:rPr>
+        <w:t xml:space="preserve">: </w:t>
+      </w:r>
+      <w:r>
+        <w:rPr>
+          <w:rFonts w:ascii="Consolas" w:eastAsia="Times New Roman" w:hAnsi="Consolas" w:cs="Times New Roman"/>
+          <w:color w:val="CE9178"/>
+          <w:kern w:val="0"/>
+          <w:sz w:val="18"/>
+          <w:szCs w:val="18"/>
+          <w:lang w:eastAsia="es-ES"/>
+          <w14:ligatures w14:val="none"/>
+        </w:rPr>
+        <w:t>content-box</w:t>
+      </w:r>
+      <w:r>
+        <w:rPr>
+          <w:rFonts w:ascii="Consolas" w:eastAsia="Times New Roman" w:hAnsi="Consolas" w:cs="Times New Roman"/>
+          <w:color w:val="CCCCCC"/>
+          <w:kern w:val="0"/>
+          <w:sz w:val="18"/>
+          <w:szCs w:val="18"/>
+          <w:lang w:eastAsia="es-ES"/>
+          <w14:ligatures w14:val="none"/>
+        </w:rPr>
+        <w:t xml:space="preserve">, </w:t>
+      </w:r>
+      <w:r>
+        <w:rPr>
+          <w:rFonts w:ascii="Consolas" w:eastAsia="Times New Roman" w:hAnsi="Consolas" w:cs="Times New Roman"/>
+          <w:color w:val="CE9178"/>
+          <w:kern w:val="0"/>
+          <w:sz w:val="18"/>
+          <w:szCs w:val="18"/>
+          <w:lang w:eastAsia="es-ES"/>
+          <w14:ligatures w14:val="none"/>
+        </w:rPr>
+        <w:t>border-box</w:t>
+      </w:r>
+      <w:r>
+        <w:rPr>
+          <w:rFonts w:ascii="Consolas" w:eastAsia="Times New Roman" w:hAnsi="Consolas" w:cs="Times New Roman"/>
+          <w:color w:val="CCCCCC"/>
+          <w:kern w:val="0"/>
+          <w:sz w:val="18"/>
+          <w:szCs w:val="18"/>
+          <w:lang w:eastAsia="es-ES"/>
+          <w14:ligatures w14:val="none"/>
+        </w:rPr>
+        <w:t>;</w:t>
+      </w:r>
+    </w:p>
+    <w:p>
+      <w:pPr>
+        <w:shd w:val="clear" w:color="auto" w:fill="1F1F1F"/>
+        <w:spacing w:after="0" w:line="285" w:lineRule="atLeast"/>
+        <w:rPr>
+          <w:rFonts w:ascii="Consolas" w:eastAsia="Times New Roman" w:hAnsi="Consolas" w:cs="Times New Roman"/>
+          <w:color w:val="CCCCCC"/>
+          <w:kern w:val="0"/>
+          <w:sz w:val="18"/>
+          <w:szCs w:val="18"/>
+          <w:lang w:eastAsia="es-ES"/>
+          <w14:ligatures w14:val="none"/>
+        </w:rPr>
+      </w:pPr>
+      <w:r>
+        <w:rPr>
+          <w:rFonts w:ascii="Consolas" w:eastAsia="Times New Roman" w:hAnsi="Consolas" w:cs="Times New Roman"/>
+          <w:color w:val="CCCCCC"/>
+          <w:kern w:val="0"/>
+          <w:sz w:val="18"/>
+          <w:szCs w:val="18"/>
+          <w:lang w:eastAsia="es-ES"/>
+          <w14:ligatures w14:val="none"/>
+        </w:rPr>
+        <w:t>}</w:t>
+      </w:r>
+    </w:p>
+    <w:p>
+      <w:pPr>
+        <w:pStyle w:val="Descripcin"/>
+        <w:jc w:val="center"/>
+      </w:pPr>
+      <w:r>
+        <w:t>Degradado del borde de section</w:t>
       </w:r>
     </w:p>
     <w:p/>
@@ -5898,7 +7041,64 @@
     <w:p/>
     <w:p/>
     <w:p/>
-    <w:p/>
+    <w:p>
+      <w:pPr>
+        <w:keepNext/>
+      </w:pPr>
+      <w:r>
+        <w:drawing>
+          <wp:inline distT="0" distB="0" distL="0" distR="0" wp14:anchorId="283AB980" wp14:editId="368ADF56">
+            <wp:extent cx="6645910" cy="6983095"/>
+            <wp:effectExtent l="95250" t="38100" r="21590" b="84455"/>
+            <wp:docPr id="3368683" name="Imagen 1"/>
+            <wp:cNvGraphicFramePr>
+              <a:graphicFrameLocks xmlns:a="http://schemas.openxmlformats.org/drawingml/2006/main" noChangeAspect="1"/>
+            </wp:cNvGraphicFramePr>
+            <a:graphic xmlns:a="http://schemas.openxmlformats.org/drawingml/2006/main">
+              <a:graphicData uri="http://schemas.openxmlformats.org/drawingml/2006/picture">
+                <pic:pic xmlns:pic="http://schemas.openxmlformats.org/drawingml/2006/picture">
+                  <pic:nvPicPr>
+                    <pic:cNvPr id="3368683" name=""/>
+                    <pic:cNvPicPr/>
+                  </pic:nvPicPr>
+                  <pic:blipFill>
+                    <a:blip r:embed="rId13"/>
+                    <a:stretch>
+                      <a:fillRect/>
+                    </a:stretch>
+                  </pic:blipFill>
+                  <pic:spPr>
+                    <a:xfrm>
+                      <a:off x="0" y="0"/>
+                      <a:ext cx="6645910" cy="6983095"/>
+                    </a:xfrm>
+                    <a:prstGeom prst="rect">
+                      <a:avLst/>
+                    </a:prstGeom>
+                    <a:effectLst>
+                      <a:outerShdw blurRad="50800" dist="38100" dir="8100000" algn="tr" rotWithShape="0">
+                        <a:prstClr val="black">
+                          <a:alpha val="40000"/>
+                        </a:prstClr>
+                      </a:outerShdw>
+                    </a:effectLst>
+                  </pic:spPr>
+                </pic:pic>
+              </a:graphicData>
+            </a:graphic>
+          </wp:inline>
+        </w:drawing>
+      </w:r>
+    </w:p>
+    <w:p>
+      <w:pPr>
+        <w:pStyle w:val="Descripcin"/>
+        <w:jc w:val="center"/>
+      </w:pPr>
+      <w:r>
+        <w:t>Vista de la estructura básica con los colores aplicados</w:t>
+      </w:r>
+    </w:p>
     <w:p/>
     <w:p/>
     <w:p/>
@@ -5941,7 +7141,7 @@
         </w:rPr>
         <w:br/>
       </w:r>
-      <w:hyperlink r:id="rId13" w:history="1">
+      <w:hyperlink r:id="rId14" w:history="1">
         <w:r>
           <w:rPr>
             <w:rStyle w:val="Hipervnculo"/>
@@ -5969,7 +7169,7 @@
         </w:rPr>
         <w:br/>
       </w:r>
-      <w:hyperlink r:id="rId14" w:history="1">
+      <w:hyperlink r:id="rId15" w:history="1">
         <w:r>
           <w:rPr>
             <w:rStyle w:val="Hipervnculo"/>
@@ -5989,13 +7189,18 @@
     </w:p>
     <w:p/>
     <w:p>
-      <w:r>
-        <w:t>Flexbox vs Flex Grid</w:t>
+      <w:proofErr w:type="spellStart"/>
+      <w:r>
+        <w:t>Flexbox</w:t>
+      </w:r>
+      <w:proofErr w:type="spellEnd"/>
+      <w:r>
+        <w:t xml:space="preserve"> vs Flex Grid</w:t>
       </w:r>
       <w:r>
         <w:br/>
       </w:r>
-      <w:hyperlink r:id="rId15" w:history="1">
+      <w:hyperlink r:id="rId16" w:history="1">
         <w:r>
           <w:rPr>
             <w:rStyle w:val="Hipervnculo"/>
@@ -6006,8 +7211,8 @@
     </w:p>
     <w:p/>
     <w:sectPr>
-      <w:headerReference w:type="default" r:id="rId16"/>
-      <w:footerReference w:type="default" r:id="rId17"/>
+      <w:headerReference w:type="default" r:id="rId17"/>
+      <w:footerReference w:type="default" r:id="rId18"/>
       <w:pgSz w:w="11906" w:h="16838"/>
       <w:pgMar w:top="720" w:right="720" w:bottom="720" w:left="720" w:header="708" w:footer="708" w:gutter="0"/>
       <w:pgNumType w:start="0"/>

</xml_diff>

<commit_message>
DIW04 Tarea reestructuración de main
</commit_message>
<xml_diff>
--- a/diw/rodriguez_jimenez_roberto_DIW04_Tarea/rodriguez_jimenez_roberto_DIW04_Tarea.docx
+++ b/diw/rodriguez_jimenez_roberto_DIW04_Tarea/rodriguez_jimenez_roberto_DIW04_Tarea.docx
@@ -4906,8 +4906,22 @@
           <w:lang w:eastAsia="es-ES"/>
           <w14:ligatures w14:val="none"/>
         </w:rPr>
-        <w:t>grid-template-rows</w:t>
-      </w:r>
+        <w:t>grid-template-</w:t>
+      </w:r>
+      <w:proofErr w:type="spellStart"/>
+      <w:r>
+        <w:rPr>
+          <w:rFonts w:ascii="Consolas" w:eastAsia="Times New Roman" w:hAnsi="Consolas" w:cs="Times New Roman"/>
+          <w:color w:val="9CDCFE"/>
+          <w:kern w:val="0"/>
+          <w:sz w:val="18"/>
+          <w:szCs w:val="18"/>
+          <w:lang w:eastAsia="es-ES"/>
+          <w14:ligatures w14:val="none"/>
+        </w:rPr>
+        <w:t>rows</w:t>
+      </w:r>
+      <w:proofErr w:type="spellEnd"/>
       <w:r>
         <w:rPr>
           <w:rFonts w:ascii="Consolas" w:eastAsia="Times New Roman" w:hAnsi="Consolas" w:cs="Times New Roman"/>
@@ -5044,7 +5058,59 @@
           <w:lang w:eastAsia="es-ES"/>
           <w14:ligatures w14:val="none"/>
         </w:rPr>
-        <w:t>/* strech para que la columana auto se mantenga en su medida</w:t>
+        <w:t xml:space="preserve">/* </w:t>
+      </w:r>
+      <w:proofErr w:type="spellStart"/>
+      <w:r>
+        <w:rPr>
+          <w:rFonts w:ascii="Consolas" w:eastAsia="Times New Roman" w:hAnsi="Consolas" w:cs="Times New Roman"/>
+          <w:color w:val="6A9955"/>
+          <w:kern w:val="0"/>
+          <w:sz w:val="18"/>
+          <w:szCs w:val="18"/>
+          <w:lang w:eastAsia="es-ES"/>
+          <w14:ligatures w14:val="none"/>
+        </w:rPr>
+        <w:t>strech</w:t>
+      </w:r>
+      <w:proofErr w:type="spellEnd"/>
+      <w:r>
+        <w:rPr>
+          <w:rFonts w:ascii="Consolas" w:eastAsia="Times New Roman" w:hAnsi="Consolas" w:cs="Times New Roman"/>
+          <w:color w:val="6A9955"/>
+          <w:kern w:val="0"/>
+          <w:sz w:val="18"/>
+          <w:szCs w:val="18"/>
+          <w:lang w:eastAsia="es-ES"/>
+          <w14:ligatures w14:val="none"/>
+        </w:rPr>
+        <w:t xml:space="preserve"> para que la </w:t>
+      </w:r>
+      <w:proofErr w:type="spellStart"/>
+      <w:r>
+        <w:rPr>
+          <w:rFonts w:ascii="Consolas" w:eastAsia="Times New Roman" w:hAnsi="Consolas" w:cs="Times New Roman"/>
+          <w:color w:val="6A9955"/>
+          <w:kern w:val="0"/>
+          <w:sz w:val="18"/>
+          <w:szCs w:val="18"/>
+          <w:lang w:eastAsia="es-ES"/>
+          <w14:ligatures w14:val="none"/>
+        </w:rPr>
+        <w:t>columana</w:t>
+      </w:r>
+      <w:proofErr w:type="spellEnd"/>
+      <w:r>
+        <w:rPr>
+          <w:rFonts w:ascii="Consolas" w:eastAsia="Times New Roman" w:hAnsi="Consolas" w:cs="Times New Roman"/>
+          <w:color w:val="6A9955"/>
+          <w:kern w:val="0"/>
+          <w:sz w:val="18"/>
+          <w:szCs w:val="18"/>
+          <w:lang w:eastAsia="es-ES"/>
+          <w14:ligatures w14:val="none"/>
+        </w:rPr>
+        <w:t xml:space="preserve"> auto se mantenga en su medida</w:t>
       </w:r>
     </w:p>
     <w:p>
@@ -5124,6 +5190,7 @@
         </w:rPr>
         <w:t xml:space="preserve">: </w:t>
       </w:r>
+      <w:proofErr w:type="spellStart"/>
       <w:r>
         <w:rPr>
           <w:rFonts w:ascii="Consolas" w:eastAsia="Times New Roman" w:hAnsi="Consolas" w:cs="Times New Roman"/>
@@ -5136,6 +5203,7 @@
         </w:rPr>
         <w:t>stretch</w:t>
       </w:r>
+      <w:proofErr w:type="spellEnd"/>
       <w:r>
         <w:rPr>
           <w:rFonts w:ascii="Consolas" w:eastAsia="Times New Roman" w:hAnsi="Consolas" w:cs="Times New Roman"/>
@@ -5370,6 +5438,7 @@
           <w14:ligatures w14:val="none"/>
         </w:rPr>
       </w:pPr>
+      <w:proofErr w:type="spellStart"/>
       <w:r>
         <w:rPr>
           <w:rFonts w:ascii="Consolas" w:eastAsia="Times New Roman" w:hAnsi="Consolas" w:cs="Times New Roman"/>
@@ -5430,6 +5499,7 @@
         </w:rPr>
         <w:t>footer</w:t>
       </w:r>
+      <w:proofErr w:type="spellEnd"/>
       <w:r>
         <w:rPr>
           <w:rFonts w:ascii="Consolas" w:eastAsia="Times New Roman" w:hAnsi="Consolas" w:cs="Times New Roman"/>
@@ -6218,8 +6288,22 @@
           <w:lang w:eastAsia="es-ES"/>
           <w14:ligatures w14:val="none"/>
         </w:rPr>
-        <w:t>box-sizing</w:t>
-      </w:r>
+        <w:t>box-</w:t>
+      </w:r>
+      <w:proofErr w:type="spellStart"/>
+      <w:r>
+        <w:rPr>
+          <w:rFonts w:ascii="Consolas" w:eastAsia="Times New Roman" w:hAnsi="Consolas" w:cs="Times New Roman"/>
+          <w:color w:val="9CDCFE"/>
+          <w:kern w:val="0"/>
+          <w:sz w:val="18"/>
+          <w:szCs w:val="18"/>
+          <w:lang w:eastAsia="es-ES"/>
+          <w14:ligatures w14:val="none"/>
+        </w:rPr>
+        <w:t>sizing</w:t>
+      </w:r>
+      <w:proofErr w:type="spellEnd"/>
       <w:r>
         <w:rPr>
           <w:rFonts w:ascii="Consolas" w:eastAsia="Times New Roman" w:hAnsi="Consolas" w:cs="Times New Roman"/>
@@ -6355,6 +6439,7 @@
         </w:rPr>
         <w:t xml:space="preserve"> </w:t>
       </w:r>
+      <w:proofErr w:type="spellStart"/>
       <w:r>
         <w:rPr>
           <w:rFonts w:ascii="Consolas" w:eastAsia="Times New Roman" w:hAnsi="Consolas" w:cs="Times New Roman"/>
@@ -6367,6 +6452,7 @@
         </w:rPr>
         <w:t>transparent</w:t>
       </w:r>
+      <w:proofErr w:type="spellEnd"/>
       <w:r>
         <w:rPr>
           <w:rFonts w:ascii="Consolas" w:eastAsia="Times New Roman" w:hAnsi="Consolas" w:cs="Times New Roman"/>
@@ -6557,8 +6643,22 @@
           <w:lang w:eastAsia="es-ES"/>
           <w14:ligatures w14:val="none"/>
         </w:rPr>
-        <w:t>linear-gradient</w:t>
-      </w:r>
+        <w:t>linear-</w:t>
+      </w:r>
+      <w:proofErr w:type="spellStart"/>
+      <w:r>
+        <w:rPr>
+          <w:rFonts w:ascii="Consolas" w:eastAsia="Times New Roman" w:hAnsi="Consolas" w:cs="Times New Roman"/>
+          <w:color w:val="DCDCAA"/>
+          <w:kern w:val="0"/>
+          <w:sz w:val="18"/>
+          <w:szCs w:val="18"/>
+          <w:lang w:eastAsia="es-ES"/>
+          <w14:ligatures w14:val="none"/>
+        </w:rPr>
+        <w:t>gradient</w:t>
+      </w:r>
+      <w:proofErr w:type="spellEnd"/>
       <w:r>
         <w:rPr>
           <w:rFonts w:ascii="Consolas" w:eastAsia="Times New Roman" w:hAnsi="Consolas" w:cs="Times New Roman"/>
@@ -6656,8 +6756,22 @@
           <w:lang w:eastAsia="es-ES"/>
           <w14:ligatures w14:val="none"/>
         </w:rPr>
-        <w:t>linear-gradient</w:t>
-      </w:r>
+        <w:t>linear-</w:t>
+      </w:r>
+      <w:proofErr w:type="spellStart"/>
+      <w:r>
+        <w:rPr>
+          <w:rFonts w:ascii="Consolas" w:eastAsia="Times New Roman" w:hAnsi="Consolas" w:cs="Times New Roman"/>
+          <w:color w:val="DCDCAA"/>
+          <w:kern w:val="0"/>
+          <w:sz w:val="18"/>
+          <w:szCs w:val="18"/>
+          <w:lang w:eastAsia="es-ES"/>
+          <w14:ligatures w14:val="none"/>
+        </w:rPr>
+        <w:t>gradient</w:t>
+      </w:r>
+      <w:proofErr w:type="spellEnd"/>
       <w:r>
         <w:rPr>
           <w:rFonts w:ascii="Consolas" w:eastAsia="Times New Roman" w:hAnsi="Consolas" w:cs="Times New Roman"/>
@@ -6742,6 +6856,7 @@
         </w:rPr>
         <w:t xml:space="preserve">, </w:t>
       </w:r>
+      <w:proofErr w:type="spellStart"/>
       <w:r>
         <w:rPr>
           <w:rFonts w:ascii="Consolas" w:eastAsia="Times New Roman" w:hAnsi="Consolas" w:cs="Times New Roman"/>
@@ -6754,6 +6869,7 @@
         </w:rPr>
         <w:t>transparent</w:t>
       </w:r>
+      <w:proofErr w:type="spellEnd"/>
       <w:r>
         <w:rPr>
           <w:rFonts w:ascii="Consolas" w:eastAsia="Times New Roman" w:hAnsi="Consolas" w:cs="Times New Roman"/>
@@ -7417,6 +7533,7 @@
         </w:rPr>
         <w:t>&gt;</w:t>
       </w:r>
+      <w:proofErr w:type="spellStart"/>
       <w:r>
         <w:rPr>
           <w:rFonts w:ascii="Consolas" w:eastAsia="Times New Roman" w:hAnsi="Consolas" w:cs="Times New Roman"/>
@@ -7429,6 +7546,7 @@
         </w:rPr>
         <w:t>TodoFP</w:t>
       </w:r>
+      <w:proofErr w:type="spellEnd"/>
       <w:r>
         <w:rPr>
           <w:rFonts w:ascii="Consolas" w:eastAsia="Times New Roman" w:hAnsi="Consolas" w:cs="Times New Roman"/>
@@ -8537,6 +8655,7 @@
         </w:rPr>
         <w:t xml:space="preserve"> </w:t>
       </w:r>
+      <w:proofErr w:type="spellStart"/>
       <w:r>
         <w:rPr>
           <w:rFonts w:ascii="Consolas" w:eastAsia="Times New Roman" w:hAnsi="Consolas" w:cs="Times New Roman"/>
@@ -8549,6 +8668,7 @@
         </w:rPr>
         <w:t>20px</w:t>
       </w:r>
+      <w:proofErr w:type="spellEnd"/>
       <w:r>
         <w:rPr>
           <w:rFonts w:ascii="Consolas" w:eastAsia="Times New Roman" w:hAnsi="Consolas" w:cs="Times New Roman"/>
@@ -8670,8 +8790,22 @@
           <w:lang w:eastAsia="es-ES"/>
           <w14:ligatures w14:val="none"/>
         </w:rPr>
-        <w:t>linear-gradient</w:t>
-      </w:r>
+        <w:t>linear-</w:t>
+      </w:r>
+      <w:proofErr w:type="spellStart"/>
+      <w:r>
+        <w:rPr>
+          <w:rFonts w:ascii="Consolas" w:eastAsia="Times New Roman" w:hAnsi="Consolas" w:cs="Times New Roman"/>
+          <w:color w:val="DCDCAA"/>
+          <w:kern w:val="0"/>
+          <w:sz w:val="18"/>
+          <w:szCs w:val="18"/>
+          <w:lang w:eastAsia="es-ES"/>
+          <w14:ligatures w14:val="none"/>
+        </w:rPr>
+        <w:t>gradient</w:t>
+      </w:r>
+      <w:proofErr w:type="spellEnd"/>
       <w:r>
         <w:rPr>
           <w:rFonts w:ascii="Consolas" w:eastAsia="Times New Roman" w:hAnsi="Consolas" w:cs="Times New Roman"/>
@@ -11095,42 +11229,9 @@
     <w:p>
       <w:pPr>
         <w:rPr>
-          <w:rFonts w:asciiTheme="majorHAnsi" w:eastAsiaTheme="majorEastAsia" w:hAnsiTheme="majorHAnsi" w:cstheme="majorBidi"/>
-          <w:color w:val="1F3763" w:themeColor="accent1" w:themeShade="7F"/>
-          <w:sz w:val="24"/>
-          <w:szCs w:val="24"/>
-        </w:rPr>
-      </w:pPr>
-      <w:r>
-        <w:rPr>
           <w:i/>
           <w:iCs/>
         </w:rPr>
-        <w:t>content</w:t>
-      </w:r>
-      <w:r>
-        <w:t xml:space="preserve"> es el contendor que aloja las tres áreas que lo forman: una barra lateral izquierda, una zona central para el contenido propiamente dicho, y una segunda barra lateral, a la derecha.</w:t>
-      </w:r>
-      <w:r>
-        <w:br w:type="page"/>
-      </w:r>
-    </w:p>
-    <w:p>
-      <w:pPr>
-        <w:pStyle w:val="Ttulo3"/>
-      </w:pPr>
-    </w:p>
-    <w:p>
-      <w:pPr>
-        <w:pStyle w:val="Ttulo3"/>
-      </w:pPr>
-      <w:r>
-        <w:t>El footer</w:t>
-      </w:r>
-    </w:p>
-    <w:p/>
-    <w:p>
-      <w:pPr>
         <w:sectPr>
           <w:type w:val="continuous"/>
           <w:pgSz w:w="11906" w:h="16838"/>
@@ -11144,6 +11245,1775 @@
     </w:p>
     <w:p>
       <w:r>
+        <w:rPr>
+          <w:i/>
+          <w:iCs/>
+        </w:rPr>
+        <w:t>content</w:t>
+      </w:r>
+      <w:r>
+        <w:t xml:space="preserve"> es el contendor que aloja las tres áreas que lo forman: una barra lateral izquierda, una zona central para el contenido propiamente dicho, y una segunda barra lateral, a la derecha.</w:t>
+      </w:r>
+    </w:p>
+    <w:p>
+      <w:r>
+        <w:t xml:space="preserve">El contendor </w:t>
+      </w:r>
+      <w:r>
+        <w:rPr>
+          <w:i/>
+          <w:iCs/>
+        </w:rPr>
+        <w:t>content</w:t>
+      </w:r>
+      <w:r>
+        <w:t xml:space="preserve"> será </w:t>
+      </w:r>
+      <w:r>
+        <w:rPr>
+          <w:i/>
+          <w:iCs/>
+        </w:rPr>
+        <w:t>Grid Layout</w:t>
+      </w:r>
+      <w:r>
+        <w:t xml:space="preserve"> para dividir el espacio en las tres áreas.</w:t>
+      </w:r>
+    </w:p>
+    <w:p>
+      <w:r>
+        <w:t xml:space="preserve">Aunque no se dice, le doy 20px de padding-left al </w:t>
+      </w:r>
+      <w:r>
+        <w:rPr>
+          <w:i/>
+          <w:iCs/>
+        </w:rPr>
+        <w:t>aside</w:t>
+      </w:r>
+      <w:r>
+        <w:t xml:space="preserve"> izquierdo y también padding-top a los tres.</w:t>
+      </w:r>
+    </w:p>
+    <w:p>
+      <w:pPr>
+        <w:shd w:val="clear" w:color="auto" w:fill="1F1F1F"/>
+        <w:spacing w:after="0" w:line="285" w:lineRule="atLeast"/>
+        <w:rPr>
+          <w:rFonts w:ascii="Consolas" w:eastAsia="Times New Roman" w:hAnsi="Consolas" w:cs="Times New Roman"/>
+          <w:color w:val="CCCCCC"/>
+          <w:kern w:val="0"/>
+          <w:sz w:val="18"/>
+          <w:szCs w:val="18"/>
+          <w:lang w:eastAsia="es-ES"/>
+          <w14:ligatures w14:val="none"/>
+        </w:rPr>
+      </w:pPr>
+      <w:r>
+        <w:rPr>
+          <w:rFonts w:ascii="Consolas" w:eastAsia="Times New Roman" w:hAnsi="Consolas" w:cs="Times New Roman"/>
+          <w:color w:val="808080"/>
+          <w:kern w:val="0"/>
+          <w:sz w:val="18"/>
+          <w:szCs w:val="18"/>
+          <w:lang w:eastAsia="es-ES"/>
+          <w14:ligatures w14:val="none"/>
+        </w:rPr>
+        <w:t>&lt;</w:t>
+      </w:r>
+      <w:r>
+        <w:rPr>
+          <w:rFonts w:ascii="Consolas" w:eastAsia="Times New Roman" w:hAnsi="Consolas" w:cs="Times New Roman"/>
+          <w:color w:val="569CD6"/>
+          <w:kern w:val="0"/>
+          <w:sz w:val="18"/>
+          <w:szCs w:val="18"/>
+          <w:lang w:eastAsia="es-ES"/>
+          <w14:ligatures w14:val="none"/>
+        </w:rPr>
+        <w:t>main</w:t>
+      </w:r>
+      <w:r>
+        <w:rPr>
+          <w:rFonts w:ascii="Consolas" w:eastAsia="Times New Roman" w:hAnsi="Consolas" w:cs="Times New Roman"/>
+          <w:color w:val="808080"/>
+          <w:kern w:val="0"/>
+          <w:sz w:val="18"/>
+          <w:szCs w:val="18"/>
+          <w:lang w:eastAsia="es-ES"/>
+          <w14:ligatures w14:val="none"/>
+        </w:rPr>
+        <w:t>&gt;</w:t>
+      </w:r>
+    </w:p>
+    <w:p>
+      <w:pPr>
+        <w:shd w:val="clear" w:color="auto" w:fill="1F1F1F"/>
+        <w:spacing w:after="0" w:line="285" w:lineRule="atLeast"/>
+        <w:rPr>
+          <w:rFonts w:ascii="Consolas" w:eastAsia="Times New Roman" w:hAnsi="Consolas" w:cs="Times New Roman"/>
+          <w:color w:val="CCCCCC"/>
+          <w:kern w:val="0"/>
+          <w:sz w:val="18"/>
+          <w:szCs w:val="18"/>
+          <w:lang w:eastAsia="es-ES"/>
+          <w14:ligatures w14:val="none"/>
+        </w:rPr>
+      </w:pPr>
+      <w:r>
+        <w:rPr>
+          <w:rFonts w:ascii="Consolas" w:eastAsia="Times New Roman" w:hAnsi="Consolas" w:cs="Times New Roman"/>
+          <w:color w:val="CCCCCC"/>
+          <w:kern w:val="0"/>
+          <w:sz w:val="18"/>
+          <w:szCs w:val="18"/>
+          <w:lang w:eastAsia="es-ES"/>
+          <w14:ligatures w14:val="none"/>
+        </w:rPr>
+        <w:t xml:space="preserve">  </w:t>
+      </w:r>
+      <w:r>
+        <w:rPr>
+          <w:rFonts w:ascii="Consolas" w:eastAsia="Times New Roman" w:hAnsi="Consolas" w:cs="Times New Roman"/>
+          <w:color w:val="808080"/>
+          <w:kern w:val="0"/>
+          <w:sz w:val="18"/>
+          <w:szCs w:val="18"/>
+          <w:lang w:eastAsia="es-ES"/>
+          <w14:ligatures w14:val="none"/>
+        </w:rPr>
+        <w:t>&lt;</w:t>
+      </w:r>
+      <w:r>
+        <w:rPr>
+          <w:rFonts w:ascii="Consolas" w:eastAsia="Times New Roman" w:hAnsi="Consolas" w:cs="Times New Roman"/>
+          <w:color w:val="569CD6"/>
+          <w:kern w:val="0"/>
+          <w:sz w:val="18"/>
+          <w:szCs w:val="18"/>
+          <w:lang w:eastAsia="es-ES"/>
+          <w14:ligatures w14:val="none"/>
+        </w:rPr>
+        <w:t>aside</w:t>
+      </w:r>
+      <w:r>
+        <w:rPr>
+          <w:rFonts w:ascii="Consolas" w:eastAsia="Times New Roman" w:hAnsi="Consolas" w:cs="Times New Roman"/>
+          <w:color w:val="CCCCCC"/>
+          <w:kern w:val="0"/>
+          <w:sz w:val="18"/>
+          <w:szCs w:val="18"/>
+          <w:lang w:eastAsia="es-ES"/>
+          <w14:ligatures w14:val="none"/>
+        </w:rPr>
+        <w:t xml:space="preserve"> </w:t>
+      </w:r>
+      <w:r>
+        <w:rPr>
+          <w:rFonts w:ascii="Consolas" w:eastAsia="Times New Roman" w:hAnsi="Consolas" w:cs="Times New Roman"/>
+          <w:color w:val="9CDCFE"/>
+          <w:kern w:val="0"/>
+          <w:sz w:val="18"/>
+          <w:szCs w:val="18"/>
+          <w:lang w:eastAsia="es-ES"/>
+          <w14:ligatures w14:val="none"/>
+        </w:rPr>
+        <w:t>id</w:t>
+      </w:r>
+      <w:r>
+        <w:rPr>
+          <w:rFonts w:ascii="Consolas" w:eastAsia="Times New Roman" w:hAnsi="Consolas" w:cs="Times New Roman"/>
+          <w:color w:val="CCCCCC"/>
+          <w:kern w:val="0"/>
+          <w:sz w:val="18"/>
+          <w:szCs w:val="18"/>
+          <w:lang w:eastAsia="es-ES"/>
+          <w14:ligatures w14:val="none"/>
+        </w:rPr>
+        <w:t>=</w:t>
+      </w:r>
+      <w:r>
+        <w:rPr>
+          <w:rFonts w:ascii="Consolas" w:eastAsia="Times New Roman" w:hAnsi="Consolas" w:cs="Times New Roman"/>
+          <w:color w:val="CE9178"/>
+          <w:kern w:val="0"/>
+          <w:sz w:val="18"/>
+          <w:szCs w:val="18"/>
+          <w:lang w:eastAsia="es-ES"/>
+          <w14:ligatures w14:val="none"/>
+        </w:rPr>
+        <w:t>"aside-i"</w:t>
+      </w:r>
+      <w:r>
+        <w:rPr>
+          <w:rFonts w:ascii="Consolas" w:eastAsia="Times New Roman" w:hAnsi="Consolas" w:cs="Times New Roman"/>
+          <w:color w:val="808080"/>
+          <w:kern w:val="0"/>
+          <w:sz w:val="18"/>
+          <w:szCs w:val="18"/>
+          <w:lang w:eastAsia="es-ES"/>
+          <w14:ligatures w14:val="none"/>
+        </w:rPr>
+        <w:t>&gt;</w:t>
+      </w:r>
+      <w:r>
+        <w:rPr>
+          <w:rFonts w:ascii="Consolas" w:eastAsia="Times New Roman" w:hAnsi="Consolas" w:cs="Times New Roman"/>
+          <w:color w:val="CCCCCC"/>
+          <w:kern w:val="0"/>
+          <w:sz w:val="18"/>
+          <w:szCs w:val="18"/>
+          <w:lang w:eastAsia="es-ES"/>
+          <w14:ligatures w14:val="none"/>
+        </w:rPr>
+        <w:t>izquierda</w:t>
+      </w:r>
+      <w:r>
+        <w:rPr>
+          <w:rFonts w:ascii="Consolas" w:eastAsia="Times New Roman" w:hAnsi="Consolas" w:cs="Times New Roman"/>
+          <w:color w:val="808080"/>
+          <w:kern w:val="0"/>
+          <w:sz w:val="18"/>
+          <w:szCs w:val="18"/>
+          <w:lang w:eastAsia="es-ES"/>
+          <w14:ligatures w14:val="none"/>
+        </w:rPr>
+        <w:t>&lt;/</w:t>
+      </w:r>
+      <w:r>
+        <w:rPr>
+          <w:rFonts w:ascii="Consolas" w:eastAsia="Times New Roman" w:hAnsi="Consolas" w:cs="Times New Roman"/>
+          <w:color w:val="569CD6"/>
+          <w:kern w:val="0"/>
+          <w:sz w:val="18"/>
+          <w:szCs w:val="18"/>
+          <w:lang w:eastAsia="es-ES"/>
+          <w14:ligatures w14:val="none"/>
+        </w:rPr>
+        <w:t>aside</w:t>
+      </w:r>
+      <w:r>
+        <w:rPr>
+          <w:rFonts w:ascii="Consolas" w:eastAsia="Times New Roman" w:hAnsi="Consolas" w:cs="Times New Roman"/>
+          <w:color w:val="808080"/>
+          <w:kern w:val="0"/>
+          <w:sz w:val="18"/>
+          <w:szCs w:val="18"/>
+          <w:lang w:eastAsia="es-ES"/>
+          <w14:ligatures w14:val="none"/>
+        </w:rPr>
+        <w:t>&gt;</w:t>
+      </w:r>
+    </w:p>
+    <w:p>
+      <w:pPr>
+        <w:shd w:val="clear" w:color="auto" w:fill="1F1F1F"/>
+        <w:spacing w:after="0" w:line="285" w:lineRule="atLeast"/>
+        <w:rPr>
+          <w:rFonts w:ascii="Consolas" w:eastAsia="Times New Roman" w:hAnsi="Consolas" w:cs="Times New Roman"/>
+          <w:color w:val="CCCCCC"/>
+          <w:kern w:val="0"/>
+          <w:sz w:val="18"/>
+          <w:szCs w:val="18"/>
+          <w:lang w:eastAsia="es-ES"/>
+          <w14:ligatures w14:val="none"/>
+        </w:rPr>
+      </w:pPr>
+      <w:r>
+        <w:rPr>
+          <w:rFonts w:ascii="Consolas" w:eastAsia="Times New Roman" w:hAnsi="Consolas" w:cs="Times New Roman"/>
+          <w:color w:val="CCCCCC"/>
+          <w:kern w:val="0"/>
+          <w:sz w:val="18"/>
+          <w:szCs w:val="18"/>
+          <w:lang w:eastAsia="es-ES"/>
+          <w14:ligatures w14:val="none"/>
+        </w:rPr>
+        <w:t xml:space="preserve">   </w:t>
+      </w:r>
+      <w:r>
+        <w:rPr>
+          <w:rFonts w:ascii="Consolas" w:eastAsia="Times New Roman" w:hAnsi="Consolas" w:cs="Times New Roman"/>
+          <w:color w:val="808080"/>
+          <w:kern w:val="0"/>
+          <w:sz w:val="18"/>
+          <w:szCs w:val="18"/>
+          <w:lang w:eastAsia="es-ES"/>
+          <w14:ligatures w14:val="none"/>
+        </w:rPr>
+        <w:t>&lt;</w:t>
+      </w:r>
+      <w:proofErr w:type="spellStart"/>
+      <w:r>
+        <w:rPr>
+          <w:rFonts w:ascii="Consolas" w:eastAsia="Times New Roman" w:hAnsi="Consolas" w:cs="Times New Roman"/>
+          <w:color w:val="569CD6"/>
+          <w:kern w:val="0"/>
+          <w:sz w:val="18"/>
+          <w:szCs w:val="18"/>
+          <w:lang w:eastAsia="es-ES"/>
+          <w14:ligatures w14:val="none"/>
+        </w:rPr>
+        <w:t>article</w:t>
+      </w:r>
+      <w:proofErr w:type="spellEnd"/>
+      <w:r>
+        <w:rPr>
+          <w:rFonts w:ascii="Consolas" w:eastAsia="Times New Roman" w:hAnsi="Consolas" w:cs="Times New Roman"/>
+          <w:color w:val="808080"/>
+          <w:kern w:val="0"/>
+          <w:sz w:val="18"/>
+          <w:szCs w:val="18"/>
+          <w:lang w:eastAsia="es-ES"/>
+          <w14:ligatures w14:val="none"/>
+        </w:rPr>
+        <w:t>&gt;</w:t>
+      </w:r>
+      <w:r>
+        <w:rPr>
+          <w:rFonts w:ascii="Consolas" w:eastAsia="Times New Roman" w:hAnsi="Consolas" w:cs="Times New Roman"/>
+          <w:color w:val="CCCCCC"/>
+          <w:kern w:val="0"/>
+          <w:sz w:val="18"/>
+          <w:szCs w:val="18"/>
+          <w:lang w:eastAsia="es-ES"/>
+          <w14:ligatures w14:val="none"/>
+        </w:rPr>
+        <w:t>contenido</w:t>
+      </w:r>
+      <w:r>
+        <w:rPr>
+          <w:rFonts w:ascii="Consolas" w:eastAsia="Times New Roman" w:hAnsi="Consolas" w:cs="Times New Roman"/>
+          <w:color w:val="808080"/>
+          <w:kern w:val="0"/>
+          <w:sz w:val="18"/>
+          <w:szCs w:val="18"/>
+          <w:lang w:eastAsia="es-ES"/>
+          <w14:ligatures w14:val="none"/>
+        </w:rPr>
+        <w:t>&lt;/</w:t>
+      </w:r>
+      <w:proofErr w:type="spellStart"/>
+      <w:r>
+        <w:rPr>
+          <w:rFonts w:ascii="Consolas" w:eastAsia="Times New Roman" w:hAnsi="Consolas" w:cs="Times New Roman"/>
+          <w:color w:val="569CD6"/>
+          <w:kern w:val="0"/>
+          <w:sz w:val="18"/>
+          <w:szCs w:val="18"/>
+          <w:lang w:eastAsia="es-ES"/>
+          <w14:ligatures w14:val="none"/>
+        </w:rPr>
+        <w:t>article</w:t>
+      </w:r>
+      <w:proofErr w:type="spellEnd"/>
+      <w:r>
+        <w:rPr>
+          <w:rFonts w:ascii="Consolas" w:eastAsia="Times New Roman" w:hAnsi="Consolas" w:cs="Times New Roman"/>
+          <w:color w:val="808080"/>
+          <w:kern w:val="0"/>
+          <w:sz w:val="18"/>
+          <w:szCs w:val="18"/>
+          <w:lang w:eastAsia="es-ES"/>
+          <w14:ligatures w14:val="none"/>
+        </w:rPr>
+        <w:t>&gt;</w:t>
+      </w:r>
+    </w:p>
+    <w:p>
+      <w:pPr>
+        <w:shd w:val="clear" w:color="auto" w:fill="1F1F1F"/>
+        <w:spacing w:after="0" w:line="285" w:lineRule="atLeast"/>
+        <w:rPr>
+          <w:rFonts w:ascii="Consolas" w:eastAsia="Times New Roman" w:hAnsi="Consolas" w:cs="Times New Roman"/>
+          <w:color w:val="CCCCCC"/>
+          <w:kern w:val="0"/>
+          <w:sz w:val="18"/>
+          <w:szCs w:val="18"/>
+          <w:lang w:eastAsia="es-ES"/>
+          <w14:ligatures w14:val="none"/>
+        </w:rPr>
+      </w:pPr>
+      <w:r>
+        <w:rPr>
+          <w:rFonts w:ascii="Consolas" w:eastAsia="Times New Roman" w:hAnsi="Consolas" w:cs="Times New Roman"/>
+          <w:color w:val="CCCCCC"/>
+          <w:kern w:val="0"/>
+          <w:sz w:val="18"/>
+          <w:szCs w:val="18"/>
+          <w:lang w:eastAsia="es-ES"/>
+          <w14:ligatures w14:val="none"/>
+        </w:rPr>
+        <w:t xml:space="preserve">   </w:t>
+      </w:r>
+      <w:r>
+        <w:rPr>
+          <w:rFonts w:ascii="Consolas" w:eastAsia="Times New Roman" w:hAnsi="Consolas" w:cs="Times New Roman"/>
+          <w:color w:val="808080"/>
+          <w:kern w:val="0"/>
+          <w:sz w:val="18"/>
+          <w:szCs w:val="18"/>
+          <w:lang w:eastAsia="es-ES"/>
+          <w14:ligatures w14:val="none"/>
+        </w:rPr>
+        <w:t>&lt;</w:t>
+      </w:r>
+      <w:r>
+        <w:rPr>
+          <w:rFonts w:ascii="Consolas" w:eastAsia="Times New Roman" w:hAnsi="Consolas" w:cs="Times New Roman"/>
+          <w:color w:val="569CD6"/>
+          <w:kern w:val="0"/>
+          <w:sz w:val="18"/>
+          <w:szCs w:val="18"/>
+          <w:lang w:eastAsia="es-ES"/>
+          <w14:ligatures w14:val="none"/>
+        </w:rPr>
+        <w:t>aside</w:t>
+      </w:r>
+      <w:r>
+        <w:rPr>
+          <w:rFonts w:ascii="Consolas" w:eastAsia="Times New Roman" w:hAnsi="Consolas" w:cs="Times New Roman"/>
+          <w:color w:val="CCCCCC"/>
+          <w:kern w:val="0"/>
+          <w:sz w:val="18"/>
+          <w:szCs w:val="18"/>
+          <w:lang w:eastAsia="es-ES"/>
+          <w14:ligatures w14:val="none"/>
+        </w:rPr>
+        <w:t xml:space="preserve"> </w:t>
+      </w:r>
+      <w:r>
+        <w:rPr>
+          <w:rFonts w:ascii="Consolas" w:eastAsia="Times New Roman" w:hAnsi="Consolas" w:cs="Times New Roman"/>
+          <w:color w:val="9CDCFE"/>
+          <w:kern w:val="0"/>
+          <w:sz w:val="18"/>
+          <w:szCs w:val="18"/>
+          <w:lang w:eastAsia="es-ES"/>
+          <w14:ligatures w14:val="none"/>
+        </w:rPr>
+        <w:t>id</w:t>
+      </w:r>
+      <w:r>
+        <w:rPr>
+          <w:rFonts w:ascii="Consolas" w:eastAsia="Times New Roman" w:hAnsi="Consolas" w:cs="Times New Roman"/>
+          <w:color w:val="CCCCCC"/>
+          <w:kern w:val="0"/>
+          <w:sz w:val="18"/>
+          <w:szCs w:val="18"/>
+          <w:lang w:eastAsia="es-ES"/>
+          <w14:ligatures w14:val="none"/>
+        </w:rPr>
+        <w:t>=</w:t>
+      </w:r>
+      <w:r>
+        <w:rPr>
+          <w:rFonts w:ascii="Consolas" w:eastAsia="Times New Roman" w:hAnsi="Consolas" w:cs="Times New Roman"/>
+          <w:color w:val="CE9178"/>
+          <w:kern w:val="0"/>
+          <w:sz w:val="18"/>
+          <w:szCs w:val="18"/>
+          <w:lang w:eastAsia="es-ES"/>
+          <w14:ligatures w14:val="none"/>
+        </w:rPr>
+        <w:t>"aside-d"</w:t>
+      </w:r>
+      <w:r>
+        <w:rPr>
+          <w:rFonts w:ascii="Consolas" w:eastAsia="Times New Roman" w:hAnsi="Consolas" w:cs="Times New Roman"/>
+          <w:color w:val="808080"/>
+          <w:kern w:val="0"/>
+          <w:sz w:val="18"/>
+          <w:szCs w:val="18"/>
+          <w:lang w:eastAsia="es-ES"/>
+          <w14:ligatures w14:val="none"/>
+        </w:rPr>
+        <w:t>&gt;</w:t>
+      </w:r>
+      <w:r>
+        <w:rPr>
+          <w:rFonts w:ascii="Consolas" w:eastAsia="Times New Roman" w:hAnsi="Consolas" w:cs="Times New Roman"/>
+          <w:color w:val="CCCCCC"/>
+          <w:kern w:val="0"/>
+          <w:sz w:val="18"/>
+          <w:szCs w:val="18"/>
+          <w:lang w:eastAsia="es-ES"/>
+          <w14:ligatures w14:val="none"/>
+        </w:rPr>
+        <w:t>derecha</w:t>
+      </w:r>
+      <w:r>
+        <w:rPr>
+          <w:rFonts w:ascii="Consolas" w:eastAsia="Times New Roman" w:hAnsi="Consolas" w:cs="Times New Roman"/>
+          <w:color w:val="808080"/>
+          <w:kern w:val="0"/>
+          <w:sz w:val="18"/>
+          <w:szCs w:val="18"/>
+          <w:lang w:eastAsia="es-ES"/>
+          <w14:ligatures w14:val="none"/>
+        </w:rPr>
+        <w:t>&lt;/</w:t>
+      </w:r>
+      <w:r>
+        <w:rPr>
+          <w:rFonts w:ascii="Consolas" w:eastAsia="Times New Roman" w:hAnsi="Consolas" w:cs="Times New Roman"/>
+          <w:color w:val="569CD6"/>
+          <w:kern w:val="0"/>
+          <w:sz w:val="18"/>
+          <w:szCs w:val="18"/>
+          <w:lang w:eastAsia="es-ES"/>
+          <w14:ligatures w14:val="none"/>
+        </w:rPr>
+        <w:t>aside</w:t>
+      </w:r>
+      <w:r>
+        <w:rPr>
+          <w:rFonts w:ascii="Consolas" w:eastAsia="Times New Roman" w:hAnsi="Consolas" w:cs="Times New Roman"/>
+          <w:color w:val="808080"/>
+          <w:kern w:val="0"/>
+          <w:sz w:val="18"/>
+          <w:szCs w:val="18"/>
+          <w:lang w:eastAsia="es-ES"/>
+          <w14:ligatures w14:val="none"/>
+        </w:rPr>
+        <w:t>&gt;</w:t>
+      </w:r>
+    </w:p>
+    <w:p>
+      <w:pPr>
+        <w:shd w:val="clear" w:color="auto" w:fill="1F1F1F"/>
+        <w:spacing w:after="0" w:line="285" w:lineRule="atLeast"/>
+        <w:rPr>
+          <w:rFonts w:ascii="Consolas" w:eastAsia="Times New Roman" w:hAnsi="Consolas" w:cs="Times New Roman"/>
+          <w:color w:val="CCCCCC"/>
+          <w:kern w:val="0"/>
+          <w:sz w:val="18"/>
+          <w:szCs w:val="18"/>
+          <w:lang w:eastAsia="es-ES"/>
+          <w14:ligatures w14:val="none"/>
+        </w:rPr>
+      </w:pPr>
+      <w:r>
+        <w:rPr>
+          <w:rFonts w:ascii="Consolas" w:eastAsia="Times New Roman" w:hAnsi="Consolas" w:cs="Times New Roman"/>
+          <w:color w:val="808080"/>
+          <w:kern w:val="0"/>
+          <w:sz w:val="18"/>
+          <w:szCs w:val="18"/>
+          <w:lang w:eastAsia="es-ES"/>
+          <w14:ligatures w14:val="none"/>
+        </w:rPr>
+        <w:t>&lt;/</w:t>
+      </w:r>
+      <w:r>
+        <w:rPr>
+          <w:rFonts w:ascii="Consolas" w:eastAsia="Times New Roman" w:hAnsi="Consolas" w:cs="Times New Roman"/>
+          <w:color w:val="569CD6"/>
+          <w:kern w:val="0"/>
+          <w:sz w:val="18"/>
+          <w:szCs w:val="18"/>
+          <w:lang w:eastAsia="es-ES"/>
+          <w14:ligatures w14:val="none"/>
+        </w:rPr>
+        <w:t>main</w:t>
+      </w:r>
+      <w:r>
+        <w:rPr>
+          <w:rFonts w:ascii="Consolas" w:eastAsia="Times New Roman" w:hAnsi="Consolas" w:cs="Times New Roman"/>
+          <w:color w:val="808080"/>
+          <w:kern w:val="0"/>
+          <w:sz w:val="18"/>
+          <w:szCs w:val="18"/>
+          <w:lang w:eastAsia="es-ES"/>
+          <w14:ligatures w14:val="none"/>
+        </w:rPr>
+        <w:t>&gt;</w:t>
+      </w:r>
+    </w:p>
+    <w:p/>
+    <w:p>
+      <w:pPr>
+        <w:shd w:val="clear" w:color="auto" w:fill="1F1F1F"/>
+        <w:spacing w:after="0" w:line="285" w:lineRule="atLeast"/>
+        <w:rPr>
+          <w:rFonts w:ascii="Consolas" w:eastAsia="Times New Roman" w:hAnsi="Consolas" w:cs="Times New Roman"/>
+          <w:color w:val="CCCCCC"/>
+          <w:kern w:val="0"/>
+          <w:sz w:val="18"/>
+          <w:szCs w:val="18"/>
+          <w:lang w:eastAsia="es-ES"/>
+          <w14:ligatures w14:val="none"/>
+        </w:rPr>
+      </w:pPr>
+      <w:r>
+        <w:rPr>
+          <w:rFonts w:ascii="Consolas" w:eastAsia="Times New Roman" w:hAnsi="Consolas" w:cs="Times New Roman"/>
+          <w:color w:val="D7BA7D"/>
+          <w:kern w:val="0"/>
+          <w:sz w:val="18"/>
+          <w:szCs w:val="18"/>
+          <w:lang w:eastAsia="es-ES"/>
+          <w14:ligatures w14:val="none"/>
+        </w:rPr>
+        <w:t>main</w:t>
+      </w:r>
+      <w:r>
+        <w:rPr>
+          <w:rFonts w:ascii="Consolas" w:eastAsia="Times New Roman" w:hAnsi="Consolas" w:cs="Times New Roman"/>
+          <w:color w:val="CCCCCC"/>
+          <w:kern w:val="0"/>
+          <w:sz w:val="18"/>
+          <w:szCs w:val="18"/>
+          <w:lang w:eastAsia="es-ES"/>
+          <w14:ligatures w14:val="none"/>
+        </w:rPr>
+        <w:t xml:space="preserve"> {</w:t>
+      </w:r>
+    </w:p>
+    <w:p>
+      <w:pPr>
+        <w:shd w:val="clear" w:color="auto" w:fill="1F1F1F"/>
+        <w:spacing w:after="0" w:line="285" w:lineRule="atLeast"/>
+        <w:rPr>
+          <w:rFonts w:ascii="Consolas" w:eastAsia="Times New Roman" w:hAnsi="Consolas" w:cs="Times New Roman"/>
+          <w:color w:val="CCCCCC"/>
+          <w:kern w:val="0"/>
+          <w:sz w:val="18"/>
+          <w:szCs w:val="18"/>
+          <w:lang w:eastAsia="es-ES"/>
+          <w14:ligatures w14:val="none"/>
+        </w:rPr>
+      </w:pPr>
+      <w:r>
+        <w:rPr>
+          <w:rFonts w:ascii="Consolas" w:eastAsia="Times New Roman" w:hAnsi="Consolas" w:cs="Times New Roman"/>
+          <w:color w:val="CCCCCC"/>
+          <w:kern w:val="0"/>
+          <w:sz w:val="18"/>
+          <w:szCs w:val="18"/>
+          <w:lang w:eastAsia="es-ES"/>
+          <w14:ligatures w14:val="none"/>
+        </w:rPr>
+        <w:t xml:space="preserve">    </w:t>
+      </w:r>
+      <w:r>
+        <w:rPr>
+          <w:rFonts w:ascii="Consolas" w:eastAsia="Times New Roman" w:hAnsi="Consolas" w:cs="Times New Roman"/>
+          <w:color w:val="9CDCFE"/>
+          <w:kern w:val="0"/>
+          <w:sz w:val="18"/>
+          <w:szCs w:val="18"/>
+          <w:lang w:eastAsia="es-ES"/>
+          <w14:ligatures w14:val="none"/>
+        </w:rPr>
+        <w:t>grid-area</w:t>
+      </w:r>
+      <w:r>
+        <w:rPr>
+          <w:rFonts w:ascii="Consolas" w:eastAsia="Times New Roman" w:hAnsi="Consolas" w:cs="Times New Roman"/>
+          <w:color w:val="CCCCCC"/>
+          <w:kern w:val="0"/>
+          <w:sz w:val="18"/>
+          <w:szCs w:val="18"/>
+          <w:lang w:eastAsia="es-ES"/>
+          <w14:ligatures w14:val="none"/>
+        </w:rPr>
+        <w:t xml:space="preserve">: </w:t>
+      </w:r>
+      <w:r>
+        <w:rPr>
+          <w:rFonts w:ascii="Consolas" w:eastAsia="Times New Roman" w:hAnsi="Consolas" w:cs="Times New Roman"/>
+          <w:color w:val="CE9178"/>
+          <w:kern w:val="0"/>
+          <w:sz w:val="18"/>
+          <w:szCs w:val="18"/>
+          <w:lang w:eastAsia="es-ES"/>
+          <w14:ligatures w14:val="none"/>
+        </w:rPr>
+        <w:t>content</w:t>
+      </w:r>
+      <w:r>
+        <w:rPr>
+          <w:rFonts w:ascii="Consolas" w:eastAsia="Times New Roman" w:hAnsi="Consolas" w:cs="Times New Roman"/>
+          <w:color w:val="CCCCCC"/>
+          <w:kern w:val="0"/>
+          <w:sz w:val="18"/>
+          <w:szCs w:val="18"/>
+          <w:lang w:eastAsia="es-ES"/>
+          <w14:ligatures w14:val="none"/>
+        </w:rPr>
+        <w:t>;</w:t>
+      </w:r>
+    </w:p>
+    <w:p>
+      <w:pPr>
+        <w:shd w:val="clear" w:color="auto" w:fill="1F1F1F"/>
+        <w:spacing w:after="0" w:line="285" w:lineRule="atLeast"/>
+        <w:rPr>
+          <w:rFonts w:ascii="Consolas" w:eastAsia="Times New Roman" w:hAnsi="Consolas" w:cs="Times New Roman"/>
+          <w:color w:val="CCCCCC"/>
+          <w:kern w:val="0"/>
+          <w:sz w:val="18"/>
+          <w:szCs w:val="18"/>
+          <w:lang w:eastAsia="es-ES"/>
+          <w14:ligatures w14:val="none"/>
+        </w:rPr>
+      </w:pPr>
+      <w:r>
+        <w:rPr>
+          <w:rFonts w:ascii="Consolas" w:eastAsia="Times New Roman" w:hAnsi="Consolas" w:cs="Times New Roman"/>
+          <w:color w:val="CCCCCC"/>
+          <w:kern w:val="0"/>
+          <w:sz w:val="18"/>
+          <w:szCs w:val="18"/>
+          <w:lang w:eastAsia="es-ES"/>
+          <w14:ligatures w14:val="none"/>
+        </w:rPr>
+        <w:t xml:space="preserve">    </w:t>
+      </w:r>
+      <w:r>
+        <w:rPr>
+          <w:rFonts w:ascii="Consolas" w:eastAsia="Times New Roman" w:hAnsi="Consolas" w:cs="Times New Roman"/>
+          <w:color w:val="9CDCFE"/>
+          <w:kern w:val="0"/>
+          <w:sz w:val="18"/>
+          <w:szCs w:val="18"/>
+          <w:lang w:eastAsia="es-ES"/>
+          <w14:ligatures w14:val="none"/>
+        </w:rPr>
+        <w:t>display</w:t>
+      </w:r>
+      <w:r>
+        <w:rPr>
+          <w:rFonts w:ascii="Consolas" w:eastAsia="Times New Roman" w:hAnsi="Consolas" w:cs="Times New Roman"/>
+          <w:color w:val="CCCCCC"/>
+          <w:kern w:val="0"/>
+          <w:sz w:val="18"/>
+          <w:szCs w:val="18"/>
+          <w:lang w:eastAsia="es-ES"/>
+          <w14:ligatures w14:val="none"/>
+        </w:rPr>
+        <w:t xml:space="preserve">: </w:t>
+      </w:r>
+      <w:r>
+        <w:rPr>
+          <w:rFonts w:ascii="Consolas" w:eastAsia="Times New Roman" w:hAnsi="Consolas" w:cs="Times New Roman"/>
+          <w:color w:val="CE9178"/>
+          <w:kern w:val="0"/>
+          <w:sz w:val="18"/>
+          <w:szCs w:val="18"/>
+          <w:lang w:eastAsia="es-ES"/>
+          <w14:ligatures w14:val="none"/>
+        </w:rPr>
+        <w:t>grid</w:t>
+      </w:r>
+      <w:r>
+        <w:rPr>
+          <w:rFonts w:ascii="Consolas" w:eastAsia="Times New Roman" w:hAnsi="Consolas" w:cs="Times New Roman"/>
+          <w:color w:val="CCCCCC"/>
+          <w:kern w:val="0"/>
+          <w:sz w:val="18"/>
+          <w:szCs w:val="18"/>
+          <w:lang w:eastAsia="es-ES"/>
+          <w14:ligatures w14:val="none"/>
+        </w:rPr>
+        <w:t>;</w:t>
+      </w:r>
+    </w:p>
+    <w:p>
+      <w:pPr>
+        <w:shd w:val="clear" w:color="auto" w:fill="1F1F1F"/>
+        <w:spacing w:after="0" w:line="285" w:lineRule="atLeast"/>
+        <w:rPr>
+          <w:rFonts w:ascii="Consolas" w:eastAsia="Times New Roman" w:hAnsi="Consolas" w:cs="Times New Roman"/>
+          <w:color w:val="CCCCCC"/>
+          <w:kern w:val="0"/>
+          <w:sz w:val="18"/>
+          <w:szCs w:val="18"/>
+          <w:lang w:eastAsia="es-ES"/>
+          <w14:ligatures w14:val="none"/>
+        </w:rPr>
+      </w:pPr>
+      <w:r>
+        <w:rPr>
+          <w:rFonts w:ascii="Consolas" w:eastAsia="Times New Roman" w:hAnsi="Consolas" w:cs="Times New Roman"/>
+          <w:color w:val="CCCCCC"/>
+          <w:kern w:val="0"/>
+          <w:sz w:val="18"/>
+          <w:szCs w:val="18"/>
+          <w:lang w:eastAsia="es-ES"/>
+          <w14:ligatures w14:val="none"/>
+        </w:rPr>
+        <w:t xml:space="preserve">    </w:t>
+      </w:r>
+      <w:r>
+        <w:rPr>
+          <w:rFonts w:ascii="Consolas" w:eastAsia="Times New Roman" w:hAnsi="Consolas" w:cs="Times New Roman"/>
+          <w:color w:val="9CDCFE"/>
+          <w:kern w:val="0"/>
+          <w:sz w:val="18"/>
+          <w:szCs w:val="18"/>
+          <w:lang w:eastAsia="es-ES"/>
+          <w14:ligatures w14:val="none"/>
+        </w:rPr>
+        <w:t>grid-template-columns</w:t>
+      </w:r>
+      <w:r>
+        <w:rPr>
+          <w:rFonts w:ascii="Consolas" w:eastAsia="Times New Roman" w:hAnsi="Consolas" w:cs="Times New Roman"/>
+          <w:color w:val="CCCCCC"/>
+          <w:kern w:val="0"/>
+          <w:sz w:val="18"/>
+          <w:szCs w:val="18"/>
+          <w:lang w:eastAsia="es-ES"/>
+          <w14:ligatures w14:val="none"/>
+        </w:rPr>
+        <w:t xml:space="preserve">: </w:t>
+      </w:r>
+      <w:r>
+        <w:rPr>
+          <w:rFonts w:ascii="Consolas" w:eastAsia="Times New Roman" w:hAnsi="Consolas" w:cs="Times New Roman"/>
+          <w:color w:val="B5CEA8"/>
+          <w:kern w:val="0"/>
+          <w:sz w:val="18"/>
+          <w:szCs w:val="18"/>
+          <w:lang w:eastAsia="es-ES"/>
+          <w14:ligatures w14:val="none"/>
+        </w:rPr>
+        <w:t>220px</w:t>
+      </w:r>
+      <w:r>
+        <w:rPr>
+          <w:rFonts w:ascii="Consolas" w:eastAsia="Times New Roman" w:hAnsi="Consolas" w:cs="Times New Roman"/>
+          <w:color w:val="CCCCCC"/>
+          <w:kern w:val="0"/>
+          <w:sz w:val="18"/>
+          <w:szCs w:val="18"/>
+          <w:lang w:eastAsia="es-ES"/>
+          <w14:ligatures w14:val="none"/>
+        </w:rPr>
+        <w:t xml:space="preserve"> </w:t>
+      </w:r>
+      <w:r>
+        <w:rPr>
+          <w:rFonts w:ascii="Consolas" w:eastAsia="Times New Roman" w:hAnsi="Consolas" w:cs="Times New Roman"/>
+          <w:color w:val="CE9178"/>
+          <w:kern w:val="0"/>
+          <w:sz w:val="18"/>
+          <w:szCs w:val="18"/>
+          <w:lang w:eastAsia="es-ES"/>
+          <w14:ligatures w14:val="none"/>
+        </w:rPr>
+        <w:t>auto</w:t>
+      </w:r>
+      <w:r>
+        <w:rPr>
+          <w:rFonts w:ascii="Consolas" w:eastAsia="Times New Roman" w:hAnsi="Consolas" w:cs="Times New Roman"/>
+          <w:color w:val="CCCCCC"/>
+          <w:kern w:val="0"/>
+          <w:sz w:val="18"/>
+          <w:szCs w:val="18"/>
+          <w:lang w:eastAsia="es-ES"/>
+          <w14:ligatures w14:val="none"/>
+        </w:rPr>
+        <w:t xml:space="preserve"> </w:t>
+      </w:r>
+      <w:r>
+        <w:rPr>
+          <w:rFonts w:ascii="Consolas" w:eastAsia="Times New Roman" w:hAnsi="Consolas" w:cs="Times New Roman"/>
+          <w:color w:val="B5CEA8"/>
+          <w:kern w:val="0"/>
+          <w:sz w:val="18"/>
+          <w:szCs w:val="18"/>
+          <w:lang w:eastAsia="es-ES"/>
+          <w14:ligatures w14:val="none"/>
+        </w:rPr>
+        <w:t>180px</w:t>
+      </w:r>
+      <w:r>
+        <w:rPr>
+          <w:rFonts w:ascii="Consolas" w:eastAsia="Times New Roman" w:hAnsi="Consolas" w:cs="Times New Roman"/>
+          <w:color w:val="CCCCCC"/>
+          <w:kern w:val="0"/>
+          <w:sz w:val="18"/>
+          <w:szCs w:val="18"/>
+          <w:lang w:eastAsia="es-ES"/>
+          <w14:ligatures w14:val="none"/>
+        </w:rPr>
+        <w:t>;</w:t>
+      </w:r>
+    </w:p>
+    <w:p>
+      <w:pPr>
+        <w:shd w:val="clear" w:color="auto" w:fill="1F1F1F"/>
+        <w:spacing w:after="0" w:line="285" w:lineRule="atLeast"/>
+        <w:rPr>
+          <w:rFonts w:ascii="Consolas" w:eastAsia="Times New Roman" w:hAnsi="Consolas" w:cs="Times New Roman"/>
+          <w:color w:val="CCCCCC"/>
+          <w:kern w:val="0"/>
+          <w:sz w:val="18"/>
+          <w:szCs w:val="18"/>
+          <w:lang w:eastAsia="es-ES"/>
+          <w14:ligatures w14:val="none"/>
+        </w:rPr>
+      </w:pPr>
+      <w:r>
+        <w:rPr>
+          <w:rFonts w:ascii="Consolas" w:eastAsia="Times New Roman" w:hAnsi="Consolas" w:cs="Times New Roman"/>
+          <w:color w:val="CCCCCC"/>
+          <w:kern w:val="0"/>
+          <w:sz w:val="18"/>
+          <w:szCs w:val="18"/>
+          <w:lang w:eastAsia="es-ES"/>
+          <w14:ligatures w14:val="none"/>
+        </w:rPr>
+        <w:t xml:space="preserve">    </w:t>
+      </w:r>
+      <w:r>
+        <w:rPr>
+          <w:rFonts w:ascii="Consolas" w:eastAsia="Times New Roman" w:hAnsi="Consolas" w:cs="Times New Roman"/>
+          <w:color w:val="9CDCFE"/>
+          <w:kern w:val="0"/>
+          <w:sz w:val="18"/>
+          <w:szCs w:val="18"/>
+          <w:lang w:eastAsia="es-ES"/>
+          <w14:ligatures w14:val="none"/>
+        </w:rPr>
+        <w:t>grid-template-areas</w:t>
+      </w:r>
+      <w:r>
+        <w:rPr>
+          <w:rFonts w:ascii="Consolas" w:eastAsia="Times New Roman" w:hAnsi="Consolas" w:cs="Times New Roman"/>
+          <w:color w:val="CCCCCC"/>
+          <w:kern w:val="0"/>
+          <w:sz w:val="18"/>
+          <w:szCs w:val="18"/>
+          <w:lang w:eastAsia="es-ES"/>
+          <w14:ligatures w14:val="none"/>
+        </w:rPr>
+        <w:t xml:space="preserve">: </w:t>
+      </w:r>
+      <w:r>
+        <w:rPr>
+          <w:rFonts w:ascii="Consolas" w:eastAsia="Times New Roman" w:hAnsi="Consolas" w:cs="Times New Roman"/>
+          <w:color w:val="CE9178"/>
+          <w:kern w:val="0"/>
+          <w:sz w:val="18"/>
+          <w:szCs w:val="18"/>
+          <w:lang w:eastAsia="es-ES"/>
+          <w14:ligatures w14:val="none"/>
+        </w:rPr>
+        <w:t xml:space="preserve">'aside-i </w:t>
+      </w:r>
+      <w:proofErr w:type="spellStart"/>
+      <w:r>
+        <w:rPr>
+          <w:rFonts w:ascii="Consolas" w:eastAsia="Times New Roman" w:hAnsi="Consolas" w:cs="Times New Roman"/>
+          <w:color w:val="CE9178"/>
+          <w:kern w:val="0"/>
+          <w:sz w:val="18"/>
+          <w:szCs w:val="18"/>
+          <w:lang w:eastAsia="es-ES"/>
+          <w14:ligatures w14:val="none"/>
+        </w:rPr>
+        <w:t>article</w:t>
+      </w:r>
+      <w:proofErr w:type="spellEnd"/>
+      <w:r>
+        <w:rPr>
+          <w:rFonts w:ascii="Consolas" w:eastAsia="Times New Roman" w:hAnsi="Consolas" w:cs="Times New Roman"/>
+          <w:color w:val="CE9178"/>
+          <w:kern w:val="0"/>
+          <w:sz w:val="18"/>
+          <w:szCs w:val="18"/>
+          <w:lang w:eastAsia="es-ES"/>
+          <w14:ligatures w14:val="none"/>
+        </w:rPr>
+        <w:t xml:space="preserve"> aside-d'</w:t>
+      </w:r>
+      <w:r>
+        <w:rPr>
+          <w:rFonts w:ascii="Consolas" w:eastAsia="Times New Roman" w:hAnsi="Consolas" w:cs="Times New Roman"/>
+          <w:color w:val="CCCCCC"/>
+          <w:kern w:val="0"/>
+          <w:sz w:val="18"/>
+          <w:szCs w:val="18"/>
+          <w:lang w:eastAsia="es-ES"/>
+          <w14:ligatures w14:val="none"/>
+        </w:rPr>
+        <w:t>;</w:t>
+      </w:r>
+    </w:p>
+    <w:p>
+      <w:pPr>
+        <w:shd w:val="clear" w:color="auto" w:fill="1F1F1F"/>
+        <w:spacing w:after="0" w:line="285" w:lineRule="atLeast"/>
+        <w:rPr>
+          <w:rFonts w:ascii="Consolas" w:eastAsia="Times New Roman" w:hAnsi="Consolas" w:cs="Times New Roman"/>
+          <w:color w:val="CCCCCC"/>
+          <w:kern w:val="0"/>
+          <w:sz w:val="18"/>
+          <w:szCs w:val="18"/>
+          <w:lang w:eastAsia="es-ES"/>
+          <w14:ligatures w14:val="none"/>
+        </w:rPr>
+      </w:pPr>
+      <w:r>
+        <w:rPr>
+          <w:rFonts w:ascii="Consolas" w:eastAsia="Times New Roman" w:hAnsi="Consolas" w:cs="Times New Roman"/>
+          <w:color w:val="CCCCCC"/>
+          <w:kern w:val="0"/>
+          <w:sz w:val="18"/>
+          <w:szCs w:val="18"/>
+          <w:lang w:eastAsia="es-ES"/>
+          <w14:ligatures w14:val="none"/>
+        </w:rPr>
+        <w:t>}</w:t>
+      </w:r>
+    </w:p>
+    <w:p>
+      <w:pPr>
+        <w:shd w:val="clear" w:color="auto" w:fill="1F1F1F"/>
+        <w:spacing w:after="0" w:line="285" w:lineRule="atLeast"/>
+        <w:rPr>
+          <w:rFonts w:ascii="Consolas" w:eastAsia="Times New Roman" w:hAnsi="Consolas" w:cs="Times New Roman"/>
+          <w:color w:val="CCCCCC"/>
+          <w:kern w:val="0"/>
+          <w:sz w:val="18"/>
+          <w:szCs w:val="18"/>
+          <w:lang w:eastAsia="es-ES"/>
+          <w14:ligatures w14:val="none"/>
+        </w:rPr>
+      </w:pPr>
+      <w:r>
+        <w:rPr>
+          <w:rFonts w:ascii="Consolas" w:eastAsia="Times New Roman" w:hAnsi="Consolas" w:cs="Times New Roman"/>
+          <w:color w:val="D7BA7D"/>
+          <w:kern w:val="0"/>
+          <w:sz w:val="18"/>
+          <w:szCs w:val="18"/>
+          <w:lang w:eastAsia="es-ES"/>
+          <w14:ligatures w14:val="none"/>
+        </w:rPr>
+        <w:t>#aside-i</w:t>
+      </w:r>
+      <w:r>
+        <w:rPr>
+          <w:rFonts w:ascii="Consolas" w:eastAsia="Times New Roman" w:hAnsi="Consolas" w:cs="Times New Roman"/>
+          <w:color w:val="CCCCCC"/>
+          <w:kern w:val="0"/>
+          <w:sz w:val="18"/>
+          <w:szCs w:val="18"/>
+          <w:lang w:eastAsia="es-ES"/>
+          <w14:ligatures w14:val="none"/>
+        </w:rPr>
+        <w:t>,</w:t>
+      </w:r>
+      <w:r>
+        <w:rPr>
+          <w:rFonts w:ascii="Consolas" w:eastAsia="Times New Roman" w:hAnsi="Consolas" w:cs="Times New Roman"/>
+          <w:color w:val="D7BA7D"/>
+          <w:kern w:val="0"/>
+          <w:sz w:val="18"/>
+          <w:szCs w:val="18"/>
+          <w:lang w:eastAsia="es-ES"/>
+          <w14:ligatures w14:val="none"/>
+        </w:rPr>
+        <w:t>article</w:t>
+      </w:r>
+      <w:r>
+        <w:rPr>
+          <w:rFonts w:ascii="Consolas" w:eastAsia="Times New Roman" w:hAnsi="Consolas" w:cs="Times New Roman"/>
+          <w:color w:val="CCCCCC"/>
+          <w:kern w:val="0"/>
+          <w:sz w:val="18"/>
+          <w:szCs w:val="18"/>
+          <w:lang w:eastAsia="es-ES"/>
+          <w14:ligatures w14:val="none"/>
+        </w:rPr>
+        <w:t>,</w:t>
+      </w:r>
+      <w:r>
+        <w:rPr>
+          <w:rFonts w:ascii="Consolas" w:eastAsia="Times New Roman" w:hAnsi="Consolas" w:cs="Times New Roman"/>
+          <w:color w:val="D7BA7D"/>
+          <w:kern w:val="0"/>
+          <w:sz w:val="18"/>
+          <w:szCs w:val="18"/>
+          <w:lang w:eastAsia="es-ES"/>
+          <w14:ligatures w14:val="none"/>
+        </w:rPr>
+        <w:t>#aside-d</w:t>
+      </w:r>
+      <w:r>
+        <w:rPr>
+          <w:rFonts w:ascii="Consolas" w:eastAsia="Times New Roman" w:hAnsi="Consolas" w:cs="Times New Roman"/>
+          <w:color w:val="CCCCCC"/>
+          <w:kern w:val="0"/>
+          <w:sz w:val="18"/>
+          <w:szCs w:val="18"/>
+          <w:lang w:eastAsia="es-ES"/>
+          <w14:ligatures w14:val="none"/>
+        </w:rPr>
+        <w:t>{</w:t>
+      </w:r>
+    </w:p>
+    <w:p>
+      <w:pPr>
+        <w:shd w:val="clear" w:color="auto" w:fill="1F1F1F"/>
+        <w:spacing w:after="0" w:line="285" w:lineRule="atLeast"/>
+        <w:rPr>
+          <w:rFonts w:ascii="Consolas" w:eastAsia="Times New Roman" w:hAnsi="Consolas" w:cs="Times New Roman"/>
+          <w:color w:val="CCCCCC"/>
+          <w:kern w:val="0"/>
+          <w:sz w:val="18"/>
+          <w:szCs w:val="18"/>
+          <w:lang w:eastAsia="es-ES"/>
+          <w14:ligatures w14:val="none"/>
+        </w:rPr>
+      </w:pPr>
+      <w:r>
+        <w:rPr>
+          <w:rFonts w:ascii="Consolas" w:eastAsia="Times New Roman" w:hAnsi="Consolas" w:cs="Times New Roman"/>
+          <w:color w:val="CCCCCC"/>
+          <w:kern w:val="0"/>
+          <w:sz w:val="18"/>
+          <w:szCs w:val="18"/>
+          <w:lang w:eastAsia="es-ES"/>
+          <w14:ligatures w14:val="none"/>
+        </w:rPr>
+        <w:t xml:space="preserve">    </w:t>
+      </w:r>
+      <w:r>
+        <w:rPr>
+          <w:rFonts w:ascii="Consolas" w:eastAsia="Times New Roman" w:hAnsi="Consolas" w:cs="Times New Roman"/>
+          <w:color w:val="9CDCFE"/>
+          <w:kern w:val="0"/>
+          <w:sz w:val="18"/>
+          <w:szCs w:val="18"/>
+          <w:lang w:eastAsia="es-ES"/>
+          <w14:ligatures w14:val="none"/>
+        </w:rPr>
+        <w:t>padding</w:t>
+      </w:r>
+      <w:r>
+        <w:rPr>
+          <w:rFonts w:ascii="Consolas" w:eastAsia="Times New Roman" w:hAnsi="Consolas" w:cs="Times New Roman"/>
+          <w:color w:val="CCCCCC"/>
+          <w:kern w:val="0"/>
+          <w:sz w:val="18"/>
+          <w:szCs w:val="18"/>
+          <w:lang w:eastAsia="es-ES"/>
+          <w14:ligatures w14:val="none"/>
+        </w:rPr>
+        <w:t xml:space="preserve">: </w:t>
+      </w:r>
+      <w:r>
+        <w:rPr>
+          <w:rFonts w:ascii="Consolas" w:eastAsia="Times New Roman" w:hAnsi="Consolas" w:cs="Times New Roman"/>
+          <w:color w:val="B5CEA8"/>
+          <w:kern w:val="0"/>
+          <w:sz w:val="18"/>
+          <w:szCs w:val="18"/>
+          <w:lang w:eastAsia="es-ES"/>
+          <w14:ligatures w14:val="none"/>
+        </w:rPr>
+        <w:t>20px</w:t>
+      </w:r>
+      <w:r>
+        <w:rPr>
+          <w:rFonts w:ascii="Consolas" w:eastAsia="Times New Roman" w:hAnsi="Consolas" w:cs="Times New Roman"/>
+          <w:color w:val="CCCCCC"/>
+          <w:kern w:val="0"/>
+          <w:sz w:val="18"/>
+          <w:szCs w:val="18"/>
+          <w:lang w:eastAsia="es-ES"/>
+          <w14:ligatures w14:val="none"/>
+        </w:rPr>
+        <w:t xml:space="preserve"> </w:t>
+      </w:r>
+      <w:r>
+        <w:rPr>
+          <w:rFonts w:ascii="Consolas" w:eastAsia="Times New Roman" w:hAnsi="Consolas" w:cs="Times New Roman"/>
+          <w:color w:val="B5CEA8"/>
+          <w:kern w:val="0"/>
+          <w:sz w:val="18"/>
+          <w:szCs w:val="18"/>
+          <w:lang w:eastAsia="es-ES"/>
+          <w14:ligatures w14:val="none"/>
+        </w:rPr>
+        <w:t>0</w:t>
+      </w:r>
+      <w:r>
+        <w:rPr>
+          <w:rFonts w:ascii="Consolas" w:eastAsia="Times New Roman" w:hAnsi="Consolas" w:cs="Times New Roman"/>
+          <w:color w:val="CCCCCC"/>
+          <w:kern w:val="0"/>
+          <w:sz w:val="18"/>
+          <w:szCs w:val="18"/>
+          <w:lang w:eastAsia="es-ES"/>
+          <w14:ligatures w14:val="none"/>
+        </w:rPr>
+        <w:t xml:space="preserve"> </w:t>
+      </w:r>
+      <w:r>
+        <w:rPr>
+          <w:rFonts w:ascii="Consolas" w:eastAsia="Times New Roman" w:hAnsi="Consolas" w:cs="Times New Roman"/>
+          <w:color w:val="B5CEA8"/>
+          <w:kern w:val="0"/>
+          <w:sz w:val="18"/>
+          <w:szCs w:val="18"/>
+          <w:lang w:eastAsia="es-ES"/>
+          <w14:ligatures w14:val="none"/>
+        </w:rPr>
+        <w:t>0</w:t>
+      </w:r>
+      <w:r>
+        <w:rPr>
+          <w:rFonts w:ascii="Consolas" w:eastAsia="Times New Roman" w:hAnsi="Consolas" w:cs="Times New Roman"/>
+          <w:color w:val="CCCCCC"/>
+          <w:kern w:val="0"/>
+          <w:sz w:val="18"/>
+          <w:szCs w:val="18"/>
+          <w:lang w:eastAsia="es-ES"/>
+          <w14:ligatures w14:val="none"/>
+        </w:rPr>
+        <w:t xml:space="preserve"> </w:t>
+      </w:r>
+      <w:r>
+        <w:rPr>
+          <w:rFonts w:ascii="Consolas" w:eastAsia="Times New Roman" w:hAnsi="Consolas" w:cs="Times New Roman"/>
+          <w:color w:val="B5CEA8"/>
+          <w:kern w:val="0"/>
+          <w:sz w:val="18"/>
+          <w:szCs w:val="18"/>
+          <w:lang w:eastAsia="es-ES"/>
+          <w14:ligatures w14:val="none"/>
+        </w:rPr>
+        <w:t>20px</w:t>
+      </w:r>
+      <w:r>
+        <w:rPr>
+          <w:rFonts w:ascii="Consolas" w:eastAsia="Times New Roman" w:hAnsi="Consolas" w:cs="Times New Roman"/>
+          <w:color w:val="CCCCCC"/>
+          <w:kern w:val="0"/>
+          <w:sz w:val="18"/>
+          <w:szCs w:val="18"/>
+          <w:lang w:eastAsia="es-ES"/>
+          <w14:ligatures w14:val="none"/>
+        </w:rPr>
+        <w:t>;</w:t>
+      </w:r>
+    </w:p>
+    <w:p>
+      <w:pPr>
+        <w:shd w:val="clear" w:color="auto" w:fill="1F1F1F"/>
+        <w:spacing w:after="0" w:line="285" w:lineRule="atLeast"/>
+        <w:rPr>
+          <w:rFonts w:ascii="Consolas" w:eastAsia="Times New Roman" w:hAnsi="Consolas" w:cs="Times New Roman"/>
+          <w:color w:val="CCCCCC"/>
+          <w:kern w:val="0"/>
+          <w:sz w:val="18"/>
+          <w:szCs w:val="18"/>
+          <w:lang w:eastAsia="es-ES"/>
+          <w14:ligatures w14:val="none"/>
+        </w:rPr>
+      </w:pPr>
+      <w:r>
+        <w:rPr>
+          <w:rFonts w:ascii="Consolas" w:eastAsia="Times New Roman" w:hAnsi="Consolas" w:cs="Times New Roman"/>
+          <w:color w:val="CCCCCC"/>
+          <w:kern w:val="0"/>
+          <w:sz w:val="18"/>
+          <w:szCs w:val="18"/>
+          <w:lang w:eastAsia="es-ES"/>
+          <w14:ligatures w14:val="none"/>
+        </w:rPr>
+        <w:t>}</w:t>
+      </w:r>
+    </w:p>
+    <w:p>
+      <w:pPr>
+        <w:shd w:val="clear" w:color="auto" w:fill="1F1F1F"/>
+        <w:spacing w:after="0" w:line="285" w:lineRule="atLeast"/>
+        <w:rPr>
+          <w:rFonts w:ascii="Consolas" w:eastAsia="Times New Roman" w:hAnsi="Consolas" w:cs="Times New Roman"/>
+          <w:color w:val="CCCCCC"/>
+          <w:kern w:val="0"/>
+          <w:sz w:val="18"/>
+          <w:szCs w:val="18"/>
+          <w:lang w:eastAsia="es-ES"/>
+          <w14:ligatures w14:val="none"/>
+        </w:rPr>
+      </w:pPr>
+      <w:r>
+        <w:rPr>
+          <w:rFonts w:ascii="Consolas" w:eastAsia="Times New Roman" w:hAnsi="Consolas" w:cs="Times New Roman"/>
+          <w:color w:val="D7BA7D"/>
+          <w:kern w:val="0"/>
+          <w:sz w:val="18"/>
+          <w:szCs w:val="18"/>
+          <w:lang w:eastAsia="es-ES"/>
+          <w14:ligatures w14:val="none"/>
+        </w:rPr>
+        <w:t>#aside-i</w:t>
+      </w:r>
+      <w:r>
+        <w:rPr>
+          <w:rFonts w:ascii="Consolas" w:eastAsia="Times New Roman" w:hAnsi="Consolas" w:cs="Times New Roman"/>
+          <w:color w:val="CCCCCC"/>
+          <w:kern w:val="0"/>
+          <w:sz w:val="18"/>
+          <w:szCs w:val="18"/>
+          <w:lang w:eastAsia="es-ES"/>
+          <w14:ligatures w14:val="none"/>
+        </w:rPr>
+        <w:t>{</w:t>
+      </w:r>
+    </w:p>
+    <w:p>
+      <w:pPr>
+        <w:shd w:val="clear" w:color="auto" w:fill="1F1F1F"/>
+        <w:spacing w:after="0" w:line="285" w:lineRule="atLeast"/>
+        <w:rPr>
+          <w:rFonts w:ascii="Consolas" w:eastAsia="Times New Roman" w:hAnsi="Consolas" w:cs="Times New Roman"/>
+          <w:color w:val="CCCCCC"/>
+          <w:kern w:val="0"/>
+          <w:sz w:val="18"/>
+          <w:szCs w:val="18"/>
+          <w:lang w:eastAsia="es-ES"/>
+          <w14:ligatures w14:val="none"/>
+        </w:rPr>
+      </w:pPr>
+      <w:r>
+        <w:rPr>
+          <w:rFonts w:ascii="Consolas" w:eastAsia="Times New Roman" w:hAnsi="Consolas" w:cs="Times New Roman"/>
+          <w:color w:val="CCCCCC"/>
+          <w:kern w:val="0"/>
+          <w:sz w:val="18"/>
+          <w:szCs w:val="18"/>
+          <w:lang w:eastAsia="es-ES"/>
+          <w14:ligatures w14:val="none"/>
+        </w:rPr>
+        <w:t xml:space="preserve">    </w:t>
+      </w:r>
+      <w:r>
+        <w:rPr>
+          <w:rFonts w:ascii="Consolas" w:eastAsia="Times New Roman" w:hAnsi="Consolas" w:cs="Times New Roman"/>
+          <w:color w:val="9CDCFE"/>
+          <w:kern w:val="0"/>
+          <w:sz w:val="18"/>
+          <w:szCs w:val="18"/>
+          <w:lang w:eastAsia="es-ES"/>
+          <w14:ligatures w14:val="none"/>
+        </w:rPr>
+        <w:t>grid-area</w:t>
+      </w:r>
+      <w:r>
+        <w:rPr>
+          <w:rFonts w:ascii="Consolas" w:eastAsia="Times New Roman" w:hAnsi="Consolas" w:cs="Times New Roman"/>
+          <w:color w:val="CCCCCC"/>
+          <w:kern w:val="0"/>
+          <w:sz w:val="18"/>
+          <w:szCs w:val="18"/>
+          <w:lang w:eastAsia="es-ES"/>
+          <w14:ligatures w14:val="none"/>
+        </w:rPr>
+        <w:t>: aside-i;</w:t>
+      </w:r>
+    </w:p>
+    <w:p>
+      <w:pPr>
+        <w:shd w:val="clear" w:color="auto" w:fill="1F1F1F"/>
+        <w:spacing w:after="0" w:line="285" w:lineRule="atLeast"/>
+        <w:rPr>
+          <w:rFonts w:ascii="Consolas" w:eastAsia="Times New Roman" w:hAnsi="Consolas" w:cs="Times New Roman"/>
+          <w:color w:val="CCCCCC"/>
+          <w:kern w:val="0"/>
+          <w:sz w:val="18"/>
+          <w:szCs w:val="18"/>
+          <w:lang w:eastAsia="es-ES"/>
+          <w14:ligatures w14:val="none"/>
+        </w:rPr>
+      </w:pPr>
+      <w:r>
+        <w:rPr>
+          <w:rFonts w:ascii="Consolas" w:eastAsia="Times New Roman" w:hAnsi="Consolas" w:cs="Times New Roman"/>
+          <w:color w:val="CCCCCC"/>
+          <w:kern w:val="0"/>
+          <w:sz w:val="18"/>
+          <w:szCs w:val="18"/>
+          <w:lang w:eastAsia="es-ES"/>
+          <w14:ligatures w14:val="none"/>
+        </w:rPr>
+        <w:t>}</w:t>
+      </w:r>
+    </w:p>
+    <w:p>
+      <w:pPr>
+        <w:shd w:val="clear" w:color="auto" w:fill="1F1F1F"/>
+        <w:spacing w:after="0" w:line="285" w:lineRule="atLeast"/>
+        <w:rPr>
+          <w:rFonts w:ascii="Consolas" w:eastAsia="Times New Roman" w:hAnsi="Consolas" w:cs="Times New Roman"/>
+          <w:color w:val="CCCCCC"/>
+          <w:kern w:val="0"/>
+          <w:sz w:val="18"/>
+          <w:szCs w:val="18"/>
+          <w:lang w:eastAsia="es-ES"/>
+          <w14:ligatures w14:val="none"/>
+        </w:rPr>
+      </w:pPr>
+      <w:proofErr w:type="spellStart"/>
+      <w:r>
+        <w:rPr>
+          <w:rFonts w:ascii="Consolas" w:eastAsia="Times New Roman" w:hAnsi="Consolas" w:cs="Times New Roman"/>
+          <w:color w:val="D7BA7D"/>
+          <w:kern w:val="0"/>
+          <w:sz w:val="18"/>
+          <w:szCs w:val="18"/>
+          <w:lang w:eastAsia="es-ES"/>
+          <w14:ligatures w14:val="none"/>
+        </w:rPr>
+        <w:t>article</w:t>
+      </w:r>
+      <w:proofErr w:type="spellEnd"/>
+      <w:r>
+        <w:rPr>
+          <w:rFonts w:ascii="Consolas" w:eastAsia="Times New Roman" w:hAnsi="Consolas" w:cs="Times New Roman"/>
+          <w:color w:val="CCCCCC"/>
+          <w:kern w:val="0"/>
+          <w:sz w:val="18"/>
+          <w:szCs w:val="18"/>
+          <w:lang w:eastAsia="es-ES"/>
+          <w14:ligatures w14:val="none"/>
+        </w:rPr>
+        <w:t>{</w:t>
+      </w:r>
+    </w:p>
+    <w:p>
+      <w:pPr>
+        <w:shd w:val="clear" w:color="auto" w:fill="1F1F1F"/>
+        <w:spacing w:after="0" w:line="285" w:lineRule="atLeast"/>
+        <w:rPr>
+          <w:rFonts w:ascii="Consolas" w:eastAsia="Times New Roman" w:hAnsi="Consolas" w:cs="Times New Roman"/>
+          <w:color w:val="CCCCCC"/>
+          <w:kern w:val="0"/>
+          <w:sz w:val="18"/>
+          <w:szCs w:val="18"/>
+          <w:lang w:eastAsia="es-ES"/>
+          <w14:ligatures w14:val="none"/>
+        </w:rPr>
+      </w:pPr>
+      <w:r>
+        <w:rPr>
+          <w:rFonts w:ascii="Consolas" w:eastAsia="Times New Roman" w:hAnsi="Consolas" w:cs="Times New Roman"/>
+          <w:color w:val="CCCCCC"/>
+          <w:kern w:val="0"/>
+          <w:sz w:val="18"/>
+          <w:szCs w:val="18"/>
+          <w:lang w:eastAsia="es-ES"/>
+          <w14:ligatures w14:val="none"/>
+        </w:rPr>
+        <w:t xml:space="preserve">    </w:t>
+      </w:r>
+      <w:r>
+        <w:rPr>
+          <w:rFonts w:ascii="Consolas" w:eastAsia="Times New Roman" w:hAnsi="Consolas" w:cs="Times New Roman"/>
+          <w:color w:val="9CDCFE"/>
+          <w:kern w:val="0"/>
+          <w:sz w:val="18"/>
+          <w:szCs w:val="18"/>
+          <w:lang w:eastAsia="es-ES"/>
+          <w14:ligatures w14:val="none"/>
+        </w:rPr>
+        <w:t>grid-area</w:t>
+      </w:r>
+      <w:r>
+        <w:rPr>
+          <w:rFonts w:ascii="Consolas" w:eastAsia="Times New Roman" w:hAnsi="Consolas" w:cs="Times New Roman"/>
+          <w:color w:val="CCCCCC"/>
+          <w:kern w:val="0"/>
+          <w:sz w:val="18"/>
+          <w:szCs w:val="18"/>
+          <w:lang w:eastAsia="es-ES"/>
+          <w14:ligatures w14:val="none"/>
+        </w:rPr>
+        <w:t xml:space="preserve">: </w:t>
+      </w:r>
+      <w:proofErr w:type="spellStart"/>
+      <w:r>
+        <w:rPr>
+          <w:rFonts w:ascii="Consolas" w:eastAsia="Times New Roman" w:hAnsi="Consolas" w:cs="Times New Roman"/>
+          <w:color w:val="CCCCCC"/>
+          <w:kern w:val="0"/>
+          <w:sz w:val="18"/>
+          <w:szCs w:val="18"/>
+          <w:lang w:eastAsia="es-ES"/>
+          <w14:ligatures w14:val="none"/>
+        </w:rPr>
+        <w:t>article</w:t>
+      </w:r>
+      <w:proofErr w:type="spellEnd"/>
+      <w:r>
+        <w:rPr>
+          <w:rFonts w:ascii="Consolas" w:eastAsia="Times New Roman" w:hAnsi="Consolas" w:cs="Times New Roman"/>
+          <w:color w:val="CCCCCC"/>
+          <w:kern w:val="0"/>
+          <w:sz w:val="18"/>
+          <w:szCs w:val="18"/>
+          <w:lang w:eastAsia="es-ES"/>
+          <w14:ligatures w14:val="none"/>
+        </w:rPr>
+        <w:t>;</w:t>
+      </w:r>
+    </w:p>
+    <w:p>
+      <w:pPr>
+        <w:shd w:val="clear" w:color="auto" w:fill="1F1F1F"/>
+        <w:spacing w:after="0" w:line="285" w:lineRule="atLeast"/>
+        <w:rPr>
+          <w:rFonts w:ascii="Consolas" w:eastAsia="Times New Roman" w:hAnsi="Consolas" w:cs="Times New Roman"/>
+          <w:color w:val="CCCCCC"/>
+          <w:kern w:val="0"/>
+          <w:sz w:val="18"/>
+          <w:szCs w:val="18"/>
+          <w:lang w:eastAsia="es-ES"/>
+          <w14:ligatures w14:val="none"/>
+        </w:rPr>
+      </w:pPr>
+      <w:r>
+        <w:rPr>
+          <w:rFonts w:ascii="Consolas" w:eastAsia="Times New Roman" w:hAnsi="Consolas" w:cs="Times New Roman"/>
+          <w:color w:val="CCCCCC"/>
+          <w:kern w:val="0"/>
+          <w:sz w:val="18"/>
+          <w:szCs w:val="18"/>
+          <w:lang w:eastAsia="es-ES"/>
+          <w14:ligatures w14:val="none"/>
+        </w:rPr>
+        <w:t>}</w:t>
+      </w:r>
+    </w:p>
+    <w:p>
+      <w:pPr>
+        <w:shd w:val="clear" w:color="auto" w:fill="1F1F1F"/>
+        <w:spacing w:after="0" w:line="285" w:lineRule="atLeast"/>
+        <w:rPr>
+          <w:rFonts w:ascii="Consolas" w:eastAsia="Times New Roman" w:hAnsi="Consolas" w:cs="Times New Roman"/>
+          <w:color w:val="CCCCCC"/>
+          <w:kern w:val="0"/>
+          <w:sz w:val="18"/>
+          <w:szCs w:val="18"/>
+          <w:lang w:eastAsia="es-ES"/>
+          <w14:ligatures w14:val="none"/>
+        </w:rPr>
+      </w:pPr>
+      <w:r>
+        <w:rPr>
+          <w:rFonts w:ascii="Consolas" w:eastAsia="Times New Roman" w:hAnsi="Consolas" w:cs="Times New Roman"/>
+          <w:color w:val="D7BA7D"/>
+          <w:kern w:val="0"/>
+          <w:sz w:val="18"/>
+          <w:szCs w:val="18"/>
+          <w:lang w:eastAsia="es-ES"/>
+          <w14:ligatures w14:val="none"/>
+        </w:rPr>
+        <w:t>#aside-d</w:t>
+      </w:r>
+      <w:r>
+        <w:rPr>
+          <w:rFonts w:ascii="Consolas" w:eastAsia="Times New Roman" w:hAnsi="Consolas" w:cs="Times New Roman"/>
+          <w:color w:val="CCCCCC"/>
+          <w:kern w:val="0"/>
+          <w:sz w:val="18"/>
+          <w:szCs w:val="18"/>
+          <w:lang w:eastAsia="es-ES"/>
+          <w14:ligatures w14:val="none"/>
+        </w:rPr>
+        <w:t>{</w:t>
+      </w:r>
+    </w:p>
+    <w:p>
+      <w:pPr>
+        <w:shd w:val="clear" w:color="auto" w:fill="1F1F1F"/>
+        <w:spacing w:after="0" w:line="285" w:lineRule="atLeast"/>
+        <w:rPr>
+          <w:rFonts w:ascii="Consolas" w:eastAsia="Times New Roman" w:hAnsi="Consolas" w:cs="Times New Roman"/>
+          <w:color w:val="CCCCCC"/>
+          <w:kern w:val="0"/>
+          <w:sz w:val="18"/>
+          <w:szCs w:val="18"/>
+          <w:lang w:eastAsia="es-ES"/>
+          <w14:ligatures w14:val="none"/>
+        </w:rPr>
+      </w:pPr>
+      <w:r>
+        <w:rPr>
+          <w:rFonts w:ascii="Consolas" w:eastAsia="Times New Roman" w:hAnsi="Consolas" w:cs="Times New Roman"/>
+          <w:color w:val="CCCCCC"/>
+          <w:kern w:val="0"/>
+          <w:sz w:val="18"/>
+          <w:szCs w:val="18"/>
+          <w:lang w:eastAsia="es-ES"/>
+          <w14:ligatures w14:val="none"/>
+        </w:rPr>
+        <w:t xml:space="preserve">    </w:t>
+      </w:r>
+      <w:r>
+        <w:rPr>
+          <w:rFonts w:ascii="Consolas" w:eastAsia="Times New Roman" w:hAnsi="Consolas" w:cs="Times New Roman"/>
+          <w:color w:val="9CDCFE"/>
+          <w:kern w:val="0"/>
+          <w:sz w:val="18"/>
+          <w:szCs w:val="18"/>
+          <w:lang w:eastAsia="es-ES"/>
+          <w14:ligatures w14:val="none"/>
+        </w:rPr>
+        <w:t>grid-area</w:t>
+      </w:r>
+      <w:r>
+        <w:rPr>
+          <w:rFonts w:ascii="Consolas" w:eastAsia="Times New Roman" w:hAnsi="Consolas" w:cs="Times New Roman"/>
+          <w:color w:val="CCCCCC"/>
+          <w:kern w:val="0"/>
+          <w:sz w:val="18"/>
+          <w:szCs w:val="18"/>
+          <w:lang w:eastAsia="es-ES"/>
+          <w14:ligatures w14:val="none"/>
+        </w:rPr>
+        <w:t>: aside-d;</w:t>
+      </w:r>
+    </w:p>
+    <w:p>
+      <w:pPr>
+        <w:shd w:val="clear" w:color="auto" w:fill="1F1F1F"/>
+        <w:spacing w:after="0" w:line="285" w:lineRule="atLeast"/>
+        <w:rPr>
+          <w:rFonts w:ascii="Consolas" w:eastAsia="Times New Roman" w:hAnsi="Consolas" w:cs="Times New Roman"/>
+          <w:color w:val="CCCCCC"/>
+          <w:kern w:val="0"/>
+          <w:sz w:val="18"/>
+          <w:szCs w:val="18"/>
+          <w:lang w:eastAsia="es-ES"/>
+          <w14:ligatures w14:val="none"/>
+        </w:rPr>
+      </w:pPr>
+      <w:r>
+        <w:rPr>
+          <w:rFonts w:ascii="Consolas" w:eastAsia="Times New Roman" w:hAnsi="Consolas" w:cs="Times New Roman"/>
+          <w:color w:val="CCCCCC"/>
+          <w:kern w:val="0"/>
+          <w:sz w:val="18"/>
+          <w:szCs w:val="18"/>
+          <w:lang w:eastAsia="es-ES"/>
+          <w14:ligatures w14:val="none"/>
+        </w:rPr>
+        <w:t>}</w:t>
+      </w:r>
+    </w:p>
+    <w:p>
+      <w:pPr>
+        <w:sectPr>
+          <w:type w:val="continuous"/>
+          <w:pgSz w:w="11906" w:h="16838"/>
+          <w:pgMar w:top="720" w:right="720" w:bottom="720" w:left="720" w:header="708" w:footer="708" w:gutter="0"/>
+          <w:pgNumType w:start="0"/>
+          <w:cols w:num="2" w:space="710" w:equalWidth="0">
+            <w:col w:w="3969" w:space="710"/>
+            <w:col w:w="5787"/>
+          </w:cols>
+          <w:titlePg/>
+          <w:docGrid w:linePitch="360"/>
+        </w:sectPr>
+      </w:pPr>
+    </w:p>
+    <w:p/>
+    <w:p>
+      <w:pPr>
+        <w:keepNext/>
+        <w:jc w:val="center"/>
+      </w:pPr>
+      <w:r>
+        <w:drawing>
+          <wp:inline distT="0" distB="0" distL="0" distR="0" wp14:anchorId="3B7FEFE3" wp14:editId="3E33EE35">
+            <wp:extent cx="6645910" cy="2090420"/>
+            <wp:effectExtent l="95250" t="38100" r="21590" b="81280"/>
+            <wp:docPr id="882081161" name="Imagen 1"/>
+            <wp:cNvGraphicFramePr>
+              <a:graphicFrameLocks xmlns:a="http://schemas.openxmlformats.org/drawingml/2006/main" noChangeAspect="1"/>
+            </wp:cNvGraphicFramePr>
+            <a:graphic xmlns:a="http://schemas.openxmlformats.org/drawingml/2006/main">
+              <a:graphicData uri="http://schemas.openxmlformats.org/drawingml/2006/picture">
+                <pic:pic xmlns:pic="http://schemas.openxmlformats.org/drawingml/2006/picture">
+                  <pic:nvPicPr>
+                    <pic:cNvPr id="882081161" name=""/>
+                    <pic:cNvPicPr/>
+                  </pic:nvPicPr>
+                  <pic:blipFill>
+                    <a:blip r:embed="rId19"/>
+                    <a:stretch>
+                      <a:fillRect/>
+                    </a:stretch>
+                  </pic:blipFill>
+                  <pic:spPr>
+                    <a:xfrm>
+                      <a:off x="0" y="0"/>
+                      <a:ext cx="6645910" cy="2090420"/>
+                    </a:xfrm>
+                    <a:prstGeom prst="rect">
+                      <a:avLst/>
+                    </a:prstGeom>
+                    <a:effectLst>
+                      <a:outerShdw blurRad="50800" dist="38100" dir="8100000" algn="tr" rotWithShape="0">
+                        <a:prstClr val="black">
+                          <a:alpha val="40000"/>
+                        </a:prstClr>
+                      </a:outerShdw>
+                    </a:effectLst>
+                  </pic:spPr>
+                </pic:pic>
+              </a:graphicData>
+            </a:graphic>
+          </wp:inline>
+        </w:drawing>
+      </w:r>
+    </w:p>
+    <w:p>
+      <w:pPr>
+        <w:pStyle w:val="Descripcin"/>
+        <w:jc w:val="center"/>
+      </w:pPr>
+      <w:r>
+        <w:t>Reparto de espacio del area main</w:t>
+      </w:r>
+    </w:p>
+    <w:p/>
+    <w:p/>
+    <w:p/>
+    <w:p>
+      <w:pPr>
+        <w:pStyle w:val="Ttulo3"/>
+      </w:pPr>
+      <w:r>
+        <w:t>El footer</w:t>
+      </w:r>
+    </w:p>
+    <w:p/>
+    <w:p>
+      <w:pPr>
+        <w:sectPr>
+          <w:type w:val="continuous"/>
+          <w:pgSz w:w="11906" w:h="16838"/>
+          <w:pgMar w:top="720" w:right="720" w:bottom="720" w:left="720" w:header="708" w:footer="708" w:gutter="0"/>
+          <w:pgNumType w:start="0"/>
+          <w:cols w:space="708"/>
+          <w:titlePg/>
+          <w:docGrid w:linePitch="360"/>
+        </w:sectPr>
+      </w:pPr>
+    </w:p>
+    <w:p>
+      <w:r>
         <w:t>Es la última zona de la estructura básica y en ella tan solo aparece el copyright.</w:t>
       </w:r>
       <w:r>
@@ -11312,7 +13182,33 @@
           <w:lang w:eastAsia="es-ES"/>
           <w14:ligatures w14:val="none"/>
         </w:rPr>
-        <w:t xml:space="preserve"> 2011 TodoFP. Todos los derechos reservados. Diseñado</w:t>
+        <w:t xml:space="preserve"> 2011 </w:t>
+      </w:r>
+      <w:proofErr w:type="spellStart"/>
+      <w:r>
+        <w:rPr>
+          <w:rFonts w:ascii="Consolas" w:eastAsia="Times New Roman" w:hAnsi="Consolas" w:cs="Times New Roman"/>
+          <w:color w:val="CCCCCC"/>
+          <w:kern w:val="0"/>
+          <w:sz w:val="18"/>
+          <w:szCs w:val="18"/>
+          <w:lang w:eastAsia="es-ES"/>
+          <w14:ligatures w14:val="none"/>
+        </w:rPr>
+        <w:t>TodoFP</w:t>
+      </w:r>
+      <w:proofErr w:type="spellEnd"/>
+      <w:r>
+        <w:rPr>
+          <w:rFonts w:ascii="Consolas" w:eastAsia="Times New Roman" w:hAnsi="Consolas" w:cs="Times New Roman"/>
+          <w:color w:val="CCCCCC"/>
+          <w:kern w:val="0"/>
+          <w:sz w:val="18"/>
+          <w:szCs w:val="18"/>
+          <w:lang w:eastAsia="es-ES"/>
+          <w14:ligatures w14:val="none"/>
+        </w:rPr>
+        <w:t>. Todos los derechos reservados. Diseñado</w:t>
       </w:r>
     </w:p>
     <w:p>
@@ -11705,6 +13601,7 @@
         </w:rPr>
         <w:t xml:space="preserve"> </w:t>
       </w:r>
+      <w:proofErr w:type="spellStart"/>
       <w:r>
         <w:rPr>
           <w:rFonts w:ascii="Consolas" w:eastAsia="Times New Roman" w:hAnsi="Consolas" w:cs="Times New Roman"/>
@@ -11717,6 +13614,7 @@
         </w:rPr>
         <w:t>15px</w:t>
       </w:r>
+      <w:proofErr w:type="spellEnd"/>
       <w:r>
         <w:rPr>
           <w:rFonts w:ascii="Consolas" w:eastAsia="Times New Roman" w:hAnsi="Consolas" w:cs="Times New Roman"/>
@@ -12143,7 +14041,7 @@
                     <pic:cNvPicPr/>
                   </pic:nvPicPr>
                   <pic:blipFill>
-                    <a:blip r:embed="rId19"/>
+                    <a:blip r:embed="rId20"/>
                     <a:stretch>
                       <a:fillRect/>
                     </a:stretch>
@@ -12227,7 +14125,7 @@
         </w:rPr>
         <w:br/>
       </w:r>
-      <w:hyperlink r:id="rId20" w:history="1">
+      <w:hyperlink r:id="rId21" w:history="1">
         <w:r>
           <w:rPr>
             <w:rStyle w:val="Hipervnculo"/>
@@ -12255,7 +14153,7 @@
         </w:rPr>
         <w:br/>
       </w:r>
-      <w:hyperlink r:id="rId21" w:history="1">
+      <w:hyperlink r:id="rId22" w:history="1">
         <w:r>
           <w:rPr>
             <w:rStyle w:val="Hipervnculo"/>
@@ -12275,7 +14173,7 @@
       <w:r>
         <w:br/>
       </w:r>
-      <w:hyperlink r:id="rId22" w:history="1">
+      <w:hyperlink r:id="rId23" w:history="1">
         <w:r>
           <w:rPr>
             <w:rStyle w:val="Hipervnculo"/>

</xml_diff>

<commit_message>
DIW04 Tarea falta la fuente
</commit_message>
<xml_diff>
--- a/diw/rodriguez_jimenez_roberto_DIW04_Tarea/rodriguez_jimenez_roberto_DIW04_Tarea.docx
+++ b/diw/rodriguez_jimenez_roberto_DIW04_Tarea/rodriguez_jimenez_roberto_DIW04_Tarea.docx
@@ -2456,7 +2456,6 @@
           <w14:ligatures w14:val="none"/>
         </w:rPr>
       </w:pPr>
-      <w:proofErr w:type="gramStart"/>
       <w:r>
         <w:rPr>
           <w:rFonts w:eastAsia="Times New Roman" w:cstheme="minorHAnsi"/>
@@ -2464,17 +2463,7 @@
           <w:lang w:eastAsia="es-ES"/>
           <w14:ligatures w14:val="none"/>
         </w:rPr>
-        <w:t>Ancho cabecera</w:t>
-      </w:r>
-      <w:proofErr w:type="gramEnd"/>
-      <w:r>
-        <w:rPr>
-          <w:rFonts w:eastAsia="Times New Roman" w:cstheme="minorHAnsi"/>
-          <w:kern w:val="0"/>
-          <w:lang w:eastAsia="es-ES"/>
-          <w14:ligatures w14:val="none"/>
-        </w:rPr>
-        <w:t>: 920px, con padding superior, izquierda y derecha de 20px.</w:t>
+        <w:t>Ancho cabecera: 920px, con padding superior, izquierda y derecha de 20px.</w:t>
       </w:r>
     </w:p>
     <w:p>
@@ -3023,7 +3012,6 @@
                 <w14:ligatures w14:val="none"/>
               </w:rPr>
             </w:pPr>
-            <w:proofErr w:type="gramStart"/>
             <w:r>
               <w:rPr>
                 <w:rFonts w:eastAsia="Times New Roman" w:cstheme="minorHAnsi"/>
@@ -3033,19 +3021,7 @@
                 <w:lang w:eastAsia="es-ES"/>
                 <w14:ligatures w14:val="none"/>
               </w:rPr>
-              <w:t>Ancho cabecera</w:t>
-            </w:r>
-            <w:proofErr w:type="gramEnd"/>
-            <w:r>
-              <w:rPr>
-                <w:rFonts w:eastAsia="Times New Roman" w:cstheme="minorHAnsi"/>
-                <w:b/>
-                <w:bCs/>
-                <w:kern w:val="0"/>
-                <w:lang w:eastAsia="es-ES"/>
-                <w14:ligatures w14:val="none"/>
-              </w:rPr>
-              <w:t>:</w:t>
+              <w:t>Ancho cabecera:</w:t>
             </w:r>
           </w:p>
         </w:tc>
@@ -16862,7 +16838,7 @@
       </w:pPr>
       <w:r>
         <w:drawing>
-          <wp:anchor distT="0" distB="0" distL="114300" distR="114300" simplePos="0" relativeHeight="251662848" behindDoc="1" locked="0" layoutInCell="1" allowOverlap="1" wp14:anchorId="720A9DBD" wp14:editId="59991BFA">
+          <wp:anchor distT="0" distB="0" distL="114300" distR="114300" simplePos="0" relativeHeight="251661824" behindDoc="1" locked="0" layoutInCell="1" allowOverlap="1" wp14:anchorId="720A9DBD" wp14:editId="59991BFA">
             <wp:simplePos x="0" y="0"/>
             <wp:positionH relativeFrom="column">
               <wp:posOffset>4918710</wp:posOffset>
@@ -18593,7 +18569,7 @@
       </w:r>
       <w:r>
         <w:drawing>
-          <wp:anchor distT="0" distB="0" distL="114300" distR="114300" simplePos="0" relativeHeight="251665920" behindDoc="1" locked="0" layoutInCell="1" allowOverlap="1" wp14:anchorId="4E536723" wp14:editId="61D31937">
+          <wp:anchor distT="0" distB="0" distL="114300" distR="114300" simplePos="0" relativeHeight="251664896" behindDoc="1" locked="0" layoutInCell="1" allowOverlap="1" wp14:anchorId="4E536723" wp14:editId="61D31937">
             <wp:simplePos x="0" y="0"/>
             <wp:positionH relativeFrom="column">
               <wp:posOffset>95250</wp:posOffset>
@@ -22705,6 +22681,21 @@
       </w:hyperlink>
     </w:p>
     <w:p/>
+    <w:p>
+      <w:r>
+        <w:t>Tipografía:</w:t>
+      </w:r>
+    </w:p>
+    <w:p>
+      <w:r>
+        <w:rPr>
+          <w:color w:val="000000"/>
+          <w:sz w:val="21"/>
+          <w:szCs w:val="21"/>
+        </w:rPr>
+        <w:t>Por tanto, mayoritariamente será el colectivo de personas adultas el</w:t>
+      </w:r>
+    </w:p>
     <w:sectPr>
       <w:type w:val="continuous"/>
       <w:pgSz w:w="11906" w:h="16838"/>

</xml_diff>

<commit_message>
DIW04 Tarea pdf y finalizada
</commit_message>
<xml_diff>
--- a/diw/rodriguez_jimenez_roberto_DIW04_Tarea/rodriguez_jimenez_roberto_DIW04_Tarea.docx
+++ b/diw/rodriguez_jimenez_roberto_DIW04_Tarea/rodriguez_jimenez_roberto_DIW04_Tarea.docx
@@ -277,7 +277,7 @@
               <w:noProof/>
             </w:rPr>
             <w:pict w14:anchorId="647BAB0D">
-              <v:shape id="Cuadro de texto 3" o:spid="_x0000_s1027" type="#_x0000_t202" style="position:absolute;margin-left:4122.45pt;margin-top:215.25pt;width:509.25pt;height:84.25pt;z-index:251657216;visibility:visible;mso-wrap-style:square;mso-width-percent:0;mso-height-percent:0;mso-wrap-distance-left:9pt;mso-wrap-distance-top:0;mso-wrap-distance-right:9pt;mso-wrap-distance-bottom:0;mso-position-horizontal:right;mso-position-horizontal-relative:margin;mso-position-vertical:absolute;mso-position-vertical-relative:page;mso-width-percent:0;mso-height-percent:0;mso-width-relative:page;mso-height-relative:margin;v-text-anchor:top" o:gfxdata="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" filled="f" stroked="f" strokeweight=".5pt">
+              <v:shape id="Cuadro de texto 3" o:spid="_x0000_s1027" type="#_x0000_t202" style="position:absolute;margin-left:4580.5pt;margin-top:215.25pt;width:509.25pt;height:84.25pt;z-index:251657216;visibility:visible;mso-wrap-style:square;mso-width-percent:0;mso-height-percent:0;mso-wrap-distance-left:9pt;mso-wrap-distance-top:0;mso-wrap-distance-right:9pt;mso-wrap-distance-bottom:0;mso-position-horizontal:right;mso-position-horizontal-relative:margin;mso-position-vertical:absolute;mso-position-vertical-relative:page;mso-width-percent:0;mso-height-percent:0;mso-width-relative:page;mso-height-relative:margin;v-text-anchor:top" o:gfxdata="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" filled="f" stroked="f" strokeweight=".5pt">
                 <v:textbox style="mso-next-textbox:#Cuadro de texto 3;mso-fit-shape-to-text:t" inset="0,0,0,0">
                   <w:txbxContent>
                     <w:p>
@@ -438,7 +438,7 @@
           <w:r>
             <w:fldChar w:fldCharType="separate"/>
           </w:r>
-          <w:hyperlink w:anchor="_Toc152525554" w:history="1">
+          <w:hyperlink w:anchor="_Toc153018656" w:history="1">
             <w:r>
               <w:rPr>
                 <w:rStyle w:val="Hipervnculo"/>
@@ -465,7 +465,7 @@
                 <w:noProof/>
                 <w:webHidden/>
               </w:rPr>
-              <w:instrText xml:space="preserve"> PAGEREF _Toc152525554 \h </w:instrText>
+              <w:instrText xml:space="preserve"> PAGEREF _Toc153018656 \h </w:instrText>
             </w:r>
             <w:r>
               <w:rPr>
@@ -508,7 +508,7 @@
               <w:lang w:eastAsia="es-ES"/>
             </w:rPr>
           </w:pPr>
-          <w:hyperlink w:anchor="_Toc152525555" w:history="1">
+          <w:hyperlink w:anchor="_Toc153018657" w:history="1">
             <w:r>
               <w:rPr>
                 <w:rStyle w:val="Hipervnculo"/>
@@ -544,7 +544,7 @@
                 <w:noProof/>
                 <w:webHidden/>
               </w:rPr>
-              <w:instrText xml:space="preserve"> PAGEREF _Toc152525555 \h </w:instrText>
+              <w:instrText xml:space="preserve"> PAGEREF _Toc153018657 \h </w:instrText>
             </w:r>
             <w:r>
               <w:rPr>
@@ -587,7 +587,7 @@
               <w:lang w:eastAsia="es-ES"/>
             </w:rPr>
           </w:pPr>
-          <w:hyperlink w:anchor="_Toc152525556" w:history="1">
+          <w:hyperlink w:anchor="_Toc153018658" w:history="1">
             <w:r>
               <w:rPr>
                 <w:rStyle w:val="Hipervnculo"/>
@@ -639,7 +639,7 @@
                 <w:noProof/>
                 <w:webHidden/>
               </w:rPr>
-              <w:instrText xml:space="preserve"> PAGEREF _Toc152525556 \h </w:instrText>
+              <w:instrText xml:space="preserve"> PAGEREF _Toc153018658 \h </w:instrText>
             </w:r>
             <w:r>
               <w:rPr>
@@ -682,7 +682,7 @@
               <w:lang w:eastAsia="es-ES"/>
             </w:rPr>
           </w:pPr>
-          <w:hyperlink w:anchor="_Toc152525557" w:history="1">
+          <w:hyperlink w:anchor="_Toc153018659" w:history="1">
             <w:r>
               <w:rPr>
                 <w:rStyle w:val="Hipervnculo"/>
@@ -709,7 +709,7 @@
                 <w:noProof/>
                 <w:webHidden/>
               </w:rPr>
-              <w:instrText xml:space="preserve"> PAGEREF _Toc152525557 \h </w:instrText>
+              <w:instrText xml:space="preserve"> PAGEREF _Toc153018659 \h </w:instrText>
             </w:r>
             <w:r>
               <w:rPr>
@@ -752,7 +752,7 @@
               <w:lang w:eastAsia="es-ES"/>
             </w:rPr>
           </w:pPr>
-          <w:hyperlink r:id="rId9" w:anchor="_Toc152525558" w:history="1">
+          <w:hyperlink r:id="rId9" w:anchor="_Toc153018660" w:history="1">
             <w:r>
               <w:rPr>
                 <w:rStyle w:val="Hipervnculo"/>
@@ -781,7 +781,7 @@
                 <w:noProof/>
                 <w:webHidden/>
               </w:rPr>
-              <w:instrText xml:space="preserve"> PAGEREF _Toc152525558 \h </w:instrText>
+              <w:instrText xml:space="preserve"> PAGEREF _Toc153018660 \h </w:instrText>
             </w:r>
             <w:r>
               <w:rPr>
@@ -824,7 +824,7 @@
               <w:lang w:eastAsia="es-ES"/>
             </w:rPr>
           </w:pPr>
-          <w:hyperlink w:anchor="_Toc152525559" w:history="1">
+          <w:hyperlink w:anchor="_Toc153018661" w:history="1">
             <w:r>
               <w:rPr>
                 <w:rStyle w:val="Hipervnculo"/>
@@ -851,7 +851,7 @@
                 <w:noProof/>
                 <w:webHidden/>
               </w:rPr>
-              <w:instrText xml:space="preserve"> PAGEREF _Toc152525559 \h </w:instrText>
+              <w:instrText xml:space="preserve"> PAGEREF _Toc153018661 \h </w:instrText>
             </w:r>
             <w:r>
               <w:rPr>
@@ -894,7 +894,7 @@
               <w:lang w:eastAsia="es-ES"/>
             </w:rPr>
           </w:pPr>
-          <w:hyperlink w:anchor="_Toc152525560" w:history="1">
+          <w:hyperlink w:anchor="_Toc153018662" w:history="1">
             <w:r>
               <w:rPr>
                 <w:rStyle w:val="Hipervnculo"/>
@@ -921,7 +921,7 @@
                 <w:noProof/>
                 <w:webHidden/>
               </w:rPr>
-              <w:instrText xml:space="preserve"> PAGEREF _Toc152525560 \h </w:instrText>
+              <w:instrText xml:space="preserve"> PAGEREF _Toc153018662 \h </w:instrText>
             </w:r>
             <w:r>
               <w:rPr>
@@ -964,7 +964,7 @@
               <w:lang w:eastAsia="es-ES"/>
             </w:rPr>
           </w:pPr>
-          <w:hyperlink w:anchor="_Toc152525561" w:history="1">
+          <w:hyperlink w:anchor="_Toc153018663" w:history="1">
             <w:r>
               <w:rPr>
                 <w:rStyle w:val="Hipervnculo"/>
@@ -991,7 +991,7 @@
                 <w:noProof/>
                 <w:webHidden/>
               </w:rPr>
-              <w:instrText xml:space="preserve"> PAGEREF _Toc152525561 \h </w:instrText>
+              <w:instrText xml:space="preserve"> PAGEREF _Toc153018663 \h </w:instrText>
             </w:r>
             <w:r>
               <w:rPr>
@@ -1034,7 +1034,7 @@
               <w:lang w:eastAsia="es-ES"/>
             </w:rPr>
           </w:pPr>
-          <w:hyperlink w:anchor="_Toc152525562" w:history="1">
+          <w:hyperlink w:anchor="_Toc153018664" w:history="1">
             <w:r>
               <w:rPr>
                 <w:rStyle w:val="Hipervnculo"/>
@@ -1061,7 +1061,7 @@
                 <w:noProof/>
                 <w:webHidden/>
               </w:rPr>
-              <w:instrText xml:space="preserve"> PAGEREF _Toc152525562 \h </w:instrText>
+              <w:instrText xml:space="preserve"> PAGEREF _Toc153018664 \h </w:instrText>
             </w:r>
             <w:r>
               <w:rPr>
@@ -1104,7 +1104,7 @@
               <w:lang w:eastAsia="es-ES"/>
             </w:rPr>
           </w:pPr>
-          <w:hyperlink w:anchor="_Toc152525563" w:history="1">
+          <w:hyperlink w:anchor="_Toc153018665" w:history="1">
             <w:r>
               <w:rPr>
                 <w:rStyle w:val="Hipervnculo"/>
@@ -1131,7 +1131,7 @@
                 <w:noProof/>
                 <w:webHidden/>
               </w:rPr>
-              <w:instrText xml:space="preserve"> PAGEREF _Toc152525563 \h </w:instrText>
+              <w:instrText xml:space="preserve"> PAGEREF _Toc153018665 \h </w:instrText>
             </w:r>
             <w:r>
               <w:rPr>
@@ -1174,7 +1174,7 @@
               <w:lang w:eastAsia="es-ES"/>
             </w:rPr>
           </w:pPr>
-          <w:hyperlink w:anchor="_Toc152525564" w:history="1">
+          <w:hyperlink w:anchor="_Toc153018666" w:history="1">
             <w:r>
               <w:rPr>
                 <w:rStyle w:val="Hipervnculo"/>
@@ -1201,7 +1201,7 @@
                 <w:noProof/>
                 <w:webHidden/>
               </w:rPr>
-              <w:instrText xml:space="preserve"> PAGEREF _Toc152525564 \h </w:instrText>
+              <w:instrText xml:space="preserve"> PAGEREF _Toc153018666 \h </w:instrText>
             </w:r>
             <w:r>
               <w:rPr>
@@ -1244,7 +1244,7 @@
               <w:lang w:eastAsia="es-ES"/>
             </w:rPr>
           </w:pPr>
-          <w:hyperlink w:anchor="_Toc152525565" w:history="1">
+          <w:hyperlink w:anchor="_Toc153018667" w:history="1">
             <w:r>
               <w:rPr>
                 <w:rStyle w:val="Hipervnculo"/>
@@ -1271,7 +1271,7 @@
                 <w:noProof/>
                 <w:webHidden/>
               </w:rPr>
-              <w:instrText xml:space="preserve"> PAGEREF _Toc152525565 \h </w:instrText>
+              <w:instrText xml:space="preserve"> PAGEREF _Toc153018667 \h </w:instrText>
             </w:r>
             <w:r>
               <w:rPr>
@@ -1314,7 +1314,7 @@
               <w:lang w:eastAsia="es-ES"/>
             </w:rPr>
           </w:pPr>
-          <w:hyperlink w:anchor="_Toc152525566" w:history="1">
+          <w:hyperlink w:anchor="_Toc153018668" w:history="1">
             <w:r>
               <w:rPr>
                 <w:rStyle w:val="Hipervnculo"/>
@@ -1341,7 +1341,7 @@
                 <w:noProof/>
                 <w:webHidden/>
               </w:rPr>
-              <w:instrText xml:space="preserve"> PAGEREF _Toc152525566 \h </w:instrText>
+              <w:instrText xml:space="preserve"> PAGEREF _Toc153018668 \h </w:instrText>
             </w:r>
             <w:r>
               <w:rPr>
@@ -1384,7 +1384,7 @@
               <w:lang w:eastAsia="es-ES"/>
             </w:rPr>
           </w:pPr>
-          <w:hyperlink w:anchor="_Toc152525567" w:history="1">
+          <w:hyperlink w:anchor="_Toc153018669" w:history="1">
             <w:r>
               <w:rPr>
                 <w:rStyle w:val="Hipervnculo"/>
@@ -1411,7 +1411,7 @@
                 <w:noProof/>
                 <w:webHidden/>
               </w:rPr>
-              <w:instrText xml:space="preserve"> PAGEREF _Toc152525567 \h </w:instrText>
+              <w:instrText xml:space="preserve"> PAGEREF _Toc153018669 \h </w:instrText>
             </w:r>
             <w:r>
               <w:rPr>
@@ -1444,7 +1444,7 @@
         </w:p>
         <w:p>
           <w:pPr>
-            <w:pStyle w:val="TDC3"/>
+            <w:pStyle w:val="TDC4"/>
             <w:tabs>
               <w:tab w:val="right" w:leader="dot" w:pos="10456"/>
             </w:tabs>
@@ -1454,13 +1454,13 @@
               <w:lang w:eastAsia="es-ES"/>
             </w:rPr>
           </w:pPr>
-          <w:hyperlink w:anchor="_Toc152525568" w:history="1">
+          <w:hyperlink w:anchor="_Toc153018670" w:history="1">
             <w:r>
               <w:rPr>
                 <w:rStyle w:val="Hipervnculo"/>
                 <w:noProof/>
               </w:rPr>
-              <w:t>El header: logo y navegación</w:t>
+              <w:t>El borde de la sección principal (main)</w:t>
             </w:r>
             <w:r>
               <w:rPr>
@@ -1481,7 +1481,7 @@
                 <w:noProof/>
                 <w:webHidden/>
               </w:rPr>
-              <w:instrText xml:space="preserve"> PAGEREF _Toc152525568 \h </w:instrText>
+              <w:instrText xml:space="preserve"> PAGEREF _Toc153018670 \h </w:instrText>
             </w:r>
             <w:r>
               <w:rPr>
@@ -1514,6 +1514,76 @@
         </w:p>
         <w:p>
           <w:pPr>
+            <w:pStyle w:val="TDC3"/>
+            <w:tabs>
+              <w:tab w:val="right" w:leader="dot" w:pos="10456"/>
+            </w:tabs>
+            <w:rPr>
+              <w:rFonts w:eastAsiaTheme="minorEastAsia"/>
+              <w:noProof/>
+              <w:lang w:eastAsia="es-ES"/>
+            </w:rPr>
+          </w:pPr>
+          <w:hyperlink w:anchor="_Toc153018671" w:history="1">
+            <w:r>
+              <w:rPr>
+                <w:rStyle w:val="Hipervnculo"/>
+                <w:noProof/>
+              </w:rPr>
+              <w:t>El header: logo y navegación</w:t>
+            </w:r>
+            <w:r>
+              <w:rPr>
+                <w:noProof/>
+                <w:webHidden/>
+              </w:rPr>
+              <w:tab/>
+            </w:r>
+            <w:r>
+              <w:rPr>
+                <w:noProof/>
+                <w:webHidden/>
+              </w:rPr>
+              <w:fldChar w:fldCharType="begin"/>
+            </w:r>
+            <w:r>
+              <w:rPr>
+                <w:noProof/>
+                <w:webHidden/>
+              </w:rPr>
+              <w:instrText xml:space="preserve"> PAGEREF _Toc153018671 \h </w:instrText>
+            </w:r>
+            <w:r>
+              <w:rPr>
+                <w:noProof/>
+                <w:webHidden/>
+              </w:rPr>
+            </w:r>
+            <w:r>
+              <w:rPr>
+                <w:noProof/>
+                <w:webHidden/>
+              </w:rPr>
+              <w:fldChar w:fldCharType="separate"/>
+            </w:r>
+            <w:r>
+              <w:rPr>
+                <w:noProof/>
+                <w:webHidden/>
+              </w:rPr>
+              <w:t>10</w:t>
+            </w:r>
+            <w:r>
+              <w:rPr>
+                <w:noProof/>
+                <w:webHidden/>
+              </w:rPr>
+              <w:fldChar w:fldCharType="end"/>
+            </w:r>
+          </w:hyperlink>
+        </w:p>
+        <w:p>
+          <w:pPr>
             <w:pStyle w:val="TDC4"/>
             <w:tabs>
               <w:tab w:val="right" w:leader="dot" w:pos="10456"/>
@@ -1524,7 +1594,7 @@
               <w:lang w:eastAsia="es-ES"/>
             </w:rPr>
           </w:pPr>
-          <w:hyperlink w:anchor="_Toc152525569" w:history="1">
+          <w:hyperlink w:anchor="_Toc153018672" w:history="1">
             <w:r>
               <w:rPr>
                 <w:rStyle w:val="Hipervnculo"/>
@@ -1551,7 +1621,7 @@
                 <w:noProof/>
                 <w:webHidden/>
               </w:rPr>
-              <w:instrText xml:space="preserve"> PAGEREF _Toc152525569 \h </w:instrText>
+              <w:instrText xml:space="preserve"> PAGEREF _Toc153018672 \h </w:instrText>
             </w:r>
             <w:r>
               <w:rPr>
@@ -1571,7 +1641,7 @@
                 <w:noProof/>
                 <w:webHidden/>
               </w:rPr>
-              <w:t>9</w:t>
+              <w:t>10</w:t>
             </w:r>
             <w:r>
               <w:rPr>
@@ -1594,7 +1664,7 @@
               <w:lang w:eastAsia="es-ES"/>
             </w:rPr>
           </w:pPr>
-          <w:hyperlink w:anchor="_Toc152525570" w:history="1">
+          <w:hyperlink w:anchor="_Toc153018673" w:history="1">
             <w:r>
               <w:rPr>
                 <w:rStyle w:val="Hipervnculo"/>
@@ -1621,7 +1691,7 @@
                 <w:noProof/>
                 <w:webHidden/>
               </w:rPr>
-              <w:instrText xml:space="preserve"> PAGEREF _Toc152525570 \h </w:instrText>
+              <w:instrText xml:space="preserve"> PAGEREF _Toc153018673 \h </w:instrText>
             </w:r>
             <w:r>
               <w:rPr>
@@ -1664,7 +1734,7 @@
               <w:lang w:eastAsia="es-ES"/>
             </w:rPr>
           </w:pPr>
-          <w:hyperlink w:anchor="_Toc152525571" w:history="1">
+          <w:hyperlink w:anchor="_Toc153018674" w:history="1">
             <w:r>
               <w:rPr>
                 <w:rStyle w:val="Hipervnculo"/>
@@ -1691,7 +1761,7 @@
                 <w:noProof/>
                 <w:webHidden/>
               </w:rPr>
-              <w:instrText xml:space="preserve"> PAGEREF _Toc152525571 \h </w:instrText>
+              <w:instrText xml:space="preserve"> PAGEREF _Toc153018674 \h </w:instrText>
             </w:r>
             <w:r>
               <w:rPr>
@@ -1734,7 +1804,7 @@
               <w:lang w:eastAsia="es-ES"/>
             </w:rPr>
           </w:pPr>
-          <w:hyperlink w:anchor="_Toc152525572" w:history="1">
+          <w:hyperlink w:anchor="_Toc153018675" w:history="1">
             <w:r>
               <w:rPr>
                 <w:rStyle w:val="Hipervnculo"/>
@@ -1761,7 +1831,7 @@
                 <w:noProof/>
                 <w:webHidden/>
               </w:rPr>
-              <w:instrText xml:space="preserve"> PAGEREF _Toc152525572 \h </w:instrText>
+              <w:instrText xml:space="preserve"> PAGEREF _Toc153018675 \h </w:instrText>
             </w:r>
             <w:r>
               <w:rPr>
@@ -1804,7 +1874,7 @@
               <w:lang w:eastAsia="es-ES"/>
             </w:rPr>
           </w:pPr>
-          <w:hyperlink w:anchor="_Toc152525573" w:history="1">
+          <w:hyperlink w:anchor="_Toc153018676" w:history="1">
             <w:r>
               <w:rPr>
                 <w:rStyle w:val="Hipervnculo"/>
@@ -1831,7 +1901,7 @@
                 <w:noProof/>
                 <w:webHidden/>
               </w:rPr>
-              <w:instrText xml:space="preserve"> PAGEREF _Toc152525573 \h </w:instrText>
+              <w:instrText xml:space="preserve"> PAGEREF _Toc153018676 \h </w:instrText>
             </w:r>
             <w:r>
               <w:rPr>
@@ -1874,7 +1944,7 @@
               <w:lang w:eastAsia="es-ES"/>
             </w:rPr>
           </w:pPr>
-          <w:hyperlink w:anchor="_Toc152525574" w:history="1">
+          <w:hyperlink w:anchor="_Toc153018677" w:history="1">
             <w:r>
               <w:rPr>
                 <w:rStyle w:val="Hipervnculo"/>
@@ -1901,7 +1971,7 @@
                 <w:noProof/>
                 <w:webHidden/>
               </w:rPr>
-              <w:instrText xml:space="preserve"> PAGEREF _Toc152525574 \h </w:instrText>
+              <w:instrText xml:space="preserve"> PAGEREF _Toc153018677 \h </w:instrText>
             </w:r>
             <w:r>
               <w:rPr>
@@ -1944,7 +2014,7 @@
               <w:lang w:eastAsia="es-ES"/>
             </w:rPr>
           </w:pPr>
-          <w:hyperlink w:anchor="_Toc152525575" w:history="1">
+          <w:hyperlink w:anchor="_Toc153018678" w:history="1">
             <w:r>
               <w:rPr>
                 <w:rStyle w:val="Hipervnculo"/>
@@ -1971,7 +2041,7 @@
                 <w:noProof/>
                 <w:webHidden/>
               </w:rPr>
-              <w:instrText xml:space="preserve"> PAGEREF _Toc152525575 \h </w:instrText>
+              <w:instrText xml:space="preserve"> PAGEREF _Toc153018678 \h </w:instrText>
             </w:r>
             <w:r>
               <w:rPr>
@@ -2025,7 +2095,7 @@
         <w:br/>
       </w:r>
       <w:bookmarkStart w:id="0" w:name="_Toc147504143"/>
-      <w:bookmarkStart w:id="1" w:name="_Toc152525554"/>
+      <w:bookmarkStart w:id="1" w:name="_Toc153018656"/>
       <w:r>
         <w:t xml:space="preserve">Tarea online </w:t>
       </w:r>
@@ -2055,7 +2125,7 @@
         </w:rPr>
       </w:pPr>
       <w:bookmarkStart w:id="2" w:name="_Toc147504144"/>
-      <w:bookmarkStart w:id="3" w:name="_Toc152525555"/>
+      <w:bookmarkStart w:id="3" w:name="_Toc153018657"/>
       <w:r>
         <w:rPr>
           <w:rFonts w:asciiTheme="minorHAnsi" w:eastAsiaTheme="minorHAnsi" w:hAnsiTheme="minorHAnsi" w:cstheme="minorBidi"/>
@@ -2106,7 +2176,7 @@
           <w:szCs w:val="22"/>
         </w:rPr>
       </w:pPr>
-      <w:bookmarkStart w:id="4" w:name="_Toc152525556"/>
+      <w:bookmarkStart w:id="4" w:name="_Toc153018658"/>
       <w:r>
         <w:rPr>
           <w:rFonts w:asciiTheme="minorHAnsi" w:eastAsiaTheme="minorHAnsi" w:hAnsiTheme="minorHAnsi" w:cstheme="minorBidi"/>
@@ -2175,7 +2245,7 @@
         <w:pStyle w:val="Ttulo2"/>
       </w:pPr>
       <w:bookmarkStart w:id="5" w:name="_Toc147504147"/>
-      <w:bookmarkStart w:id="6" w:name="_Toc152525557"/>
+      <w:bookmarkStart w:id="6" w:name="_Toc153018659"/>
       <w:r>
         <w:t>1.- Descripción de la tarea</w:t>
       </w:r>
@@ -2205,7 +2275,7 @@
                     </w:rPr>
                   </w:pPr>
                   <w:bookmarkStart w:id="7" w:name="_Toc147504148"/>
-                  <w:bookmarkStart w:id="8" w:name="_Toc152525558"/>
+                  <w:bookmarkStart w:id="8" w:name="_Toc153018660"/>
                   <w:r>
                     <w:rPr>
                       <w:b/>
@@ -2302,7 +2372,7 @@
         <w:lastRenderedPageBreak/>
         <w:br/>
       </w:r>
-      <w:bookmarkStart w:id="10" w:name="_Toc152525559"/>
+      <w:bookmarkStart w:id="10" w:name="_Toc153018661"/>
       <w:r>
         <w:t>¿Qué te pedimos que hagas?</w:t>
       </w:r>
@@ -2632,7 +2702,7 @@
       <w:r>
         <w:br/>
       </w:r>
-      <w:bookmarkStart w:id="12" w:name="_Toc152525560"/>
+      <w:bookmarkStart w:id="12" w:name="_Toc153018662"/>
       <w:r>
         <w:t>2.- Información de interés</w:t>
       </w:r>
@@ -2647,7 +2717,7 @@
         <w:pStyle w:val="Ttulo3"/>
       </w:pPr>
       <w:bookmarkStart w:id="13" w:name="_Toc147504151"/>
-      <w:bookmarkStart w:id="14" w:name="_Toc152525561"/>
+      <w:bookmarkStart w:id="14" w:name="_Toc153018663"/>
       <w:r>
         <w:t>Recursos necesarios</w:t>
       </w:r>
@@ -2668,7 +2738,7 @@
         <w:pStyle w:val="Ttulo3"/>
         <w:jc w:val="both"/>
       </w:pPr>
-      <w:bookmarkStart w:id="15" w:name="_Toc152525562"/>
+      <w:bookmarkStart w:id="15" w:name="_Toc153018664"/>
       <w:r>
         <w:t>Recomendaciones</w:t>
       </w:r>
@@ -2685,7 +2755,7 @@
         <w:pStyle w:val="Ttulo2"/>
       </w:pPr>
       <w:bookmarkStart w:id="16" w:name="_Toc147504152"/>
-      <w:bookmarkStart w:id="17" w:name="_Toc152525563"/>
+      <w:bookmarkStart w:id="17" w:name="_Toc153018665"/>
       <w:r>
         <w:t>3.- Evaluación de la tarea</w:t>
       </w:r>
@@ -2697,7 +2767,7 @@
         <w:pStyle w:val="Ttulo3"/>
       </w:pPr>
       <w:bookmarkStart w:id="18" w:name="_Toc147504153"/>
-      <w:bookmarkStart w:id="19" w:name="_Toc152525564"/>
+      <w:bookmarkStart w:id="19" w:name="_Toc153018666"/>
       <w:r>
         <w:t>Criterios de evaluación implicados</w:t>
       </w:r>
@@ -2930,7 +3000,7 @@
         <w:pStyle w:val="Ttulo3"/>
       </w:pPr>
       <w:bookmarkStart w:id="20" w:name="_Toc147504154"/>
-      <w:bookmarkStart w:id="21" w:name="_Toc152525565"/>
+      <w:bookmarkStart w:id="21" w:name="_Toc153018667"/>
       <w:r>
         <w:lastRenderedPageBreak/>
         <w:t>¿Cómo valoramos y puntuamos tu tarea?</w:t>
@@ -3592,7 +3662,7 @@
         <w:pStyle w:val="Ttulo2"/>
       </w:pPr>
       <w:bookmarkStart w:id="22" w:name="_Toc147504155"/>
-      <w:bookmarkStart w:id="23" w:name="_Toc152525566"/>
+      <w:bookmarkStart w:id="23" w:name="_Toc153018668"/>
       <w:r>
         <w:t>RESOLUCIÓN</w:t>
       </w:r>
@@ -3604,7 +3674,7 @@
       <w:pPr>
         <w:pStyle w:val="Ttulo3"/>
       </w:pPr>
-      <w:bookmarkStart w:id="24" w:name="_Toc152525567"/>
+      <w:bookmarkStart w:id="24" w:name="_Toc153018669"/>
       <w:r>
         <w:t>Estructura</w:t>
       </w:r>
@@ -5162,6 +5232,18 @@
         </w:rPr>
         <w:t xml:space="preserve">    </w:t>
       </w:r>
+      <w:r>
+        <w:rPr>
+          <w:rFonts w:ascii="Consolas" w:eastAsia="Times New Roman" w:hAnsi="Consolas" w:cs="Times New Roman"/>
+          <w:color w:val="9CDCFE"/>
+          <w:kern w:val="0"/>
+          <w:sz w:val="18"/>
+          <w:szCs w:val="18"/>
+          <w:lang w:eastAsia="es-ES"/>
+          <w14:ligatures w14:val="none"/>
+        </w:rPr>
+        <w:t>grid-template-</w:t>
+      </w:r>
       <w:proofErr w:type="spellStart"/>
       <w:r>
         <w:rPr>
@@ -5173,7 +5255,7 @@
           <w:lang w:eastAsia="es-ES"/>
           <w14:ligatures w14:val="none"/>
         </w:rPr>
-        <w:t>grid-template-rows</w:t>
+        <w:t>rows</w:t>
       </w:r>
       <w:proofErr w:type="spellEnd"/>
       <w:r>
@@ -5420,7 +5502,6 @@
         </w:rPr>
         <w:t xml:space="preserve">    </w:t>
       </w:r>
-      <w:proofErr w:type="spellStart"/>
       <w:r>
         <w:rPr>
           <w:rFonts w:ascii="Consolas" w:eastAsia="Times New Roman" w:hAnsi="Consolas" w:cs="Times New Roman"/>
@@ -5433,7 +5514,6 @@
         </w:rPr>
         <w:t>justify-content</w:t>
       </w:r>
-      <w:proofErr w:type="spellEnd"/>
       <w:r>
         <w:rPr>
           <w:rFonts w:ascii="Consolas" w:eastAsia="Times New Roman" w:hAnsi="Consolas" w:cs="Times New Roman"/>
@@ -6572,7 +6652,6 @@
         </w:rPr>
         <w:t xml:space="preserve">: </w:t>
       </w:r>
-      <w:proofErr w:type="spellStart"/>
       <w:r>
         <w:rPr>
           <w:rFonts w:ascii="Consolas" w:eastAsia="Times New Roman" w:hAnsi="Consolas" w:cs="Times New Roman"/>
@@ -6583,20 +6662,7 @@
           <w:lang w:eastAsia="es-ES"/>
           <w14:ligatures w14:val="none"/>
         </w:rPr>
-        <w:t>border</w:t>
-      </w:r>
-      <w:proofErr w:type="spellEnd"/>
-      <w:r>
-        <w:rPr>
-          <w:rFonts w:ascii="Consolas" w:eastAsia="Times New Roman" w:hAnsi="Consolas" w:cs="Times New Roman"/>
-          <w:color w:val="CE9178"/>
-          <w:kern w:val="0"/>
-          <w:sz w:val="18"/>
-          <w:szCs w:val="18"/>
-          <w:lang w:eastAsia="es-ES"/>
-          <w14:ligatures w14:val="none"/>
-        </w:rPr>
-        <w:t>-box</w:t>
+        <w:t>border-box</w:t>
       </w:r>
       <w:r>
         <w:rPr>
@@ -6637,7 +6703,6 @@
         </w:rPr>
         <w:t xml:space="preserve">    </w:t>
       </w:r>
-      <w:proofErr w:type="spellStart"/>
       <w:r>
         <w:rPr>
           <w:rFonts w:ascii="Consolas" w:eastAsia="Times New Roman" w:hAnsi="Consolas" w:cs="Times New Roman"/>
@@ -6650,7 +6715,6 @@
         </w:rPr>
         <w:t>border</w:t>
       </w:r>
-      <w:proofErr w:type="spellEnd"/>
       <w:r>
         <w:rPr>
           <w:rFonts w:ascii="Consolas" w:eastAsia="Times New Roman" w:hAnsi="Consolas" w:cs="Times New Roman"/>
@@ -6943,7 +7007,6 @@
         </w:rPr>
         <w:t>(</w:t>
       </w:r>
-      <w:proofErr w:type="spellStart"/>
       <w:r>
         <w:rPr>
           <w:rFonts w:ascii="Consolas" w:eastAsia="Times New Roman" w:hAnsi="Consolas" w:cs="Times New Roman"/>
@@ -6956,7 +7019,6 @@
         </w:rPr>
         <w:t>white</w:t>
       </w:r>
-      <w:proofErr w:type="spellEnd"/>
       <w:r>
         <w:rPr>
           <w:rFonts w:ascii="Consolas" w:eastAsia="Times New Roman" w:hAnsi="Consolas" w:cs="Times New Roman"/>
@@ -6969,7 +7031,6 @@
         </w:rPr>
         <w:t xml:space="preserve">, </w:t>
       </w:r>
-      <w:proofErr w:type="spellStart"/>
       <w:r>
         <w:rPr>
           <w:rFonts w:ascii="Consolas" w:eastAsia="Times New Roman" w:hAnsi="Consolas" w:cs="Times New Roman"/>
@@ -6982,7 +7043,6 @@
         </w:rPr>
         <w:t>white</w:t>
       </w:r>
-      <w:proofErr w:type="spellEnd"/>
       <w:r>
         <w:rPr>
           <w:rFonts w:ascii="Consolas" w:eastAsia="Times New Roman" w:hAnsi="Consolas" w:cs="Times New Roman"/>
@@ -7060,7 +7120,6 @@
         </w:rPr>
         <w:t>(</w:t>
       </w:r>
-      <w:proofErr w:type="spellStart"/>
       <w:r>
         <w:rPr>
           <w:rFonts w:ascii="Consolas" w:eastAsia="Times New Roman" w:hAnsi="Consolas" w:cs="Times New Roman"/>
@@ -7073,7 +7132,6 @@
         </w:rPr>
         <w:t>var</w:t>
       </w:r>
-      <w:proofErr w:type="spellEnd"/>
       <w:r>
         <w:rPr>
           <w:rFonts w:ascii="Consolas" w:eastAsia="Times New Roman" w:hAnsi="Consolas" w:cs="Times New Roman"/>
@@ -7464,21 +7522,1028 @@
       </w:r>
     </w:p>
     <w:p/>
+    <w:p>
+      <w:pPr>
+        <w:rPr>
+          <w:rFonts w:asciiTheme="majorHAnsi" w:eastAsiaTheme="majorEastAsia" w:hAnsiTheme="majorHAnsi" w:cstheme="majorBidi"/>
+          <w:i/>
+          <w:iCs/>
+          <w:color w:val="2F5496" w:themeColor="accent1" w:themeShade="BF"/>
+        </w:rPr>
+      </w:pPr>
+      <w:r>
+        <w:br w:type="page"/>
+      </w:r>
+    </w:p>
+    <w:p>
+      <w:pPr>
+        <w:pStyle w:val="Ttulo4"/>
+      </w:pPr>
+    </w:p>
+    <w:p>
+      <w:pPr>
+        <w:pStyle w:val="Ttulo4"/>
+      </w:pPr>
+      <w:bookmarkStart w:id="25" w:name="_Toc153018670"/>
+      <w:r>
+        <w:t>El borde de la sección principal (main)</w:t>
+      </w:r>
+      <w:bookmarkEnd w:id="25"/>
+    </w:p>
     <w:p/>
+    <w:p>
+      <w:pPr>
+        <w:keepNext/>
+      </w:pPr>
+      <w:r>
+        <w:drawing>
+          <wp:inline distT="0" distB="0" distL="0" distR="0" wp14:anchorId="7123D972" wp14:editId="531D823F">
+            <wp:extent cx="6645910" cy="1018540"/>
+            <wp:effectExtent l="0" t="0" r="0" b="0"/>
+            <wp:docPr id="329543332" name="Imagen 1"/>
+            <wp:cNvGraphicFramePr>
+              <a:graphicFrameLocks xmlns:a="http://schemas.openxmlformats.org/drawingml/2006/main" noChangeAspect="1"/>
+            </wp:cNvGraphicFramePr>
+            <a:graphic xmlns:a="http://schemas.openxmlformats.org/drawingml/2006/main">
+              <a:graphicData uri="http://schemas.openxmlformats.org/drawingml/2006/picture">
+                <pic:pic xmlns:pic="http://schemas.openxmlformats.org/drawingml/2006/picture">
+                  <pic:nvPicPr>
+                    <pic:cNvPr id="329543332" name=""/>
+                    <pic:cNvPicPr/>
+                  </pic:nvPicPr>
+                  <pic:blipFill>
+                    <a:blip r:embed="rId14"/>
+                    <a:stretch>
+                      <a:fillRect/>
+                    </a:stretch>
+                  </pic:blipFill>
+                  <pic:spPr>
+                    <a:xfrm>
+                      <a:off x="0" y="0"/>
+                      <a:ext cx="6645910" cy="1018540"/>
+                    </a:xfrm>
+                    <a:prstGeom prst="rect">
+                      <a:avLst/>
+                    </a:prstGeom>
+                  </pic:spPr>
+                </pic:pic>
+              </a:graphicData>
+            </a:graphic>
+          </wp:inline>
+        </w:drawing>
+      </w:r>
+    </w:p>
+    <w:p>
+      <w:pPr>
+        <w:pStyle w:val="Descripcin"/>
+        <w:jc w:val="center"/>
+      </w:pPr>
+      <w:r>
+        <w:t>Detalle del borde superior de "main"</w:t>
+      </w:r>
+    </w:p>
     <w:p/>
+    <w:p>
+      <w:pPr>
+        <w:shd w:val="clear" w:color="auto" w:fill="1F1F1F"/>
+        <w:spacing w:after="0" w:line="285" w:lineRule="atLeast"/>
+        <w:rPr>
+          <w:rFonts w:ascii="Consolas" w:eastAsia="Times New Roman" w:hAnsi="Consolas" w:cs="Times New Roman"/>
+          <w:color w:val="CCCCCC"/>
+          <w:kern w:val="0"/>
+          <w:sz w:val="18"/>
+          <w:szCs w:val="18"/>
+          <w:lang w:eastAsia="es-ES"/>
+          <w14:ligatures w14:val="none"/>
+        </w:rPr>
+      </w:pPr>
+      <w:r>
+        <w:rPr>
+          <w:rFonts w:ascii="Consolas" w:eastAsia="Times New Roman" w:hAnsi="Consolas" w:cs="Times New Roman"/>
+          <w:color w:val="D7BA7D"/>
+          <w:kern w:val="0"/>
+          <w:sz w:val="18"/>
+          <w:szCs w:val="18"/>
+          <w:lang w:eastAsia="es-ES"/>
+          <w14:ligatures w14:val="none"/>
+        </w:rPr>
+        <w:t>main</w:t>
+      </w:r>
+      <w:r>
+        <w:rPr>
+          <w:rFonts w:ascii="Consolas" w:eastAsia="Times New Roman" w:hAnsi="Consolas" w:cs="Times New Roman"/>
+          <w:color w:val="CCCCCC"/>
+          <w:kern w:val="0"/>
+          <w:sz w:val="18"/>
+          <w:szCs w:val="18"/>
+          <w:lang w:eastAsia="es-ES"/>
+          <w14:ligatures w14:val="none"/>
+        </w:rPr>
+        <w:t xml:space="preserve"> {</w:t>
+      </w:r>
+    </w:p>
+    <w:p>
+      <w:pPr>
+        <w:shd w:val="clear" w:color="auto" w:fill="1F1F1F"/>
+        <w:spacing w:after="0" w:line="285" w:lineRule="atLeast"/>
+        <w:rPr>
+          <w:rFonts w:ascii="Consolas" w:eastAsia="Times New Roman" w:hAnsi="Consolas" w:cs="Times New Roman"/>
+          <w:color w:val="CCCCCC"/>
+          <w:kern w:val="0"/>
+          <w:sz w:val="18"/>
+          <w:szCs w:val="18"/>
+          <w:lang w:eastAsia="es-ES"/>
+          <w14:ligatures w14:val="none"/>
+        </w:rPr>
+      </w:pPr>
+      <w:r>
+        <w:rPr>
+          <w:rFonts w:ascii="Consolas" w:eastAsia="Times New Roman" w:hAnsi="Consolas" w:cs="Times New Roman"/>
+          <w:color w:val="CCCCCC"/>
+          <w:kern w:val="0"/>
+          <w:sz w:val="18"/>
+          <w:szCs w:val="18"/>
+          <w:lang w:eastAsia="es-ES"/>
+          <w14:ligatures w14:val="none"/>
+        </w:rPr>
+        <w:t xml:space="preserve">    </w:t>
+      </w:r>
+      <w:r>
+        <w:rPr>
+          <w:rFonts w:ascii="Consolas" w:eastAsia="Times New Roman" w:hAnsi="Consolas" w:cs="Times New Roman"/>
+          <w:color w:val="9CDCFE"/>
+          <w:kern w:val="0"/>
+          <w:sz w:val="18"/>
+          <w:szCs w:val="18"/>
+          <w:lang w:eastAsia="es-ES"/>
+          <w14:ligatures w14:val="none"/>
+        </w:rPr>
+        <w:t>. . .</w:t>
+      </w:r>
+    </w:p>
+    <w:p>
+      <w:pPr>
+        <w:shd w:val="clear" w:color="auto" w:fill="1F1F1F"/>
+        <w:spacing w:after="0" w:line="285" w:lineRule="atLeast"/>
+        <w:rPr>
+          <w:rFonts w:ascii="Consolas" w:eastAsia="Times New Roman" w:hAnsi="Consolas" w:cs="Times New Roman"/>
+          <w:color w:val="CCCCCC"/>
+          <w:kern w:val="0"/>
+          <w:sz w:val="18"/>
+          <w:szCs w:val="18"/>
+          <w:lang w:eastAsia="es-ES"/>
+          <w14:ligatures w14:val="none"/>
+        </w:rPr>
+      </w:pPr>
+      <w:r>
+        <w:rPr>
+          <w:rFonts w:ascii="Consolas" w:eastAsia="Times New Roman" w:hAnsi="Consolas" w:cs="Times New Roman"/>
+          <w:color w:val="CCCCCC"/>
+          <w:kern w:val="0"/>
+          <w:sz w:val="18"/>
+          <w:szCs w:val="18"/>
+          <w:lang w:eastAsia="es-ES"/>
+          <w14:ligatures w14:val="none"/>
+        </w:rPr>
+        <w:t xml:space="preserve">    </w:t>
+      </w:r>
+      <w:r>
+        <w:rPr>
+          <w:rFonts w:ascii="Consolas" w:eastAsia="Times New Roman" w:hAnsi="Consolas" w:cs="Times New Roman"/>
+          <w:color w:val="9CDCFE"/>
+          <w:kern w:val="0"/>
+          <w:sz w:val="18"/>
+          <w:szCs w:val="18"/>
+          <w:lang w:eastAsia="es-ES"/>
+          <w14:ligatures w14:val="none"/>
+        </w:rPr>
+        <w:t>border</w:t>
+      </w:r>
+      <w:r>
+        <w:rPr>
+          <w:rFonts w:ascii="Consolas" w:eastAsia="Times New Roman" w:hAnsi="Consolas" w:cs="Times New Roman"/>
+          <w:color w:val="CCCCCC"/>
+          <w:kern w:val="0"/>
+          <w:sz w:val="18"/>
+          <w:szCs w:val="18"/>
+          <w:lang w:eastAsia="es-ES"/>
+          <w14:ligatures w14:val="none"/>
+        </w:rPr>
+        <w:t xml:space="preserve">: </w:t>
+      </w:r>
+      <w:r>
+        <w:rPr>
+          <w:rFonts w:ascii="Consolas" w:eastAsia="Times New Roman" w:hAnsi="Consolas" w:cs="Times New Roman"/>
+          <w:color w:val="CE9178"/>
+          <w:kern w:val="0"/>
+          <w:sz w:val="18"/>
+          <w:szCs w:val="18"/>
+          <w:lang w:eastAsia="es-ES"/>
+          <w14:ligatures w14:val="none"/>
+        </w:rPr>
+        <w:t>solid</w:t>
+      </w:r>
+      <w:r>
+        <w:rPr>
+          <w:rFonts w:ascii="Consolas" w:eastAsia="Times New Roman" w:hAnsi="Consolas" w:cs="Times New Roman"/>
+          <w:color w:val="CCCCCC"/>
+          <w:kern w:val="0"/>
+          <w:sz w:val="18"/>
+          <w:szCs w:val="18"/>
+          <w:lang w:eastAsia="es-ES"/>
+          <w14:ligatures w14:val="none"/>
+        </w:rPr>
+        <w:t xml:space="preserve"> </w:t>
+      </w:r>
+      <w:r>
+        <w:rPr>
+          <w:rFonts w:ascii="Consolas" w:eastAsia="Times New Roman" w:hAnsi="Consolas" w:cs="Times New Roman"/>
+          <w:color w:val="B5CEA8"/>
+          <w:kern w:val="0"/>
+          <w:sz w:val="18"/>
+          <w:szCs w:val="18"/>
+          <w:lang w:eastAsia="es-ES"/>
+          <w14:ligatures w14:val="none"/>
+        </w:rPr>
+        <w:t>2px</w:t>
+      </w:r>
+      <w:r>
+        <w:rPr>
+          <w:rFonts w:ascii="Consolas" w:eastAsia="Times New Roman" w:hAnsi="Consolas" w:cs="Times New Roman"/>
+          <w:color w:val="CCCCCC"/>
+          <w:kern w:val="0"/>
+          <w:sz w:val="18"/>
+          <w:szCs w:val="18"/>
+          <w:lang w:eastAsia="es-ES"/>
+          <w14:ligatures w14:val="none"/>
+        </w:rPr>
+        <w:t xml:space="preserve"> </w:t>
+      </w:r>
+      <w:proofErr w:type="spellStart"/>
+      <w:r>
+        <w:rPr>
+          <w:rFonts w:ascii="Consolas" w:eastAsia="Times New Roman" w:hAnsi="Consolas" w:cs="Times New Roman"/>
+          <w:color w:val="CE9178"/>
+          <w:kern w:val="0"/>
+          <w:sz w:val="18"/>
+          <w:szCs w:val="18"/>
+          <w:lang w:eastAsia="es-ES"/>
+          <w14:ligatures w14:val="none"/>
+        </w:rPr>
+        <w:t>transparent</w:t>
+      </w:r>
+      <w:proofErr w:type="spellEnd"/>
+      <w:r>
+        <w:rPr>
+          <w:rFonts w:ascii="Consolas" w:eastAsia="Times New Roman" w:hAnsi="Consolas" w:cs="Times New Roman"/>
+          <w:color w:val="CCCCCC"/>
+          <w:kern w:val="0"/>
+          <w:sz w:val="18"/>
+          <w:szCs w:val="18"/>
+          <w:lang w:eastAsia="es-ES"/>
+          <w14:ligatures w14:val="none"/>
+        </w:rPr>
+        <w:t>;</w:t>
+      </w:r>
+    </w:p>
+    <w:p>
+      <w:pPr>
+        <w:shd w:val="clear" w:color="auto" w:fill="1F1F1F"/>
+        <w:spacing w:after="0" w:line="285" w:lineRule="atLeast"/>
+        <w:rPr>
+          <w:rFonts w:ascii="Consolas" w:eastAsia="Times New Roman" w:hAnsi="Consolas" w:cs="Times New Roman"/>
+          <w:color w:val="CCCCCC"/>
+          <w:kern w:val="0"/>
+          <w:sz w:val="18"/>
+          <w:szCs w:val="18"/>
+          <w:lang w:eastAsia="es-ES"/>
+          <w14:ligatures w14:val="none"/>
+        </w:rPr>
+      </w:pPr>
+      <w:r>
+        <w:rPr>
+          <w:rFonts w:ascii="Consolas" w:eastAsia="Times New Roman" w:hAnsi="Consolas" w:cs="Times New Roman"/>
+          <w:color w:val="CCCCCC"/>
+          <w:kern w:val="0"/>
+          <w:sz w:val="18"/>
+          <w:szCs w:val="18"/>
+          <w:lang w:eastAsia="es-ES"/>
+          <w14:ligatures w14:val="none"/>
+        </w:rPr>
+        <w:t xml:space="preserve">    </w:t>
+      </w:r>
+      <w:r>
+        <w:rPr>
+          <w:rFonts w:ascii="Consolas" w:eastAsia="Times New Roman" w:hAnsi="Consolas" w:cs="Times New Roman"/>
+          <w:color w:val="9CDCFE"/>
+          <w:kern w:val="0"/>
+          <w:sz w:val="18"/>
+          <w:szCs w:val="18"/>
+          <w:lang w:eastAsia="es-ES"/>
+          <w14:ligatures w14:val="none"/>
+        </w:rPr>
+        <w:t>border-radius</w:t>
+      </w:r>
+      <w:r>
+        <w:rPr>
+          <w:rFonts w:ascii="Consolas" w:eastAsia="Times New Roman" w:hAnsi="Consolas" w:cs="Times New Roman"/>
+          <w:color w:val="CCCCCC"/>
+          <w:kern w:val="0"/>
+          <w:sz w:val="18"/>
+          <w:szCs w:val="18"/>
+          <w:lang w:eastAsia="es-ES"/>
+          <w14:ligatures w14:val="none"/>
+        </w:rPr>
+        <w:t xml:space="preserve">: </w:t>
+      </w:r>
+      <w:r>
+        <w:rPr>
+          <w:rFonts w:ascii="Consolas" w:eastAsia="Times New Roman" w:hAnsi="Consolas" w:cs="Times New Roman"/>
+          <w:color w:val="B5CEA8"/>
+          <w:kern w:val="0"/>
+          <w:sz w:val="18"/>
+          <w:szCs w:val="18"/>
+          <w:lang w:eastAsia="es-ES"/>
+          <w14:ligatures w14:val="none"/>
+        </w:rPr>
+        <w:t>15px</w:t>
+      </w:r>
+      <w:r>
+        <w:rPr>
+          <w:rFonts w:ascii="Consolas" w:eastAsia="Times New Roman" w:hAnsi="Consolas" w:cs="Times New Roman"/>
+          <w:color w:val="CCCCCC"/>
+          <w:kern w:val="0"/>
+          <w:sz w:val="18"/>
+          <w:szCs w:val="18"/>
+          <w:lang w:eastAsia="es-ES"/>
+          <w14:ligatures w14:val="none"/>
+        </w:rPr>
+        <w:t>;</w:t>
+      </w:r>
+    </w:p>
+    <w:p>
+      <w:pPr>
+        <w:shd w:val="clear" w:color="auto" w:fill="1F1F1F"/>
+        <w:spacing w:after="0" w:line="285" w:lineRule="atLeast"/>
+        <w:rPr>
+          <w:rFonts w:ascii="Consolas" w:eastAsia="Times New Roman" w:hAnsi="Consolas" w:cs="Times New Roman"/>
+          <w:color w:val="CCCCCC"/>
+          <w:kern w:val="0"/>
+          <w:sz w:val="18"/>
+          <w:szCs w:val="18"/>
+          <w:lang w:eastAsia="es-ES"/>
+          <w14:ligatures w14:val="none"/>
+        </w:rPr>
+      </w:pPr>
+    </w:p>
+    <w:p>
+      <w:pPr>
+        <w:shd w:val="clear" w:color="auto" w:fill="1F1F1F"/>
+        <w:spacing w:after="0" w:line="285" w:lineRule="atLeast"/>
+        <w:rPr>
+          <w:rFonts w:ascii="Consolas" w:eastAsia="Times New Roman" w:hAnsi="Consolas" w:cs="Times New Roman"/>
+          <w:color w:val="CCCCCC"/>
+          <w:kern w:val="0"/>
+          <w:sz w:val="18"/>
+          <w:szCs w:val="18"/>
+          <w:lang w:eastAsia="es-ES"/>
+          <w14:ligatures w14:val="none"/>
+        </w:rPr>
+      </w:pPr>
+      <w:r>
+        <w:rPr>
+          <w:rFonts w:ascii="Consolas" w:eastAsia="Times New Roman" w:hAnsi="Consolas" w:cs="Times New Roman"/>
+          <w:color w:val="CCCCCC"/>
+          <w:kern w:val="0"/>
+          <w:sz w:val="18"/>
+          <w:szCs w:val="18"/>
+          <w:lang w:eastAsia="es-ES"/>
+          <w14:ligatures w14:val="none"/>
+        </w:rPr>
+        <w:t xml:space="preserve">    </w:t>
+      </w:r>
+      <w:r>
+        <w:rPr>
+          <w:rFonts w:ascii="Consolas" w:eastAsia="Times New Roman" w:hAnsi="Consolas" w:cs="Times New Roman"/>
+          <w:color w:val="9CDCFE"/>
+          <w:kern w:val="0"/>
+          <w:sz w:val="18"/>
+          <w:szCs w:val="18"/>
+          <w:lang w:eastAsia="es-ES"/>
+          <w14:ligatures w14:val="none"/>
+        </w:rPr>
+        <w:t>background-image</w:t>
+      </w:r>
+      <w:r>
+        <w:rPr>
+          <w:rFonts w:ascii="Consolas" w:eastAsia="Times New Roman" w:hAnsi="Consolas" w:cs="Times New Roman"/>
+          <w:color w:val="CCCCCC"/>
+          <w:kern w:val="0"/>
+          <w:sz w:val="18"/>
+          <w:szCs w:val="18"/>
+          <w:lang w:eastAsia="es-ES"/>
+          <w14:ligatures w14:val="none"/>
+        </w:rPr>
+        <w:t xml:space="preserve">: </w:t>
+      </w:r>
+    </w:p>
+    <w:p>
+      <w:pPr>
+        <w:shd w:val="clear" w:color="auto" w:fill="1F1F1F"/>
+        <w:spacing w:after="0" w:line="285" w:lineRule="atLeast"/>
+        <w:rPr>
+          <w:rFonts w:ascii="Consolas" w:eastAsia="Times New Roman" w:hAnsi="Consolas" w:cs="Times New Roman"/>
+          <w:color w:val="CCCCCC"/>
+          <w:kern w:val="0"/>
+          <w:sz w:val="18"/>
+          <w:szCs w:val="18"/>
+          <w:lang w:eastAsia="es-ES"/>
+          <w14:ligatures w14:val="none"/>
+        </w:rPr>
+      </w:pPr>
+      <w:r>
+        <w:rPr>
+          <w:rFonts w:ascii="Consolas" w:eastAsia="Times New Roman" w:hAnsi="Consolas" w:cs="Times New Roman"/>
+          <w:color w:val="CCCCCC"/>
+          <w:kern w:val="0"/>
+          <w:sz w:val="18"/>
+          <w:szCs w:val="18"/>
+          <w:lang w:eastAsia="es-ES"/>
+          <w14:ligatures w14:val="none"/>
+        </w:rPr>
+        <w:t xml:space="preserve">        </w:t>
+      </w:r>
+      <w:r>
+        <w:rPr>
+          <w:rFonts w:ascii="Consolas" w:eastAsia="Times New Roman" w:hAnsi="Consolas" w:cs="Times New Roman"/>
+          <w:color w:val="DCDCAA"/>
+          <w:kern w:val="0"/>
+          <w:sz w:val="18"/>
+          <w:szCs w:val="18"/>
+          <w:lang w:eastAsia="es-ES"/>
+          <w14:ligatures w14:val="none"/>
+        </w:rPr>
+        <w:t>linear-</w:t>
+      </w:r>
+      <w:proofErr w:type="spellStart"/>
+      <w:r>
+        <w:rPr>
+          <w:rFonts w:ascii="Consolas" w:eastAsia="Times New Roman" w:hAnsi="Consolas" w:cs="Times New Roman"/>
+          <w:color w:val="DCDCAA"/>
+          <w:kern w:val="0"/>
+          <w:sz w:val="18"/>
+          <w:szCs w:val="18"/>
+          <w:lang w:eastAsia="es-ES"/>
+          <w14:ligatures w14:val="none"/>
+        </w:rPr>
+        <w:t>gradient</w:t>
+      </w:r>
+      <w:proofErr w:type="spellEnd"/>
+      <w:r>
+        <w:rPr>
+          <w:rFonts w:ascii="Consolas" w:eastAsia="Times New Roman" w:hAnsi="Consolas" w:cs="Times New Roman"/>
+          <w:color w:val="CCCCCC"/>
+          <w:kern w:val="0"/>
+          <w:sz w:val="18"/>
+          <w:szCs w:val="18"/>
+          <w:lang w:eastAsia="es-ES"/>
+          <w14:ligatures w14:val="none"/>
+        </w:rPr>
+        <w:t>(</w:t>
+      </w:r>
+      <w:r>
+        <w:rPr>
+          <w:rFonts w:ascii="Consolas" w:eastAsia="Times New Roman" w:hAnsi="Consolas" w:cs="Times New Roman"/>
+          <w:color w:val="CE9178"/>
+          <w:kern w:val="0"/>
+          <w:sz w:val="18"/>
+          <w:szCs w:val="18"/>
+          <w:lang w:eastAsia="es-ES"/>
+          <w14:ligatures w14:val="none"/>
+        </w:rPr>
+        <w:t>white</w:t>
+      </w:r>
+      <w:r>
+        <w:rPr>
+          <w:rFonts w:ascii="Consolas" w:eastAsia="Times New Roman" w:hAnsi="Consolas" w:cs="Times New Roman"/>
+          <w:color w:val="CCCCCC"/>
+          <w:kern w:val="0"/>
+          <w:sz w:val="18"/>
+          <w:szCs w:val="18"/>
+          <w:lang w:eastAsia="es-ES"/>
+          <w14:ligatures w14:val="none"/>
+        </w:rPr>
+        <w:t xml:space="preserve">, </w:t>
+      </w:r>
+      <w:r>
+        <w:rPr>
+          <w:rFonts w:ascii="Consolas" w:eastAsia="Times New Roman" w:hAnsi="Consolas" w:cs="Times New Roman"/>
+          <w:color w:val="CE9178"/>
+          <w:kern w:val="0"/>
+          <w:sz w:val="18"/>
+          <w:szCs w:val="18"/>
+          <w:lang w:eastAsia="es-ES"/>
+          <w14:ligatures w14:val="none"/>
+        </w:rPr>
+        <w:t>white</w:t>
+      </w:r>
+      <w:r>
+        <w:rPr>
+          <w:rFonts w:ascii="Consolas" w:eastAsia="Times New Roman" w:hAnsi="Consolas" w:cs="Times New Roman"/>
+          <w:color w:val="CCCCCC"/>
+          <w:kern w:val="0"/>
+          <w:sz w:val="18"/>
+          <w:szCs w:val="18"/>
+          <w:lang w:eastAsia="es-ES"/>
+          <w14:ligatures w14:val="none"/>
+        </w:rPr>
+        <w:t>),</w:t>
+      </w:r>
+    </w:p>
+    <w:p>
+      <w:pPr>
+        <w:shd w:val="clear" w:color="auto" w:fill="1F1F1F"/>
+        <w:spacing w:after="0" w:line="285" w:lineRule="atLeast"/>
+        <w:rPr>
+          <w:rFonts w:ascii="Consolas" w:eastAsia="Times New Roman" w:hAnsi="Consolas" w:cs="Times New Roman"/>
+          <w:color w:val="CCCCCC"/>
+          <w:kern w:val="0"/>
+          <w:sz w:val="18"/>
+          <w:szCs w:val="18"/>
+          <w:lang w:eastAsia="es-ES"/>
+          <w14:ligatures w14:val="none"/>
+        </w:rPr>
+      </w:pPr>
+      <w:r>
+        <w:rPr>
+          <w:rFonts w:ascii="Consolas" w:eastAsia="Times New Roman" w:hAnsi="Consolas" w:cs="Times New Roman"/>
+          <w:color w:val="CCCCCC"/>
+          <w:kern w:val="0"/>
+          <w:sz w:val="18"/>
+          <w:szCs w:val="18"/>
+          <w:lang w:eastAsia="es-ES"/>
+          <w14:ligatures w14:val="none"/>
+        </w:rPr>
+        <w:t xml:space="preserve">        </w:t>
+      </w:r>
+      <w:r>
+        <w:rPr>
+          <w:rFonts w:ascii="Consolas" w:eastAsia="Times New Roman" w:hAnsi="Consolas" w:cs="Times New Roman"/>
+          <w:color w:val="DCDCAA"/>
+          <w:kern w:val="0"/>
+          <w:sz w:val="18"/>
+          <w:szCs w:val="18"/>
+          <w:lang w:eastAsia="es-ES"/>
+          <w14:ligatures w14:val="none"/>
+        </w:rPr>
+        <w:t>linear-</w:t>
+      </w:r>
+      <w:proofErr w:type="spellStart"/>
+      <w:r>
+        <w:rPr>
+          <w:rFonts w:ascii="Consolas" w:eastAsia="Times New Roman" w:hAnsi="Consolas" w:cs="Times New Roman"/>
+          <w:color w:val="DCDCAA"/>
+          <w:kern w:val="0"/>
+          <w:sz w:val="18"/>
+          <w:szCs w:val="18"/>
+          <w:lang w:eastAsia="es-ES"/>
+          <w14:ligatures w14:val="none"/>
+        </w:rPr>
+        <w:t>gradient</w:t>
+      </w:r>
+      <w:proofErr w:type="spellEnd"/>
+      <w:r>
+        <w:rPr>
+          <w:rFonts w:ascii="Consolas" w:eastAsia="Times New Roman" w:hAnsi="Consolas" w:cs="Times New Roman"/>
+          <w:color w:val="CCCCCC"/>
+          <w:kern w:val="0"/>
+          <w:sz w:val="18"/>
+          <w:szCs w:val="18"/>
+          <w:lang w:eastAsia="es-ES"/>
+          <w14:ligatures w14:val="none"/>
+        </w:rPr>
+        <w:t>(</w:t>
+      </w:r>
+      <w:r>
+        <w:rPr>
+          <w:rFonts w:ascii="Consolas" w:eastAsia="Times New Roman" w:hAnsi="Consolas" w:cs="Times New Roman"/>
+          <w:color w:val="DCDCAA"/>
+          <w:kern w:val="0"/>
+          <w:sz w:val="18"/>
+          <w:szCs w:val="18"/>
+          <w:lang w:eastAsia="es-ES"/>
+          <w14:ligatures w14:val="none"/>
+        </w:rPr>
+        <w:t>var</w:t>
+      </w:r>
+      <w:r>
+        <w:rPr>
+          <w:rFonts w:ascii="Consolas" w:eastAsia="Times New Roman" w:hAnsi="Consolas" w:cs="Times New Roman"/>
+          <w:color w:val="CCCCCC"/>
+          <w:kern w:val="0"/>
+          <w:sz w:val="18"/>
+          <w:szCs w:val="18"/>
+          <w:lang w:eastAsia="es-ES"/>
+          <w14:ligatures w14:val="none"/>
+        </w:rPr>
+        <w:t>(</w:t>
+      </w:r>
+      <w:r>
+        <w:rPr>
+          <w:rFonts w:ascii="Consolas" w:eastAsia="Times New Roman" w:hAnsi="Consolas" w:cs="Times New Roman"/>
+          <w:color w:val="9CDCFE"/>
+          <w:kern w:val="0"/>
+          <w:sz w:val="18"/>
+          <w:szCs w:val="18"/>
+          <w:lang w:eastAsia="es-ES"/>
+          <w14:ligatures w14:val="none"/>
+        </w:rPr>
+        <w:t>--color-lima</w:t>
+      </w:r>
+      <w:r>
+        <w:rPr>
+          <w:rFonts w:ascii="Consolas" w:eastAsia="Times New Roman" w:hAnsi="Consolas" w:cs="Times New Roman"/>
+          <w:color w:val="CCCCCC"/>
+          <w:kern w:val="0"/>
+          <w:sz w:val="18"/>
+          <w:szCs w:val="18"/>
+          <w:lang w:eastAsia="es-ES"/>
+          <w14:ligatures w14:val="none"/>
+        </w:rPr>
+        <w:t xml:space="preserve">) </w:t>
+      </w:r>
+      <w:r>
+        <w:rPr>
+          <w:rFonts w:ascii="Consolas" w:eastAsia="Times New Roman" w:hAnsi="Consolas" w:cs="Times New Roman"/>
+          <w:color w:val="B5CEA8"/>
+          <w:kern w:val="0"/>
+          <w:sz w:val="18"/>
+          <w:szCs w:val="18"/>
+          <w:lang w:eastAsia="es-ES"/>
+          <w14:ligatures w14:val="none"/>
+        </w:rPr>
+        <w:t>100px</w:t>
+      </w:r>
+      <w:r>
+        <w:rPr>
+          <w:rFonts w:ascii="Consolas" w:eastAsia="Times New Roman" w:hAnsi="Consolas" w:cs="Times New Roman"/>
+          <w:color w:val="CCCCCC"/>
+          <w:kern w:val="0"/>
+          <w:sz w:val="18"/>
+          <w:szCs w:val="18"/>
+          <w:lang w:eastAsia="es-ES"/>
+          <w14:ligatures w14:val="none"/>
+        </w:rPr>
+        <w:t xml:space="preserve">, </w:t>
+      </w:r>
+      <w:proofErr w:type="spellStart"/>
+      <w:r>
+        <w:rPr>
+          <w:rFonts w:ascii="Consolas" w:eastAsia="Times New Roman" w:hAnsi="Consolas" w:cs="Times New Roman"/>
+          <w:color w:val="CE9178"/>
+          <w:kern w:val="0"/>
+          <w:sz w:val="18"/>
+          <w:szCs w:val="18"/>
+          <w:lang w:eastAsia="es-ES"/>
+          <w14:ligatures w14:val="none"/>
+        </w:rPr>
+        <w:t>transparent</w:t>
+      </w:r>
+      <w:proofErr w:type="spellEnd"/>
+      <w:r>
+        <w:rPr>
+          <w:rFonts w:ascii="Consolas" w:eastAsia="Times New Roman" w:hAnsi="Consolas" w:cs="Times New Roman"/>
+          <w:color w:val="CCCCCC"/>
+          <w:kern w:val="0"/>
+          <w:sz w:val="18"/>
+          <w:szCs w:val="18"/>
+          <w:lang w:eastAsia="es-ES"/>
+          <w14:ligatures w14:val="none"/>
+        </w:rPr>
+        <w:t xml:space="preserve"> </w:t>
+      </w:r>
+      <w:r>
+        <w:rPr>
+          <w:rFonts w:ascii="Consolas" w:eastAsia="Times New Roman" w:hAnsi="Consolas" w:cs="Times New Roman"/>
+          <w:color w:val="B5CEA8"/>
+          <w:kern w:val="0"/>
+          <w:sz w:val="18"/>
+          <w:szCs w:val="18"/>
+          <w:lang w:eastAsia="es-ES"/>
+          <w14:ligatures w14:val="none"/>
+        </w:rPr>
+        <w:t>100px</w:t>
+      </w:r>
+      <w:r>
+        <w:rPr>
+          <w:rFonts w:ascii="Consolas" w:eastAsia="Times New Roman" w:hAnsi="Consolas" w:cs="Times New Roman"/>
+          <w:color w:val="CCCCCC"/>
+          <w:kern w:val="0"/>
+          <w:sz w:val="18"/>
+          <w:szCs w:val="18"/>
+          <w:lang w:eastAsia="es-ES"/>
+          <w14:ligatures w14:val="none"/>
+        </w:rPr>
+        <w:t>);</w:t>
+      </w:r>
+    </w:p>
+    <w:p>
+      <w:pPr>
+        <w:shd w:val="clear" w:color="auto" w:fill="1F1F1F"/>
+        <w:spacing w:after="0" w:line="285" w:lineRule="atLeast"/>
+        <w:rPr>
+          <w:rFonts w:ascii="Consolas" w:eastAsia="Times New Roman" w:hAnsi="Consolas" w:cs="Times New Roman"/>
+          <w:color w:val="CCCCCC"/>
+          <w:kern w:val="0"/>
+          <w:sz w:val="18"/>
+          <w:szCs w:val="18"/>
+          <w:lang w:eastAsia="es-ES"/>
+          <w14:ligatures w14:val="none"/>
+        </w:rPr>
+      </w:pPr>
+      <w:r>
+        <w:rPr>
+          <w:rFonts w:ascii="Consolas" w:eastAsia="Times New Roman" w:hAnsi="Consolas" w:cs="Times New Roman"/>
+          <w:color w:val="CCCCCC"/>
+          <w:kern w:val="0"/>
+          <w:sz w:val="18"/>
+          <w:szCs w:val="18"/>
+          <w:lang w:eastAsia="es-ES"/>
+          <w14:ligatures w14:val="none"/>
+        </w:rPr>
+        <w:t xml:space="preserve">    </w:t>
+      </w:r>
+      <w:r>
+        <w:rPr>
+          <w:rFonts w:ascii="Consolas" w:eastAsia="Times New Roman" w:hAnsi="Consolas" w:cs="Times New Roman"/>
+          <w:color w:val="9CDCFE"/>
+          <w:kern w:val="0"/>
+          <w:sz w:val="18"/>
+          <w:szCs w:val="18"/>
+          <w:lang w:eastAsia="es-ES"/>
+          <w14:ligatures w14:val="none"/>
+        </w:rPr>
+        <w:t>background-origin</w:t>
+      </w:r>
+      <w:r>
+        <w:rPr>
+          <w:rFonts w:ascii="Consolas" w:eastAsia="Times New Roman" w:hAnsi="Consolas" w:cs="Times New Roman"/>
+          <w:color w:val="CCCCCC"/>
+          <w:kern w:val="0"/>
+          <w:sz w:val="18"/>
+          <w:szCs w:val="18"/>
+          <w:lang w:eastAsia="es-ES"/>
+          <w14:ligatures w14:val="none"/>
+        </w:rPr>
+        <w:t xml:space="preserve">: </w:t>
+      </w:r>
+      <w:r>
+        <w:rPr>
+          <w:rFonts w:ascii="Consolas" w:eastAsia="Times New Roman" w:hAnsi="Consolas" w:cs="Times New Roman"/>
+          <w:color w:val="CE9178"/>
+          <w:kern w:val="0"/>
+          <w:sz w:val="18"/>
+          <w:szCs w:val="18"/>
+          <w:lang w:eastAsia="es-ES"/>
+          <w14:ligatures w14:val="none"/>
+        </w:rPr>
+        <w:t>border-box</w:t>
+      </w:r>
+      <w:r>
+        <w:rPr>
+          <w:rFonts w:ascii="Consolas" w:eastAsia="Times New Roman" w:hAnsi="Consolas" w:cs="Times New Roman"/>
+          <w:color w:val="CCCCCC"/>
+          <w:kern w:val="0"/>
+          <w:sz w:val="18"/>
+          <w:szCs w:val="18"/>
+          <w:lang w:eastAsia="es-ES"/>
+          <w14:ligatures w14:val="none"/>
+        </w:rPr>
+        <w:t>;</w:t>
+      </w:r>
+    </w:p>
+    <w:p>
+      <w:pPr>
+        <w:shd w:val="clear" w:color="auto" w:fill="1F1F1F"/>
+        <w:spacing w:after="0" w:line="285" w:lineRule="atLeast"/>
+        <w:rPr>
+          <w:rFonts w:ascii="Consolas" w:eastAsia="Times New Roman" w:hAnsi="Consolas" w:cs="Times New Roman"/>
+          <w:color w:val="CCCCCC"/>
+          <w:kern w:val="0"/>
+          <w:sz w:val="18"/>
+          <w:szCs w:val="18"/>
+          <w:lang w:eastAsia="es-ES"/>
+          <w14:ligatures w14:val="none"/>
+        </w:rPr>
+      </w:pPr>
+      <w:r>
+        <w:rPr>
+          <w:rFonts w:ascii="Consolas" w:eastAsia="Times New Roman" w:hAnsi="Consolas" w:cs="Times New Roman"/>
+          <w:color w:val="CCCCCC"/>
+          <w:kern w:val="0"/>
+          <w:sz w:val="18"/>
+          <w:szCs w:val="18"/>
+          <w:lang w:eastAsia="es-ES"/>
+          <w14:ligatures w14:val="none"/>
+        </w:rPr>
+        <w:t xml:space="preserve">    </w:t>
+      </w:r>
+      <w:r>
+        <w:rPr>
+          <w:rFonts w:ascii="Consolas" w:eastAsia="Times New Roman" w:hAnsi="Consolas" w:cs="Times New Roman"/>
+          <w:color w:val="9CDCFE"/>
+          <w:kern w:val="0"/>
+          <w:sz w:val="18"/>
+          <w:szCs w:val="18"/>
+          <w:lang w:eastAsia="es-ES"/>
+          <w14:ligatures w14:val="none"/>
+        </w:rPr>
+        <w:t>background-clip</w:t>
+      </w:r>
+      <w:r>
+        <w:rPr>
+          <w:rFonts w:ascii="Consolas" w:eastAsia="Times New Roman" w:hAnsi="Consolas" w:cs="Times New Roman"/>
+          <w:color w:val="CCCCCC"/>
+          <w:kern w:val="0"/>
+          <w:sz w:val="18"/>
+          <w:szCs w:val="18"/>
+          <w:lang w:eastAsia="es-ES"/>
+          <w14:ligatures w14:val="none"/>
+        </w:rPr>
+        <w:t xml:space="preserve">: </w:t>
+      </w:r>
+      <w:r>
+        <w:rPr>
+          <w:rFonts w:ascii="Consolas" w:eastAsia="Times New Roman" w:hAnsi="Consolas" w:cs="Times New Roman"/>
+          <w:color w:val="CE9178"/>
+          <w:kern w:val="0"/>
+          <w:sz w:val="18"/>
+          <w:szCs w:val="18"/>
+          <w:lang w:eastAsia="es-ES"/>
+          <w14:ligatures w14:val="none"/>
+        </w:rPr>
+        <w:t>content-box</w:t>
+      </w:r>
+      <w:r>
+        <w:rPr>
+          <w:rFonts w:ascii="Consolas" w:eastAsia="Times New Roman" w:hAnsi="Consolas" w:cs="Times New Roman"/>
+          <w:color w:val="CCCCCC"/>
+          <w:kern w:val="0"/>
+          <w:sz w:val="18"/>
+          <w:szCs w:val="18"/>
+          <w:lang w:eastAsia="es-ES"/>
+          <w14:ligatures w14:val="none"/>
+        </w:rPr>
+        <w:t xml:space="preserve">, </w:t>
+      </w:r>
+      <w:r>
+        <w:rPr>
+          <w:rFonts w:ascii="Consolas" w:eastAsia="Times New Roman" w:hAnsi="Consolas" w:cs="Times New Roman"/>
+          <w:color w:val="CE9178"/>
+          <w:kern w:val="0"/>
+          <w:sz w:val="18"/>
+          <w:szCs w:val="18"/>
+          <w:lang w:eastAsia="es-ES"/>
+          <w14:ligatures w14:val="none"/>
+        </w:rPr>
+        <w:t>border-box</w:t>
+      </w:r>
+      <w:r>
+        <w:rPr>
+          <w:rFonts w:ascii="Consolas" w:eastAsia="Times New Roman" w:hAnsi="Consolas" w:cs="Times New Roman"/>
+          <w:color w:val="CCCCCC"/>
+          <w:kern w:val="0"/>
+          <w:sz w:val="18"/>
+          <w:szCs w:val="18"/>
+          <w:lang w:eastAsia="es-ES"/>
+          <w14:ligatures w14:val="none"/>
+        </w:rPr>
+        <w:t>;</w:t>
+      </w:r>
+    </w:p>
+    <w:p>
+      <w:pPr>
+        <w:shd w:val="clear" w:color="auto" w:fill="1F1F1F"/>
+        <w:spacing w:after="0" w:line="285" w:lineRule="atLeast"/>
+        <w:rPr>
+          <w:rFonts w:ascii="Consolas" w:eastAsia="Times New Roman" w:hAnsi="Consolas" w:cs="Times New Roman"/>
+          <w:color w:val="CCCCCC"/>
+          <w:kern w:val="0"/>
+          <w:sz w:val="18"/>
+          <w:szCs w:val="18"/>
+          <w:lang w:eastAsia="es-ES"/>
+          <w14:ligatures w14:val="none"/>
+        </w:rPr>
+      </w:pPr>
+      <w:r>
+        <w:rPr>
+          <w:rFonts w:ascii="Consolas" w:eastAsia="Times New Roman" w:hAnsi="Consolas" w:cs="Times New Roman"/>
+          <w:color w:val="CCCCCC"/>
+          <w:kern w:val="0"/>
+          <w:sz w:val="18"/>
+          <w:szCs w:val="18"/>
+          <w:lang w:eastAsia="es-ES"/>
+          <w14:ligatures w14:val="none"/>
+        </w:rPr>
+        <w:t>}</w:t>
+      </w:r>
+    </w:p>
     <w:p/>
+    <w:p>
+      <w:r>
+        <w:t xml:space="preserve">Para lograr el borde, y mantenerlo redondeado, se asigna un </w:t>
+      </w:r>
+      <w:r>
+        <w:rPr>
+          <w:i/>
+          <w:iCs/>
+        </w:rPr>
+        <w:t>background-image</w:t>
+      </w:r>
+      <w:r>
+        <w:t xml:space="preserve"> y es establece un degradado con los colores necesarios: blanco-blanco para el contenido y verde-transparente para el borde.</w:t>
+      </w:r>
+    </w:p>
+    <w:p>
+      <w:r>
+        <w:t xml:space="preserve">Se establece que el </w:t>
+      </w:r>
+      <w:r>
+        <w:rPr>
+          <w:i/>
+          <w:iCs/>
+        </w:rPr>
+        <w:t>background</w:t>
+      </w:r>
+      <w:r>
+        <w:t xml:space="preserve"> comience en el border</w:t>
+      </w:r>
+      <w:r>
+        <w:t xml:space="preserve"> </w:t>
+      </w:r>
+      <w:r>
+        <w:rPr>
+          <w:u w:val="single"/>
+        </w:rPr>
+        <w:t>exterior</w:t>
+      </w:r>
+      <w:r>
+        <w:t xml:space="preserve">, con </w:t>
+      </w:r>
+      <w:r>
+        <w:rPr>
+          <w:i/>
+          <w:iCs/>
+        </w:rPr>
+        <w:t>background-origin</w:t>
+      </w:r>
+      <w:r>
+        <w:t>.</w:t>
+      </w:r>
+    </w:p>
+    <w:p>
+      <w:r>
+        <w:rPr>
+          <w:i/>
+          <w:iCs/>
+        </w:rPr>
+        <w:t>background-clip</w:t>
+      </w:r>
+      <w:r>
+        <w:t xml:space="preserve"> especifica si </w:t>
+      </w:r>
+      <w:r>
+        <w:t>el fondo debe cubrir también el borde. En este caso, verticalmente el fondo comienza por debajo del border y, horizontalmente, llega hasta el exterior del borde.</w:t>
+      </w:r>
+    </w:p>
     <w:p/>
-    <w:p/>
-    <w:p/>
+    <w:p>
+      <w:pPr>
+        <w:rPr>
+          <w:rFonts w:asciiTheme="majorHAnsi" w:eastAsiaTheme="majorEastAsia" w:hAnsiTheme="majorHAnsi" w:cstheme="majorBidi"/>
+          <w:color w:val="1F3763" w:themeColor="accent1" w:themeShade="7F"/>
+          <w:sz w:val="24"/>
+          <w:szCs w:val="24"/>
+        </w:rPr>
+      </w:pPr>
+      <w:r>
+        <w:br w:type="page"/>
+      </w:r>
+    </w:p>
     <w:p>
       <w:pPr>
         <w:pStyle w:val="Ttulo3"/>
       </w:pPr>
-      <w:bookmarkStart w:id="25" w:name="_Toc152525568"/>
+    </w:p>
+    <w:p>
+      <w:pPr>
+        <w:pStyle w:val="Ttulo3"/>
+      </w:pPr>
+      <w:bookmarkStart w:id="26" w:name="_Toc153018671"/>
       <w:r>
         <w:t>El header: logo y navegación</w:t>
       </w:r>
-      <w:bookmarkEnd w:id="25"/>
+      <w:bookmarkEnd w:id="26"/>
     </w:p>
     <w:p/>
     <w:p>
@@ -7506,7 +8571,7 @@
                     <pic:cNvPicPr/>
                   </pic:nvPicPr>
                   <pic:blipFill>
-                    <a:blip r:embed="rId14"/>
+                    <a:blip r:embed="rId15"/>
                     <a:stretch>
                       <a:fillRect/>
                     </a:stretch>
@@ -7547,8 +8612,8 @@
     <w:p>
       <w:pPr>
         <w:sectPr>
-          <w:headerReference w:type="default" r:id="rId15"/>
-          <w:footerReference w:type="default" r:id="rId16"/>
+          <w:headerReference w:type="default" r:id="rId16"/>
+          <w:footerReference w:type="default" r:id="rId17"/>
           <w:pgSz w:w="11906" w:h="16838"/>
           <w:pgMar w:top="720" w:right="720" w:bottom="720" w:left="720" w:header="708" w:footer="708" w:gutter="0"/>
           <w:pgNumType w:start="0"/>
@@ -8888,7 +9953,6 @@
         </w:rPr>
         <w:t xml:space="preserve">    </w:t>
       </w:r>
-      <w:proofErr w:type="spellStart"/>
       <w:r>
         <w:rPr>
           <w:rFonts w:ascii="Consolas" w:eastAsia="Times New Roman" w:hAnsi="Consolas" w:cs="Times New Roman"/>
@@ -8901,7 +9965,6 @@
         </w:rPr>
         <w:t>padding</w:t>
       </w:r>
-      <w:proofErr w:type="spellEnd"/>
       <w:r>
         <w:rPr>
           <w:rFonts w:ascii="Consolas" w:eastAsia="Times New Roman" w:hAnsi="Consolas" w:cs="Times New Roman"/>
@@ -9039,10 +10102,95 @@
         </w:rPr>
         <w:t xml:space="preserve">    </w:t>
       </w:r>
+      <w:r>
+        <w:rPr>
+          <w:rFonts w:ascii="Consolas" w:eastAsia="Times New Roman" w:hAnsi="Consolas" w:cs="Times New Roman"/>
+          <w:color w:val="9CDCFE"/>
+          <w:kern w:val="0"/>
+          <w:sz w:val="18"/>
+          <w:szCs w:val="18"/>
+          <w:lang w:eastAsia="es-ES"/>
+          <w14:ligatures w14:val="none"/>
+        </w:rPr>
+        <w:t>background</w:t>
+      </w:r>
+      <w:r>
+        <w:rPr>
+          <w:rFonts w:ascii="Consolas" w:eastAsia="Times New Roman" w:hAnsi="Consolas" w:cs="Times New Roman"/>
+          <w:color w:val="CCCCCC"/>
+          <w:kern w:val="0"/>
+          <w:sz w:val="18"/>
+          <w:szCs w:val="18"/>
+          <w:lang w:eastAsia="es-ES"/>
+          <w14:ligatures w14:val="none"/>
+        </w:rPr>
+        <w:t xml:space="preserve">: </w:t>
+      </w:r>
+      <w:r>
+        <w:rPr>
+          <w:rFonts w:ascii="Consolas" w:eastAsia="Times New Roman" w:hAnsi="Consolas" w:cs="Times New Roman"/>
+          <w:color w:val="DCDCAA"/>
+          <w:kern w:val="0"/>
+          <w:sz w:val="18"/>
+          <w:szCs w:val="18"/>
+          <w:lang w:eastAsia="es-ES"/>
+          <w14:ligatures w14:val="none"/>
+        </w:rPr>
+        <w:t>linear-</w:t>
+      </w:r>
       <w:proofErr w:type="spellStart"/>
       <w:r>
         <w:rPr>
           <w:rFonts w:ascii="Consolas" w:eastAsia="Times New Roman" w:hAnsi="Consolas" w:cs="Times New Roman"/>
+          <w:color w:val="DCDCAA"/>
+          <w:kern w:val="0"/>
+          <w:sz w:val="18"/>
+          <w:szCs w:val="18"/>
+          <w:lang w:eastAsia="es-ES"/>
+          <w14:ligatures w14:val="none"/>
+        </w:rPr>
+        <w:t>gradient</w:t>
+      </w:r>
+      <w:proofErr w:type="spellEnd"/>
+      <w:r>
+        <w:rPr>
+          <w:rFonts w:ascii="Consolas" w:eastAsia="Times New Roman" w:hAnsi="Consolas" w:cs="Times New Roman"/>
+          <w:color w:val="CCCCCC"/>
+          <w:kern w:val="0"/>
+          <w:sz w:val="18"/>
+          <w:szCs w:val="18"/>
+          <w:lang w:eastAsia="es-ES"/>
+          <w14:ligatures w14:val="none"/>
+        </w:rPr>
+        <w:t xml:space="preserve">( </w:t>
+      </w:r>
+      <w:r>
+        <w:rPr>
+          <w:rFonts w:ascii="Consolas" w:eastAsia="Times New Roman" w:hAnsi="Consolas" w:cs="Times New Roman"/>
+          <w:color w:val="DCDCAA"/>
+          <w:kern w:val="0"/>
+          <w:sz w:val="18"/>
+          <w:szCs w:val="18"/>
+          <w:lang w:eastAsia="es-ES"/>
+          <w14:ligatures w14:val="none"/>
+        </w:rPr>
+        <w:t>var</w:t>
+      </w:r>
+      <w:r>
+        <w:rPr>
+          <w:rFonts w:ascii="Consolas" w:eastAsia="Times New Roman" w:hAnsi="Consolas" w:cs="Times New Roman"/>
+          <w:color w:val="CCCCCC"/>
+          <w:kern w:val="0"/>
+          <w:sz w:val="18"/>
+          <w:szCs w:val="18"/>
+          <w:lang w:eastAsia="es-ES"/>
+          <w14:ligatures w14:val="none"/>
+        </w:rPr>
+        <w:t>(</w:t>
+      </w:r>
+      <w:r>
+        <w:rPr>
+          <w:rFonts w:ascii="Consolas" w:eastAsia="Times New Roman" w:hAnsi="Consolas" w:cs="Times New Roman"/>
           <w:color w:val="9CDCFE"/>
           <w:kern w:val="0"/>
           <w:sz w:val="18"/>
@@ -9050,95 +10198,6 @@
           <w:lang w:eastAsia="es-ES"/>
           <w14:ligatures w14:val="none"/>
         </w:rPr>
-        <w:t>background</w:t>
-      </w:r>
-      <w:proofErr w:type="spellEnd"/>
-      <w:r>
-        <w:rPr>
-          <w:rFonts w:ascii="Consolas" w:eastAsia="Times New Roman" w:hAnsi="Consolas" w:cs="Times New Roman"/>
-          <w:color w:val="CCCCCC"/>
-          <w:kern w:val="0"/>
-          <w:sz w:val="18"/>
-          <w:szCs w:val="18"/>
-          <w:lang w:eastAsia="es-ES"/>
-          <w14:ligatures w14:val="none"/>
-        </w:rPr>
-        <w:t xml:space="preserve">: </w:t>
-      </w:r>
-      <w:r>
-        <w:rPr>
-          <w:rFonts w:ascii="Consolas" w:eastAsia="Times New Roman" w:hAnsi="Consolas" w:cs="Times New Roman"/>
-          <w:color w:val="DCDCAA"/>
-          <w:kern w:val="0"/>
-          <w:sz w:val="18"/>
-          <w:szCs w:val="18"/>
-          <w:lang w:eastAsia="es-ES"/>
-          <w14:ligatures w14:val="none"/>
-        </w:rPr>
-        <w:t>linear-</w:t>
-      </w:r>
-      <w:proofErr w:type="spellStart"/>
-      <w:r>
-        <w:rPr>
-          <w:rFonts w:ascii="Consolas" w:eastAsia="Times New Roman" w:hAnsi="Consolas" w:cs="Times New Roman"/>
-          <w:color w:val="DCDCAA"/>
-          <w:kern w:val="0"/>
-          <w:sz w:val="18"/>
-          <w:szCs w:val="18"/>
-          <w:lang w:eastAsia="es-ES"/>
-          <w14:ligatures w14:val="none"/>
-        </w:rPr>
-        <w:t>gradient</w:t>
-      </w:r>
-      <w:proofErr w:type="spellEnd"/>
-      <w:r>
-        <w:rPr>
-          <w:rFonts w:ascii="Consolas" w:eastAsia="Times New Roman" w:hAnsi="Consolas" w:cs="Times New Roman"/>
-          <w:color w:val="CCCCCC"/>
-          <w:kern w:val="0"/>
-          <w:sz w:val="18"/>
-          <w:szCs w:val="18"/>
-          <w:lang w:eastAsia="es-ES"/>
-          <w14:ligatures w14:val="none"/>
-        </w:rPr>
-        <w:t xml:space="preserve">( </w:t>
-      </w:r>
-      <w:proofErr w:type="spellStart"/>
-      <w:r>
-        <w:rPr>
-          <w:rFonts w:ascii="Consolas" w:eastAsia="Times New Roman" w:hAnsi="Consolas" w:cs="Times New Roman"/>
-          <w:color w:val="DCDCAA"/>
-          <w:kern w:val="0"/>
-          <w:sz w:val="18"/>
-          <w:szCs w:val="18"/>
-          <w:lang w:eastAsia="es-ES"/>
-          <w14:ligatures w14:val="none"/>
-        </w:rPr>
-        <w:t>var</w:t>
-      </w:r>
-      <w:proofErr w:type="spellEnd"/>
-      <w:r>
-        <w:rPr>
-          <w:rFonts w:ascii="Consolas" w:eastAsia="Times New Roman" w:hAnsi="Consolas" w:cs="Times New Roman"/>
-          <w:color w:val="CCCCCC"/>
-          <w:kern w:val="0"/>
-          <w:sz w:val="18"/>
-          <w:szCs w:val="18"/>
-          <w:lang w:eastAsia="es-ES"/>
-          <w14:ligatures w14:val="none"/>
-        </w:rPr>
-        <w:t>(</w:t>
-      </w:r>
-      <w:r>
-        <w:rPr>
-          <w:rFonts w:ascii="Consolas" w:eastAsia="Times New Roman" w:hAnsi="Consolas" w:cs="Times New Roman"/>
-          <w:color w:val="9CDCFE"/>
-          <w:kern w:val="0"/>
-          <w:sz w:val="18"/>
-          <w:szCs w:val="18"/>
-          <w:lang w:eastAsia="es-ES"/>
-          <w14:ligatures w14:val="none"/>
-        </w:rPr>
         <w:t>--color-lima</w:t>
       </w:r>
       <w:r>
@@ -9153,7 +10212,6 @@
         </w:rPr>
         <w:t xml:space="preserve">), </w:t>
       </w:r>
-      <w:proofErr w:type="spellStart"/>
       <w:r>
         <w:rPr>
           <w:rFonts w:ascii="Consolas" w:eastAsia="Times New Roman" w:hAnsi="Consolas" w:cs="Times New Roman"/>
@@ -9166,7 +10224,6 @@
         </w:rPr>
         <w:t>white</w:t>
       </w:r>
-      <w:proofErr w:type="spellEnd"/>
       <w:r>
         <w:rPr>
           <w:rFonts w:ascii="Consolas" w:eastAsia="Times New Roman" w:hAnsi="Consolas" w:cs="Times New Roman"/>
@@ -9311,11 +10368,11 @@
       <w:pPr>
         <w:pStyle w:val="Ttulo4"/>
       </w:pPr>
-      <w:bookmarkStart w:id="26" w:name="_Toc152525569"/>
+      <w:bookmarkStart w:id="27" w:name="_Toc153018672"/>
       <w:r>
         <w:t>El logo</w:t>
       </w:r>
-      <w:bookmarkEnd w:id="26"/>
+      <w:bookmarkEnd w:id="27"/>
     </w:p>
     <w:p>
       <w:pPr>
@@ -9376,7 +10433,7 @@
                     <pic:cNvPicPr/>
                   </pic:nvPicPr>
                   <pic:blipFill>
-                    <a:blip r:embed="rId17"/>
+                    <a:blip r:embed="rId18"/>
                     <a:stretch>
                       <a:fillRect/>
                     </a:stretch>
@@ -10026,11 +11083,11 @@
       <w:pPr>
         <w:pStyle w:val="Ttulo4"/>
       </w:pPr>
-      <w:bookmarkStart w:id="27" w:name="_Toc152525570"/>
+      <w:bookmarkStart w:id="28" w:name="_Toc153018673"/>
       <w:r>
         <w:t>La barra de navegación</w:t>
       </w:r>
-      <w:bookmarkEnd w:id="27"/>
+      <w:bookmarkEnd w:id="28"/>
     </w:p>
     <w:p>
       <w:pPr>
@@ -11455,7 +12512,7 @@
                     <pic:cNvPicPr/>
                   </pic:nvPicPr>
                   <pic:blipFill>
-                    <a:blip r:embed="rId18"/>
+                    <a:blip r:embed="rId19"/>
                     <a:stretch>
                       <a:fillRect/>
                     </a:stretch>
@@ -11512,11 +12569,11 @@
       <w:pPr>
         <w:pStyle w:val="Ttulo3"/>
       </w:pPr>
-      <w:bookmarkStart w:id="28" w:name="_Toc152525571"/>
+      <w:bookmarkStart w:id="29" w:name="_Toc153018674"/>
       <w:r>
         <w:t>El contenido</w:t>
       </w:r>
-      <w:bookmarkEnd w:id="28"/>
+      <w:bookmarkEnd w:id="29"/>
     </w:p>
     <w:p/>
     <w:p>
@@ -12462,7 +13519,6 @@
         </w:rPr>
         <w:t xml:space="preserve">    </w:t>
       </w:r>
-      <w:proofErr w:type="spellStart"/>
       <w:r>
         <w:rPr>
           <w:rFonts w:ascii="Consolas" w:eastAsia="Times New Roman" w:hAnsi="Consolas" w:cs="Times New Roman"/>
@@ -12475,7 +13531,6 @@
         </w:rPr>
         <w:t>grid-template-areas</w:t>
       </w:r>
-      <w:proofErr w:type="spellEnd"/>
       <w:r>
         <w:rPr>
           <w:rFonts w:ascii="Consolas" w:eastAsia="Times New Roman" w:hAnsi="Consolas" w:cs="Times New Roman"/>
@@ -13011,7 +14066,6 @@
         </w:rPr>
         <w:t xml:space="preserve">    </w:t>
       </w:r>
-      <w:proofErr w:type="spellStart"/>
       <w:r>
         <w:rPr>
           <w:rFonts w:ascii="Consolas" w:eastAsia="Times New Roman" w:hAnsi="Consolas" w:cs="Times New Roman"/>
@@ -13024,7 +14078,6 @@
         </w:rPr>
         <w:t>grid-area</w:t>
       </w:r>
-      <w:proofErr w:type="spellEnd"/>
       <w:r>
         <w:rPr>
           <w:rFonts w:ascii="Consolas" w:eastAsia="Times New Roman" w:hAnsi="Consolas" w:cs="Times New Roman"/>
@@ -13250,7 +14303,7 @@
                     <pic:cNvPicPr/>
                   </pic:nvPicPr>
                   <pic:blipFill>
-                    <a:blip r:embed="rId19"/>
+                    <a:blip r:embed="rId20"/>
                     <a:stretch>
                       <a:fillRect/>
                     </a:stretch>
@@ -13292,11 +14345,11 @@
       <w:pPr>
         <w:pStyle w:val="Ttulo4"/>
       </w:pPr>
-      <w:bookmarkStart w:id="29" w:name="_Toc152525572"/>
+      <w:bookmarkStart w:id="30" w:name="_Toc153018675"/>
       <w:r>
         <w:t>Aside izquierdo</w:t>
       </w:r>
-      <w:bookmarkEnd w:id="29"/>
+      <w:bookmarkEnd w:id="30"/>
     </w:p>
     <w:p>
       <w:r>
@@ -13318,23 +14371,7 @@
         </w:rPr>
       </w:pPr>
       <w:r>
-        <w:t xml:space="preserve">Los bloques internos (formulario y </w:t>
-      </w:r>
-      <w:proofErr w:type="spellStart"/>
-      <w:r>
-        <w:t>div</w:t>
-      </w:r>
-      <w:proofErr w:type="spellEnd"/>
-      <w:r>
-        <w:t xml:space="preserve">) tienen un </w:t>
-      </w:r>
-      <w:proofErr w:type="spellStart"/>
-      <w:r>
-        <w:t>padding</w:t>
-      </w:r>
-      <w:proofErr w:type="spellEnd"/>
-      <w:r>
-        <w:t xml:space="preserve"> horizontal de 10px y los inputs y el botón del formulario, un margin-bottom de 10px.</w:t>
+        <w:t>Los bloques internos (formulario y div) tienen un padding horizontal de 10px y los inputs y el botón del formulario, un margin-bottom de 10px.</w:t>
       </w:r>
     </w:p>
     <w:p>
@@ -13495,7 +14532,6 @@
         </w:rPr>
         <w:t>&lt;</w:t>
       </w:r>
-      <w:proofErr w:type="spellStart"/>
       <w:r>
         <w:rPr>
           <w:rFonts w:ascii="Consolas" w:eastAsia="Times New Roman" w:hAnsi="Consolas" w:cs="Times New Roman"/>
@@ -13508,7 +14544,6 @@
         </w:rPr>
         <w:t>div</w:t>
       </w:r>
-      <w:proofErr w:type="spellEnd"/>
       <w:r>
         <w:rPr>
           <w:rFonts w:ascii="Consolas" w:eastAsia="Times New Roman" w:hAnsi="Consolas" w:cs="Times New Roman"/>
@@ -13521,7 +14556,6 @@
         </w:rPr>
         <w:t xml:space="preserve"> </w:t>
       </w:r>
-      <w:proofErr w:type="spellStart"/>
       <w:r>
         <w:rPr>
           <w:rFonts w:ascii="Consolas" w:eastAsia="Times New Roman" w:hAnsi="Consolas" w:cs="Times New Roman"/>
@@ -13534,7 +14568,6 @@
         </w:rPr>
         <w:t>class</w:t>
       </w:r>
-      <w:proofErr w:type="spellEnd"/>
       <w:r>
         <w:rPr>
           <w:rFonts w:ascii="Consolas" w:eastAsia="Times New Roman" w:hAnsi="Consolas" w:cs="Times New Roman"/>
@@ -13745,7 +14778,6 @@
         </w:rPr>
         <w:t xml:space="preserve"> </w:t>
       </w:r>
-      <w:proofErr w:type="spellStart"/>
       <w:r>
         <w:rPr>
           <w:rFonts w:ascii="Consolas" w:eastAsia="Times New Roman" w:hAnsi="Consolas" w:cs="Times New Roman"/>
@@ -13758,7 +14790,6 @@
         </w:rPr>
         <w:t>action</w:t>
       </w:r>
-      <w:proofErr w:type="spellEnd"/>
       <w:r>
         <w:rPr>
           <w:rFonts w:ascii="Consolas" w:eastAsia="Times New Roman" w:hAnsi="Consolas" w:cs="Times New Roman"/>
@@ -13843,7 +14874,6 @@
         </w:rPr>
         <w:t xml:space="preserve"> </w:t>
       </w:r>
-      <w:proofErr w:type="spellStart"/>
       <w:r>
         <w:rPr>
           <w:rFonts w:ascii="Consolas" w:eastAsia="Times New Roman" w:hAnsi="Consolas" w:cs="Times New Roman"/>
@@ -13856,7 +14886,6 @@
         </w:rPr>
         <w:t>name</w:t>
       </w:r>
-      <w:proofErr w:type="spellEnd"/>
       <w:r>
         <w:rPr>
           <w:rFonts w:ascii="Consolas" w:eastAsia="Times New Roman" w:hAnsi="Consolas" w:cs="Times New Roman"/>
@@ -13893,7 +14922,6 @@
         </w:rPr>
         <w:t xml:space="preserve"> </w:t>
       </w:r>
-      <w:proofErr w:type="spellStart"/>
       <w:r>
         <w:rPr>
           <w:rFonts w:ascii="Consolas" w:eastAsia="Times New Roman" w:hAnsi="Consolas" w:cs="Times New Roman"/>
@@ -13906,7 +14934,6 @@
         </w:rPr>
         <w:t>method</w:t>
       </w:r>
-      <w:proofErr w:type="spellEnd"/>
       <w:r>
         <w:rPr>
           <w:rFonts w:ascii="Consolas" w:eastAsia="Times New Roman" w:hAnsi="Consolas" w:cs="Times New Roman"/>
@@ -13982,7 +15009,6 @@
         </w:rPr>
         <w:t>&lt;</w:t>
       </w:r>
-      <w:proofErr w:type="spellStart"/>
       <w:r>
         <w:rPr>
           <w:rFonts w:ascii="Consolas" w:eastAsia="Times New Roman" w:hAnsi="Consolas" w:cs="Times New Roman"/>
@@ -13995,7 +15021,6 @@
         </w:rPr>
         <w:t>label</w:t>
       </w:r>
-      <w:proofErr w:type="spellEnd"/>
       <w:r>
         <w:rPr>
           <w:rFonts w:ascii="Consolas" w:eastAsia="Times New Roman" w:hAnsi="Consolas" w:cs="Times New Roman"/>
@@ -14008,7 +15033,6 @@
         </w:rPr>
         <w:t xml:space="preserve"> </w:t>
       </w:r>
-      <w:proofErr w:type="spellStart"/>
       <w:r>
         <w:rPr>
           <w:rFonts w:ascii="Consolas" w:eastAsia="Times New Roman" w:hAnsi="Consolas" w:cs="Times New Roman"/>
@@ -14021,7 +15045,6 @@
         </w:rPr>
         <w:t>for</w:t>
       </w:r>
-      <w:proofErr w:type="spellEnd"/>
       <w:r>
         <w:rPr>
           <w:rFonts w:ascii="Consolas" w:eastAsia="Times New Roman" w:hAnsi="Consolas" w:cs="Times New Roman"/>
@@ -14082,7 +15105,6 @@
         </w:rPr>
         <w:t>&lt;/</w:t>
       </w:r>
-      <w:proofErr w:type="spellStart"/>
       <w:r>
         <w:rPr>
           <w:rFonts w:ascii="Consolas" w:eastAsia="Times New Roman" w:hAnsi="Consolas" w:cs="Times New Roman"/>
@@ -14095,7 +15117,6 @@
         </w:rPr>
         <w:t>label</w:t>
       </w:r>
-      <w:proofErr w:type="spellEnd"/>
       <w:r>
         <w:rPr>
           <w:rFonts w:ascii="Consolas" w:eastAsia="Times New Roman" w:hAnsi="Consolas" w:cs="Times New Roman"/>
@@ -14205,33 +15226,7 @@
           <w:lang w:eastAsia="es-ES"/>
           <w14:ligatures w14:val="none"/>
         </w:rPr>
-        <w:t>"</w:t>
-      </w:r>
-      <w:proofErr w:type="spellStart"/>
-      <w:r>
-        <w:rPr>
-          <w:rFonts w:ascii="Consolas" w:eastAsia="Times New Roman" w:hAnsi="Consolas" w:cs="Times New Roman"/>
-          <w:color w:val="CE9178"/>
-          <w:kern w:val="0"/>
-          <w:sz w:val="18"/>
-          <w:szCs w:val="18"/>
-          <w:lang w:eastAsia="es-ES"/>
-          <w14:ligatures w14:val="none"/>
-        </w:rPr>
-        <w:t>text</w:t>
-      </w:r>
-      <w:proofErr w:type="spellEnd"/>
-      <w:r>
-        <w:rPr>
-          <w:rFonts w:ascii="Consolas" w:eastAsia="Times New Roman" w:hAnsi="Consolas" w:cs="Times New Roman"/>
-          <w:color w:val="CE9178"/>
-          <w:kern w:val="0"/>
-          <w:sz w:val="18"/>
-          <w:szCs w:val="18"/>
-          <w:lang w:eastAsia="es-ES"/>
-          <w14:ligatures w14:val="none"/>
-        </w:rPr>
-        <w:t>"</w:t>
+        <w:t>"text"</w:t>
       </w:r>
       <w:r>
         <w:rPr>
@@ -14245,7 +15240,6 @@
         </w:rPr>
         <w:t xml:space="preserve"> </w:t>
       </w:r>
-      <w:proofErr w:type="spellStart"/>
       <w:r>
         <w:rPr>
           <w:rFonts w:ascii="Consolas" w:eastAsia="Times New Roman" w:hAnsi="Consolas" w:cs="Times New Roman"/>
@@ -14258,7 +15252,6 @@
         </w:rPr>
         <w:t>name</w:t>
       </w:r>
-      <w:proofErr w:type="spellEnd"/>
       <w:r>
         <w:rPr>
           <w:rFonts w:ascii="Consolas" w:eastAsia="Times New Roman" w:hAnsi="Consolas" w:cs="Times New Roman"/>
@@ -14382,7 +15375,6 @@
         </w:rPr>
         <w:t>&lt;</w:t>
       </w:r>
-      <w:proofErr w:type="spellStart"/>
       <w:r>
         <w:rPr>
           <w:rFonts w:ascii="Consolas" w:eastAsia="Times New Roman" w:hAnsi="Consolas" w:cs="Times New Roman"/>
@@ -14395,7 +15387,6 @@
         </w:rPr>
         <w:t>label</w:t>
       </w:r>
-      <w:proofErr w:type="spellEnd"/>
       <w:r>
         <w:rPr>
           <w:rFonts w:ascii="Consolas" w:eastAsia="Times New Roman" w:hAnsi="Consolas" w:cs="Times New Roman"/>
@@ -14408,7 +15399,6 @@
         </w:rPr>
         <w:t xml:space="preserve"> </w:t>
       </w:r>
-      <w:proofErr w:type="spellStart"/>
       <w:r>
         <w:rPr>
           <w:rFonts w:ascii="Consolas" w:eastAsia="Times New Roman" w:hAnsi="Consolas" w:cs="Times New Roman"/>
@@ -14421,7 +15411,6 @@
         </w:rPr>
         <w:t>for</w:t>
       </w:r>
-      <w:proofErr w:type="spellEnd"/>
       <w:r>
         <w:rPr>
           <w:rFonts w:ascii="Consolas" w:eastAsia="Times New Roman" w:hAnsi="Consolas" w:cs="Times New Roman"/>
@@ -14444,33 +15433,7 @@
           <w:lang w:eastAsia="es-ES"/>
           <w14:ligatures w14:val="none"/>
         </w:rPr>
-        <w:t>"</w:t>
-      </w:r>
-      <w:proofErr w:type="spellStart"/>
-      <w:r>
-        <w:rPr>
-          <w:rFonts w:ascii="Consolas" w:eastAsia="Times New Roman" w:hAnsi="Consolas" w:cs="Times New Roman"/>
-          <w:color w:val="CE9178"/>
-          <w:kern w:val="0"/>
-          <w:sz w:val="18"/>
-          <w:szCs w:val="18"/>
-          <w:lang w:eastAsia="es-ES"/>
-          <w14:ligatures w14:val="none"/>
-        </w:rPr>
-        <w:t>pass</w:t>
-      </w:r>
-      <w:proofErr w:type="spellEnd"/>
-      <w:r>
-        <w:rPr>
-          <w:rFonts w:ascii="Consolas" w:eastAsia="Times New Roman" w:hAnsi="Consolas" w:cs="Times New Roman"/>
-          <w:color w:val="CE9178"/>
-          <w:kern w:val="0"/>
-          <w:sz w:val="18"/>
-          <w:szCs w:val="18"/>
-          <w:lang w:eastAsia="es-ES"/>
-          <w14:ligatures w14:val="none"/>
-        </w:rPr>
-        <w:t>"</w:t>
+        <w:t>"pass"</w:t>
       </w:r>
       <w:r>
         <w:rPr>
@@ -14508,7 +15471,6 @@
         </w:rPr>
         <w:t>&lt;/</w:t>
       </w:r>
-      <w:proofErr w:type="spellStart"/>
       <w:r>
         <w:rPr>
           <w:rFonts w:ascii="Consolas" w:eastAsia="Times New Roman" w:hAnsi="Consolas" w:cs="Times New Roman"/>
@@ -14521,7 +15483,6 @@
         </w:rPr>
         <w:t>label</w:t>
       </w:r>
-      <w:proofErr w:type="spellEnd"/>
       <w:r>
         <w:rPr>
           <w:rFonts w:ascii="Consolas" w:eastAsia="Times New Roman" w:hAnsi="Consolas" w:cs="Times New Roman"/>
@@ -14631,9 +15592,44 @@
           <w:lang w:eastAsia="es-ES"/>
           <w14:ligatures w14:val="none"/>
         </w:rPr>
-        <w:t>"</w:t>
-      </w:r>
-      <w:proofErr w:type="spellStart"/>
+        <w:t>"password"</w:t>
+      </w:r>
+      <w:r>
+        <w:rPr>
+          <w:rFonts w:ascii="Consolas" w:eastAsia="Times New Roman" w:hAnsi="Consolas" w:cs="Times New Roman"/>
+          <w:color w:val="CCCCCC"/>
+          <w:kern w:val="0"/>
+          <w:sz w:val="18"/>
+          <w:szCs w:val="18"/>
+          <w:lang w:eastAsia="es-ES"/>
+          <w14:ligatures w14:val="none"/>
+        </w:rPr>
+        <w:t xml:space="preserve"> </w:t>
+      </w:r>
+      <w:r>
+        <w:rPr>
+          <w:rFonts w:ascii="Consolas" w:eastAsia="Times New Roman" w:hAnsi="Consolas" w:cs="Times New Roman"/>
+          <w:color w:val="9CDCFE"/>
+          <w:kern w:val="0"/>
+          <w:sz w:val="18"/>
+          <w:szCs w:val="18"/>
+          <w:lang w:eastAsia="es-ES"/>
+          <w14:ligatures w14:val="none"/>
+        </w:rPr>
+        <w:t>name</w:t>
+      </w:r>
+      <w:r>
+        <w:rPr>
+          <w:rFonts w:ascii="Consolas" w:eastAsia="Times New Roman" w:hAnsi="Consolas" w:cs="Times New Roman"/>
+          <w:color w:val="CCCCCC"/>
+          <w:kern w:val="0"/>
+          <w:sz w:val="18"/>
+          <w:szCs w:val="18"/>
+          <w:lang w:eastAsia="es-ES"/>
+          <w14:ligatures w14:val="none"/>
+        </w:rPr>
+        <w:t>=</w:t>
+      </w:r>
       <w:r>
         <w:rPr>
           <w:rFonts w:ascii="Consolas" w:eastAsia="Times New Roman" w:hAnsi="Consolas" w:cs="Times New Roman"/>
@@ -14644,9 +15640,44 @@
           <w:lang w:eastAsia="es-ES"/>
           <w14:ligatures w14:val="none"/>
         </w:rPr>
-        <w:t>password</w:t>
-      </w:r>
-      <w:proofErr w:type="spellEnd"/>
+        <w:t>"pass"</w:t>
+      </w:r>
+      <w:r>
+        <w:rPr>
+          <w:rFonts w:ascii="Consolas" w:eastAsia="Times New Roman" w:hAnsi="Consolas" w:cs="Times New Roman"/>
+          <w:color w:val="CCCCCC"/>
+          <w:kern w:val="0"/>
+          <w:sz w:val="18"/>
+          <w:szCs w:val="18"/>
+          <w:lang w:eastAsia="es-ES"/>
+          <w14:ligatures w14:val="none"/>
+        </w:rPr>
+        <w:t xml:space="preserve"> </w:t>
+      </w:r>
+      <w:r>
+        <w:rPr>
+          <w:rFonts w:ascii="Consolas" w:eastAsia="Times New Roman" w:hAnsi="Consolas" w:cs="Times New Roman"/>
+          <w:color w:val="9CDCFE"/>
+          <w:kern w:val="0"/>
+          <w:sz w:val="18"/>
+          <w:szCs w:val="18"/>
+          <w:lang w:eastAsia="es-ES"/>
+          <w14:ligatures w14:val="none"/>
+        </w:rPr>
+        <w:t>id</w:t>
+      </w:r>
+      <w:r>
+        <w:rPr>
+          <w:rFonts w:ascii="Consolas" w:eastAsia="Times New Roman" w:hAnsi="Consolas" w:cs="Times New Roman"/>
+          <w:color w:val="CCCCCC"/>
+          <w:kern w:val="0"/>
+          <w:sz w:val="18"/>
+          <w:szCs w:val="18"/>
+          <w:lang w:eastAsia="es-ES"/>
+          <w14:ligatures w14:val="none"/>
+        </w:rPr>
+        <w:t>=</w:t>
+      </w:r>
       <w:r>
         <w:rPr>
           <w:rFonts w:ascii="Consolas" w:eastAsia="Times New Roman" w:hAnsi="Consolas" w:cs="Times New Roman"/>
@@ -14657,157 +15688,7 @@
           <w:lang w:eastAsia="es-ES"/>
           <w14:ligatures w14:val="none"/>
         </w:rPr>
-        <w:t>"</w:t>
-      </w:r>
-      <w:r>
-        <w:rPr>
-          <w:rFonts w:ascii="Consolas" w:eastAsia="Times New Roman" w:hAnsi="Consolas" w:cs="Times New Roman"/>
-          <w:color w:val="CCCCCC"/>
-          <w:kern w:val="0"/>
-          <w:sz w:val="18"/>
-          <w:szCs w:val="18"/>
-          <w:lang w:eastAsia="es-ES"/>
-          <w14:ligatures w14:val="none"/>
-        </w:rPr>
-        <w:t xml:space="preserve"> </w:t>
-      </w:r>
-      <w:proofErr w:type="spellStart"/>
-      <w:r>
-        <w:rPr>
-          <w:rFonts w:ascii="Consolas" w:eastAsia="Times New Roman" w:hAnsi="Consolas" w:cs="Times New Roman"/>
-          <w:color w:val="9CDCFE"/>
-          <w:kern w:val="0"/>
-          <w:sz w:val="18"/>
-          <w:szCs w:val="18"/>
-          <w:lang w:eastAsia="es-ES"/>
-          <w14:ligatures w14:val="none"/>
-        </w:rPr>
-        <w:t>name</w:t>
-      </w:r>
-      <w:proofErr w:type="spellEnd"/>
-      <w:r>
-        <w:rPr>
-          <w:rFonts w:ascii="Consolas" w:eastAsia="Times New Roman" w:hAnsi="Consolas" w:cs="Times New Roman"/>
-          <w:color w:val="CCCCCC"/>
-          <w:kern w:val="0"/>
-          <w:sz w:val="18"/>
-          <w:szCs w:val="18"/>
-          <w:lang w:eastAsia="es-ES"/>
-          <w14:ligatures w14:val="none"/>
-        </w:rPr>
-        <w:t>=</w:t>
-      </w:r>
-      <w:r>
-        <w:rPr>
-          <w:rFonts w:ascii="Consolas" w:eastAsia="Times New Roman" w:hAnsi="Consolas" w:cs="Times New Roman"/>
-          <w:color w:val="CE9178"/>
-          <w:kern w:val="0"/>
-          <w:sz w:val="18"/>
-          <w:szCs w:val="18"/>
-          <w:lang w:eastAsia="es-ES"/>
-          <w14:ligatures w14:val="none"/>
-        </w:rPr>
-        <w:t>"</w:t>
-      </w:r>
-      <w:proofErr w:type="spellStart"/>
-      <w:r>
-        <w:rPr>
-          <w:rFonts w:ascii="Consolas" w:eastAsia="Times New Roman" w:hAnsi="Consolas" w:cs="Times New Roman"/>
-          <w:color w:val="CE9178"/>
-          <w:kern w:val="0"/>
-          <w:sz w:val="18"/>
-          <w:szCs w:val="18"/>
-          <w:lang w:eastAsia="es-ES"/>
-          <w14:ligatures w14:val="none"/>
-        </w:rPr>
-        <w:t>pass</w:t>
-      </w:r>
-      <w:proofErr w:type="spellEnd"/>
-      <w:r>
-        <w:rPr>
-          <w:rFonts w:ascii="Consolas" w:eastAsia="Times New Roman" w:hAnsi="Consolas" w:cs="Times New Roman"/>
-          <w:color w:val="CE9178"/>
-          <w:kern w:val="0"/>
-          <w:sz w:val="18"/>
-          <w:szCs w:val="18"/>
-          <w:lang w:eastAsia="es-ES"/>
-          <w14:ligatures w14:val="none"/>
-        </w:rPr>
-        <w:t>"</w:t>
-      </w:r>
-      <w:r>
-        <w:rPr>
-          <w:rFonts w:ascii="Consolas" w:eastAsia="Times New Roman" w:hAnsi="Consolas" w:cs="Times New Roman"/>
-          <w:color w:val="CCCCCC"/>
-          <w:kern w:val="0"/>
-          <w:sz w:val="18"/>
-          <w:szCs w:val="18"/>
-          <w:lang w:eastAsia="es-ES"/>
-          <w14:ligatures w14:val="none"/>
-        </w:rPr>
-        <w:t xml:space="preserve"> </w:t>
-      </w:r>
-      <w:r>
-        <w:rPr>
-          <w:rFonts w:ascii="Consolas" w:eastAsia="Times New Roman" w:hAnsi="Consolas" w:cs="Times New Roman"/>
-          <w:color w:val="9CDCFE"/>
-          <w:kern w:val="0"/>
-          <w:sz w:val="18"/>
-          <w:szCs w:val="18"/>
-          <w:lang w:eastAsia="es-ES"/>
-          <w14:ligatures w14:val="none"/>
-        </w:rPr>
-        <w:t>id</w:t>
-      </w:r>
-      <w:r>
-        <w:rPr>
-          <w:rFonts w:ascii="Consolas" w:eastAsia="Times New Roman" w:hAnsi="Consolas" w:cs="Times New Roman"/>
-          <w:color w:val="CCCCCC"/>
-          <w:kern w:val="0"/>
-          <w:sz w:val="18"/>
-          <w:szCs w:val="18"/>
-          <w:lang w:eastAsia="es-ES"/>
-          <w14:ligatures w14:val="none"/>
-        </w:rPr>
-        <w:t>=</w:t>
-      </w:r>
-      <w:r>
-        <w:rPr>
-          <w:rFonts w:ascii="Consolas" w:eastAsia="Times New Roman" w:hAnsi="Consolas" w:cs="Times New Roman"/>
-          <w:color w:val="CE9178"/>
-          <w:kern w:val="0"/>
-          <w:sz w:val="18"/>
-          <w:szCs w:val="18"/>
-          <w:lang w:eastAsia="es-ES"/>
-          <w14:ligatures w14:val="none"/>
-        </w:rPr>
-        <w:t>"</w:t>
-      </w:r>
-      <w:proofErr w:type="spellStart"/>
-      <w:r>
-        <w:rPr>
-          <w:rFonts w:ascii="Consolas" w:eastAsia="Times New Roman" w:hAnsi="Consolas" w:cs="Times New Roman"/>
-          <w:color w:val="CE9178"/>
-          <w:kern w:val="0"/>
-          <w:sz w:val="18"/>
-          <w:szCs w:val="18"/>
-          <w:lang w:eastAsia="es-ES"/>
-          <w14:ligatures w14:val="none"/>
-        </w:rPr>
-        <w:t>pass</w:t>
-      </w:r>
-      <w:proofErr w:type="spellEnd"/>
-      <w:r>
-        <w:rPr>
-          <w:rFonts w:ascii="Consolas" w:eastAsia="Times New Roman" w:hAnsi="Consolas" w:cs="Times New Roman"/>
-          <w:color w:val="CE9178"/>
-          <w:kern w:val="0"/>
-          <w:sz w:val="18"/>
-          <w:szCs w:val="18"/>
-          <w:lang w:eastAsia="es-ES"/>
-          <w14:ligatures w14:val="none"/>
-        </w:rPr>
-        <w:t>"</w:t>
+        <w:t>"pass"</w:t>
       </w:r>
       <w:r>
         <w:rPr>
@@ -14918,33 +15799,7 @@
           <w:lang w:eastAsia="es-ES"/>
           <w14:ligatures w14:val="none"/>
         </w:rPr>
-        <w:t>"</w:t>
-      </w:r>
-      <w:proofErr w:type="spellStart"/>
-      <w:r>
-        <w:rPr>
-          <w:rFonts w:ascii="Consolas" w:eastAsia="Times New Roman" w:hAnsi="Consolas" w:cs="Times New Roman"/>
-          <w:color w:val="CE9178"/>
-          <w:kern w:val="0"/>
-          <w:sz w:val="18"/>
-          <w:szCs w:val="18"/>
-          <w:lang w:eastAsia="es-ES"/>
-          <w14:ligatures w14:val="none"/>
-        </w:rPr>
-        <w:t>submit</w:t>
-      </w:r>
-      <w:proofErr w:type="spellEnd"/>
-      <w:r>
-        <w:rPr>
-          <w:rFonts w:ascii="Consolas" w:eastAsia="Times New Roman" w:hAnsi="Consolas" w:cs="Times New Roman"/>
-          <w:color w:val="CE9178"/>
-          <w:kern w:val="0"/>
-          <w:sz w:val="18"/>
-          <w:szCs w:val="18"/>
-          <w:lang w:eastAsia="es-ES"/>
-          <w14:ligatures w14:val="none"/>
-        </w:rPr>
-        <w:t>"</w:t>
+        <w:t>"submit"</w:t>
       </w:r>
       <w:r>
         <w:rPr>
@@ -15030,7 +15885,6 @@
         </w:rPr>
         <w:t>&lt;</w:t>
       </w:r>
-      <w:proofErr w:type="spellStart"/>
       <w:r>
         <w:rPr>
           <w:rFonts w:ascii="Consolas" w:eastAsia="Times New Roman" w:hAnsi="Consolas" w:cs="Times New Roman"/>
@@ -15043,7 +15897,6 @@
         </w:rPr>
         <w:t>br</w:t>
       </w:r>
-      <w:proofErr w:type="spellEnd"/>
       <w:r>
         <w:rPr>
           <w:rFonts w:ascii="Consolas" w:eastAsia="Times New Roman" w:hAnsi="Consolas" w:cs="Times New Roman"/>
@@ -15119,7 +15972,6 @@
         </w:rPr>
         <w:t xml:space="preserve"> </w:t>
       </w:r>
-      <w:proofErr w:type="spellStart"/>
       <w:r>
         <w:rPr>
           <w:rFonts w:ascii="Consolas" w:eastAsia="Times New Roman" w:hAnsi="Consolas" w:cs="Times New Roman"/>
@@ -15132,7 +15984,6 @@
         </w:rPr>
         <w:t>href</w:t>
       </w:r>
-      <w:proofErr w:type="spellEnd"/>
       <w:r>
         <w:rPr>
           <w:rFonts w:ascii="Consolas" w:eastAsia="Times New Roman" w:hAnsi="Consolas" w:cs="Times New Roman"/>
@@ -15319,7 +16170,6 @@
         </w:rPr>
         <w:t>&lt;/</w:t>
       </w:r>
-      <w:proofErr w:type="spellStart"/>
       <w:r>
         <w:rPr>
           <w:rFonts w:ascii="Consolas" w:eastAsia="Times New Roman" w:hAnsi="Consolas" w:cs="Times New Roman"/>
@@ -15332,7 +16182,6 @@
         </w:rPr>
         <w:t>div</w:t>
       </w:r>
-      <w:proofErr w:type="spellEnd"/>
       <w:r>
         <w:rPr>
           <w:rFonts w:ascii="Consolas" w:eastAsia="Times New Roman" w:hAnsi="Consolas" w:cs="Times New Roman"/>
@@ -15384,7 +16233,6 @@
         </w:rPr>
         <w:t>&lt;</w:t>
       </w:r>
-      <w:proofErr w:type="spellStart"/>
       <w:r>
         <w:rPr>
           <w:rFonts w:ascii="Consolas" w:eastAsia="Times New Roman" w:hAnsi="Consolas" w:cs="Times New Roman"/>
@@ -15397,7 +16245,6 @@
         </w:rPr>
         <w:t>div</w:t>
       </w:r>
-      <w:proofErr w:type="spellEnd"/>
       <w:r>
         <w:rPr>
           <w:rFonts w:ascii="Consolas" w:eastAsia="Times New Roman" w:hAnsi="Consolas" w:cs="Times New Roman"/>
@@ -15410,7 +16257,6 @@
         </w:rPr>
         <w:t xml:space="preserve"> </w:t>
       </w:r>
-      <w:proofErr w:type="spellStart"/>
       <w:r>
         <w:rPr>
           <w:rFonts w:ascii="Consolas" w:eastAsia="Times New Roman" w:hAnsi="Consolas" w:cs="Times New Roman"/>
@@ -15423,7 +16269,6 @@
         </w:rPr>
         <w:t>class</w:t>
       </w:r>
-      <w:proofErr w:type="spellEnd"/>
       <w:r>
         <w:rPr>
           <w:rFonts w:ascii="Consolas" w:eastAsia="Times New Roman" w:hAnsi="Consolas" w:cs="Times New Roman"/>
@@ -15610,7 +16455,6 @@
         </w:rPr>
         <w:t>&lt;</w:t>
       </w:r>
-      <w:proofErr w:type="spellStart"/>
       <w:r>
         <w:rPr>
           <w:rFonts w:ascii="Consolas" w:eastAsia="Times New Roman" w:hAnsi="Consolas" w:cs="Times New Roman"/>
@@ -15623,7 +16467,6 @@
         </w:rPr>
         <w:t>div</w:t>
       </w:r>
-      <w:proofErr w:type="spellEnd"/>
       <w:r>
         <w:rPr>
           <w:rFonts w:ascii="Consolas" w:eastAsia="Times New Roman" w:hAnsi="Consolas" w:cs="Times New Roman"/>
@@ -15738,7 +16581,6 @@
         </w:rPr>
         <w:t>&lt;</w:t>
       </w:r>
-      <w:proofErr w:type="spellStart"/>
       <w:r>
         <w:rPr>
           <w:rFonts w:ascii="Consolas" w:eastAsia="Times New Roman" w:hAnsi="Consolas" w:cs="Times New Roman"/>
@@ -15751,7 +16593,6 @@
         </w:rPr>
         <w:t>span</w:t>
       </w:r>
-      <w:proofErr w:type="spellEnd"/>
       <w:r>
         <w:rPr>
           <w:rFonts w:ascii="Consolas" w:eastAsia="Times New Roman" w:hAnsi="Consolas" w:cs="Times New Roman"/>
@@ -15764,7 +16605,6 @@
         </w:rPr>
         <w:t xml:space="preserve"> </w:t>
       </w:r>
-      <w:proofErr w:type="spellStart"/>
       <w:r>
         <w:rPr>
           <w:rFonts w:ascii="Consolas" w:eastAsia="Times New Roman" w:hAnsi="Consolas" w:cs="Times New Roman"/>
@@ -15777,7 +16617,6 @@
         </w:rPr>
         <w:t>class</w:t>
       </w:r>
-      <w:proofErr w:type="spellEnd"/>
       <w:r>
         <w:rPr>
           <w:rFonts w:ascii="Consolas" w:eastAsia="Times New Roman" w:hAnsi="Consolas" w:cs="Times New Roman"/>
@@ -15838,7 +16677,6 @@
         </w:rPr>
         <w:t>&lt;/</w:t>
       </w:r>
-      <w:proofErr w:type="spellStart"/>
       <w:r>
         <w:rPr>
           <w:rFonts w:ascii="Consolas" w:eastAsia="Times New Roman" w:hAnsi="Consolas" w:cs="Times New Roman"/>
@@ -15851,7 +16689,6 @@
         </w:rPr>
         <w:t>span</w:t>
       </w:r>
-      <w:proofErr w:type="spellEnd"/>
       <w:r>
         <w:rPr>
           <w:rFonts w:ascii="Consolas" w:eastAsia="Times New Roman" w:hAnsi="Consolas" w:cs="Times New Roman"/>
@@ -15888,7 +16725,6 @@
         </w:rPr>
         <w:t>&lt;</w:t>
       </w:r>
-      <w:proofErr w:type="spellStart"/>
       <w:r>
         <w:rPr>
           <w:rFonts w:ascii="Consolas" w:eastAsia="Times New Roman" w:hAnsi="Consolas" w:cs="Times New Roman"/>
@@ -15901,7 +16737,6 @@
         </w:rPr>
         <w:t>br</w:t>
       </w:r>
-      <w:proofErr w:type="spellEnd"/>
       <w:r>
         <w:rPr>
           <w:rFonts w:ascii="Consolas" w:eastAsia="Times New Roman" w:hAnsi="Consolas" w:cs="Times New Roman"/>
@@ -15976,7 +16811,6 @@
         </w:rPr>
         <w:t>&lt;</w:t>
       </w:r>
-      <w:proofErr w:type="spellStart"/>
       <w:r>
         <w:rPr>
           <w:rFonts w:ascii="Consolas" w:eastAsia="Times New Roman" w:hAnsi="Consolas" w:cs="Times New Roman"/>
@@ -15989,7 +16823,6 @@
         </w:rPr>
         <w:t>span</w:t>
       </w:r>
-      <w:proofErr w:type="spellEnd"/>
       <w:r>
         <w:rPr>
           <w:rFonts w:ascii="Consolas" w:eastAsia="Times New Roman" w:hAnsi="Consolas" w:cs="Times New Roman"/>
@@ -16002,7 +16835,6 @@
         </w:rPr>
         <w:t xml:space="preserve"> </w:t>
       </w:r>
-      <w:proofErr w:type="spellStart"/>
       <w:r>
         <w:rPr>
           <w:rFonts w:ascii="Consolas" w:eastAsia="Times New Roman" w:hAnsi="Consolas" w:cs="Times New Roman"/>
@@ -16015,7 +16847,6 @@
         </w:rPr>
         <w:t>class</w:t>
       </w:r>
-      <w:proofErr w:type="spellEnd"/>
       <w:r>
         <w:rPr>
           <w:rFonts w:ascii="Consolas" w:eastAsia="Times New Roman" w:hAnsi="Consolas" w:cs="Times New Roman"/>
@@ -16076,7 +16907,6 @@
         </w:rPr>
         <w:t>&lt;/</w:t>
       </w:r>
-      <w:proofErr w:type="spellStart"/>
       <w:r>
         <w:rPr>
           <w:rFonts w:ascii="Consolas" w:eastAsia="Times New Roman" w:hAnsi="Consolas" w:cs="Times New Roman"/>
@@ -16089,7 +16919,6 @@
         </w:rPr>
         <w:t>span</w:t>
       </w:r>
-      <w:proofErr w:type="spellEnd"/>
       <w:r>
         <w:rPr>
           <w:rFonts w:ascii="Consolas" w:eastAsia="Times New Roman" w:hAnsi="Consolas" w:cs="Times New Roman"/>
@@ -16204,7 +17033,6 @@
         </w:rPr>
         <w:t>&lt;/</w:t>
       </w:r>
-      <w:proofErr w:type="spellStart"/>
       <w:r>
         <w:rPr>
           <w:rFonts w:ascii="Consolas" w:eastAsia="Times New Roman" w:hAnsi="Consolas" w:cs="Times New Roman"/>
@@ -16217,7 +17045,6 @@
         </w:rPr>
         <w:t>div</w:t>
       </w:r>
-      <w:proofErr w:type="spellEnd"/>
       <w:r>
         <w:rPr>
           <w:rFonts w:ascii="Consolas" w:eastAsia="Times New Roman" w:hAnsi="Consolas" w:cs="Times New Roman"/>
@@ -16313,7 +17140,6 @@
         </w:rPr>
         <w:t>&lt;</w:t>
       </w:r>
-      <w:proofErr w:type="spellStart"/>
       <w:r>
         <w:rPr>
           <w:rFonts w:ascii="Consolas" w:eastAsia="Times New Roman" w:hAnsi="Consolas" w:cs="Times New Roman"/>
@@ -16326,7 +17152,6 @@
         </w:rPr>
         <w:t>div</w:t>
       </w:r>
-      <w:proofErr w:type="spellEnd"/>
       <w:r>
         <w:rPr>
           <w:rFonts w:ascii="Consolas" w:eastAsia="Times New Roman" w:hAnsi="Consolas" w:cs="Times New Roman"/>
@@ -16441,7 +17266,6 @@
         </w:rPr>
         <w:t>&lt;</w:t>
       </w:r>
-      <w:proofErr w:type="spellStart"/>
       <w:r>
         <w:rPr>
           <w:rFonts w:ascii="Consolas" w:eastAsia="Times New Roman" w:hAnsi="Consolas" w:cs="Times New Roman"/>
@@ -16454,7 +17278,6 @@
         </w:rPr>
         <w:t>span</w:t>
       </w:r>
-      <w:proofErr w:type="spellEnd"/>
       <w:r>
         <w:rPr>
           <w:rFonts w:ascii="Consolas" w:eastAsia="Times New Roman" w:hAnsi="Consolas" w:cs="Times New Roman"/>
@@ -16467,7 +17290,6 @@
         </w:rPr>
         <w:t xml:space="preserve"> </w:t>
       </w:r>
-      <w:proofErr w:type="spellStart"/>
       <w:r>
         <w:rPr>
           <w:rFonts w:ascii="Consolas" w:eastAsia="Times New Roman" w:hAnsi="Consolas" w:cs="Times New Roman"/>
@@ -16480,7 +17302,6 @@
         </w:rPr>
         <w:t>class</w:t>
       </w:r>
-      <w:proofErr w:type="spellEnd"/>
       <w:r>
         <w:rPr>
           <w:rFonts w:ascii="Consolas" w:eastAsia="Times New Roman" w:hAnsi="Consolas" w:cs="Times New Roman"/>
@@ -16541,7 +17362,6 @@
         </w:rPr>
         <w:t>&lt;/</w:t>
       </w:r>
-      <w:proofErr w:type="spellStart"/>
       <w:r>
         <w:rPr>
           <w:rFonts w:ascii="Consolas" w:eastAsia="Times New Roman" w:hAnsi="Consolas" w:cs="Times New Roman"/>
@@ -16554,7 +17374,6 @@
         </w:rPr>
         <w:t>span</w:t>
       </w:r>
-      <w:proofErr w:type="spellEnd"/>
       <w:r>
         <w:rPr>
           <w:rFonts w:ascii="Consolas" w:eastAsia="Times New Roman" w:hAnsi="Consolas" w:cs="Times New Roman"/>
@@ -16591,7 +17410,6 @@
         </w:rPr>
         <w:t>&lt;</w:t>
       </w:r>
-      <w:proofErr w:type="spellStart"/>
       <w:r>
         <w:rPr>
           <w:rFonts w:ascii="Consolas" w:eastAsia="Times New Roman" w:hAnsi="Consolas" w:cs="Times New Roman"/>
@@ -16604,7 +17422,6 @@
         </w:rPr>
         <w:t>br</w:t>
       </w:r>
-      <w:proofErr w:type="spellEnd"/>
       <w:r>
         <w:rPr>
           <w:rFonts w:ascii="Consolas" w:eastAsia="Times New Roman" w:hAnsi="Consolas" w:cs="Times New Roman"/>
@@ -16656,7 +17473,6 @@
         </w:rPr>
         <w:t>&lt;</w:t>
       </w:r>
-      <w:proofErr w:type="spellStart"/>
       <w:r>
         <w:rPr>
           <w:rFonts w:ascii="Consolas" w:eastAsia="Times New Roman" w:hAnsi="Consolas" w:cs="Times New Roman"/>
@@ -16669,7 +17485,6 @@
         </w:rPr>
         <w:t>span</w:t>
       </w:r>
-      <w:proofErr w:type="spellEnd"/>
       <w:r>
         <w:rPr>
           <w:rFonts w:ascii="Consolas" w:eastAsia="Times New Roman" w:hAnsi="Consolas" w:cs="Times New Roman"/>
@@ -16682,7 +17497,6 @@
         </w:rPr>
         <w:t xml:space="preserve"> </w:t>
       </w:r>
-      <w:proofErr w:type="spellStart"/>
       <w:r>
         <w:rPr>
           <w:rFonts w:ascii="Consolas" w:eastAsia="Times New Roman" w:hAnsi="Consolas" w:cs="Times New Roman"/>
@@ -16695,7 +17509,6 @@
         </w:rPr>
         <w:t>class</w:t>
       </w:r>
-      <w:proofErr w:type="spellEnd"/>
       <w:r>
         <w:rPr>
           <w:rFonts w:ascii="Consolas" w:eastAsia="Times New Roman" w:hAnsi="Consolas" w:cs="Times New Roman"/>
@@ -16756,7 +17569,6 @@
         </w:rPr>
         <w:t>&lt;/</w:t>
       </w:r>
-      <w:proofErr w:type="spellStart"/>
       <w:r>
         <w:rPr>
           <w:rFonts w:ascii="Consolas" w:eastAsia="Times New Roman" w:hAnsi="Consolas" w:cs="Times New Roman"/>
@@ -16769,7 +17581,6 @@
         </w:rPr>
         <w:t>span</w:t>
       </w:r>
-      <w:proofErr w:type="spellEnd"/>
       <w:r>
         <w:rPr>
           <w:rFonts w:ascii="Consolas" w:eastAsia="Times New Roman" w:hAnsi="Consolas" w:cs="Times New Roman"/>
@@ -16861,6 +17672,9 @@
         </w:rPr>
       </w:pPr>
       <w:r>
+        <w:rPr>
+          <w:noProof/>
+        </w:rPr>
         <w:drawing>
           <wp:anchor distT="0" distB="0" distL="114300" distR="114300" simplePos="0" relativeHeight="251662848" behindDoc="1" locked="0" layoutInCell="1" allowOverlap="1" wp14:anchorId="720A9DBD" wp14:editId="59991BFA">
             <wp:simplePos x="0" y="0"/>
@@ -16898,7 +17712,7 @@
                     <pic:cNvPicPr/>
                   </pic:nvPicPr>
                   <pic:blipFill>
-                    <a:blip r:embed="rId20">
+                    <a:blip r:embed="rId21">
                       <a:extLst>
                         <a:ext uri="{28A0092B-C50C-407E-A947-70E740481C1C}">
                           <a14:useLocalDpi xmlns:a14="http://schemas.microsoft.com/office/drawing/2010/main" val="0"/>
@@ -16961,7 +17775,6 @@
         </w:rPr>
         <w:t>&lt;/</w:t>
       </w:r>
-      <w:proofErr w:type="spellStart"/>
       <w:r>
         <w:rPr>
           <w:rFonts w:ascii="Consolas" w:eastAsia="Times New Roman" w:hAnsi="Consolas" w:cs="Times New Roman"/>
@@ -16974,7 +17787,6 @@
         </w:rPr>
         <w:t>div</w:t>
       </w:r>
-      <w:proofErr w:type="spellEnd"/>
       <w:r>
         <w:rPr>
           <w:rFonts w:ascii="Consolas" w:eastAsia="Times New Roman" w:hAnsi="Consolas" w:cs="Times New Roman"/>
@@ -17026,7 +17838,6 @@
         </w:rPr>
         <w:t>&lt;/</w:t>
       </w:r>
-      <w:proofErr w:type="spellStart"/>
       <w:r>
         <w:rPr>
           <w:rFonts w:ascii="Consolas" w:eastAsia="Times New Roman" w:hAnsi="Consolas" w:cs="Times New Roman"/>
@@ -17039,7 +17850,6 @@
         </w:rPr>
         <w:t>div</w:t>
       </w:r>
-      <w:proofErr w:type="spellEnd"/>
       <w:r>
         <w:rPr>
           <w:rFonts w:ascii="Consolas" w:eastAsia="Times New Roman" w:hAnsi="Consolas" w:cs="Times New Roman"/>
@@ -17202,7 +18012,6 @@
         </w:rPr>
         <w:t xml:space="preserve">    </w:t>
       </w:r>
-      <w:proofErr w:type="spellStart"/>
       <w:r>
         <w:rPr>
           <w:rFonts w:ascii="Consolas" w:eastAsia="Times New Roman" w:hAnsi="Consolas" w:cs="Times New Roman"/>
@@ -17213,20 +18022,7 @@
           <w:lang w:eastAsia="es-ES"/>
           <w14:ligatures w14:val="none"/>
         </w:rPr>
-        <w:t>background</w:t>
-      </w:r>
-      <w:proofErr w:type="spellEnd"/>
-      <w:r>
-        <w:rPr>
-          <w:rFonts w:ascii="Consolas" w:eastAsia="Times New Roman" w:hAnsi="Consolas" w:cs="Times New Roman"/>
-          <w:color w:val="9CDCFE"/>
-          <w:kern w:val="0"/>
-          <w:sz w:val="18"/>
-          <w:szCs w:val="18"/>
-          <w:lang w:eastAsia="es-ES"/>
-          <w14:ligatures w14:val="none"/>
-        </w:rPr>
-        <w:t>-color</w:t>
+        <w:t>background-color</w:t>
       </w:r>
       <w:r>
         <w:rPr>
@@ -17240,7 +18036,6 @@
         </w:rPr>
         <w:t xml:space="preserve">: </w:t>
       </w:r>
-      <w:proofErr w:type="spellStart"/>
       <w:r>
         <w:rPr>
           <w:rFonts w:ascii="Consolas" w:eastAsia="Times New Roman" w:hAnsi="Consolas" w:cs="Times New Roman"/>
@@ -17253,7 +18048,6 @@
         </w:rPr>
         <w:t>var</w:t>
       </w:r>
-      <w:proofErr w:type="spellEnd"/>
       <w:r>
         <w:rPr>
           <w:rFonts w:ascii="Consolas" w:eastAsia="Times New Roman" w:hAnsi="Consolas" w:cs="Times New Roman"/>
@@ -17341,7 +18135,6 @@
         </w:rPr>
         <w:t xml:space="preserve">: </w:t>
       </w:r>
-      <w:proofErr w:type="spellStart"/>
       <w:r>
         <w:rPr>
           <w:rFonts w:ascii="Consolas" w:eastAsia="Times New Roman" w:hAnsi="Consolas" w:cs="Times New Roman"/>
@@ -17354,7 +18147,6 @@
         </w:rPr>
         <w:t>white</w:t>
       </w:r>
-      <w:proofErr w:type="spellEnd"/>
       <w:r>
         <w:rPr>
           <w:rFonts w:ascii="Consolas" w:eastAsia="Times New Roman" w:hAnsi="Consolas" w:cs="Times New Roman"/>
@@ -17394,7 +18186,6 @@
         </w:rPr>
         <w:t xml:space="preserve">    </w:t>
       </w:r>
-      <w:proofErr w:type="spellStart"/>
       <w:r>
         <w:rPr>
           <w:rFonts w:ascii="Consolas" w:eastAsia="Times New Roman" w:hAnsi="Consolas" w:cs="Times New Roman"/>
@@ -17407,7 +18198,6 @@
         </w:rPr>
         <w:t>font-size</w:t>
       </w:r>
-      <w:proofErr w:type="spellEnd"/>
       <w:r>
         <w:rPr>
           <w:rFonts w:ascii="Consolas" w:eastAsia="Times New Roman" w:hAnsi="Consolas" w:cs="Times New Roman"/>
@@ -17471,7 +18261,6 @@
         </w:rPr>
         <w:t xml:space="preserve">    </w:t>
       </w:r>
-      <w:proofErr w:type="spellStart"/>
       <w:r>
         <w:rPr>
           <w:rFonts w:ascii="Consolas" w:eastAsia="Times New Roman" w:hAnsi="Consolas" w:cs="Times New Roman"/>
@@ -17484,7 +18273,6 @@
         </w:rPr>
         <w:t>font-weight</w:t>
       </w:r>
-      <w:proofErr w:type="spellEnd"/>
       <w:r>
         <w:rPr>
           <w:rFonts w:ascii="Consolas" w:eastAsia="Times New Roman" w:hAnsi="Consolas" w:cs="Times New Roman"/>
@@ -17548,7 +18336,6 @@
         </w:rPr>
         <w:t xml:space="preserve">    </w:t>
       </w:r>
-      <w:proofErr w:type="spellStart"/>
       <w:r>
         <w:rPr>
           <w:rFonts w:ascii="Consolas" w:eastAsia="Times New Roman" w:hAnsi="Consolas" w:cs="Times New Roman"/>
@@ -17561,7 +18348,6 @@
         </w:rPr>
         <w:t>padding</w:t>
       </w:r>
-      <w:proofErr w:type="spellEnd"/>
       <w:r>
         <w:rPr>
           <w:rFonts w:ascii="Consolas" w:eastAsia="Times New Roman" w:hAnsi="Consolas" w:cs="Times New Roman"/>
@@ -17874,7 +18660,6 @@
         </w:rPr>
         <w:t xml:space="preserve"> </w:t>
       </w:r>
-      <w:proofErr w:type="spellStart"/>
       <w:r>
         <w:rPr>
           <w:rFonts w:ascii="Consolas" w:eastAsia="Times New Roman" w:hAnsi="Consolas" w:cs="Times New Roman"/>
@@ -17887,7 +18672,6 @@
         </w:rPr>
         <w:t>div</w:t>
       </w:r>
-      <w:proofErr w:type="spellEnd"/>
       <w:r>
         <w:rPr>
           <w:rFonts w:ascii="Consolas" w:eastAsia="Times New Roman" w:hAnsi="Consolas" w:cs="Times New Roman"/>
@@ -17927,7 +18711,6 @@
         </w:rPr>
         <w:t xml:space="preserve">    </w:t>
       </w:r>
-      <w:proofErr w:type="spellStart"/>
       <w:r>
         <w:rPr>
           <w:rFonts w:ascii="Consolas" w:eastAsia="Times New Roman" w:hAnsi="Consolas" w:cs="Times New Roman"/>
@@ -17940,7 +18723,6 @@
         </w:rPr>
         <w:t>padding</w:t>
       </w:r>
-      <w:proofErr w:type="spellEnd"/>
       <w:r>
         <w:rPr>
           <w:rFonts w:ascii="Consolas" w:eastAsia="Times New Roman" w:hAnsi="Consolas" w:cs="Times New Roman"/>
@@ -18304,7 +19086,6 @@
         </w:rPr>
         <w:t>{</w:t>
       </w:r>
-      <w:proofErr w:type="spellStart"/>
       <w:r>
         <w:rPr>
           <w:rFonts w:ascii="Consolas" w:eastAsia="Times New Roman" w:hAnsi="Consolas" w:cs="Times New Roman"/>
@@ -18317,7 +19098,6 @@
         </w:rPr>
         <w:t>font-size</w:t>
       </w:r>
-      <w:proofErr w:type="spellEnd"/>
       <w:r>
         <w:rPr>
           <w:rFonts w:ascii="Consolas" w:eastAsia="Times New Roman" w:hAnsi="Consolas" w:cs="Times New Roman"/>
@@ -18390,7 +19170,6 @@
         </w:rPr>
         <w:t>{</w:t>
       </w:r>
-      <w:proofErr w:type="spellStart"/>
       <w:r>
         <w:rPr>
           <w:rFonts w:ascii="Consolas" w:eastAsia="Times New Roman" w:hAnsi="Consolas" w:cs="Times New Roman"/>
@@ -18403,7 +19182,6 @@
         </w:rPr>
         <w:t>font-weight</w:t>
       </w:r>
-      <w:proofErr w:type="spellEnd"/>
       <w:r>
         <w:rPr>
           <w:rFonts w:ascii="Consolas" w:eastAsia="Times New Roman" w:hAnsi="Consolas" w:cs="Times New Roman"/>
@@ -18416,7 +19194,6 @@
         </w:rPr>
         <w:t xml:space="preserve">: </w:t>
       </w:r>
-      <w:proofErr w:type="spellStart"/>
       <w:r>
         <w:rPr>
           <w:rFonts w:ascii="Consolas" w:eastAsia="Times New Roman" w:hAnsi="Consolas" w:cs="Times New Roman"/>
@@ -18429,7 +19206,6 @@
         </w:rPr>
         <w:t>bold</w:t>
       </w:r>
-      <w:proofErr w:type="spellEnd"/>
       <w:r>
         <w:rPr>
           <w:rFonts w:ascii="Consolas" w:eastAsia="Times New Roman" w:hAnsi="Consolas" w:cs="Times New Roman"/>
@@ -18505,7 +19281,6 @@
         </w:rPr>
         <w:t xml:space="preserve">: </w:t>
       </w:r>
-      <w:proofErr w:type="spellStart"/>
       <w:r>
         <w:rPr>
           <w:rFonts w:ascii="Consolas" w:eastAsia="Times New Roman" w:hAnsi="Consolas" w:cs="Times New Roman"/>
@@ -18518,7 +19293,6 @@
         </w:rPr>
         <w:t>var</w:t>
       </w:r>
-      <w:proofErr w:type="spellEnd"/>
       <w:r>
         <w:rPr>
           <w:rFonts w:ascii="Consolas" w:eastAsia="Times New Roman" w:hAnsi="Consolas" w:cs="Times New Roman"/>
@@ -18561,11 +19335,11 @@
       <w:pPr>
         <w:pStyle w:val="Ttulo4"/>
       </w:pPr>
-      <w:bookmarkStart w:id="30" w:name="_Toc152525573"/>
+      <w:bookmarkStart w:id="31" w:name="_Toc153018676"/>
       <w:r>
         <w:t>Aside derecho</w:t>
       </w:r>
-      <w:bookmarkEnd w:id="30"/>
+      <w:bookmarkEnd w:id="31"/>
     </w:p>
     <w:p>
       <w:r>
@@ -18592,6 +19366,9 @@
         </w:pict>
       </w:r>
       <w:r>
+        <w:rPr>
+          <w:noProof/>
+        </w:rPr>
         <w:drawing>
           <wp:anchor distT="0" distB="0" distL="114300" distR="114300" simplePos="0" relativeHeight="251665920" behindDoc="1" locked="0" layoutInCell="1" allowOverlap="1" wp14:anchorId="4E536723" wp14:editId="61D31937">
             <wp:simplePos x="0" y="0"/>
@@ -18629,7 +19406,7 @@
                     <pic:cNvPicPr/>
                   </pic:nvPicPr>
                   <pic:blipFill>
-                    <a:blip r:embed="rId21">
+                    <a:blip r:embed="rId22">
                       <a:extLst>
                         <a:ext uri="{28A0092B-C50C-407E-A947-70E740481C1C}">
                           <a14:useLocalDpi xmlns:a14="http://schemas.microsoft.com/office/drawing/2010/main" val="0"/>
@@ -18701,7 +19478,6 @@
         <w:br/>
         <w:t xml:space="preserve">Al elemento </w:t>
       </w:r>
-      <w:proofErr w:type="spellStart"/>
       <w:r>
         <w:rPr>
           <w:i/>
@@ -18709,17 +19485,8 @@
         </w:rPr>
         <w:t>ul</w:t>
       </w:r>
-      <w:proofErr w:type="spellEnd"/>
-      <w:r>
-        <w:t xml:space="preserve"> se le da un </w:t>
-      </w:r>
-      <w:proofErr w:type="spellStart"/>
-      <w:r>
-        <w:t>padding</w:t>
-      </w:r>
-      <w:proofErr w:type="spellEnd"/>
-      <w:r>
-        <w:t xml:space="preserve"> izquierde de 20px y se elimina el que se establece por defecto, que es de 40px.</w:t>
+      <w:r>
+        <w:t xml:space="preserve"> se le da un padding izquierde de 20px y se elimina el que se establece por defecto, que es de 40px.</w:t>
       </w:r>
       <w:r>
         <w:br/>
@@ -18880,7 +19647,6 @@
         </w:rPr>
         <w:t>&lt;</w:t>
       </w:r>
-      <w:proofErr w:type="spellStart"/>
       <w:r>
         <w:rPr>
           <w:rFonts w:ascii="Consolas" w:eastAsia="Times New Roman" w:hAnsi="Consolas" w:cs="Times New Roman"/>
@@ -18893,7 +19659,6 @@
         </w:rPr>
         <w:t>div</w:t>
       </w:r>
-      <w:proofErr w:type="spellEnd"/>
       <w:r>
         <w:rPr>
           <w:rFonts w:ascii="Consolas" w:eastAsia="Times New Roman" w:hAnsi="Consolas" w:cs="Times New Roman"/>
@@ -18906,7 +19671,6 @@
         </w:rPr>
         <w:t xml:space="preserve"> </w:t>
       </w:r>
-      <w:proofErr w:type="spellStart"/>
       <w:r>
         <w:rPr>
           <w:rFonts w:ascii="Consolas" w:eastAsia="Times New Roman" w:hAnsi="Consolas" w:cs="Times New Roman"/>
@@ -18919,7 +19683,6 @@
         </w:rPr>
         <w:t>class</w:t>
       </w:r>
-      <w:proofErr w:type="spellEnd"/>
       <w:r>
         <w:rPr>
           <w:rFonts w:ascii="Consolas" w:eastAsia="Times New Roman" w:hAnsi="Consolas" w:cs="Times New Roman"/>
@@ -19106,7 +19869,6 @@
         </w:rPr>
         <w:t>&lt;</w:t>
       </w:r>
-      <w:proofErr w:type="spellStart"/>
       <w:r>
         <w:rPr>
           <w:rFonts w:ascii="Consolas" w:eastAsia="Times New Roman" w:hAnsi="Consolas" w:cs="Times New Roman"/>
@@ -19119,7 +19881,6 @@
         </w:rPr>
         <w:t>div</w:t>
       </w:r>
-      <w:proofErr w:type="spellEnd"/>
       <w:r>
         <w:rPr>
           <w:rFonts w:ascii="Consolas" w:eastAsia="Times New Roman" w:hAnsi="Consolas" w:cs="Times New Roman"/>
@@ -19171,7 +19932,6 @@
         </w:rPr>
         <w:t>&lt;</w:t>
       </w:r>
-      <w:proofErr w:type="spellStart"/>
       <w:r>
         <w:rPr>
           <w:rFonts w:ascii="Consolas" w:eastAsia="Times New Roman" w:hAnsi="Consolas" w:cs="Times New Roman"/>
@@ -19184,7 +19944,6 @@
         </w:rPr>
         <w:t>ul</w:t>
       </w:r>
-      <w:proofErr w:type="spellEnd"/>
       <w:r>
         <w:rPr>
           <w:rFonts w:ascii="Consolas" w:eastAsia="Times New Roman" w:hAnsi="Consolas" w:cs="Times New Roman"/>
@@ -19236,10 +19995,131 @@
         </w:rPr>
         <w:t>&lt;</w:t>
       </w:r>
+      <w:r>
+        <w:rPr>
+          <w:rFonts w:ascii="Consolas" w:eastAsia="Times New Roman" w:hAnsi="Consolas" w:cs="Times New Roman"/>
+          <w:color w:val="569CD6"/>
+          <w:kern w:val="0"/>
+          <w:sz w:val="18"/>
+          <w:szCs w:val="18"/>
+          <w:lang w:eastAsia="es-ES"/>
+          <w14:ligatures w14:val="none"/>
+        </w:rPr>
+        <w:t>li</w:t>
+      </w:r>
+      <w:r>
+        <w:rPr>
+          <w:rFonts w:ascii="Consolas" w:eastAsia="Times New Roman" w:hAnsi="Consolas" w:cs="Times New Roman"/>
+          <w:color w:val="808080"/>
+          <w:kern w:val="0"/>
+          <w:sz w:val="18"/>
+          <w:szCs w:val="18"/>
+          <w:lang w:eastAsia="es-ES"/>
+          <w14:ligatures w14:val="none"/>
+        </w:rPr>
+        <w:t>&gt;&lt;</w:t>
+      </w:r>
+      <w:r>
+        <w:rPr>
+          <w:rFonts w:ascii="Consolas" w:eastAsia="Times New Roman" w:hAnsi="Consolas" w:cs="Times New Roman"/>
+          <w:color w:val="569CD6"/>
+          <w:kern w:val="0"/>
+          <w:sz w:val="18"/>
+          <w:szCs w:val="18"/>
+          <w:lang w:eastAsia="es-ES"/>
+          <w14:ligatures w14:val="none"/>
+        </w:rPr>
+        <w:t>a</w:t>
+      </w:r>
+      <w:r>
+        <w:rPr>
+          <w:rFonts w:ascii="Consolas" w:eastAsia="Times New Roman" w:hAnsi="Consolas" w:cs="Times New Roman"/>
+          <w:color w:val="CCCCCC"/>
+          <w:kern w:val="0"/>
+          <w:sz w:val="18"/>
+          <w:szCs w:val="18"/>
+          <w:lang w:eastAsia="es-ES"/>
+          <w14:ligatures w14:val="none"/>
+        </w:rPr>
+        <w:t xml:space="preserve"> </w:t>
+      </w:r>
+      <w:r>
+        <w:rPr>
+          <w:rFonts w:ascii="Consolas" w:eastAsia="Times New Roman" w:hAnsi="Consolas" w:cs="Times New Roman"/>
+          <w:color w:val="9CDCFE"/>
+          <w:kern w:val="0"/>
+          <w:sz w:val="18"/>
+          <w:szCs w:val="18"/>
+          <w:lang w:eastAsia="es-ES"/>
+          <w14:ligatures w14:val="none"/>
+        </w:rPr>
+        <w:t>href</w:t>
+      </w:r>
+      <w:r>
+        <w:rPr>
+          <w:rFonts w:ascii="Consolas" w:eastAsia="Times New Roman" w:hAnsi="Consolas" w:cs="Times New Roman"/>
+          <w:color w:val="CCCCCC"/>
+          <w:kern w:val="0"/>
+          <w:sz w:val="18"/>
+          <w:szCs w:val="18"/>
+          <w:lang w:eastAsia="es-ES"/>
+          <w14:ligatures w14:val="none"/>
+        </w:rPr>
+        <w:t>=</w:t>
+      </w:r>
+      <w:r>
+        <w:rPr>
+          <w:rFonts w:ascii="Consolas" w:eastAsia="Times New Roman" w:hAnsi="Consolas" w:cs="Times New Roman"/>
+          <w:color w:val="CE9178"/>
+          <w:kern w:val="0"/>
+          <w:sz w:val="18"/>
+          <w:szCs w:val="18"/>
+          <w:lang w:eastAsia="es-ES"/>
+          <w14:ligatures w14:val="none"/>
+        </w:rPr>
+        <w:t>"#"</w:t>
+      </w:r>
+      <w:r>
+        <w:rPr>
+          <w:rFonts w:ascii="Consolas" w:eastAsia="Times New Roman" w:hAnsi="Consolas" w:cs="Times New Roman"/>
+          <w:color w:val="808080"/>
+          <w:kern w:val="0"/>
+          <w:sz w:val="18"/>
+          <w:szCs w:val="18"/>
+          <w:lang w:eastAsia="es-ES"/>
+          <w14:ligatures w14:val="none"/>
+        </w:rPr>
+        <w:t>&gt;</w:t>
+      </w:r>
       <w:proofErr w:type="spellStart"/>
       <w:r>
         <w:rPr>
           <w:rFonts w:ascii="Consolas" w:eastAsia="Times New Roman" w:hAnsi="Consolas" w:cs="Times New Roman"/>
+          <w:color w:val="CCCCCC"/>
+          <w:kern w:val="0"/>
+          <w:sz w:val="18"/>
+          <w:szCs w:val="18"/>
+          <w:lang w:eastAsia="es-ES"/>
+          <w14:ligatures w14:val="none"/>
+        </w:rPr>
+        <w:t>TodoFP</w:t>
+      </w:r>
+      <w:proofErr w:type="spellEnd"/>
+      <w:r>
+        <w:rPr>
+          <w:rFonts w:ascii="Consolas" w:eastAsia="Times New Roman" w:hAnsi="Consolas" w:cs="Times New Roman"/>
+          <w:color w:val="808080"/>
+          <w:kern w:val="0"/>
+          <w:sz w:val="18"/>
+          <w:szCs w:val="18"/>
+          <w:lang w:eastAsia="es-ES"/>
+          <w14:ligatures w14:val="none"/>
+        </w:rPr>
+        <w:t>&lt;/</w:t>
+      </w:r>
+      <w:r>
+        <w:rPr>
+          <w:rFonts w:ascii="Consolas" w:eastAsia="Times New Roman" w:hAnsi="Consolas" w:cs="Times New Roman"/>
           <w:color w:val="569CD6"/>
           <w:kern w:val="0"/>
           <w:sz w:val="18"/>
@@ -19247,159 +20127,32 @@
           <w:lang w:eastAsia="es-ES"/>
           <w14:ligatures w14:val="none"/>
         </w:rPr>
+        <w:t>a</w:t>
+      </w:r>
+      <w:r>
+        <w:rPr>
+          <w:rFonts w:ascii="Consolas" w:eastAsia="Times New Roman" w:hAnsi="Consolas" w:cs="Times New Roman"/>
+          <w:color w:val="808080"/>
+          <w:kern w:val="0"/>
+          <w:sz w:val="18"/>
+          <w:szCs w:val="18"/>
+          <w:lang w:eastAsia="es-ES"/>
+          <w14:ligatures w14:val="none"/>
+        </w:rPr>
+        <w:t>&gt;&lt;/</w:t>
+      </w:r>
+      <w:r>
+        <w:rPr>
+          <w:rFonts w:ascii="Consolas" w:eastAsia="Times New Roman" w:hAnsi="Consolas" w:cs="Times New Roman"/>
+          <w:color w:val="569CD6"/>
+          <w:kern w:val="0"/>
+          <w:sz w:val="18"/>
+          <w:szCs w:val="18"/>
+          <w:lang w:eastAsia="es-ES"/>
+          <w14:ligatures w14:val="none"/>
+        </w:rPr>
         <w:t>li</w:t>
       </w:r>
-      <w:proofErr w:type="spellEnd"/>
-      <w:r>
-        <w:rPr>
-          <w:rFonts w:ascii="Consolas" w:eastAsia="Times New Roman" w:hAnsi="Consolas" w:cs="Times New Roman"/>
-          <w:color w:val="808080"/>
-          <w:kern w:val="0"/>
-          <w:sz w:val="18"/>
-          <w:szCs w:val="18"/>
-          <w:lang w:eastAsia="es-ES"/>
-          <w14:ligatures w14:val="none"/>
-        </w:rPr>
-        <w:t>&gt;&lt;</w:t>
-      </w:r>
-      <w:r>
-        <w:rPr>
-          <w:rFonts w:ascii="Consolas" w:eastAsia="Times New Roman" w:hAnsi="Consolas" w:cs="Times New Roman"/>
-          <w:color w:val="569CD6"/>
-          <w:kern w:val="0"/>
-          <w:sz w:val="18"/>
-          <w:szCs w:val="18"/>
-          <w:lang w:eastAsia="es-ES"/>
-          <w14:ligatures w14:val="none"/>
-        </w:rPr>
-        <w:t>a</w:t>
-      </w:r>
-      <w:r>
-        <w:rPr>
-          <w:rFonts w:ascii="Consolas" w:eastAsia="Times New Roman" w:hAnsi="Consolas" w:cs="Times New Roman"/>
-          <w:color w:val="CCCCCC"/>
-          <w:kern w:val="0"/>
-          <w:sz w:val="18"/>
-          <w:szCs w:val="18"/>
-          <w:lang w:eastAsia="es-ES"/>
-          <w14:ligatures w14:val="none"/>
-        </w:rPr>
-        <w:t xml:space="preserve"> </w:t>
-      </w:r>
-      <w:proofErr w:type="spellStart"/>
-      <w:r>
-        <w:rPr>
-          <w:rFonts w:ascii="Consolas" w:eastAsia="Times New Roman" w:hAnsi="Consolas" w:cs="Times New Roman"/>
-          <w:color w:val="9CDCFE"/>
-          <w:kern w:val="0"/>
-          <w:sz w:val="18"/>
-          <w:szCs w:val="18"/>
-          <w:lang w:eastAsia="es-ES"/>
-          <w14:ligatures w14:val="none"/>
-        </w:rPr>
-        <w:t>href</w:t>
-      </w:r>
-      <w:proofErr w:type="spellEnd"/>
-      <w:r>
-        <w:rPr>
-          <w:rFonts w:ascii="Consolas" w:eastAsia="Times New Roman" w:hAnsi="Consolas" w:cs="Times New Roman"/>
-          <w:color w:val="CCCCCC"/>
-          <w:kern w:val="0"/>
-          <w:sz w:val="18"/>
-          <w:szCs w:val="18"/>
-          <w:lang w:eastAsia="es-ES"/>
-          <w14:ligatures w14:val="none"/>
-        </w:rPr>
-        <w:t>=</w:t>
-      </w:r>
-      <w:r>
-        <w:rPr>
-          <w:rFonts w:ascii="Consolas" w:eastAsia="Times New Roman" w:hAnsi="Consolas" w:cs="Times New Roman"/>
-          <w:color w:val="CE9178"/>
-          <w:kern w:val="0"/>
-          <w:sz w:val="18"/>
-          <w:szCs w:val="18"/>
-          <w:lang w:eastAsia="es-ES"/>
-          <w14:ligatures w14:val="none"/>
-        </w:rPr>
-        <w:t>"#"</w:t>
-      </w:r>
-      <w:r>
-        <w:rPr>
-          <w:rFonts w:ascii="Consolas" w:eastAsia="Times New Roman" w:hAnsi="Consolas" w:cs="Times New Roman"/>
-          <w:color w:val="808080"/>
-          <w:kern w:val="0"/>
-          <w:sz w:val="18"/>
-          <w:szCs w:val="18"/>
-          <w:lang w:eastAsia="es-ES"/>
-          <w14:ligatures w14:val="none"/>
-        </w:rPr>
-        <w:t>&gt;</w:t>
-      </w:r>
-      <w:proofErr w:type="spellStart"/>
-      <w:r>
-        <w:rPr>
-          <w:rFonts w:ascii="Consolas" w:eastAsia="Times New Roman" w:hAnsi="Consolas" w:cs="Times New Roman"/>
-          <w:color w:val="CCCCCC"/>
-          <w:kern w:val="0"/>
-          <w:sz w:val="18"/>
-          <w:szCs w:val="18"/>
-          <w:lang w:eastAsia="es-ES"/>
-          <w14:ligatures w14:val="none"/>
-        </w:rPr>
-        <w:t>TodoFP</w:t>
-      </w:r>
-      <w:proofErr w:type="spellEnd"/>
-      <w:r>
-        <w:rPr>
-          <w:rFonts w:ascii="Consolas" w:eastAsia="Times New Roman" w:hAnsi="Consolas" w:cs="Times New Roman"/>
-          <w:color w:val="808080"/>
-          <w:kern w:val="0"/>
-          <w:sz w:val="18"/>
-          <w:szCs w:val="18"/>
-          <w:lang w:eastAsia="es-ES"/>
-          <w14:ligatures w14:val="none"/>
-        </w:rPr>
-        <w:t>&lt;/</w:t>
-      </w:r>
-      <w:r>
-        <w:rPr>
-          <w:rFonts w:ascii="Consolas" w:eastAsia="Times New Roman" w:hAnsi="Consolas" w:cs="Times New Roman"/>
-          <w:color w:val="569CD6"/>
-          <w:kern w:val="0"/>
-          <w:sz w:val="18"/>
-          <w:szCs w:val="18"/>
-          <w:lang w:eastAsia="es-ES"/>
-          <w14:ligatures w14:val="none"/>
-        </w:rPr>
-        <w:t>a</w:t>
-      </w:r>
-      <w:r>
-        <w:rPr>
-          <w:rFonts w:ascii="Consolas" w:eastAsia="Times New Roman" w:hAnsi="Consolas" w:cs="Times New Roman"/>
-          <w:color w:val="808080"/>
-          <w:kern w:val="0"/>
-          <w:sz w:val="18"/>
-          <w:szCs w:val="18"/>
-          <w:lang w:eastAsia="es-ES"/>
-          <w14:ligatures w14:val="none"/>
-        </w:rPr>
-        <w:t>&gt;&lt;/</w:t>
-      </w:r>
-      <w:proofErr w:type="spellStart"/>
-      <w:r>
-        <w:rPr>
-          <w:rFonts w:ascii="Consolas" w:eastAsia="Times New Roman" w:hAnsi="Consolas" w:cs="Times New Roman"/>
-          <w:color w:val="569CD6"/>
-          <w:kern w:val="0"/>
-          <w:sz w:val="18"/>
-          <w:szCs w:val="18"/>
-          <w:lang w:eastAsia="es-ES"/>
-          <w14:ligatures w14:val="none"/>
-        </w:rPr>
-        <w:t>li</w:t>
-      </w:r>
-      <w:proofErr w:type="spellEnd"/>
       <w:r>
         <w:rPr>
           <w:rFonts w:ascii="Consolas" w:eastAsia="Times New Roman" w:hAnsi="Consolas" w:cs="Times New Roman"/>
@@ -19451,7 +20204,6 @@
         </w:rPr>
         <w:t>&lt;</w:t>
       </w:r>
-      <w:proofErr w:type="spellStart"/>
       <w:r>
         <w:rPr>
           <w:rFonts w:ascii="Consolas" w:eastAsia="Times New Roman" w:hAnsi="Consolas" w:cs="Times New Roman"/>
@@ -19464,7 +20216,6 @@
         </w:rPr>
         <w:t>li</w:t>
       </w:r>
-      <w:proofErr w:type="spellEnd"/>
       <w:r>
         <w:rPr>
           <w:rFonts w:ascii="Consolas" w:eastAsia="Times New Roman" w:hAnsi="Consolas" w:cs="Times New Roman"/>
@@ -19501,7 +20252,6 @@
         </w:rPr>
         <w:t xml:space="preserve"> </w:t>
       </w:r>
-      <w:proofErr w:type="spellStart"/>
       <w:r>
         <w:rPr>
           <w:rFonts w:ascii="Consolas" w:eastAsia="Times New Roman" w:hAnsi="Consolas" w:cs="Times New Roman"/>
@@ -19514,7 +20264,6 @@
         </w:rPr>
         <w:t>href</w:t>
       </w:r>
-      <w:proofErr w:type="spellEnd"/>
       <w:r>
         <w:rPr>
           <w:rFonts w:ascii="Consolas" w:eastAsia="Times New Roman" w:hAnsi="Consolas" w:cs="Times New Roman"/>
@@ -19599,7 +20348,6 @@
         </w:rPr>
         <w:t>&gt;&lt;/</w:t>
       </w:r>
-      <w:proofErr w:type="spellStart"/>
       <w:r>
         <w:rPr>
           <w:rFonts w:ascii="Consolas" w:eastAsia="Times New Roman" w:hAnsi="Consolas" w:cs="Times New Roman"/>
@@ -19612,7 +20360,6 @@
         </w:rPr>
         <w:t>li</w:t>
       </w:r>
-      <w:proofErr w:type="spellEnd"/>
       <w:r>
         <w:rPr>
           <w:rFonts w:ascii="Consolas" w:eastAsia="Times New Roman" w:hAnsi="Consolas" w:cs="Times New Roman"/>
@@ -19664,10 +20411,131 @@
         </w:rPr>
         <w:t>&lt;</w:t>
       </w:r>
+      <w:r>
+        <w:rPr>
+          <w:rFonts w:ascii="Consolas" w:eastAsia="Times New Roman" w:hAnsi="Consolas" w:cs="Times New Roman"/>
+          <w:color w:val="569CD6"/>
+          <w:kern w:val="0"/>
+          <w:sz w:val="18"/>
+          <w:szCs w:val="18"/>
+          <w:lang w:eastAsia="es-ES"/>
+          <w14:ligatures w14:val="none"/>
+        </w:rPr>
+        <w:t>li</w:t>
+      </w:r>
+      <w:r>
+        <w:rPr>
+          <w:rFonts w:ascii="Consolas" w:eastAsia="Times New Roman" w:hAnsi="Consolas" w:cs="Times New Roman"/>
+          <w:color w:val="808080"/>
+          <w:kern w:val="0"/>
+          <w:sz w:val="18"/>
+          <w:szCs w:val="18"/>
+          <w:lang w:eastAsia="es-ES"/>
+          <w14:ligatures w14:val="none"/>
+        </w:rPr>
+        <w:t>&gt;&lt;</w:t>
+      </w:r>
+      <w:r>
+        <w:rPr>
+          <w:rFonts w:ascii="Consolas" w:eastAsia="Times New Roman" w:hAnsi="Consolas" w:cs="Times New Roman"/>
+          <w:color w:val="569CD6"/>
+          <w:kern w:val="0"/>
+          <w:sz w:val="18"/>
+          <w:szCs w:val="18"/>
+          <w:lang w:eastAsia="es-ES"/>
+          <w14:ligatures w14:val="none"/>
+        </w:rPr>
+        <w:t>a</w:t>
+      </w:r>
+      <w:r>
+        <w:rPr>
+          <w:rFonts w:ascii="Consolas" w:eastAsia="Times New Roman" w:hAnsi="Consolas" w:cs="Times New Roman"/>
+          <w:color w:val="CCCCCC"/>
+          <w:kern w:val="0"/>
+          <w:sz w:val="18"/>
+          <w:szCs w:val="18"/>
+          <w:lang w:eastAsia="es-ES"/>
+          <w14:ligatures w14:val="none"/>
+        </w:rPr>
+        <w:t xml:space="preserve"> </w:t>
+      </w:r>
+      <w:r>
+        <w:rPr>
+          <w:rFonts w:ascii="Consolas" w:eastAsia="Times New Roman" w:hAnsi="Consolas" w:cs="Times New Roman"/>
+          <w:color w:val="9CDCFE"/>
+          <w:kern w:val="0"/>
+          <w:sz w:val="18"/>
+          <w:szCs w:val="18"/>
+          <w:lang w:eastAsia="es-ES"/>
+          <w14:ligatures w14:val="none"/>
+        </w:rPr>
+        <w:t>href</w:t>
+      </w:r>
+      <w:r>
+        <w:rPr>
+          <w:rFonts w:ascii="Consolas" w:eastAsia="Times New Roman" w:hAnsi="Consolas" w:cs="Times New Roman"/>
+          <w:color w:val="CCCCCC"/>
+          <w:kern w:val="0"/>
+          <w:sz w:val="18"/>
+          <w:szCs w:val="18"/>
+          <w:lang w:eastAsia="es-ES"/>
+          <w14:ligatures w14:val="none"/>
+        </w:rPr>
+        <w:t>=</w:t>
+      </w:r>
+      <w:r>
+        <w:rPr>
+          <w:rFonts w:ascii="Consolas" w:eastAsia="Times New Roman" w:hAnsi="Consolas" w:cs="Times New Roman"/>
+          <w:color w:val="CE9178"/>
+          <w:kern w:val="0"/>
+          <w:sz w:val="18"/>
+          <w:szCs w:val="18"/>
+          <w:lang w:eastAsia="es-ES"/>
+          <w14:ligatures w14:val="none"/>
+        </w:rPr>
+        <w:t>"#"</w:t>
+      </w:r>
+      <w:r>
+        <w:rPr>
+          <w:rFonts w:ascii="Consolas" w:eastAsia="Times New Roman" w:hAnsi="Consolas" w:cs="Times New Roman"/>
+          <w:color w:val="808080"/>
+          <w:kern w:val="0"/>
+          <w:sz w:val="18"/>
+          <w:szCs w:val="18"/>
+          <w:lang w:eastAsia="es-ES"/>
+          <w14:ligatures w14:val="none"/>
+        </w:rPr>
+        <w:t>&gt;</w:t>
+      </w:r>
       <w:proofErr w:type="spellStart"/>
       <w:r>
         <w:rPr>
           <w:rFonts w:ascii="Consolas" w:eastAsia="Times New Roman" w:hAnsi="Consolas" w:cs="Times New Roman"/>
+          <w:color w:val="CCCCCC"/>
+          <w:kern w:val="0"/>
+          <w:sz w:val="18"/>
+          <w:szCs w:val="18"/>
+          <w:lang w:eastAsia="es-ES"/>
+          <w14:ligatures w14:val="none"/>
+        </w:rPr>
+        <w:t>Platega</w:t>
+      </w:r>
+      <w:proofErr w:type="spellEnd"/>
+      <w:r>
+        <w:rPr>
+          <w:rFonts w:ascii="Consolas" w:eastAsia="Times New Roman" w:hAnsi="Consolas" w:cs="Times New Roman"/>
+          <w:color w:val="808080"/>
+          <w:kern w:val="0"/>
+          <w:sz w:val="18"/>
+          <w:szCs w:val="18"/>
+          <w:lang w:eastAsia="es-ES"/>
+          <w14:ligatures w14:val="none"/>
+        </w:rPr>
+        <w:t>&lt;/</w:t>
+      </w:r>
+      <w:r>
+        <w:rPr>
+          <w:rFonts w:ascii="Consolas" w:eastAsia="Times New Roman" w:hAnsi="Consolas" w:cs="Times New Roman"/>
           <w:color w:val="569CD6"/>
           <w:kern w:val="0"/>
           <w:sz w:val="18"/>
@@ -19675,159 +20543,32 @@
           <w:lang w:eastAsia="es-ES"/>
           <w14:ligatures w14:val="none"/>
         </w:rPr>
+        <w:t>a</w:t>
+      </w:r>
+      <w:r>
+        <w:rPr>
+          <w:rFonts w:ascii="Consolas" w:eastAsia="Times New Roman" w:hAnsi="Consolas" w:cs="Times New Roman"/>
+          <w:color w:val="808080"/>
+          <w:kern w:val="0"/>
+          <w:sz w:val="18"/>
+          <w:szCs w:val="18"/>
+          <w:lang w:eastAsia="es-ES"/>
+          <w14:ligatures w14:val="none"/>
+        </w:rPr>
+        <w:t>&gt;&lt;/</w:t>
+      </w:r>
+      <w:r>
+        <w:rPr>
+          <w:rFonts w:ascii="Consolas" w:eastAsia="Times New Roman" w:hAnsi="Consolas" w:cs="Times New Roman"/>
+          <w:color w:val="569CD6"/>
+          <w:kern w:val="0"/>
+          <w:sz w:val="18"/>
+          <w:szCs w:val="18"/>
+          <w:lang w:eastAsia="es-ES"/>
+          <w14:ligatures w14:val="none"/>
+        </w:rPr>
         <w:t>li</w:t>
       </w:r>
-      <w:proofErr w:type="spellEnd"/>
-      <w:r>
-        <w:rPr>
-          <w:rFonts w:ascii="Consolas" w:eastAsia="Times New Roman" w:hAnsi="Consolas" w:cs="Times New Roman"/>
-          <w:color w:val="808080"/>
-          <w:kern w:val="0"/>
-          <w:sz w:val="18"/>
-          <w:szCs w:val="18"/>
-          <w:lang w:eastAsia="es-ES"/>
-          <w14:ligatures w14:val="none"/>
-        </w:rPr>
-        <w:t>&gt;&lt;</w:t>
-      </w:r>
-      <w:r>
-        <w:rPr>
-          <w:rFonts w:ascii="Consolas" w:eastAsia="Times New Roman" w:hAnsi="Consolas" w:cs="Times New Roman"/>
-          <w:color w:val="569CD6"/>
-          <w:kern w:val="0"/>
-          <w:sz w:val="18"/>
-          <w:szCs w:val="18"/>
-          <w:lang w:eastAsia="es-ES"/>
-          <w14:ligatures w14:val="none"/>
-        </w:rPr>
-        <w:t>a</w:t>
-      </w:r>
-      <w:r>
-        <w:rPr>
-          <w:rFonts w:ascii="Consolas" w:eastAsia="Times New Roman" w:hAnsi="Consolas" w:cs="Times New Roman"/>
-          <w:color w:val="CCCCCC"/>
-          <w:kern w:val="0"/>
-          <w:sz w:val="18"/>
-          <w:szCs w:val="18"/>
-          <w:lang w:eastAsia="es-ES"/>
-          <w14:ligatures w14:val="none"/>
-        </w:rPr>
-        <w:t xml:space="preserve"> </w:t>
-      </w:r>
-      <w:proofErr w:type="spellStart"/>
-      <w:r>
-        <w:rPr>
-          <w:rFonts w:ascii="Consolas" w:eastAsia="Times New Roman" w:hAnsi="Consolas" w:cs="Times New Roman"/>
-          <w:color w:val="9CDCFE"/>
-          <w:kern w:val="0"/>
-          <w:sz w:val="18"/>
-          <w:szCs w:val="18"/>
-          <w:lang w:eastAsia="es-ES"/>
-          <w14:ligatures w14:val="none"/>
-        </w:rPr>
-        <w:t>href</w:t>
-      </w:r>
-      <w:proofErr w:type="spellEnd"/>
-      <w:r>
-        <w:rPr>
-          <w:rFonts w:ascii="Consolas" w:eastAsia="Times New Roman" w:hAnsi="Consolas" w:cs="Times New Roman"/>
-          <w:color w:val="CCCCCC"/>
-          <w:kern w:val="0"/>
-          <w:sz w:val="18"/>
-          <w:szCs w:val="18"/>
-          <w:lang w:eastAsia="es-ES"/>
-          <w14:ligatures w14:val="none"/>
-        </w:rPr>
-        <w:t>=</w:t>
-      </w:r>
-      <w:r>
-        <w:rPr>
-          <w:rFonts w:ascii="Consolas" w:eastAsia="Times New Roman" w:hAnsi="Consolas" w:cs="Times New Roman"/>
-          <w:color w:val="CE9178"/>
-          <w:kern w:val="0"/>
-          <w:sz w:val="18"/>
-          <w:szCs w:val="18"/>
-          <w:lang w:eastAsia="es-ES"/>
-          <w14:ligatures w14:val="none"/>
-        </w:rPr>
-        <w:t>"#"</w:t>
-      </w:r>
-      <w:r>
-        <w:rPr>
-          <w:rFonts w:ascii="Consolas" w:eastAsia="Times New Roman" w:hAnsi="Consolas" w:cs="Times New Roman"/>
-          <w:color w:val="808080"/>
-          <w:kern w:val="0"/>
-          <w:sz w:val="18"/>
-          <w:szCs w:val="18"/>
-          <w:lang w:eastAsia="es-ES"/>
-          <w14:ligatures w14:val="none"/>
-        </w:rPr>
-        <w:t>&gt;</w:t>
-      </w:r>
-      <w:proofErr w:type="spellStart"/>
-      <w:r>
-        <w:rPr>
-          <w:rFonts w:ascii="Consolas" w:eastAsia="Times New Roman" w:hAnsi="Consolas" w:cs="Times New Roman"/>
-          <w:color w:val="CCCCCC"/>
-          <w:kern w:val="0"/>
-          <w:sz w:val="18"/>
-          <w:szCs w:val="18"/>
-          <w:lang w:eastAsia="es-ES"/>
-          <w14:ligatures w14:val="none"/>
-        </w:rPr>
-        <w:t>Platega</w:t>
-      </w:r>
-      <w:proofErr w:type="spellEnd"/>
-      <w:r>
-        <w:rPr>
-          <w:rFonts w:ascii="Consolas" w:eastAsia="Times New Roman" w:hAnsi="Consolas" w:cs="Times New Roman"/>
-          <w:color w:val="808080"/>
-          <w:kern w:val="0"/>
-          <w:sz w:val="18"/>
-          <w:szCs w:val="18"/>
-          <w:lang w:eastAsia="es-ES"/>
-          <w14:ligatures w14:val="none"/>
-        </w:rPr>
-        <w:t>&lt;/</w:t>
-      </w:r>
-      <w:r>
-        <w:rPr>
-          <w:rFonts w:ascii="Consolas" w:eastAsia="Times New Roman" w:hAnsi="Consolas" w:cs="Times New Roman"/>
-          <w:color w:val="569CD6"/>
-          <w:kern w:val="0"/>
-          <w:sz w:val="18"/>
-          <w:szCs w:val="18"/>
-          <w:lang w:eastAsia="es-ES"/>
-          <w14:ligatures w14:val="none"/>
-        </w:rPr>
-        <w:t>a</w:t>
-      </w:r>
-      <w:r>
-        <w:rPr>
-          <w:rFonts w:ascii="Consolas" w:eastAsia="Times New Roman" w:hAnsi="Consolas" w:cs="Times New Roman"/>
-          <w:color w:val="808080"/>
-          <w:kern w:val="0"/>
-          <w:sz w:val="18"/>
-          <w:szCs w:val="18"/>
-          <w:lang w:eastAsia="es-ES"/>
-          <w14:ligatures w14:val="none"/>
-        </w:rPr>
-        <w:t>&gt;&lt;/</w:t>
-      </w:r>
-      <w:proofErr w:type="spellStart"/>
-      <w:r>
-        <w:rPr>
-          <w:rFonts w:ascii="Consolas" w:eastAsia="Times New Roman" w:hAnsi="Consolas" w:cs="Times New Roman"/>
-          <w:color w:val="569CD6"/>
-          <w:kern w:val="0"/>
-          <w:sz w:val="18"/>
-          <w:szCs w:val="18"/>
-          <w:lang w:eastAsia="es-ES"/>
-          <w14:ligatures w14:val="none"/>
-        </w:rPr>
-        <w:t>li</w:t>
-      </w:r>
-      <w:proofErr w:type="spellEnd"/>
       <w:r>
         <w:rPr>
           <w:rFonts w:ascii="Consolas" w:eastAsia="Times New Roman" w:hAnsi="Consolas" w:cs="Times New Roman"/>
@@ -19879,7 +20620,6 @@
         </w:rPr>
         <w:t>&lt;</w:t>
       </w:r>
-      <w:proofErr w:type="spellStart"/>
       <w:r>
         <w:rPr>
           <w:rFonts w:ascii="Consolas" w:eastAsia="Times New Roman" w:hAnsi="Consolas" w:cs="Times New Roman"/>
@@ -19892,7 +20632,6 @@
         </w:rPr>
         <w:t>li</w:t>
       </w:r>
-      <w:proofErr w:type="spellEnd"/>
       <w:r>
         <w:rPr>
           <w:rFonts w:ascii="Consolas" w:eastAsia="Times New Roman" w:hAnsi="Consolas" w:cs="Times New Roman"/>
@@ -19929,7 +20668,6 @@
         </w:rPr>
         <w:t xml:space="preserve"> </w:t>
       </w:r>
-      <w:proofErr w:type="spellStart"/>
       <w:r>
         <w:rPr>
           <w:rFonts w:ascii="Consolas" w:eastAsia="Times New Roman" w:hAnsi="Consolas" w:cs="Times New Roman"/>
@@ -19942,7 +20680,6 @@
         </w:rPr>
         <w:t>href</w:t>
       </w:r>
-      <w:proofErr w:type="spellEnd"/>
       <w:r>
         <w:rPr>
           <w:rFonts w:ascii="Consolas" w:eastAsia="Times New Roman" w:hAnsi="Consolas" w:cs="Times New Roman"/>
@@ -20027,7 +20764,6 @@
         </w:rPr>
         <w:t>&gt;&lt;/</w:t>
       </w:r>
-      <w:proofErr w:type="spellStart"/>
       <w:r>
         <w:rPr>
           <w:rFonts w:ascii="Consolas" w:eastAsia="Times New Roman" w:hAnsi="Consolas" w:cs="Times New Roman"/>
@@ -20040,7 +20776,6 @@
         </w:rPr>
         <w:t>li</w:t>
       </w:r>
-      <w:proofErr w:type="spellEnd"/>
       <w:r>
         <w:rPr>
           <w:rFonts w:ascii="Consolas" w:eastAsia="Times New Roman" w:hAnsi="Consolas" w:cs="Times New Roman"/>
@@ -20092,7 +20827,6 @@
         </w:rPr>
         <w:t>&lt;/</w:t>
       </w:r>
-      <w:proofErr w:type="spellStart"/>
       <w:r>
         <w:rPr>
           <w:rFonts w:ascii="Consolas" w:eastAsia="Times New Roman" w:hAnsi="Consolas" w:cs="Times New Roman"/>
@@ -20105,7 +20839,6 @@
         </w:rPr>
         <w:t>ul</w:t>
       </w:r>
-      <w:proofErr w:type="spellEnd"/>
       <w:r>
         <w:rPr>
           <w:rFonts w:ascii="Consolas" w:eastAsia="Times New Roman" w:hAnsi="Consolas" w:cs="Times New Roman"/>
@@ -20157,7 +20890,6 @@
         </w:rPr>
         <w:t>&lt;/</w:t>
       </w:r>
-      <w:proofErr w:type="spellStart"/>
       <w:r>
         <w:rPr>
           <w:rFonts w:ascii="Consolas" w:eastAsia="Times New Roman" w:hAnsi="Consolas" w:cs="Times New Roman"/>
@@ -20170,7 +20902,6 @@
         </w:rPr>
         <w:t>div</w:t>
       </w:r>
-      <w:proofErr w:type="spellEnd"/>
       <w:r>
         <w:rPr>
           <w:rFonts w:ascii="Consolas" w:eastAsia="Times New Roman" w:hAnsi="Consolas" w:cs="Times New Roman"/>
@@ -20234,7 +20965,6 @@
         </w:rPr>
         <w:t>&lt;</w:t>
       </w:r>
-      <w:proofErr w:type="spellStart"/>
       <w:r>
         <w:rPr>
           <w:rFonts w:ascii="Consolas" w:eastAsia="Times New Roman" w:hAnsi="Consolas" w:cs="Times New Roman"/>
@@ -20247,7 +20977,6 @@
         </w:rPr>
         <w:t>div</w:t>
       </w:r>
-      <w:proofErr w:type="spellEnd"/>
       <w:r>
         <w:rPr>
           <w:rFonts w:ascii="Consolas" w:eastAsia="Times New Roman" w:hAnsi="Consolas" w:cs="Times New Roman"/>
@@ -20260,7 +20989,6 @@
         </w:rPr>
         <w:t xml:space="preserve"> </w:t>
       </w:r>
-      <w:proofErr w:type="spellStart"/>
       <w:r>
         <w:rPr>
           <w:rFonts w:ascii="Consolas" w:eastAsia="Times New Roman" w:hAnsi="Consolas" w:cs="Times New Roman"/>
@@ -20273,7 +21001,6 @@
         </w:rPr>
         <w:t>class</w:t>
       </w:r>
-      <w:proofErr w:type="spellEnd"/>
       <w:r>
         <w:rPr>
           <w:rFonts w:ascii="Consolas" w:eastAsia="Times New Roman" w:hAnsi="Consolas" w:cs="Times New Roman"/>
@@ -20349,7 +21076,6 @@
         </w:rPr>
         <w:t>&lt;</w:t>
       </w:r>
-      <w:proofErr w:type="spellStart"/>
       <w:r>
         <w:rPr>
           <w:rFonts w:ascii="Consolas" w:eastAsia="Times New Roman" w:hAnsi="Consolas" w:cs="Times New Roman"/>
@@ -20362,7 +21088,6 @@
         </w:rPr>
         <w:t>img</w:t>
       </w:r>
-      <w:proofErr w:type="spellEnd"/>
       <w:r>
         <w:rPr>
           <w:rFonts w:ascii="Consolas" w:eastAsia="Times New Roman" w:hAnsi="Consolas" w:cs="Times New Roman"/>
@@ -20423,7 +21148,6 @@
         </w:rPr>
         <w:t xml:space="preserve"> </w:t>
       </w:r>
-      <w:proofErr w:type="spellStart"/>
       <w:r>
         <w:rPr>
           <w:rFonts w:ascii="Consolas" w:eastAsia="Times New Roman" w:hAnsi="Consolas" w:cs="Times New Roman"/>
@@ -20436,7 +21160,6 @@
         </w:rPr>
         <w:t>alt</w:t>
       </w:r>
-      <w:proofErr w:type="spellEnd"/>
       <w:r>
         <w:rPr>
           <w:rFonts w:ascii="Consolas" w:eastAsia="Times New Roman" w:hAnsi="Consolas" w:cs="Times New Roman"/>
@@ -20512,7 +21235,6 @@
         </w:rPr>
         <w:t>&lt;/</w:t>
       </w:r>
-      <w:proofErr w:type="spellStart"/>
       <w:r>
         <w:rPr>
           <w:rFonts w:ascii="Consolas" w:eastAsia="Times New Roman" w:hAnsi="Consolas" w:cs="Times New Roman"/>
@@ -20525,7 +21247,6 @@
         </w:rPr>
         <w:t>div</w:t>
       </w:r>
-      <w:proofErr w:type="spellEnd"/>
       <w:r>
         <w:rPr>
           <w:rFonts w:ascii="Consolas" w:eastAsia="Times New Roman" w:hAnsi="Consolas" w:cs="Times New Roman"/>
@@ -20589,7 +21310,6 @@
         </w:rPr>
         <w:t>&lt;/</w:t>
       </w:r>
-      <w:proofErr w:type="spellStart"/>
       <w:r>
         <w:rPr>
           <w:rFonts w:ascii="Consolas" w:eastAsia="Times New Roman" w:hAnsi="Consolas" w:cs="Times New Roman"/>
@@ -20602,7 +21322,6 @@
         </w:rPr>
         <w:t>div</w:t>
       </w:r>
-      <w:proofErr w:type="spellEnd"/>
       <w:r>
         <w:rPr>
           <w:rFonts w:ascii="Consolas" w:eastAsia="Times New Roman" w:hAnsi="Consolas" w:cs="Times New Roman"/>
@@ -20778,7 +21497,6 @@
         </w:rPr>
         <w:t xml:space="preserve">  </w:t>
       </w:r>
-      <w:proofErr w:type="spellStart"/>
       <w:r>
         <w:rPr>
           <w:rFonts w:ascii="Consolas" w:eastAsia="Times New Roman" w:hAnsi="Consolas" w:cs="Times New Roman"/>
@@ -20791,7 +21509,6 @@
         </w:rPr>
         <w:t>text-align</w:t>
       </w:r>
-      <w:proofErr w:type="spellEnd"/>
       <w:r>
         <w:rPr>
           <w:rFonts w:ascii="Consolas" w:eastAsia="Times New Roman" w:hAnsi="Consolas" w:cs="Times New Roman"/>
@@ -20894,7 +21611,6 @@
         </w:rPr>
         <w:t xml:space="preserve"> </w:t>
       </w:r>
-      <w:proofErr w:type="spellStart"/>
       <w:r>
         <w:rPr>
           <w:rFonts w:ascii="Consolas" w:eastAsia="Times New Roman" w:hAnsi="Consolas" w:cs="Times New Roman"/>
@@ -20907,7 +21623,6 @@
         </w:rPr>
         <w:t>img</w:t>
       </w:r>
-      <w:proofErr w:type="spellEnd"/>
       <w:r>
         <w:rPr>
           <w:rFonts w:ascii="Consolas" w:eastAsia="Times New Roman" w:hAnsi="Consolas" w:cs="Times New Roman"/>
@@ -20947,7 +21662,6 @@
         </w:rPr>
         <w:t xml:space="preserve">  </w:t>
       </w:r>
-      <w:proofErr w:type="spellStart"/>
       <w:r>
         <w:rPr>
           <w:rFonts w:ascii="Consolas" w:eastAsia="Times New Roman" w:hAnsi="Consolas" w:cs="Times New Roman"/>
@@ -20960,7 +21674,6 @@
         </w:rPr>
         <w:t>max-width</w:t>
       </w:r>
-      <w:proofErr w:type="spellEnd"/>
       <w:r>
         <w:rPr>
           <w:rFonts w:ascii="Consolas" w:eastAsia="Times New Roman" w:hAnsi="Consolas" w:cs="Times New Roman"/>
@@ -21162,7 +21875,6 @@
         </w:rPr>
         <w:t xml:space="preserve">  </w:t>
       </w:r>
-      <w:proofErr w:type="spellStart"/>
       <w:r>
         <w:rPr>
           <w:rFonts w:ascii="Consolas" w:eastAsia="Times New Roman" w:hAnsi="Consolas" w:cs="Times New Roman"/>
@@ -21175,7 +21887,6 @@
         </w:rPr>
         <w:t>font-size</w:t>
       </w:r>
-      <w:proofErr w:type="spellEnd"/>
       <w:r>
         <w:rPr>
           <w:rFonts w:ascii="Consolas" w:eastAsia="Times New Roman" w:hAnsi="Consolas" w:cs="Times New Roman"/>
@@ -21278,7 +21989,6 @@
         </w:rPr>
         <w:t xml:space="preserve"> </w:t>
       </w:r>
-      <w:proofErr w:type="spellStart"/>
       <w:r>
         <w:rPr>
           <w:rFonts w:ascii="Consolas" w:eastAsia="Times New Roman" w:hAnsi="Consolas" w:cs="Times New Roman"/>
@@ -21291,7 +22001,6 @@
         </w:rPr>
         <w:t>ul</w:t>
       </w:r>
-      <w:proofErr w:type="spellEnd"/>
       <w:r>
         <w:rPr>
           <w:rFonts w:ascii="Consolas" w:eastAsia="Times New Roman" w:hAnsi="Consolas" w:cs="Times New Roman"/>
@@ -21304,7 +22013,6 @@
         </w:rPr>
         <w:t xml:space="preserve">{ </w:t>
       </w:r>
-      <w:proofErr w:type="spellStart"/>
       <w:r>
         <w:rPr>
           <w:rFonts w:ascii="Consolas" w:eastAsia="Times New Roman" w:hAnsi="Consolas" w:cs="Times New Roman"/>
@@ -21317,7 +22025,6 @@
         </w:rPr>
         <w:t>padding-left</w:t>
       </w:r>
-      <w:proofErr w:type="spellEnd"/>
       <w:r>
         <w:rPr>
           <w:rFonts w:ascii="Consolas" w:eastAsia="Times New Roman" w:hAnsi="Consolas" w:cs="Times New Roman"/>
@@ -21441,7 +22148,6 @@
         </w:rPr>
         <w:t xml:space="preserve">: </w:t>
       </w:r>
-      <w:proofErr w:type="spellStart"/>
       <w:r>
         <w:rPr>
           <w:rFonts w:ascii="Consolas" w:eastAsia="Times New Roman" w:hAnsi="Consolas" w:cs="Times New Roman"/>
@@ -21454,7 +22160,6 @@
         </w:rPr>
         <w:t>var</w:t>
       </w:r>
-      <w:proofErr w:type="spellEnd"/>
       <w:r>
         <w:rPr>
           <w:rFonts w:ascii="Consolas" w:eastAsia="Times New Roman" w:hAnsi="Consolas" w:cs="Times New Roman"/>
@@ -21510,11 +22215,11 @@
       <w:pPr>
         <w:pStyle w:val="Ttulo3"/>
       </w:pPr>
-      <w:bookmarkStart w:id="31" w:name="_Toc152525574"/>
+      <w:bookmarkStart w:id="32" w:name="_Toc153018677"/>
       <w:r>
         <w:t>El footer</w:t>
       </w:r>
-      <w:bookmarkEnd w:id="31"/>
+      <w:bookmarkEnd w:id="32"/>
     </w:p>
     <w:p/>
     <w:p>
@@ -21662,33 +22367,7 @@
           <w:lang w:eastAsia="es-ES"/>
           <w14:ligatures w14:val="none"/>
         </w:rPr>
-        <w:t>&amp;</w:t>
-      </w:r>
-      <w:proofErr w:type="spellStart"/>
-      <w:r>
-        <w:rPr>
-          <w:rFonts w:ascii="Consolas" w:eastAsia="Times New Roman" w:hAnsi="Consolas" w:cs="Times New Roman"/>
-          <w:color w:val="569CD6"/>
-          <w:kern w:val="0"/>
-          <w:sz w:val="18"/>
-          <w:szCs w:val="18"/>
-          <w:lang w:eastAsia="es-ES"/>
-          <w14:ligatures w14:val="none"/>
-        </w:rPr>
-        <w:t>copy</w:t>
-      </w:r>
-      <w:proofErr w:type="spellEnd"/>
-      <w:r>
-        <w:rPr>
-          <w:rFonts w:ascii="Consolas" w:eastAsia="Times New Roman" w:hAnsi="Consolas" w:cs="Times New Roman"/>
-          <w:color w:val="569CD6"/>
-          <w:kern w:val="0"/>
-          <w:sz w:val="18"/>
-          <w:szCs w:val="18"/>
-          <w:lang w:eastAsia="es-ES"/>
-          <w14:ligatures w14:val="none"/>
-        </w:rPr>
-        <w:t>;</w:t>
+        <w:t>&amp;copy;</w:t>
       </w:r>
       <w:r>
         <w:rPr>
@@ -22071,7 +22750,6 @@
         </w:rPr>
         <w:t xml:space="preserve">    </w:t>
       </w:r>
-      <w:proofErr w:type="spellStart"/>
       <w:r>
         <w:rPr>
           <w:rFonts w:ascii="Consolas" w:eastAsia="Times New Roman" w:hAnsi="Consolas" w:cs="Times New Roman"/>
@@ -22084,7 +22762,6 @@
         </w:rPr>
         <w:t>border-radius</w:t>
       </w:r>
-      <w:proofErr w:type="spellEnd"/>
       <w:r>
         <w:rPr>
           <w:rFonts w:ascii="Consolas" w:eastAsia="Times New Roman" w:hAnsi="Consolas" w:cs="Times New Roman"/>
@@ -22562,7 +23239,7 @@
                     <pic:cNvPicPr/>
                   </pic:nvPicPr>
                   <pic:blipFill>
-                    <a:blip r:embed="rId22"/>
+                    <a:blip r:embed="rId23"/>
                     <a:stretch>
                       <a:fillRect/>
                     </a:stretch>
@@ -22622,11 +23299,11 @@
       <w:pPr>
         <w:pStyle w:val="Ttulo2"/>
       </w:pPr>
-      <w:bookmarkStart w:id="32" w:name="_Toc152525575"/>
+      <w:bookmarkStart w:id="33" w:name="_Toc153018678"/>
       <w:r>
         <w:t>Referencias</w:t>
       </w:r>
-      <w:bookmarkEnd w:id="32"/>
+      <w:bookmarkEnd w:id="33"/>
     </w:p>
     <w:p/>
     <w:p>
@@ -22647,7 +23324,7 @@
         </w:rPr>
         <w:br/>
       </w:r>
-      <w:hyperlink r:id="rId23" w:history="1">
+      <w:hyperlink r:id="rId24" w:history="1">
         <w:r>
           <w:rPr>
             <w:rStyle w:val="Hipervnculo"/>
@@ -22675,7 +23352,7 @@
         </w:rPr>
         <w:br/>
       </w:r>
-      <w:hyperlink r:id="rId24" w:history="1">
+      <w:hyperlink r:id="rId25" w:history="1">
         <w:r>
           <w:rPr>
             <w:rStyle w:val="Hipervnculo"/>
@@ -22695,7 +23372,7 @@
       <w:r>
         <w:br/>
       </w:r>
-      <w:hyperlink r:id="rId25" w:history="1">
+      <w:hyperlink r:id="rId26" w:history="1">
         <w:r>
           <w:rPr>
             <w:rStyle w:val="Hipervnculo"/>

</xml_diff>